<commit_message>
Se anadio arcgivo que describe como correr la version2. py en linux, así como lo necesario para instalar para su correcta ejecución
</commit_message>
<xml_diff>
--- a/Proyecto-AyPIDT-Resumen.docx
+++ b/Proyecto-AyPIDT-Resumen.docx
@@ -152,7 +152,7 @@
               </wp:anchor>
             </w:drawing>
           </mc:Choice>
-          <mc:Fallback xmlns:dgm="http://schemas.openxmlformats.org/drawingml/2006/diagram" xmlns:lc="http://schemas.openxmlformats.org/drawingml/2006/lockedCanvas" xmlns:c="http://schemas.openxmlformats.org/drawingml/2006/chart" xmlns:pic="http://schemas.openxmlformats.org/drawingml/2006/picture" xmlns:a="http://schemas.openxmlformats.org/drawingml/2006/main" xmlns:sl="http://schemas.openxmlformats.org/schemaLibrary/2006/main">
+          <mc:Fallback xmlns:sl="http://schemas.openxmlformats.org/schemaLibrary/2006/main" xmlns:a="http://schemas.openxmlformats.org/drawingml/2006/main" xmlns:pic="http://schemas.openxmlformats.org/drawingml/2006/picture" xmlns:c="http://schemas.openxmlformats.org/drawingml/2006/chart" xmlns:lc="http://schemas.openxmlformats.org/drawingml/2006/lockedCanvas" xmlns:dgm="http://schemas.openxmlformats.org/drawingml/2006/diagram">
             <w:drawing>
               <wp:anchor allowOverlap="1" behindDoc="0" distB="0" distT="0" distL="114300" distR="114300" hidden="0" layoutInCell="1" locked="0" relativeHeight="0" simplePos="0">
                 <wp:simplePos x="0" y="0"/>
@@ -266,7 +266,7 @@
               </wp:anchor>
             </w:drawing>
           </mc:Choice>
-          <mc:Fallback xmlns:dgm="http://schemas.openxmlformats.org/drawingml/2006/diagram" xmlns:lc="http://schemas.openxmlformats.org/drawingml/2006/lockedCanvas" xmlns:c="http://schemas.openxmlformats.org/drawingml/2006/chart" xmlns:pic="http://schemas.openxmlformats.org/drawingml/2006/picture" xmlns:a="http://schemas.openxmlformats.org/drawingml/2006/main" xmlns:sl="http://schemas.openxmlformats.org/schemaLibrary/2006/main">
+          <mc:Fallback xmlns:sl="http://schemas.openxmlformats.org/schemaLibrary/2006/main" xmlns:a="http://schemas.openxmlformats.org/drawingml/2006/main" xmlns:pic="http://schemas.openxmlformats.org/drawingml/2006/picture" xmlns:c="http://schemas.openxmlformats.org/drawingml/2006/chart" xmlns:lc="http://schemas.openxmlformats.org/drawingml/2006/lockedCanvas" xmlns:dgm="http://schemas.openxmlformats.org/drawingml/2006/diagram">
             <w:drawing>
               <wp:anchor allowOverlap="1" behindDoc="0" distB="0" distT="0" distL="114300" distR="114300" hidden="0" layoutInCell="1" locked="0" relativeHeight="0" simplePos="0">
                 <wp:simplePos x="0" y="0"/>
@@ -404,7 +404,7 @@
               </wp:anchor>
             </w:drawing>
           </mc:Choice>
-          <mc:Fallback xmlns:dgm="http://schemas.openxmlformats.org/drawingml/2006/diagram" xmlns:lc="http://schemas.openxmlformats.org/drawingml/2006/lockedCanvas" xmlns:c="http://schemas.openxmlformats.org/drawingml/2006/chart" xmlns:pic="http://schemas.openxmlformats.org/drawingml/2006/picture" xmlns:a="http://schemas.openxmlformats.org/drawingml/2006/main" xmlns:sl="http://schemas.openxmlformats.org/schemaLibrary/2006/main">
+          <mc:Fallback xmlns:sl="http://schemas.openxmlformats.org/schemaLibrary/2006/main" xmlns:a="http://schemas.openxmlformats.org/drawingml/2006/main" xmlns:pic="http://schemas.openxmlformats.org/drawingml/2006/picture" xmlns:c="http://schemas.openxmlformats.org/drawingml/2006/chart" xmlns:lc="http://schemas.openxmlformats.org/drawingml/2006/lockedCanvas" xmlns:dgm="http://schemas.openxmlformats.org/drawingml/2006/diagram">
             <w:drawing>
               <wp:anchor allowOverlap="1" behindDoc="0" distB="0" distT="0" distL="114300" distR="114300" hidden="0" layoutInCell="1" locked="0" relativeHeight="0" simplePos="0">
                 <wp:simplePos x="0" y="0"/>
@@ -498,7 +498,7 @@
               </wp:anchor>
             </w:drawing>
           </mc:Choice>
-          <mc:Fallback xmlns:dgm="http://schemas.openxmlformats.org/drawingml/2006/diagram" xmlns:lc="http://schemas.openxmlformats.org/drawingml/2006/lockedCanvas" xmlns:c="http://schemas.openxmlformats.org/drawingml/2006/chart" xmlns:pic="http://schemas.openxmlformats.org/drawingml/2006/picture" xmlns:a="http://schemas.openxmlformats.org/drawingml/2006/main" xmlns:sl="http://schemas.openxmlformats.org/schemaLibrary/2006/main">
+          <mc:Fallback xmlns:sl="http://schemas.openxmlformats.org/schemaLibrary/2006/main" xmlns:a="http://schemas.openxmlformats.org/drawingml/2006/main" xmlns:pic="http://schemas.openxmlformats.org/drawingml/2006/picture" xmlns:c="http://schemas.openxmlformats.org/drawingml/2006/chart" xmlns:lc="http://schemas.openxmlformats.org/drawingml/2006/lockedCanvas" xmlns:dgm="http://schemas.openxmlformats.org/drawingml/2006/diagram">
             <w:drawing>
               <wp:anchor allowOverlap="1" behindDoc="0" distB="0" distT="0" distL="114300" distR="114300" hidden="0" layoutInCell="1" locked="0" relativeHeight="0" simplePos="0">
                 <wp:simplePos x="0" y="0"/>
@@ -592,7 +592,7 @@
               </wp:anchor>
             </w:drawing>
           </mc:Choice>
-          <mc:Fallback xmlns:dgm="http://schemas.openxmlformats.org/drawingml/2006/diagram" xmlns:lc="http://schemas.openxmlformats.org/drawingml/2006/lockedCanvas" xmlns:c="http://schemas.openxmlformats.org/drawingml/2006/chart" xmlns:pic="http://schemas.openxmlformats.org/drawingml/2006/picture" xmlns:a="http://schemas.openxmlformats.org/drawingml/2006/main" xmlns:sl="http://schemas.openxmlformats.org/schemaLibrary/2006/main">
+          <mc:Fallback xmlns:sl="http://schemas.openxmlformats.org/schemaLibrary/2006/main" xmlns:a="http://schemas.openxmlformats.org/drawingml/2006/main" xmlns:pic="http://schemas.openxmlformats.org/drawingml/2006/picture" xmlns:c="http://schemas.openxmlformats.org/drawingml/2006/chart" xmlns:lc="http://schemas.openxmlformats.org/drawingml/2006/lockedCanvas" xmlns:dgm="http://schemas.openxmlformats.org/drawingml/2006/diagram">
             <w:drawing>
               <wp:anchor allowOverlap="1" behindDoc="0" distB="0" distT="0" distL="114300" distR="114300" hidden="0" layoutInCell="1" locked="0" relativeHeight="0" simplePos="0">
                 <wp:simplePos x="0" y="0"/>
@@ -779,16 +779,7 @@
           <w:sz w:val="28"/>
           <w:szCs w:val="28"/>
         </w:rPr>
-        <w:t xml:space="preserve"> Profesor (a</w:t>
-      </w:r>
-      <w:proofErr w:type="gramStart"/>
-      <w:r>
-        <w:rPr>
-          <w:color w:val="000000"/>
-          <w:sz w:val="28"/>
-          <w:szCs w:val="28"/>
-        </w:rPr>
-        <w:t>):</w:t>
+        <w:t xml:space="preserve"> Profesor (a):</w:t>
       </w:r>
       <w:r>
         <w:rPr>
@@ -797,17 +788,7 @@
           <w:szCs w:val="28"/>
           <w:highlight w:val="white"/>
         </w:rPr>
-        <w:t>M.P.</w:t>
-      </w:r>
-      <w:proofErr w:type="gramEnd"/>
-      <w:r>
-        <w:rPr>
-          <w:color w:val="212529"/>
-          <w:sz w:val="28"/>
-          <w:szCs w:val="28"/>
-          <w:highlight w:val="white"/>
-        </w:rPr>
-        <w:t xml:space="preserve"> Octavio Augusto Sánchez Velázquez</w:t>
+        <w:t>M.P. Octavio Augusto Sánchez Velázquez</w:t>
       </w:r>
       <w:r>
         <w:rPr>
@@ -1035,23 +1016,7 @@
           <w:szCs w:val="28"/>
         </w:rPr>
         <w:tab/>
-        <w:t xml:space="preserve">      </w:t>
-      </w:r>
-      <w:proofErr w:type="spellStart"/>
-      <w:r>
-        <w:rPr>
-          <w:sz w:val="28"/>
-          <w:szCs w:val="28"/>
-        </w:rPr>
-        <w:t>Zagoya</w:t>
-      </w:r>
-      <w:proofErr w:type="spellEnd"/>
-      <w:r>
-        <w:rPr>
-          <w:sz w:val="28"/>
-          <w:szCs w:val="28"/>
-        </w:rPr>
-        <w:t xml:space="preserve"> Mellado Roberto Uriel</w:t>
+        <w:t xml:space="preserve">      Zagoya Mellado Roberto Uriel</w:t>
       </w:r>
     </w:p>
     <w:p>
@@ -2212,6 +2177,10 @@
     <w:p>
       <w:pPr>
         <w:pStyle w:val="Ttulo1"/>
+        <w:numPr>
+          <w:ilvl w:val="0"/>
+          <w:numId w:val="8"/>
+        </w:numPr>
         <w:jc w:val="both"/>
         <w:rPr>
           <w:rFonts w:ascii="Nunito" w:eastAsia="Nunito" w:hAnsi="Nunito" w:cs="Nunito"/>
@@ -2223,7 +2192,6 @@
       </w:pPr>
       <w:bookmarkStart w:id="1" w:name="_30j0zll" w:colFirst="0" w:colLast="0"/>
       <w:bookmarkEnd w:id="1"/>
-      <w:proofErr w:type="spellStart"/>
       <w:r>
         <w:rPr>
           <w:rFonts w:ascii="Nunito" w:eastAsia="Nunito" w:hAnsi="Nunito" w:cs="Nunito"/>
@@ -2232,9 +2200,9 @@
           <w:sz w:val="36"/>
           <w:szCs w:val="36"/>
         </w:rPr>
-        <w:t>I.Introducción</w:t>
-      </w:r>
-      <w:proofErr w:type="spellEnd"/>
+        <w:lastRenderedPageBreak/>
+        <w:t>Introducción</w:t>
+      </w:r>
       <w:r>
         <w:rPr>
           <w:rFonts w:ascii="Nunito" w:eastAsia="Nunito" w:hAnsi="Nunito" w:cs="Nunito"/>
@@ -2753,6 +2721,7 @@
           <w:sz w:val="24"/>
           <w:szCs w:val="24"/>
         </w:rPr>
+        <w:lastRenderedPageBreak/>
         <w:t xml:space="preserve">El resumen </w:t>
       </w:r>
       <w:r>
@@ -3214,7 +3183,16 @@
           <w:sz w:val="24"/>
           <w:szCs w:val="24"/>
         </w:rPr>
-        <w:t xml:space="preserve">es que el entender los sentimientos no es una tarea fácil ya que se requiere de conocer culturas, interpretar palabras dentro de un contexto, asumir faltas de ortografía y a partir de ello determinar diferentes reglas que es a lo que el usuario se quiere referir, etc., en pocas palabras es un proyecto que requería de mucho tiempo y de algunos conceptos </w:t>
+        <w:t xml:space="preserve">es que el entender los sentimientos no es una tarea fácil ya que se requiere de conocer culturas, interpretar palabras dentro de un contexto, asumir faltas de ortografía y a partir de ello determinar diferentes reglas que es a lo que el usuario se quiere referir, etc., en pocas palabras es un proyecto que requería de mucho tiempo y </w:t>
+      </w:r>
+      <w:r>
+        <w:rPr>
+          <w:rFonts w:ascii="Nunito" w:eastAsia="Nunito" w:hAnsi="Nunito" w:cs="Nunito"/>
+          <w:sz w:val="24"/>
+          <w:szCs w:val="24"/>
+        </w:rPr>
+        <w:lastRenderedPageBreak/>
+        <w:t xml:space="preserve">de algunos conceptos </w:t>
       </w:r>
       <w:r>
         <w:rPr>
@@ -3670,6 +3648,7 @@
           <w:sz w:val="24"/>
           <w:szCs w:val="24"/>
         </w:rPr>
+        <w:lastRenderedPageBreak/>
         <w:t>1.-Elegir el texto</w:t>
       </w:r>
     </w:p>
@@ -4162,6 +4141,7 @@
           <w:sz w:val="24"/>
           <w:szCs w:val="24"/>
         </w:rPr>
+        <w:lastRenderedPageBreak/>
         <w:t>caer siete veces conseguir ocho</w:t>
       </w:r>
     </w:p>
@@ -7612,6 +7592,7 @@
                 <w:sz w:val="24"/>
                 <w:szCs w:val="24"/>
               </w:rPr>
+              <w:lastRenderedPageBreak/>
               <w:t>trabajo</w:t>
             </w:r>
           </w:p>
@@ -8582,6 +8563,7 @@
           <w:sz w:val="24"/>
           <w:szCs w:val="24"/>
         </w:rPr>
+        <w:lastRenderedPageBreak/>
         <w:t>7.-Ordenar oraciones en orden descendente de la suma</w:t>
       </w:r>
     </w:p>
@@ -8925,7 +8907,16 @@
           <w:sz w:val="24"/>
           <w:szCs w:val="24"/>
         </w:rPr>
-        <w:t xml:space="preserve">en el cual se presenta las técnicas  que deben ser aplicadas para detectar palabras clave, dar ponderaciones con el fin de no solo crear extracciones simples y sin coherencia ya que el fin de un resumen es mostrar la idea del texto basado en el original y no sólo copiar las frases idénticamente. El trabajo nos resulta útil e interesante ya que consideramos que nos permite evaluar si el resumen creado </w:t>
+        <w:t xml:space="preserve">en el cual se presenta las técnicas  que deben ser aplicadas para detectar palabras clave, dar ponderaciones con el fin de no solo crear extracciones simples y sin coherencia ya que el fin de un resumen es mostrar la idea del </w:t>
+      </w:r>
+      <w:r>
+        <w:rPr>
+          <w:rFonts w:ascii="Nunito" w:eastAsia="Nunito" w:hAnsi="Nunito" w:cs="Nunito"/>
+          <w:sz w:val="24"/>
+          <w:szCs w:val="24"/>
+        </w:rPr>
+        <w:lastRenderedPageBreak/>
+        <w:t xml:space="preserve">texto basado en el original y no sólo copiar las frases idénticamente. El trabajo nos resulta útil e interesante ya que consideramos que nos permite evaluar si el resumen creado </w:t>
       </w:r>
       <w:r>
         <w:rPr>
@@ -9222,7 +9213,16 @@
           <w:sz w:val="24"/>
           <w:szCs w:val="24"/>
         </w:rPr>
-        <w:t xml:space="preserve">Corresponde a una disciplina que emplea diversas técnicas con el fin de que el lenguaje natural, es decir el lenguaje hablado por los humanos sea procesado por  las computadoras o una máquina, dicho problema no tiene una solución fácil ya que se requiere que el programador conozca tanto el lenguaje natural como el de la máquina con el fin de hacer que una computadora genere los procesos necesarios con el fin de obtener resultados que los humanos realizamos como el comparar textos, resumir textos o encontrar una idea principal. </w:t>
+        <w:t xml:space="preserve">Corresponde a una disciplina que emplea diversas técnicas con el fin de que el lenguaje natural, es decir el lenguaje hablado por los humanos sea procesado por  las computadoras o una máquina, dicho problema no tiene una solución fácil ya que se requiere que el programador conozca tanto el lenguaje natural como el de la máquina con el fin de hacer que una computadora genere los procesos necesarios con el fin de obtener resultados que </w:t>
+      </w:r>
+      <w:r>
+        <w:rPr>
+          <w:rFonts w:ascii="Nunito" w:eastAsia="Nunito" w:hAnsi="Nunito" w:cs="Nunito"/>
+          <w:sz w:val="24"/>
+          <w:szCs w:val="24"/>
+        </w:rPr>
+        <w:lastRenderedPageBreak/>
+        <w:t xml:space="preserve">los humanos realizamos como el comparar textos, resumir textos o encontrar una idea principal. </w:t>
       </w:r>
     </w:p>
     <w:p>
@@ -9366,7 +9366,6 @@
       </w:pPr>
       <w:bookmarkStart w:id="7" w:name="_17tn2qdhaq0x" w:colFirst="0" w:colLast="0"/>
       <w:bookmarkEnd w:id="7"/>
-      <w:proofErr w:type="spellStart"/>
       <w:r>
         <w:rPr>
           <w:b/>
@@ -9374,9 +9373,8 @@
           <w:sz w:val="36"/>
           <w:szCs w:val="36"/>
         </w:rPr>
-        <w:t>III.Método</w:t>
-      </w:r>
-      <w:proofErr w:type="spellEnd"/>
+        <w:t>III.</w:t>
+      </w:r>
       <w:r>
         <w:rPr>
           <w:b/>
@@ -9384,265 +9382,115 @@
           <w:sz w:val="36"/>
           <w:szCs w:val="36"/>
         </w:rPr>
-        <w:t xml:space="preserve"> experimental</w:t>
-      </w:r>
-    </w:p>
-    <w:p>
-      <w:pPr>
-        <w:pStyle w:val="Ttulo3"/>
-        <w:widowControl w:val="0"/>
-        <w:spacing w:line="240" w:lineRule="auto"/>
-        <w:rPr>
-          <w:sz w:val="24"/>
-          <w:szCs w:val="24"/>
-        </w:rPr>
-      </w:pPr>
-      <w:bookmarkStart w:id="8" w:name="_cjcl4r9sr9fz" w:colFirst="0" w:colLast="0"/>
-      <w:bookmarkEnd w:id="8"/>
-      <w:r>
-        <w:rPr>
-          <w:sz w:val="24"/>
-          <w:szCs w:val="24"/>
-        </w:rPr>
-        <w:t>Datos ¿Cómo se obtuvieron?</w:t>
-      </w:r>
-    </w:p>
-    <w:p>
-      <w:pPr>
-        <w:pStyle w:val="Ttulo3"/>
-        <w:widowControl w:val="0"/>
-        <w:spacing w:line="240" w:lineRule="auto"/>
-        <w:rPr>
-          <w:sz w:val="24"/>
-          <w:szCs w:val="24"/>
-        </w:rPr>
-      </w:pPr>
-      <w:bookmarkStart w:id="9" w:name="_myohg9kd7osg" w:colFirst="0" w:colLast="0"/>
-      <w:bookmarkEnd w:id="9"/>
-      <w:r>
-        <w:rPr>
-          <w:sz w:val="24"/>
-          <w:szCs w:val="24"/>
-        </w:rPr>
-        <w:t xml:space="preserve">Descripción de su método </w:t>
-      </w:r>
-    </w:p>
-    <w:p>
-      <w:pPr>
-        <w:pStyle w:val="Ttulo3"/>
-        <w:widowControl w:val="0"/>
-        <w:spacing w:line="240" w:lineRule="auto"/>
-        <w:rPr>
-          <w:sz w:val="24"/>
-          <w:szCs w:val="24"/>
-        </w:rPr>
-      </w:pPr>
-      <w:bookmarkStart w:id="10" w:name="_flv771hsngry" w:colFirst="0" w:colLast="0"/>
-      <w:bookmarkEnd w:id="10"/>
-      <w:r>
-        <w:rPr>
-          <w:sz w:val="24"/>
-          <w:szCs w:val="24"/>
-        </w:rPr>
-        <w:t>Descripción del experimento</w:t>
-      </w:r>
-      <w:r>
-        <w:rPr>
-          <w:sz w:val="24"/>
-          <w:szCs w:val="24"/>
-        </w:rPr>
-        <w:t xml:space="preserve"> (Responder a la pregunta)</w:t>
-      </w:r>
-    </w:p>
-    <w:p>
-      <w:pPr>
-        <w:pStyle w:val="Ttulo3"/>
-        <w:widowControl w:val="0"/>
-        <w:spacing w:line="240" w:lineRule="auto"/>
-      </w:pPr>
-      <w:bookmarkStart w:id="11" w:name="_1ttobnke38lp" w:colFirst="0" w:colLast="0"/>
-      <w:bookmarkEnd w:id="11"/>
-      <w:r>
-        <w:rPr>
-          <w:sz w:val="24"/>
-          <w:szCs w:val="24"/>
-        </w:rPr>
-        <w:t>Presentación de resultados</w:t>
-      </w:r>
-    </w:p>
-    <w:p>
-      <w:pPr>
-        <w:pStyle w:val="Ttulo1"/>
+        <w:t xml:space="preserve"> </w:t>
+      </w:r>
+      <w:r>
         <w:rPr>
           <w:b/>
           <w:color w:val="000000"/>
           <w:sz w:val="36"/>
           <w:szCs w:val="36"/>
         </w:rPr>
-      </w:pPr>
-      <w:bookmarkStart w:id="12" w:name="_tajh1x6g08d" w:colFirst="0" w:colLast="0"/>
+        <w:t>Método experimental</w:t>
+      </w:r>
+    </w:p>
+    <w:p>
+      <w:pPr>
+        <w:pStyle w:val="Ttulo3"/>
+        <w:widowControl w:val="0"/>
+        <w:spacing w:line="240" w:lineRule="auto"/>
+        <w:rPr>
+          <w:sz w:val="24"/>
+          <w:szCs w:val="24"/>
+        </w:rPr>
+      </w:pPr>
+      <w:bookmarkStart w:id="8" w:name="_cjcl4r9sr9fz" w:colFirst="0" w:colLast="0"/>
+      <w:bookmarkEnd w:id="8"/>
+      <w:r>
+        <w:rPr>
+          <w:sz w:val="24"/>
+          <w:szCs w:val="24"/>
+        </w:rPr>
+        <w:t>Datos ¿Cómo se obtuvieron?</w:t>
+      </w:r>
+    </w:p>
+    <w:p>
+      <w:pPr>
+        <w:pStyle w:val="Ttulo3"/>
+        <w:widowControl w:val="0"/>
+        <w:spacing w:line="240" w:lineRule="auto"/>
+        <w:rPr>
+          <w:sz w:val="24"/>
+          <w:szCs w:val="24"/>
+        </w:rPr>
+      </w:pPr>
+      <w:bookmarkStart w:id="9" w:name="_myohg9kd7osg" w:colFirst="0" w:colLast="0"/>
+      <w:bookmarkEnd w:id="9"/>
+      <w:r>
+        <w:rPr>
+          <w:sz w:val="24"/>
+          <w:szCs w:val="24"/>
+        </w:rPr>
+        <w:t xml:space="preserve">Descripción de su método </w:t>
+      </w:r>
+    </w:p>
+    <w:p>
+      <w:pPr>
+        <w:pStyle w:val="Ttulo3"/>
+        <w:widowControl w:val="0"/>
+        <w:spacing w:line="240" w:lineRule="auto"/>
+        <w:rPr>
+          <w:sz w:val="24"/>
+          <w:szCs w:val="24"/>
+        </w:rPr>
+      </w:pPr>
+      <w:bookmarkStart w:id="10" w:name="_flv771hsngry" w:colFirst="0" w:colLast="0"/>
+      <w:bookmarkEnd w:id="10"/>
+      <w:r>
+        <w:rPr>
+          <w:sz w:val="24"/>
+          <w:szCs w:val="24"/>
+        </w:rPr>
+        <w:t>Descripción del experimento</w:t>
+      </w:r>
+      <w:r>
+        <w:rPr>
+          <w:sz w:val="24"/>
+          <w:szCs w:val="24"/>
+        </w:rPr>
+        <w:t xml:space="preserve"> (Responder a la pregunta)</w:t>
+      </w:r>
+      <w:bookmarkStart w:id="11" w:name="_GoBack"/>
+      <w:bookmarkEnd w:id="11"/>
+    </w:p>
+    <w:p>
+      <w:pPr>
+        <w:pStyle w:val="Ttulo3"/>
+        <w:widowControl w:val="0"/>
+        <w:spacing w:line="240" w:lineRule="auto"/>
+      </w:pPr>
+      <w:bookmarkStart w:id="12" w:name="_1ttobnke38lp" w:colFirst="0" w:colLast="0"/>
       <w:bookmarkEnd w:id="12"/>
-      <w:proofErr w:type="spellStart"/>
-      <w:r>
+      <w:r>
+        <w:rPr>
+          <w:sz w:val="24"/>
+          <w:szCs w:val="24"/>
+        </w:rPr>
+        <w:t>Presentación de resultados</w:t>
+      </w:r>
+    </w:p>
+    <w:p>
+      <w:pPr>
+        <w:pStyle w:val="Ttulo1"/>
         <w:rPr>
           <w:b/>
           <w:color w:val="000000"/>
           <w:sz w:val="36"/>
           <w:szCs w:val="36"/>
         </w:rPr>
-        <w:t>IV.Conclusión</w:t>
-      </w:r>
-      <w:proofErr w:type="spellEnd"/>
-    </w:p>
-    <w:p>
-      <w:pPr>
-        <w:pStyle w:val="Ttulo3"/>
-        <w:widowControl w:val="0"/>
-        <w:spacing w:line="240" w:lineRule="auto"/>
-        <w:rPr>
-          <w:sz w:val="24"/>
-          <w:szCs w:val="24"/>
-        </w:rPr>
-      </w:pPr>
-      <w:bookmarkStart w:id="13" w:name="_jjcxji5veuf" w:colFirst="0" w:colLast="0"/>
+      </w:pPr>
+      <w:bookmarkStart w:id="13" w:name="_tajh1x6g08d" w:colFirst="0" w:colLast="0"/>
       <w:bookmarkEnd w:id="13"/>
-      <w:r>
-        <w:rPr>
-          <w:sz w:val="24"/>
-          <w:szCs w:val="24"/>
-        </w:rPr>
-        <w:t>Discusión de resultados</w:t>
-      </w:r>
-    </w:p>
-    <w:p>
-      <w:pPr>
-        <w:pStyle w:val="Ttulo3"/>
-        <w:widowControl w:val="0"/>
-        <w:spacing w:line="240" w:lineRule="auto"/>
-        <w:rPr>
-          <w:sz w:val="24"/>
-          <w:szCs w:val="24"/>
-        </w:rPr>
-      </w:pPr>
-      <w:bookmarkStart w:id="14" w:name="_g91yfzfw2xgv" w:colFirst="0" w:colLast="0"/>
-      <w:bookmarkEnd w:id="14"/>
-      <w:r>
-        <w:rPr>
-          <w:sz w:val="24"/>
-          <w:szCs w:val="24"/>
-        </w:rPr>
-        <w:t xml:space="preserve">Descripción de observaciones </w:t>
-      </w:r>
-    </w:p>
-    <w:p>
-      <w:pPr>
-        <w:pStyle w:val="Ttulo3"/>
-        <w:widowControl w:val="0"/>
-        <w:spacing w:line="240" w:lineRule="auto"/>
-      </w:pPr>
-      <w:bookmarkStart w:id="15" w:name="_l1d4xpkv055f" w:colFirst="0" w:colLast="0"/>
-      <w:bookmarkEnd w:id="15"/>
-      <w:r>
-        <w:rPr>
-          <w:sz w:val="24"/>
-          <w:szCs w:val="24"/>
-        </w:rPr>
-        <w:t>Trabajo futuro</w:t>
-      </w:r>
-    </w:p>
-    <w:p/>
-    <w:p>
-      <w:pPr>
-        <w:jc w:val="both"/>
-        <w:rPr>
-          <w:b/>
-        </w:rPr>
-      </w:pPr>
-      <w:r>
-        <w:rPr>
-          <w:b/>
-        </w:rPr>
-        <w:t>Buendía Valdivia María Angélica</w:t>
-      </w:r>
-    </w:p>
-    <w:p>
-      <w:pPr>
-        <w:jc w:val="both"/>
-        <w:rPr>
-          <w:b/>
-        </w:rPr>
-      </w:pPr>
-      <w:r>
-        <w:rPr>
-          <w:b/>
-        </w:rPr>
-        <w:t>Isabel Gómez Yareli Elizabeth</w:t>
-      </w:r>
-    </w:p>
-    <w:p>
-      <w:pPr>
-        <w:jc w:val="both"/>
-      </w:pPr>
-      <w:proofErr w:type="spellStart"/>
-      <w:r>
-        <w:rPr>
-          <w:b/>
-        </w:rPr>
-        <w:t>Zagoya</w:t>
-      </w:r>
-      <w:proofErr w:type="spellEnd"/>
-      <w:r>
-        <w:rPr>
-          <w:b/>
-        </w:rPr>
-        <w:t xml:space="preserve"> </w:t>
-      </w:r>
-      <w:proofErr w:type="spellStart"/>
-      <w:r>
-        <w:rPr>
-          <w:b/>
-        </w:rPr>
-        <w:t>Medallo</w:t>
-      </w:r>
-      <w:proofErr w:type="spellEnd"/>
-      <w:r>
-        <w:rPr>
-          <w:b/>
-        </w:rPr>
-        <w:t xml:space="preserve"> Roberto Uriel</w:t>
-      </w:r>
-    </w:p>
-    <w:p/>
-    <w:p>
-      <w:pPr>
-        <w:jc w:val="both"/>
-        <w:rPr>
-          <w:b/>
-        </w:rPr>
-      </w:pPr>
-    </w:p>
-    <w:p>
-      <w:pPr>
-        <w:jc w:val="both"/>
-        <w:rPr>
-          <w:b/>
-          <w:sz w:val="36"/>
-          <w:szCs w:val="36"/>
-        </w:rPr>
-      </w:pPr>
-    </w:p>
-    <w:p>
-      <w:pPr>
-        <w:pStyle w:val="Ttulo1"/>
-        <w:rPr>
-          <w:b/>
-          <w:sz w:val="36"/>
-          <w:szCs w:val="36"/>
-        </w:rPr>
-      </w:pPr>
-      <w:bookmarkStart w:id="16" w:name="_m4xtkaq771sx" w:colFirst="0" w:colLast="0"/>
-      <w:bookmarkEnd w:id="16"/>
-      <w:proofErr w:type="spellStart"/>
       <w:r>
         <w:rPr>
           <w:b/>
@@ -9650,12 +9498,167 @@
           <w:sz w:val="36"/>
           <w:szCs w:val="36"/>
         </w:rPr>
+        <w:t>IV.</w:t>
+      </w:r>
+      <w:r>
+        <w:rPr>
+          <w:b/>
+          <w:color w:val="000000"/>
+          <w:sz w:val="36"/>
+          <w:szCs w:val="36"/>
+        </w:rPr>
+        <w:t xml:space="preserve"> </w:t>
+      </w:r>
+      <w:r>
+        <w:rPr>
+          <w:b/>
+          <w:color w:val="000000"/>
+          <w:sz w:val="36"/>
+          <w:szCs w:val="36"/>
+        </w:rPr>
+        <w:t>Conclusión</w:t>
+      </w:r>
+    </w:p>
+    <w:p>
+      <w:pPr>
+        <w:pStyle w:val="Ttulo3"/>
+        <w:widowControl w:val="0"/>
+        <w:spacing w:line="240" w:lineRule="auto"/>
+        <w:rPr>
+          <w:sz w:val="24"/>
+          <w:szCs w:val="24"/>
+        </w:rPr>
+      </w:pPr>
+      <w:bookmarkStart w:id="14" w:name="_jjcxji5veuf" w:colFirst="0" w:colLast="0"/>
+      <w:bookmarkEnd w:id="14"/>
+      <w:r>
+        <w:rPr>
+          <w:sz w:val="24"/>
+          <w:szCs w:val="24"/>
+        </w:rPr>
+        <w:t>Discusión de resultados</w:t>
+      </w:r>
+    </w:p>
+    <w:p>
+      <w:pPr>
+        <w:pStyle w:val="Ttulo3"/>
+        <w:widowControl w:val="0"/>
+        <w:spacing w:line="240" w:lineRule="auto"/>
+        <w:rPr>
+          <w:sz w:val="24"/>
+          <w:szCs w:val="24"/>
+        </w:rPr>
+      </w:pPr>
+      <w:bookmarkStart w:id="15" w:name="_g91yfzfw2xgv" w:colFirst="0" w:colLast="0"/>
+      <w:bookmarkEnd w:id="15"/>
+      <w:r>
+        <w:rPr>
+          <w:sz w:val="24"/>
+          <w:szCs w:val="24"/>
+        </w:rPr>
+        <w:t xml:space="preserve">Descripción de observaciones </w:t>
+      </w:r>
+    </w:p>
+    <w:p>
+      <w:pPr>
+        <w:pStyle w:val="Ttulo3"/>
+        <w:widowControl w:val="0"/>
+        <w:spacing w:line="240" w:lineRule="auto"/>
+      </w:pPr>
+      <w:bookmarkStart w:id="16" w:name="_l1d4xpkv055f" w:colFirst="0" w:colLast="0"/>
+      <w:bookmarkEnd w:id="16"/>
+      <w:r>
+        <w:rPr>
+          <w:sz w:val="24"/>
+          <w:szCs w:val="24"/>
+        </w:rPr>
+        <w:t>Trabajo futuro</w:t>
+      </w:r>
+    </w:p>
+    <w:p/>
+    <w:p>
+      <w:pPr>
+        <w:jc w:val="both"/>
+        <w:rPr>
+          <w:b/>
+        </w:rPr>
+      </w:pPr>
+      <w:r>
+        <w:rPr>
+          <w:b/>
+        </w:rPr>
+        <w:t>Buendía Valdivia María Angélica</w:t>
+      </w:r>
+    </w:p>
+    <w:p>
+      <w:pPr>
+        <w:jc w:val="both"/>
+        <w:rPr>
+          <w:b/>
+        </w:rPr>
+      </w:pPr>
+      <w:r>
+        <w:rPr>
+          <w:b/>
+        </w:rPr>
+        <w:t>Isabel Gómez Yareli Elizabeth</w:t>
+      </w:r>
+    </w:p>
+    <w:p>
+      <w:pPr>
+        <w:jc w:val="both"/>
+      </w:pPr>
+      <w:r>
+        <w:rPr>
+          <w:b/>
+        </w:rPr>
+        <w:t>Zagoya Medallo Roberto Uriel</w:t>
+      </w:r>
+    </w:p>
+    <w:p/>
+    <w:p>
+      <w:pPr>
+        <w:jc w:val="both"/>
+        <w:rPr>
+          <w:b/>
+        </w:rPr>
+      </w:pPr>
+    </w:p>
+    <w:p>
+      <w:pPr>
+        <w:jc w:val="both"/>
+        <w:rPr>
+          <w:b/>
+          <w:sz w:val="36"/>
+          <w:szCs w:val="36"/>
+        </w:rPr>
+      </w:pPr>
+    </w:p>
+    <w:p>
+      <w:pPr>
+        <w:pStyle w:val="Ttulo1"/>
+        <w:rPr>
+          <w:b/>
+          <w:sz w:val="36"/>
+          <w:szCs w:val="36"/>
+        </w:rPr>
+      </w:pPr>
+      <w:bookmarkStart w:id="17" w:name="_m4xtkaq771sx" w:colFirst="0" w:colLast="0"/>
+      <w:bookmarkEnd w:id="17"/>
+      <w:proofErr w:type="spellStart"/>
+      <w:r>
+        <w:rPr>
+          <w:b/>
+          <w:color w:val="000000"/>
+          <w:sz w:val="36"/>
+          <w:szCs w:val="36"/>
+        </w:rPr>
         <w:t>V.Referencias</w:t>
       </w:r>
       <w:proofErr w:type="spellEnd"/>
     </w:p>
-    <w:bookmarkStart w:id="17" w:name="_3znysh7" w:colFirst="0" w:colLast="0"/>
-    <w:bookmarkEnd w:id="17"/>
+    <w:bookmarkStart w:id="18" w:name="_3znysh7" w:colFirst="0" w:colLast="0"/>
+    <w:bookmarkEnd w:id="18"/>
     <w:p>
       <w:pPr>
         <w:pStyle w:val="Ttulo1"/>
@@ -9950,7 +9953,6 @@
         <w:t xml:space="preserve"> Mateo, P. González, </w:t>
       </w:r>
       <w:proofErr w:type="spellStart"/>
-      <w:proofErr w:type="gramStart"/>
       <w:r>
         <w:rPr>
           <w:rFonts w:ascii="Nunito" w:eastAsia="Nunito" w:hAnsi="Nunito" w:cs="Nunito"/>
@@ -9960,7 +9962,6 @@
         <w:t>J.Villena</w:t>
       </w:r>
       <w:proofErr w:type="spellEnd"/>
-      <w:proofErr w:type="gramEnd"/>
       <w:r>
         <w:rPr>
           <w:rFonts w:ascii="Nunito" w:eastAsia="Nunito" w:hAnsi="Nunito" w:cs="Nunito"/>
@@ -9997,6 +9998,96 @@
 <file path=word/numbering.xml><?xml version="1.0" encoding="utf-8"?>
 <w:numbering xmlns:wpc="http://schemas.microsoft.com/office/word/2010/wordprocessingCanvas" xmlns:cx="http://schemas.microsoft.com/office/drawing/2014/chartex" xmlns:cx1="http://schemas.microsoft.com/office/drawing/2015/9/8/chartex" xmlns:cx2="http://schemas.microsoft.com/office/drawing/2015/10/21/chartex" xmlns:cx3="http://schemas.microsoft.com/office/drawing/2016/5/9/chartex" xmlns:cx4="http://schemas.microsoft.com/office/drawing/2016/5/10/chartex" xmlns:cx5="http://schemas.microsoft.com/office/drawing/2016/5/11/chartex" xmlns:cx6="http://schemas.microsoft.com/office/drawing/2016/5/12/chartex" xmlns:cx7="http://schemas.microsoft.com/office/drawing/2016/5/13/chartex" xmlns:cx8="http://schemas.microsoft.com/office/drawing/2016/5/14/chartex" xmlns:mc="http://schemas.openxmlformats.org/markup-compatibility/2006" xmlns:aink="http://schemas.microsoft.com/office/drawing/2016/ink" xmlns:am3d="http://schemas.microsoft.com/office/drawing/2017/model3d" xmlns:o="urn:schemas-microsoft-com:office:office" xmlns:r="http://schemas.openxmlformats.org/officeDocument/2006/relationships" xmlns:m="http://schemas.openxmlformats.org/officeDocument/2006/math" xmlns:v="urn:schemas-microsoft-com:vml" xmlns:wp14="http://schemas.microsoft.com/office/word/2010/wordprocessingDrawing" xmlns:wp="http://schemas.openxmlformats.org/drawingml/2006/wordprocessingDrawing" xmlns:w10="urn:schemas-microsoft-com:office:word" xmlns:w="http://schemas.openxmlformats.org/wordprocessingml/2006/main" xmlns:w14="http://schemas.microsoft.com/office/word/2010/wordml" xmlns:w15="http://schemas.microsoft.com/office/word/2012/wordml" xmlns:w16cid="http://schemas.microsoft.com/office/word/2016/wordml/cid" xmlns:w16se="http://schemas.microsoft.com/office/word/2015/wordml/symex" xmlns:wpg="http://schemas.microsoft.com/office/word/2010/wordprocessingGroup" xmlns:wpi="http://schemas.microsoft.com/office/word/2010/wordprocessingInk" xmlns:wne="http://schemas.microsoft.com/office/word/2006/wordml" xmlns:wps="http://schemas.microsoft.com/office/word/2010/wordprocessingShape" mc:Ignorable="w14 w15 w16se w16cid wp14">
   <w:abstractNum w:abstractNumId="0" w15:restartNumberingAfterBreak="0">
+    <w:nsid w:val="11E412A7"/>
+    <w:multiLevelType w:val="hybridMultilevel"/>
+    <w:tmpl w:val="2C3E9816"/>
+    <w:lvl w:ilvl="0" w:tplc="7724045A">
+      <w:start w:val="1"/>
+      <w:numFmt w:val="upperRoman"/>
+      <w:lvlText w:val="%1."/>
+      <w:lvlJc w:val="left"/>
+      <w:pPr>
+        <w:ind w:left="1080" w:hanging="720"/>
+      </w:pPr>
+      <w:rPr>
+        <w:rFonts w:hint="default"/>
+        <w:sz w:val="36"/>
+      </w:rPr>
+    </w:lvl>
+    <w:lvl w:ilvl="1" w:tplc="0C0A0019" w:tentative="1">
+      <w:start w:val="1"/>
+      <w:numFmt w:val="lowerLetter"/>
+      <w:lvlText w:val="%2."/>
+      <w:lvlJc w:val="left"/>
+      <w:pPr>
+        <w:ind w:left="1440" w:hanging="360"/>
+      </w:pPr>
+    </w:lvl>
+    <w:lvl w:ilvl="2" w:tplc="0C0A001B" w:tentative="1">
+      <w:start w:val="1"/>
+      <w:numFmt w:val="lowerRoman"/>
+      <w:lvlText w:val="%3."/>
+      <w:lvlJc w:val="right"/>
+      <w:pPr>
+        <w:ind w:left="2160" w:hanging="180"/>
+      </w:pPr>
+    </w:lvl>
+    <w:lvl w:ilvl="3" w:tplc="0C0A000F" w:tentative="1">
+      <w:start w:val="1"/>
+      <w:numFmt w:val="decimal"/>
+      <w:lvlText w:val="%4."/>
+      <w:lvlJc w:val="left"/>
+      <w:pPr>
+        <w:ind w:left="2880" w:hanging="360"/>
+      </w:pPr>
+    </w:lvl>
+    <w:lvl w:ilvl="4" w:tplc="0C0A0019" w:tentative="1">
+      <w:start w:val="1"/>
+      <w:numFmt w:val="lowerLetter"/>
+      <w:lvlText w:val="%5."/>
+      <w:lvlJc w:val="left"/>
+      <w:pPr>
+        <w:ind w:left="3600" w:hanging="360"/>
+      </w:pPr>
+    </w:lvl>
+    <w:lvl w:ilvl="5" w:tplc="0C0A001B" w:tentative="1">
+      <w:start w:val="1"/>
+      <w:numFmt w:val="lowerRoman"/>
+      <w:lvlText w:val="%6."/>
+      <w:lvlJc w:val="right"/>
+      <w:pPr>
+        <w:ind w:left="4320" w:hanging="180"/>
+      </w:pPr>
+    </w:lvl>
+    <w:lvl w:ilvl="6" w:tplc="0C0A000F" w:tentative="1">
+      <w:start w:val="1"/>
+      <w:numFmt w:val="decimal"/>
+      <w:lvlText w:val="%7."/>
+      <w:lvlJc w:val="left"/>
+      <w:pPr>
+        <w:ind w:left="5040" w:hanging="360"/>
+      </w:pPr>
+    </w:lvl>
+    <w:lvl w:ilvl="7" w:tplc="0C0A0019" w:tentative="1">
+      <w:start w:val="1"/>
+      <w:numFmt w:val="lowerLetter"/>
+      <w:lvlText w:val="%8."/>
+      <w:lvlJc w:val="left"/>
+      <w:pPr>
+        <w:ind w:left="5760" w:hanging="360"/>
+      </w:pPr>
+    </w:lvl>
+    <w:lvl w:ilvl="8" w:tplc="0C0A001B" w:tentative="1">
+      <w:start w:val="1"/>
+      <w:numFmt w:val="lowerRoman"/>
+      <w:lvlText w:val="%9."/>
+      <w:lvlJc w:val="right"/>
+      <w:pPr>
+        <w:ind w:left="6480" w:hanging="180"/>
+      </w:pPr>
+    </w:lvl>
+  </w:abstractNum>
+  <w:abstractNum w:abstractNumId="1" w15:restartNumberingAfterBreak="0">
     <w:nsid w:val="37F2710A"/>
     <w:multiLevelType w:val="hybridMultilevel"/>
     <w:tmpl w:val="BDF85966"/>
@@ -10109,7 +10200,7 @@
       </w:rPr>
     </w:lvl>
   </w:abstractNum>
-  <w:abstractNum w:abstractNumId="1" w15:restartNumberingAfterBreak="0">
+  <w:abstractNum w:abstractNumId="2" w15:restartNumberingAfterBreak="0">
     <w:nsid w:val="395830C8"/>
     <w:multiLevelType w:val="multilevel"/>
     <w:tmpl w:val="6CCA02E2"/>
@@ -10222,7 +10313,7 @@
       </w:pPr>
     </w:lvl>
   </w:abstractNum>
-  <w:abstractNum w:abstractNumId="2" w15:restartNumberingAfterBreak="0">
+  <w:abstractNum w:abstractNumId="3" w15:restartNumberingAfterBreak="0">
     <w:nsid w:val="40AD706F"/>
     <w:multiLevelType w:val="multilevel"/>
     <w:tmpl w:val="4D065976"/>
@@ -10371,7 +10462,7 @@
       </w:rPr>
     </w:lvl>
   </w:abstractNum>
-  <w:abstractNum w:abstractNumId="3" w15:restartNumberingAfterBreak="0">
+  <w:abstractNum w:abstractNumId="4" w15:restartNumberingAfterBreak="0">
     <w:nsid w:val="4CA80982"/>
     <w:multiLevelType w:val="multilevel"/>
     <w:tmpl w:val="D4B843B6"/>
@@ -10484,7 +10575,7 @@
       </w:rPr>
     </w:lvl>
   </w:abstractNum>
-  <w:abstractNum w:abstractNumId="4" w15:restartNumberingAfterBreak="0">
+  <w:abstractNum w:abstractNumId="5" w15:restartNumberingAfterBreak="0">
     <w:nsid w:val="51F56491"/>
     <w:multiLevelType w:val="multilevel"/>
     <w:tmpl w:val="93024F7C"/>
@@ -10597,7 +10688,7 @@
       </w:rPr>
     </w:lvl>
   </w:abstractNum>
-  <w:abstractNum w:abstractNumId="5" w15:restartNumberingAfterBreak="0">
+  <w:abstractNum w:abstractNumId="6" w15:restartNumberingAfterBreak="0">
     <w:nsid w:val="53937070"/>
     <w:multiLevelType w:val="multilevel"/>
     <w:tmpl w:val="7298A012"/>
@@ -10746,7 +10837,7 @@
       </w:rPr>
     </w:lvl>
   </w:abstractNum>
-  <w:abstractNum w:abstractNumId="6" w15:restartNumberingAfterBreak="0">
+  <w:abstractNum w:abstractNumId="7" w15:restartNumberingAfterBreak="0">
     <w:nsid w:val="6CE7369A"/>
     <w:multiLevelType w:val="multilevel"/>
     <w:tmpl w:val="064AAEA4"/>
@@ -10860,24 +10951,27 @@
     </w:lvl>
   </w:abstractNum>
   <w:num w:numId="1">
+    <w:abstractNumId w:val="5"/>
+  </w:num>
+  <w:num w:numId="2">
     <w:abstractNumId w:val="4"/>
   </w:num>
-  <w:num w:numId="2">
+  <w:num w:numId="3">
+    <w:abstractNumId w:val="6"/>
+  </w:num>
+  <w:num w:numId="4">
     <w:abstractNumId w:val="3"/>
   </w:num>
-  <w:num w:numId="3">
-    <w:abstractNumId w:val="5"/>
+  <w:num w:numId="5">
+    <w:abstractNumId w:val="7"/>
   </w:num>
-  <w:num w:numId="4">
+  <w:num w:numId="6">
     <w:abstractNumId w:val="2"/>
   </w:num>
-  <w:num w:numId="5">
-    <w:abstractNumId w:val="6"/>
-  </w:num>
-  <w:num w:numId="6">
+  <w:num w:numId="7">
     <w:abstractNumId w:val="1"/>
   </w:num>
-  <w:num w:numId="7">
+  <w:num w:numId="8">
     <w:abstractNumId w:val="0"/>
   </w:num>
 </w:numbering>
@@ -10900,7 +10994,7 @@
       </w:pPr>
     </w:pPrDefault>
   </w:docDefaults>
-  <w:latentStyles w:defLockedState="0" w:defUIPriority="99" w:defSemiHidden="0" w:defUnhideWhenUsed="0" w:defQFormat="0" w:count="376">
+  <w:latentStyles w:defLockedState="0" w:defUIPriority="99" w:defSemiHidden="0" w:defUnhideWhenUsed="0" w:defQFormat="0" w:count="377">
     <w:lsdException w:name="Normal" w:uiPriority="0" w:qFormat="1"/>
     <w:lsdException w:name="heading 1" w:uiPriority="9" w:qFormat="1"/>
     <w:lsdException w:name="heading 2" w:semiHidden="1" w:uiPriority="9" w:unhideWhenUsed="1" w:qFormat="1"/>
@@ -11006,7 +11100,6 @@
     <w:lsdException w:name="HTML Sample" w:semiHidden="1" w:unhideWhenUsed="1"/>
     <w:lsdException w:name="HTML Typewriter" w:semiHidden="1" w:unhideWhenUsed="1"/>
     <w:lsdException w:name="HTML Variable" w:semiHidden="1" w:unhideWhenUsed="1"/>
-    <w:lsdException w:name="Normal Table" w:semiHidden="1" w:unhideWhenUsed="1"/>
     <w:lsdException w:name="annotation subject" w:semiHidden="1" w:unhideWhenUsed="1"/>
     <w:lsdException w:name="No List" w:semiHidden="1" w:unhideWhenUsed="1"/>
     <w:lsdException w:name="Outline List 1" w:semiHidden="1" w:unhideWhenUsed="1"/>
@@ -11053,10 +11146,8 @@
     <w:lsdException w:name="Table Subtle 2" w:semiHidden="1" w:unhideWhenUsed="1"/>
     <w:lsdException w:name="Table Web 1" w:semiHidden="1" w:unhideWhenUsed="1"/>
     <w:lsdException w:name="Table Web 2" w:semiHidden="1" w:unhideWhenUsed="1"/>
-    <w:lsdException w:name="Table Web 3" w:semiHidden="1" w:unhideWhenUsed="1"/>
     <w:lsdException w:name="Balloon Text" w:semiHidden="1" w:unhideWhenUsed="1"/>
     <w:lsdException w:name="Table Grid" w:uiPriority="39"/>
-    <w:lsdException w:name="Table Theme" w:semiHidden="1" w:unhideWhenUsed="1"/>
     <w:lsdException w:name="Placeholder Text" w:semiHidden="1"/>
     <w:lsdException w:name="No Spacing" w:uiPriority="1" w:qFormat="1"/>
     <w:lsdException w:name="Light Shading" w:uiPriority="60"/>
@@ -11277,6 +11368,7 @@
     <w:lsdException w:name="Hashtag" w:semiHidden="1" w:unhideWhenUsed="1"/>
     <w:lsdException w:name="Unresolved Mention" w:semiHidden="1" w:unhideWhenUsed="1"/>
     <w:lsdException w:name="Smart Link" w:semiHidden="1" w:unhideWhenUsed="1"/>
+    <w:lsdException w:name="Smart Link Error" w:semiHidden="1" w:unhideWhenUsed="1"/>
   </w:latentStyles>
   <w:style w:type="paragraph" w:default="1" w:styleId="Normal">
     <w:name w:val="Normal"/>

</xml_diff>

<commit_message>
Actualización del Marco Teórico
</commit_message>
<xml_diff>
--- a/Proyecto-AyPIDT-Resumen.docx
+++ b/Proyecto-AyPIDT-Resumen.docx
@@ -152,7 +152,7 @@
               </wp:anchor>
             </w:drawing>
           </mc:Choice>
-          <mc:Fallback xmlns:dgm="http://schemas.openxmlformats.org/drawingml/2006/diagram" xmlns:lc="http://schemas.openxmlformats.org/drawingml/2006/lockedCanvas" xmlns:c="http://schemas.openxmlformats.org/drawingml/2006/chart" xmlns:pic="http://schemas.openxmlformats.org/drawingml/2006/picture" xmlns:a="http://schemas.openxmlformats.org/drawingml/2006/main" xmlns:sl="http://schemas.openxmlformats.org/schemaLibrary/2006/main">
+          <mc:Fallback xmlns:sl="http://schemas.openxmlformats.org/schemaLibrary/2006/main" xmlns:a="http://schemas.openxmlformats.org/drawingml/2006/main" xmlns:pic="http://schemas.openxmlformats.org/drawingml/2006/picture" xmlns:c="http://schemas.openxmlformats.org/drawingml/2006/chart" xmlns:lc="http://schemas.openxmlformats.org/drawingml/2006/lockedCanvas" xmlns:dgm="http://schemas.openxmlformats.org/drawingml/2006/diagram">
             <w:drawing>
               <wp:anchor allowOverlap="1" behindDoc="0" distB="0" distT="0" distL="114300" distR="114300" hidden="0" layoutInCell="1" locked="0" relativeHeight="0" simplePos="0">
                 <wp:simplePos x="0" y="0"/>
@@ -266,7 +266,7 @@
               </wp:anchor>
             </w:drawing>
           </mc:Choice>
-          <mc:Fallback xmlns:dgm="http://schemas.openxmlformats.org/drawingml/2006/diagram" xmlns:lc="http://schemas.openxmlformats.org/drawingml/2006/lockedCanvas" xmlns:c="http://schemas.openxmlformats.org/drawingml/2006/chart" xmlns:pic="http://schemas.openxmlformats.org/drawingml/2006/picture" xmlns:a="http://schemas.openxmlformats.org/drawingml/2006/main" xmlns:sl="http://schemas.openxmlformats.org/schemaLibrary/2006/main">
+          <mc:Fallback xmlns:sl="http://schemas.openxmlformats.org/schemaLibrary/2006/main" xmlns:a="http://schemas.openxmlformats.org/drawingml/2006/main" xmlns:pic="http://schemas.openxmlformats.org/drawingml/2006/picture" xmlns:c="http://schemas.openxmlformats.org/drawingml/2006/chart" xmlns:lc="http://schemas.openxmlformats.org/drawingml/2006/lockedCanvas" xmlns:dgm="http://schemas.openxmlformats.org/drawingml/2006/diagram">
             <w:drawing>
               <wp:anchor allowOverlap="1" behindDoc="0" distB="0" distT="0" distL="114300" distR="114300" hidden="0" layoutInCell="1" locked="0" relativeHeight="0" simplePos="0">
                 <wp:simplePos x="0" y="0"/>
@@ -404,7 +404,7 @@
               </wp:anchor>
             </w:drawing>
           </mc:Choice>
-          <mc:Fallback xmlns:dgm="http://schemas.openxmlformats.org/drawingml/2006/diagram" xmlns:lc="http://schemas.openxmlformats.org/drawingml/2006/lockedCanvas" xmlns:c="http://schemas.openxmlformats.org/drawingml/2006/chart" xmlns:pic="http://schemas.openxmlformats.org/drawingml/2006/picture" xmlns:a="http://schemas.openxmlformats.org/drawingml/2006/main" xmlns:sl="http://schemas.openxmlformats.org/schemaLibrary/2006/main">
+          <mc:Fallback xmlns:sl="http://schemas.openxmlformats.org/schemaLibrary/2006/main" xmlns:a="http://schemas.openxmlformats.org/drawingml/2006/main" xmlns:pic="http://schemas.openxmlformats.org/drawingml/2006/picture" xmlns:c="http://schemas.openxmlformats.org/drawingml/2006/chart" xmlns:lc="http://schemas.openxmlformats.org/drawingml/2006/lockedCanvas" xmlns:dgm="http://schemas.openxmlformats.org/drawingml/2006/diagram">
             <w:drawing>
               <wp:anchor allowOverlap="1" behindDoc="0" distB="0" distT="0" distL="114300" distR="114300" hidden="0" layoutInCell="1" locked="0" relativeHeight="0" simplePos="0">
                 <wp:simplePos x="0" y="0"/>
@@ -498,7 +498,7 @@
               </wp:anchor>
             </w:drawing>
           </mc:Choice>
-          <mc:Fallback xmlns:dgm="http://schemas.openxmlformats.org/drawingml/2006/diagram" xmlns:lc="http://schemas.openxmlformats.org/drawingml/2006/lockedCanvas" xmlns:c="http://schemas.openxmlformats.org/drawingml/2006/chart" xmlns:pic="http://schemas.openxmlformats.org/drawingml/2006/picture" xmlns:a="http://schemas.openxmlformats.org/drawingml/2006/main" xmlns:sl="http://schemas.openxmlformats.org/schemaLibrary/2006/main">
+          <mc:Fallback xmlns:sl="http://schemas.openxmlformats.org/schemaLibrary/2006/main" xmlns:a="http://schemas.openxmlformats.org/drawingml/2006/main" xmlns:pic="http://schemas.openxmlformats.org/drawingml/2006/picture" xmlns:c="http://schemas.openxmlformats.org/drawingml/2006/chart" xmlns:lc="http://schemas.openxmlformats.org/drawingml/2006/lockedCanvas" xmlns:dgm="http://schemas.openxmlformats.org/drawingml/2006/diagram">
             <w:drawing>
               <wp:anchor allowOverlap="1" behindDoc="0" distB="0" distT="0" distL="114300" distR="114300" hidden="0" layoutInCell="1" locked="0" relativeHeight="0" simplePos="0">
                 <wp:simplePos x="0" y="0"/>
@@ -592,7 +592,7 @@
               </wp:anchor>
             </w:drawing>
           </mc:Choice>
-          <mc:Fallback xmlns:dgm="http://schemas.openxmlformats.org/drawingml/2006/diagram" xmlns:lc="http://schemas.openxmlformats.org/drawingml/2006/lockedCanvas" xmlns:c="http://schemas.openxmlformats.org/drawingml/2006/chart" xmlns:pic="http://schemas.openxmlformats.org/drawingml/2006/picture" xmlns:a="http://schemas.openxmlformats.org/drawingml/2006/main" xmlns:sl="http://schemas.openxmlformats.org/schemaLibrary/2006/main">
+          <mc:Fallback xmlns:sl="http://schemas.openxmlformats.org/schemaLibrary/2006/main" xmlns:a="http://schemas.openxmlformats.org/drawingml/2006/main" xmlns:pic="http://schemas.openxmlformats.org/drawingml/2006/picture" xmlns:c="http://schemas.openxmlformats.org/drawingml/2006/chart" xmlns:lc="http://schemas.openxmlformats.org/drawingml/2006/lockedCanvas" xmlns:dgm="http://schemas.openxmlformats.org/drawingml/2006/diagram">
             <w:drawing>
               <wp:anchor allowOverlap="1" behindDoc="0" distB="0" distT="0" distL="114300" distR="114300" hidden="0" layoutInCell="1" locked="0" relativeHeight="0" simplePos="0">
                 <wp:simplePos x="0" y="0"/>
@@ -8588,140 +8588,444 @@
     <w:p>
       <w:pPr>
         <w:pStyle w:val="Ttulo1"/>
-        <w:rPr>
+        <w:jc w:val="both"/>
+        <w:rPr>
+          <w:rFonts w:ascii="Nunito" w:eastAsia="Nunito" w:hAnsi="Nunito" w:cs="Nunito"/>
           <w:b/>
           <w:color w:val="000000"/>
           <w:sz w:val="36"/>
           <w:szCs w:val="36"/>
         </w:rPr>
       </w:pPr>
-      <w:bookmarkStart w:id="5" w:name="_17tn2qdhaq0x" w:colFirst="0" w:colLast="0"/>
-      <w:bookmarkStart w:id="6" w:name="_GoBack"/>
-      <w:bookmarkEnd w:id="5"/>
-      <w:bookmarkEnd w:id="6"/>
-      <w:r>
-        <w:rPr>
+      <w:r>
+        <w:rPr>
+          <w:rFonts w:ascii="Nunito" w:eastAsia="Nunito" w:hAnsi="Nunito" w:cs="Nunito"/>
           <w:b/>
           <w:color w:val="000000"/>
           <w:sz w:val="36"/>
           <w:szCs w:val="36"/>
         </w:rPr>
-        <w:t>III.</w:t>
-      </w:r>
-      <w:r>
-        <w:rPr>
+        <w:t>II.  Ma</w:t>
+      </w:r>
+      <w:bookmarkStart w:id="5" w:name="_GoBack"/>
+      <w:bookmarkEnd w:id="5"/>
+      <w:r>
+        <w:rPr>
+          <w:rFonts w:ascii="Nunito" w:eastAsia="Nunito" w:hAnsi="Nunito" w:cs="Nunito"/>
           <w:b/>
           <w:color w:val="000000"/>
           <w:sz w:val="36"/>
           <w:szCs w:val="36"/>
         </w:rPr>
-        <w:t xml:space="preserve"> </w:t>
-      </w:r>
-      <w:r>
+        <w:t>rco teórico</w:t>
+      </w:r>
+    </w:p>
+    <w:p>
+      <w:pPr>
+        <w:pStyle w:val="Ttulo3"/>
+        <w:widowControl w:val="0"/>
+        <w:spacing w:line="240" w:lineRule="auto"/>
+        <w:jc w:val="both"/>
+        <w:rPr>
+          <w:rFonts w:ascii="Nunito" w:eastAsia="Nunito" w:hAnsi="Nunito" w:cs="Nunito"/>
+          <w:sz w:val="24"/>
+          <w:szCs w:val="24"/>
+        </w:rPr>
+      </w:pPr>
+      <w:bookmarkStart w:id="6" w:name="_8zxiqsrw9dn7" w:colFirst="0" w:colLast="0"/>
+      <w:bookmarkEnd w:id="6"/>
+      <w:r>
+        <w:rPr>
+          <w:rFonts w:ascii="Nunito" w:eastAsia="Nunito" w:hAnsi="Nunito" w:cs="Nunito"/>
+          <w:sz w:val="24"/>
+          <w:szCs w:val="24"/>
+        </w:rPr>
+        <w:t>Antecedentes</w:t>
+      </w:r>
+    </w:p>
+    <w:p>
+      <w:pPr>
+        <w:jc w:val="both"/>
+        <w:rPr>
+          <w:rFonts w:ascii="Nunito" w:eastAsia="Nunito" w:hAnsi="Nunito" w:cs="Nunito"/>
+          <w:sz w:val="24"/>
+          <w:szCs w:val="24"/>
+        </w:rPr>
+      </w:pPr>
+      <w:r>
+        <w:rPr>
+          <w:rFonts w:ascii="Nunito" w:eastAsia="Nunito" w:hAnsi="Nunito" w:cs="Nunito"/>
+          <w:sz w:val="24"/>
+          <w:szCs w:val="24"/>
+        </w:rPr>
+        <w:t>Para cualquier problema planteado con el análisis y procesamiento de textos existe un campo amplio de información en el cual nos basamos para realizar nuestro trabajo y esperamos que con lo realizado los resultados obtenidos contribuyan y aporten a dicho tema. En el trabajo presenta se mostrarán diversos trabajos que nos permitirán o aportarán en mayor o menor medida recursos necesarios para el desarrollo de nuestra aplicación.</w:t>
+      </w:r>
+    </w:p>
+    <w:p>
+      <w:pPr>
+        <w:jc w:val="both"/>
+        <w:rPr>
+          <w:rFonts w:ascii="Nunito" w:eastAsia="Nunito" w:hAnsi="Nunito" w:cs="Nunito"/>
+          <w:sz w:val="24"/>
+          <w:szCs w:val="24"/>
+        </w:rPr>
+      </w:pPr>
+      <w:r>
+        <w:rPr>
+          <w:rFonts w:ascii="Nunito" w:eastAsia="Nunito" w:hAnsi="Nunito" w:cs="Nunito"/>
+          <w:sz w:val="24"/>
+          <w:szCs w:val="24"/>
+        </w:rPr>
+        <w:t xml:space="preserve">Uno de los principales documentos que consultamos fue la tesis titulada </w:t>
+      </w:r>
+      <w:r>
+        <w:rPr>
+          <w:rFonts w:ascii="Nunito" w:eastAsia="Nunito" w:hAnsi="Nunito" w:cs="Nunito"/>
+          <w:i/>
+          <w:sz w:val="24"/>
+          <w:szCs w:val="24"/>
+        </w:rPr>
+        <w:t xml:space="preserve">Sistema Resumidor-Traductor Automático </w:t>
+      </w:r>
+      <w:r>
+        <w:rPr>
+          <w:rFonts w:ascii="Nunito" w:eastAsia="Nunito" w:hAnsi="Nunito" w:cs="Nunito"/>
+          <w:sz w:val="24"/>
+          <w:szCs w:val="24"/>
+        </w:rPr>
+        <w:t xml:space="preserve">del Ing. Jouse Antonio Careaga Moya publicada en el año 2012 por la UNAM, la cual nos permite reforzar la parte que el resumidor que construyamos debe contener las ideas principales y dar una idea completa del texto. Nos guiamos en este trabajo ya que emplea la librería NLTK la cual brinda la posibilidad de segmentar el texto en enunciados, separados por comas, puntos o saltos de línea, por lo tanto, podemos indicar que el trabajo citado nos orienta en cómo llevar a cabo el proceso de elaboración ya mencionado. </w:t>
+      </w:r>
+      <w:r>
+        <w:rPr>
+          <w:rFonts w:ascii="Nunito" w:eastAsia="Nunito" w:hAnsi="Nunito" w:cs="Nunito"/>
+          <w:sz w:val="24"/>
+          <w:szCs w:val="24"/>
+          <w:vertAlign w:val="superscript"/>
+        </w:rPr>
+        <w:footnoteReference w:id="1"/>
+      </w:r>
+    </w:p>
+    <w:p>
+      <w:pPr>
+        <w:jc w:val="both"/>
+        <w:rPr>
+          <w:rFonts w:ascii="Nunito" w:eastAsia="Nunito" w:hAnsi="Nunito" w:cs="Nunito"/>
+          <w:sz w:val="24"/>
+          <w:szCs w:val="24"/>
+        </w:rPr>
+      </w:pPr>
+      <w:r>
+        <w:rPr>
+          <w:rFonts w:ascii="Nunito" w:eastAsia="Nunito" w:hAnsi="Nunito" w:cs="Nunito"/>
+          <w:sz w:val="24"/>
+          <w:szCs w:val="24"/>
+        </w:rPr>
+        <w:t xml:space="preserve">A lo largo de que el lector conozca más sobre el trabajo presentado se dará cuenta que el trabajo  citado en el párrafo anterior es de gran ayuda  para la solución de nuestro planteamiento, sin embargo, se analizaron otros trabajos como el de Pedro Luis Mateo, José Carlos González, Julio Villena y José Luis Martínez  titulado </w:t>
+      </w:r>
+      <w:r>
+        <w:rPr>
+          <w:rFonts w:ascii="Nunito" w:eastAsia="Nunito" w:hAnsi="Nunito" w:cs="Nunito"/>
+          <w:i/>
+          <w:sz w:val="24"/>
+          <w:szCs w:val="24"/>
+        </w:rPr>
+        <w:t xml:space="preserve">Un sistema para resumen automático de textos en castellano </w:t>
+      </w:r>
+      <w:r>
+        <w:rPr>
+          <w:rFonts w:ascii="Nunito" w:eastAsia="Nunito" w:hAnsi="Nunito" w:cs="Nunito"/>
+          <w:sz w:val="24"/>
+          <w:szCs w:val="24"/>
+        </w:rPr>
+        <w:t xml:space="preserve">en el cual se presenta las técnicas  que deben ser aplicadas para detectar palabras clave, dar ponderaciones con el fin de no solo crear extracciones simples y sin coherencia ya que el fin de un resumen es mostrar la idea del </w:t>
+      </w:r>
+      <w:r>
+        <w:rPr>
+          <w:rFonts w:ascii="Nunito" w:eastAsia="Nunito" w:hAnsi="Nunito" w:cs="Nunito"/>
+          <w:sz w:val="24"/>
+          <w:szCs w:val="24"/>
+        </w:rPr>
+        <w:lastRenderedPageBreak/>
+        <w:t xml:space="preserve">texto basado en el original y no sólo copiar las frases idénticamente. El trabajo nos resulta útil e interesante ya que consideramos que nos permite evaluar si el resumen creado está cumpliendo con el concepto, si este está siendo analizado correctamente para crear finalmente un resumen de la mejor calidad, los cuales son puntos que hemos considerados importantes y necesarios en nuestro trabajo. </w:t>
+      </w:r>
+      <w:r>
+        <w:rPr>
+          <w:rFonts w:ascii="Nunito" w:eastAsia="Nunito" w:hAnsi="Nunito" w:cs="Nunito"/>
+          <w:sz w:val="24"/>
+          <w:szCs w:val="24"/>
+          <w:vertAlign w:val="superscript"/>
+        </w:rPr>
+        <w:footnoteReference w:id="2"/>
+      </w:r>
+    </w:p>
+    <w:p>
+      <w:pPr>
+        <w:jc w:val="both"/>
+        <w:rPr>
+          <w:rFonts w:ascii="Nunito" w:eastAsia="Nunito" w:hAnsi="Nunito" w:cs="Nunito"/>
+          <w:sz w:val="24"/>
+          <w:szCs w:val="24"/>
+        </w:rPr>
+      </w:pPr>
+      <w:r>
+        <w:rPr>
+          <w:rFonts w:ascii="Nunito" w:eastAsia="Nunito" w:hAnsi="Nunito" w:cs="Nunito"/>
+          <w:sz w:val="24"/>
+          <w:szCs w:val="24"/>
+        </w:rPr>
+        <w:t xml:space="preserve">Consideramos que los dos trabajos citados son los más relevantes ya que contienen una amplia descripción y brindan una o más soluciones al problema planteado, además que coinciden con la solución propuesta. </w:t>
+      </w:r>
+    </w:p>
+    <w:p>
+      <w:pPr>
+        <w:pStyle w:val="Ttulo3"/>
+        <w:widowControl w:val="0"/>
+        <w:spacing w:line="240" w:lineRule="auto"/>
+        <w:rPr>
+          <w:rFonts w:ascii="Nunito" w:eastAsia="Nunito" w:hAnsi="Nunito" w:cs="Nunito"/>
+          <w:sz w:val="24"/>
+          <w:szCs w:val="24"/>
+        </w:rPr>
+      </w:pPr>
+      <w:bookmarkStart w:id="7" w:name="_foktee8t9uic" w:colFirst="0" w:colLast="0"/>
+      <w:bookmarkEnd w:id="7"/>
+      <w:r>
+        <w:rPr>
+          <w:rFonts w:ascii="Nunito" w:eastAsia="Nunito" w:hAnsi="Nunito" w:cs="Nunito"/>
+          <w:sz w:val="24"/>
+          <w:szCs w:val="24"/>
+        </w:rPr>
+        <w:t>Trabajos relacionados. (Comparación con los trabajos y el nuestro)</w:t>
+      </w:r>
+    </w:p>
+    <w:p>
+      <w:pPr>
+        <w:jc w:val="both"/>
+        <w:rPr>
+          <w:rFonts w:ascii="Nunito" w:eastAsia="Nunito" w:hAnsi="Nunito" w:cs="Nunito"/>
+          <w:sz w:val="24"/>
+          <w:szCs w:val="24"/>
+        </w:rPr>
+      </w:pPr>
+      <w:r>
+        <w:rPr>
+          <w:rFonts w:ascii="Nunito" w:eastAsia="Nunito" w:hAnsi="Nunito" w:cs="Nunito"/>
+          <w:sz w:val="24"/>
+          <w:szCs w:val="24"/>
+        </w:rPr>
+        <w:t>Algunos de los trabajos relacionados son los mencionados en la parte de antecedentes, para el primero de ellos se implementa Python y algunas de las librerías que son útiles para la creación de un resumidor de textos, el segundo es un trabajo internacional que de igual manera nos permite tener una guía para dar solución a nuestro problema. En general como ya se mencionó en un inicio contamos con una amplia variedad de artículos y trabajos que nos proporcionan ideas y soluciones que debemos implementar en nuestro propio proyecto.</w:t>
+      </w:r>
+    </w:p>
+    <w:p>
+      <w:pPr>
+        <w:jc w:val="both"/>
+        <w:rPr>
+          <w:rFonts w:ascii="Nunito" w:eastAsia="Nunito" w:hAnsi="Nunito" w:cs="Nunito"/>
+          <w:sz w:val="24"/>
+          <w:szCs w:val="24"/>
+        </w:rPr>
+      </w:pPr>
+      <w:r>
+        <w:rPr>
+          <w:rFonts w:ascii="Nunito" w:eastAsia="Nunito" w:hAnsi="Nunito" w:cs="Nunito"/>
+          <w:sz w:val="24"/>
+          <w:szCs w:val="24"/>
+        </w:rPr>
+        <w:t xml:space="preserve">Además, tenemos como guía las ventajas que son definidas en todas las aplicaciones disponibles online o en aplicaciones, las cuales nos permiten a través de una comparativa identificar cuáles son los principales puntos con los que debe contar nuestro programa. </w:t>
+      </w:r>
+    </w:p>
+    <w:p>
+      <w:pPr>
+        <w:jc w:val="both"/>
+        <w:rPr>
+          <w:rFonts w:ascii="Nunito" w:eastAsia="Nunito" w:hAnsi="Nunito" w:cs="Nunito"/>
+          <w:b/>
+        </w:rPr>
+      </w:pPr>
+      <w:r>
+        <w:rPr>
+          <w:rFonts w:ascii="Nunito" w:eastAsia="Nunito" w:hAnsi="Nunito" w:cs="Nunito"/>
+          <w:b/>
+        </w:rPr>
+        <w:t xml:space="preserve">Descripción. </w:t>
+      </w:r>
+    </w:p>
+    <w:p>
+      <w:pPr>
+        <w:jc w:val="both"/>
+        <w:rPr>
+          <w:rFonts w:ascii="Nunito" w:eastAsia="Nunito" w:hAnsi="Nunito" w:cs="Nunito"/>
+          <w:b/>
+        </w:rPr>
+      </w:pPr>
+      <w:r>
+        <w:rPr>
+          <w:rFonts w:ascii="Nunito" w:eastAsia="Nunito" w:hAnsi="Nunito" w:cs="Nunito"/>
+          <w:b/>
+        </w:rPr>
+        <w:t xml:space="preserve">-Resumen de textos automático. </w:t>
+      </w:r>
+    </w:p>
+    <w:p>
+      <w:pPr>
+        <w:jc w:val="both"/>
+        <w:rPr>
+          <w:rFonts w:ascii="Nunito" w:eastAsia="Nunito" w:hAnsi="Nunito" w:cs="Nunito"/>
+          <w:sz w:val="24"/>
+          <w:szCs w:val="24"/>
+        </w:rPr>
+      </w:pPr>
+      <w:r>
+        <w:rPr>
+          <w:rFonts w:ascii="Nunito" w:eastAsia="Nunito" w:hAnsi="Nunito" w:cs="Nunito"/>
+          <w:sz w:val="24"/>
+          <w:szCs w:val="24"/>
+        </w:rPr>
+        <w:t>Un resumen de textos automático es aquel que se ejecutará por el usuario pero que no requerirá la intervención de este en la generación del documento final, dicho documento debe contener una idea concisa del documento original el cual será procesado por diferentes funciones del programa clasificando las ideas más relevantes y ordenándolas con el fin de generar un documento que sea lo más coherente posible. El hecho de generar un resumen de textos es una tarea que corresponde a la disciplina del procesamiento de lenguaje natural.</w:t>
+      </w:r>
+    </w:p>
+    <w:p>
+      <w:pPr>
+        <w:jc w:val="both"/>
+        <w:rPr>
+          <w:rFonts w:ascii="Nunito" w:eastAsia="Nunito" w:hAnsi="Nunito" w:cs="Nunito"/>
+          <w:b/>
+        </w:rPr>
+      </w:pPr>
+      <w:r>
+        <w:rPr>
+          <w:rFonts w:ascii="Nunito" w:eastAsia="Nunito" w:hAnsi="Nunito" w:cs="Nunito"/>
+          <w:b/>
+        </w:rPr>
+        <w:t>-Procesamiento de Lenguaje Natural.</w:t>
+      </w:r>
+    </w:p>
+    <w:p>
+      <w:pPr>
+        <w:jc w:val="both"/>
+        <w:rPr>
+          <w:rFonts w:ascii="Nunito" w:eastAsia="Nunito" w:hAnsi="Nunito" w:cs="Nunito"/>
+          <w:sz w:val="24"/>
+          <w:szCs w:val="24"/>
+        </w:rPr>
+      </w:pPr>
+      <w:r>
+        <w:rPr>
+          <w:rFonts w:ascii="Nunito" w:eastAsia="Nunito" w:hAnsi="Nunito" w:cs="Nunito"/>
+          <w:sz w:val="24"/>
+          <w:szCs w:val="24"/>
+        </w:rPr>
+        <w:t xml:space="preserve">Corresponde a una disciplina que emplea diversas técnicas con el fin de que el lenguaje natural, es decir el lenguaje hablado por los humanos sea procesado por  las computadoras o una máquina, dicho problema no tiene una solución fácil ya que se requiere que el programador conozca tanto el lenguaje natural como el de la máquina con el fin de hacer que una computadora genere los procesos necesarios con el fin de obtener resultados que </w:t>
+      </w:r>
+      <w:r>
+        <w:rPr>
+          <w:rFonts w:ascii="Nunito" w:eastAsia="Nunito" w:hAnsi="Nunito" w:cs="Nunito"/>
+          <w:sz w:val="24"/>
+          <w:szCs w:val="24"/>
+        </w:rPr>
+        <w:lastRenderedPageBreak/>
+        <w:t xml:space="preserve">los humanos realizamos como el comparar textos, resumir textos o encontrar una idea principal. </w:t>
+      </w:r>
+    </w:p>
+    <w:p>
+      <w:pPr>
+        <w:jc w:val="both"/>
+        <w:rPr>
+          <w:rFonts w:ascii="Nunito" w:eastAsia="Nunito" w:hAnsi="Nunito" w:cs="Nunito"/>
+          <w:b/>
+        </w:rPr>
+      </w:pPr>
+      <w:r>
+        <w:rPr>
+          <w:rFonts w:ascii="Nunito" w:eastAsia="Nunito" w:hAnsi="Nunito" w:cs="Nunito"/>
+          <w:b/>
+        </w:rPr>
+        <w:t>-Recuperación de la información.</w:t>
+      </w:r>
+    </w:p>
+    <w:p>
+      <w:pPr>
+        <w:jc w:val="both"/>
+        <w:rPr>
+          <w:rFonts w:ascii="Nunito" w:eastAsia="Nunito" w:hAnsi="Nunito" w:cs="Nunito"/>
+          <w:sz w:val="24"/>
+          <w:szCs w:val="24"/>
+        </w:rPr>
+      </w:pPr>
+      <w:r>
+        <w:rPr>
+          <w:rFonts w:ascii="Nunito" w:eastAsia="Nunito" w:hAnsi="Nunito" w:cs="Nunito"/>
+          <w:sz w:val="24"/>
+          <w:szCs w:val="24"/>
+        </w:rPr>
+        <w:t xml:space="preserve">Indica el problema que se tiene con poder recuperar la información extraída por el documento en un inicio, con proporcionar la información solicitada y mostrarla de manera exitosa. </w:t>
+      </w:r>
+    </w:p>
+    <w:p>
+      <w:pPr>
+        <w:jc w:val="both"/>
+        <w:rPr>
+          <w:rFonts w:ascii="Nunito" w:eastAsia="Nunito" w:hAnsi="Nunito" w:cs="Nunito"/>
+          <w:b/>
+        </w:rPr>
+      </w:pPr>
+      <w:r>
+        <w:rPr>
+          <w:rFonts w:ascii="Nunito" w:eastAsia="Nunito" w:hAnsi="Nunito" w:cs="Nunito"/>
+          <w:b/>
+        </w:rPr>
+        <w:t>-Técnicas para generar un resumen de textos.</w:t>
+      </w:r>
+    </w:p>
+    <w:p>
+      <w:pPr>
+        <w:jc w:val="both"/>
+        <w:rPr>
+          <w:sz w:val="24"/>
+          <w:szCs w:val="24"/>
+        </w:rPr>
+      </w:pPr>
+      <w:r>
+        <w:rPr>
+          <w:rFonts w:ascii="Nunito" w:eastAsia="Nunito" w:hAnsi="Nunito" w:cs="Nunito"/>
+          <w:sz w:val="24"/>
+          <w:szCs w:val="24"/>
+        </w:rPr>
+        <w:t xml:space="preserve">Podemos encontrarnos con diversas técnicas que van desde generarlo a partir de temas específicos, otro ejemplo es introducir un aprendizaje para que compare posteriormente los textos solicitados o bien los que se basan en análisis discursivos a partir de árboles, por ejemplo, en el trabajo presenta se pretende generar un análisis a partir de los tokens identificados a través de NLTK de Python. En general en una aplicación de resumen de textos veremos como punto clave el uso de la lingüística y sus conceptos la cual nos permitirá identificar los elementos necesarios en un texto y a partir de esto generar un resumen lo más adecuado y completo posible.  </w:t>
+      </w:r>
+    </w:p>
+    <w:p>
+      <w:pPr>
+        <w:shd w:val="clear" w:color="auto" w:fill="FFFFFF"/>
+        <w:spacing w:line="240" w:lineRule="auto"/>
+        <w:rPr>
+          <w:rFonts w:ascii="Nunito" w:eastAsia="Times New Roman" w:hAnsi="Nunito" w:cs="Times New Roman"/>
+          <w:sz w:val="24"/>
+          <w:szCs w:val="24"/>
+        </w:rPr>
+      </w:pPr>
+    </w:p>
+    <w:p>
+      <w:pPr>
+        <w:pStyle w:val="Ttulo1"/>
         <w:rPr>
           <w:b/>
           <w:color w:val="000000"/>
           <w:sz w:val="36"/>
           <w:szCs w:val="36"/>
         </w:rPr>
-        <w:t>Método experimental</w:t>
-      </w:r>
-    </w:p>
-    <w:p>
-      <w:pPr>
-        <w:pStyle w:val="Ttulo3"/>
-        <w:widowControl w:val="0"/>
-        <w:spacing w:line="240" w:lineRule="auto"/>
-        <w:rPr>
-          <w:sz w:val="24"/>
-          <w:szCs w:val="24"/>
-        </w:rPr>
-      </w:pPr>
-      <w:bookmarkStart w:id="7" w:name="_cjcl4r9sr9fz" w:colFirst="0" w:colLast="0"/>
-      <w:bookmarkEnd w:id="7"/>
-      <w:r>
-        <w:rPr>
-          <w:sz w:val="24"/>
-          <w:szCs w:val="24"/>
-        </w:rPr>
-        <w:t>Datos ¿Cómo se obtuvieron?</w:t>
-      </w:r>
-    </w:p>
-    <w:p>
-      <w:pPr>
-        <w:pStyle w:val="Ttulo3"/>
-        <w:widowControl w:val="0"/>
-        <w:spacing w:line="240" w:lineRule="auto"/>
-        <w:rPr>
-          <w:sz w:val="24"/>
-          <w:szCs w:val="24"/>
-        </w:rPr>
-      </w:pPr>
-      <w:bookmarkStart w:id="8" w:name="_myohg9kd7osg" w:colFirst="0" w:colLast="0"/>
+      </w:pPr>
+      <w:bookmarkStart w:id="8" w:name="_17tn2qdhaq0x" w:colFirst="0" w:colLast="0"/>
       <w:bookmarkEnd w:id="8"/>
       <w:r>
-        <w:rPr>
-          <w:sz w:val="24"/>
-          <w:szCs w:val="24"/>
-        </w:rPr>
-        <w:t xml:space="preserve">Descripción de su método </w:t>
-      </w:r>
-    </w:p>
-    <w:p>
-      <w:pPr>
-        <w:pStyle w:val="Ttulo3"/>
-        <w:widowControl w:val="0"/>
-        <w:spacing w:line="240" w:lineRule="auto"/>
-        <w:rPr>
-          <w:sz w:val="24"/>
-          <w:szCs w:val="24"/>
-        </w:rPr>
-      </w:pPr>
-      <w:bookmarkStart w:id="9" w:name="_flv771hsngry" w:colFirst="0" w:colLast="0"/>
-      <w:bookmarkEnd w:id="9"/>
-      <w:r>
-        <w:rPr>
-          <w:sz w:val="24"/>
-          <w:szCs w:val="24"/>
-        </w:rPr>
-        <w:t>Descripción del experimento</w:t>
-      </w:r>
-      <w:r>
-        <w:rPr>
-          <w:sz w:val="24"/>
-          <w:szCs w:val="24"/>
-        </w:rPr>
-        <w:t xml:space="preserve"> (Responder a la pregunta)</w:t>
-      </w:r>
-    </w:p>
-    <w:p>
-      <w:pPr>
-        <w:pStyle w:val="Ttulo3"/>
-        <w:widowControl w:val="0"/>
-        <w:spacing w:line="240" w:lineRule="auto"/>
-      </w:pPr>
-      <w:bookmarkStart w:id="10" w:name="_1ttobnke38lp" w:colFirst="0" w:colLast="0"/>
-      <w:bookmarkEnd w:id="10"/>
-      <w:r>
-        <w:rPr>
-          <w:sz w:val="24"/>
-          <w:szCs w:val="24"/>
-        </w:rPr>
-        <w:t>Presentación de resultados</w:t>
-      </w:r>
-    </w:p>
-    <w:p>
-      <w:pPr>
-        <w:pStyle w:val="Ttulo1"/>
         <w:rPr>
           <w:b/>
           <w:color w:val="000000"/>
           <w:sz w:val="36"/>
           <w:szCs w:val="36"/>
         </w:rPr>
-      </w:pPr>
-      <w:bookmarkStart w:id="11" w:name="_tajh1x6g08d" w:colFirst="0" w:colLast="0"/>
-      <w:bookmarkEnd w:id="11"/>
+        <w:t>III.</w:t>
+      </w:r>
       <w:r>
         <w:rPr>
           <w:b/>
@@ -8729,7 +9033,7 @@
           <w:sz w:val="36"/>
           <w:szCs w:val="36"/>
         </w:rPr>
-        <w:t>IV.</w:t>
+        <w:t xml:space="preserve"> </w:t>
       </w:r>
       <w:r>
         <w:rPr>
@@ -8738,144 +9042,104 @@
           <w:sz w:val="36"/>
           <w:szCs w:val="36"/>
         </w:rPr>
-        <w:t xml:space="preserve"> </w:t>
-      </w:r>
-      <w:r>
+        <w:t>Método experimental</w:t>
+      </w:r>
+    </w:p>
+    <w:p>
+      <w:pPr>
+        <w:pStyle w:val="Ttulo3"/>
+        <w:widowControl w:val="0"/>
+        <w:spacing w:line="240" w:lineRule="auto"/>
+        <w:rPr>
+          <w:sz w:val="24"/>
+          <w:szCs w:val="24"/>
+        </w:rPr>
+      </w:pPr>
+      <w:bookmarkStart w:id="9" w:name="_cjcl4r9sr9fz" w:colFirst="0" w:colLast="0"/>
+      <w:bookmarkEnd w:id="9"/>
+      <w:r>
+        <w:rPr>
+          <w:sz w:val="24"/>
+          <w:szCs w:val="24"/>
+        </w:rPr>
+        <w:t>Datos ¿Cómo se obtuvieron?</w:t>
+      </w:r>
+    </w:p>
+    <w:p>
+      <w:pPr>
+        <w:pStyle w:val="Ttulo3"/>
+        <w:widowControl w:val="0"/>
+        <w:spacing w:line="240" w:lineRule="auto"/>
+        <w:rPr>
+          <w:sz w:val="24"/>
+          <w:szCs w:val="24"/>
+        </w:rPr>
+      </w:pPr>
+      <w:bookmarkStart w:id="10" w:name="_myohg9kd7osg" w:colFirst="0" w:colLast="0"/>
+      <w:bookmarkEnd w:id="10"/>
+      <w:r>
+        <w:rPr>
+          <w:sz w:val="24"/>
+          <w:szCs w:val="24"/>
+        </w:rPr>
+        <w:t xml:space="preserve">Descripción de su método </w:t>
+      </w:r>
+    </w:p>
+    <w:p>
+      <w:pPr>
+        <w:pStyle w:val="Ttulo3"/>
+        <w:widowControl w:val="0"/>
+        <w:spacing w:line="240" w:lineRule="auto"/>
+        <w:rPr>
+          <w:sz w:val="24"/>
+          <w:szCs w:val="24"/>
+        </w:rPr>
+      </w:pPr>
+      <w:bookmarkStart w:id="11" w:name="_flv771hsngry" w:colFirst="0" w:colLast="0"/>
+      <w:bookmarkEnd w:id="11"/>
+      <w:r>
+        <w:rPr>
+          <w:sz w:val="24"/>
+          <w:szCs w:val="24"/>
+        </w:rPr>
+        <w:t>Descripción del experimento</w:t>
+      </w:r>
+      <w:r>
+        <w:rPr>
+          <w:sz w:val="24"/>
+          <w:szCs w:val="24"/>
+        </w:rPr>
+        <w:t xml:space="preserve"> (Responder a la pregunta)</w:t>
+      </w:r>
+    </w:p>
+    <w:p>
+      <w:pPr>
+        <w:pStyle w:val="Ttulo3"/>
+        <w:widowControl w:val="0"/>
+        <w:spacing w:line="240" w:lineRule="auto"/>
+      </w:pPr>
+      <w:bookmarkStart w:id="12" w:name="_1ttobnke38lp" w:colFirst="0" w:colLast="0"/>
+      <w:bookmarkEnd w:id="12"/>
+      <w:r>
+        <w:rPr>
+          <w:sz w:val="24"/>
+          <w:szCs w:val="24"/>
+        </w:rPr>
+        <w:t>Presentación de resultados</w:t>
+      </w:r>
+    </w:p>
+    <w:p>
+      <w:pPr>
+        <w:pStyle w:val="Ttulo1"/>
         <w:rPr>
           <w:b/>
           <w:color w:val="000000"/>
           <w:sz w:val="36"/>
           <w:szCs w:val="36"/>
         </w:rPr>
-        <w:t>Conclusión</w:t>
-      </w:r>
-    </w:p>
-    <w:p>
-      <w:pPr>
-        <w:pStyle w:val="Ttulo3"/>
-        <w:widowControl w:val="0"/>
-        <w:spacing w:line="240" w:lineRule="auto"/>
-        <w:rPr>
-          <w:sz w:val="24"/>
-          <w:szCs w:val="24"/>
-        </w:rPr>
-      </w:pPr>
-      <w:bookmarkStart w:id="12" w:name="_jjcxji5veuf" w:colFirst="0" w:colLast="0"/>
-      <w:bookmarkEnd w:id="12"/>
-      <w:r>
-        <w:rPr>
-          <w:sz w:val="24"/>
-          <w:szCs w:val="24"/>
-        </w:rPr>
-        <w:t>Discusión de resultados</w:t>
-      </w:r>
-    </w:p>
-    <w:p>
-      <w:pPr>
-        <w:pStyle w:val="Ttulo3"/>
-        <w:widowControl w:val="0"/>
-        <w:spacing w:line="240" w:lineRule="auto"/>
-        <w:rPr>
-          <w:sz w:val="24"/>
-          <w:szCs w:val="24"/>
-        </w:rPr>
-      </w:pPr>
-      <w:bookmarkStart w:id="13" w:name="_g91yfzfw2xgv" w:colFirst="0" w:colLast="0"/>
+      </w:pPr>
+      <w:bookmarkStart w:id="13" w:name="_tajh1x6g08d" w:colFirst="0" w:colLast="0"/>
       <w:bookmarkEnd w:id="13"/>
-      <w:r>
-        <w:rPr>
-          <w:sz w:val="24"/>
-          <w:szCs w:val="24"/>
-        </w:rPr>
-        <w:t xml:space="preserve">Descripción de observaciones </w:t>
-      </w:r>
-    </w:p>
-    <w:p>
-      <w:pPr>
-        <w:pStyle w:val="Ttulo3"/>
-        <w:widowControl w:val="0"/>
-        <w:spacing w:line="240" w:lineRule="auto"/>
-      </w:pPr>
-      <w:bookmarkStart w:id="14" w:name="_l1d4xpkv055f" w:colFirst="0" w:colLast="0"/>
-      <w:bookmarkEnd w:id="14"/>
-      <w:r>
-        <w:rPr>
-          <w:sz w:val="24"/>
-          <w:szCs w:val="24"/>
-        </w:rPr>
-        <w:t>Trabajo futuro</w:t>
-      </w:r>
-    </w:p>
-    <w:p/>
-    <w:p>
-      <w:pPr>
-        <w:jc w:val="both"/>
-        <w:rPr>
-          <w:b/>
-        </w:rPr>
-      </w:pPr>
-      <w:r>
-        <w:rPr>
-          <w:b/>
-        </w:rPr>
-        <w:t>Buendía Valdivia María Angélica</w:t>
-      </w:r>
-    </w:p>
-    <w:p>
-      <w:pPr>
-        <w:jc w:val="both"/>
-        <w:rPr>
-          <w:b/>
-        </w:rPr>
-      </w:pPr>
-      <w:r>
-        <w:rPr>
-          <w:b/>
-        </w:rPr>
-        <w:t>Isabel Gómez Yareli Elizabeth</w:t>
-      </w:r>
-    </w:p>
-    <w:p>
-      <w:pPr>
-        <w:jc w:val="both"/>
-      </w:pPr>
-      <w:r>
-        <w:rPr>
-          <w:b/>
-        </w:rPr>
-        <w:t>Zagoya Medallo Roberto Uriel</w:t>
-      </w:r>
-    </w:p>
-    <w:p/>
-    <w:p>
-      <w:pPr>
-        <w:jc w:val="both"/>
-        <w:rPr>
-          <w:b/>
-        </w:rPr>
-      </w:pPr>
-    </w:p>
-    <w:p>
-      <w:pPr>
-        <w:jc w:val="both"/>
-        <w:rPr>
-          <w:b/>
-          <w:sz w:val="36"/>
-          <w:szCs w:val="36"/>
-        </w:rPr>
-      </w:pPr>
-    </w:p>
-    <w:p>
-      <w:pPr>
-        <w:pStyle w:val="Ttulo1"/>
-        <w:rPr>
-          <w:b/>
-          <w:sz w:val="36"/>
-          <w:szCs w:val="36"/>
-        </w:rPr>
-      </w:pPr>
-      <w:bookmarkStart w:id="15" w:name="_m4xtkaq771sx" w:colFirst="0" w:colLast="0"/>
-      <w:bookmarkEnd w:id="15"/>
       <w:r>
         <w:rPr>
           <w:b/>
@@ -8883,8 +9147,7 @@
           <w:sz w:val="36"/>
           <w:szCs w:val="36"/>
         </w:rPr>
-        <w:lastRenderedPageBreak/>
-        <w:t>V.</w:t>
+        <w:t>IV.</w:t>
       </w:r>
       <w:r>
         <w:rPr>
@@ -8902,11 +9165,165 @@
           <w:sz w:val="36"/>
           <w:szCs w:val="36"/>
         </w:rPr>
+        <w:t>Conclusión</w:t>
+      </w:r>
+    </w:p>
+    <w:p>
+      <w:pPr>
+        <w:pStyle w:val="Ttulo3"/>
+        <w:widowControl w:val="0"/>
+        <w:spacing w:line="240" w:lineRule="auto"/>
+        <w:rPr>
+          <w:sz w:val="24"/>
+          <w:szCs w:val="24"/>
+        </w:rPr>
+      </w:pPr>
+      <w:bookmarkStart w:id="14" w:name="_jjcxji5veuf" w:colFirst="0" w:colLast="0"/>
+      <w:bookmarkEnd w:id="14"/>
+      <w:r>
+        <w:rPr>
+          <w:sz w:val="24"/>
+          <w:szCs w:val="24"/>
+        </w:rPr>
+        <w:t>Discusión de resultados</w:t>
+      </w:r>
+    </w:p>
+    <w:p>
+      <w:pPr>
+        <w:pStyle w:val="Ttulo3"/>
+        <w:widowControl w:val="0"/>
+        <w:spacing w:line="240" w:lineRule="auto"/>
+        <w:rPr>
+          <w:sz w:val="24"/>
+          <w:szCs w:val="24"/>
+        </w:rPr>
+      </w:pPr>
+      <w:bookmarkStart w:id="15" w:name="_g91yfzfw2xgv" w:colFirst="0" w:colLast="0"/>
+      <w:bookmarkEnd w:id="15"/>
+      <w:r>
+        <w:rPr>
+          <w:sz w:val="24"/>
+          <w:szCs w:val="24"/>
+        </w:rPr>
+        <w:t xml:space="preserve">Descripción de observaciones </w:t>
+      </w:r>
+    </w:p>
+    <w:p>
+      <w:pPr>
+        <w:pStyle w:val="Ttulo3"/>
+        <w:widowControl w:val="0"/>
+        <w:spacing w:line="240" w:lineRule="auto"/>
+      </w:pPr>
+      <w:bookmarkStart w:id="16" w:name="_l1d4xpkv055f" w:colFirst="0" w:colLast="0"/>
+      <w:bookmarkEnd w:id="16"/>
+      <w:r>
+        <w:rPr>
+          <w:sz w:val="24"/>
+          <w:szCs w:val="24"/>
+        </w:rPr>
+        <w:t>Trabajo futuro</w:t>
+      </w:r>
+    </w:p>
+    <w:p/>
+    <w:p>
+      <w:pPr>
+        <w:jc w:val="both"/>
+        <w:rPr>
+          <w:b/>
+        </w:rPr>
+      </w:pPr>
+      <w:r>
+        <w:rPr>
+          <w:b/>
+        </w:rPr>
+        <w:t>Buendía Valdivia María Angélica</w:t>
+      </w:r>
+    </w:p>
+    <w:p>
+      <w:pPr>
+        <w:jc w:val="both"/>
+        <w:rPr>
+          <w:b/>
+        </w:rPr>
+      </w:pPr>
+      <w:r>
+        <w:rPr>
+          <w:b/>
+        </w:rPr>
+        <w:t>Isabel Gómez Yareli Elizabeth</w:t>
+      </w:r>
+    </w:p>
+    <w:p>
+      <w:pPr>
+        <w:jc w:val="both"/>
+      </w:pPr>
+      <w:r>
+        <w:rPr>
+          <w:b/>
+        </w:rPr>
+        <w:t>Zagoya Medallo Roberto Uriel</w:t>
+      </w:r>
+    </w:p>
+    <w:p/>
+    <w:p>
+      <w:pPr>
+        <w:jc w:val="both"/>
+        <w:rPr>
+          <w:b/>
+        </w:rPr>
+      </w:pPr>
+    </w:p>
+    <w:p>
+      <w:pPr>
+        <w:jc w:val="both"/>
+        <w:rPr>
+          <w:b/>
+          <w:sz w:val="36"/>
+          <w:szCs w:val="36"/>
+        </w:rPr>
+      </w:pPr>
+    </w:p>
+    <w:p>
+      <w:pPr>
+        <w:pStyle w:val="Ttulo1"/>
+        <w:rPr>
+          <w:b/>
+          <w:sz w:val="36"/>
+          <w:szCs w:val="36"/>
+        </w:rPr>
+      </w:pPr>
+      <w:bookmarkStart w:id="17" w:name="_m4xtkaq771sx" w:colFirst="0" w:colLast="0"/>
+      <w:bookmarkEnd w:id="17"/>
+      <w:r>
+        <w:rPr>
+          <w:b/>
+          <w:color w:val="000000"/>
+          <w:sz w:val="36"/>
+          <w:szCs w:val="36"/>
+        </w:rPr>
+        <w:t>V.</w:t>
+      </w:r>
+      <w:r>
+        <w:rPr>
+          <w:b/>
+          <w:color w:val="000000"/>
+          <w:sz w:val="36"/>
+          <w:szCs w:val="36"/>
+        </w:rPr>
+        <w:t xml:space="preserve"> </w:t>
+      </w:r>
+      <w:r>
+        <w:rPr>
+          <w:b/>
+          <w:color w:val="000000"/>
+          <w:sz w:val="36"/>
+          <w:szCs w:val="36"/>
+        </w:rPr>
         <w:t>Referencias</w:t>
       </w:r>
     </w:p>
-    <w:bookmarkStart w:id="16" w:name="_3znysh7" w:colFirst="0" w:colLast="0"/>
-    <w:bookmarkEnd w:id="16"/>
+    <w:bookmarkStart w:id="18" w:name="_3znysh7" w:colFirst="0" w:colLast="0"/>
+    <w:bookmarkEnd w:id="18"/>
     <w:p>
       <w:pPr>
         <w:pStyle w:val="Ttulo1"/>
@@ -9120,6 +9537,98 @@
       <w:r>
         <w:continuationSeparator/>
       </w:r>
+    </w:p>
+  </w:footnote>
+  <w:footnote w:id="1">
+    <w:p>
+      <w:pPr>
+        <w:spacing w:after="0" w:line="240" w:lineRule="auto"/>
+        <w:rPr>
+          <w:rFonts w:ascii="Nunito" w:eastAsia="Nunito" w:hAnsi="Nunito" w:cs="Nunito"/>
+          <w:sz w:val="18"/>
+          <w:szCs w:val="18"/>
+        </w:rPr>
+      </w:pPr>
+      <w:r>
+        <w:rPr>
+          <w:vertAlign w:val="superscript"/>
+        </w:rPr>
+        <w:footnoteRef/>
+      </w:r>
+      <w:r>
+        <w:rPr>
+          <w:rFonts w:ascii="Nunito" w:eastAsia="Nunito" w:hAnsi="Nunito" w:cs="Nunito"/>
+          <w:sz w:val="18"/>
+          <w:szCs w:val="18"/>
+        </w:rPr>
+        <w:t xml:space="preserve">  Careaga, J.2012. </w:t>
+      </w:r>
+      <w:r>
+        <w:rPr>
+          <w:rFonts w:ascii="Nunito" w:eastAsia="Nunito" w:hAnsi="Nunito" w:cs="Nunito"/>
+          <w:i/>
+          <w:sz w:val="18"/>
+          <w:szCs w:val="18"/>
+        </w:rPr>
+        <w:t xml:space="preserve">Sistema Resumidor-Traductor Automático. México, CDMX. UNAM. Consultado 27/03/2020 en: </w:t>
+      </w:r>
+      <w:hyperlink r:id="rId1">
+        <w:r>
+          <w:rPr>
+            <w:rFonts w:ascii="Nunito" w:eastAsia="Nunito" w:hAnsi="Nunito" w:cs="Nunito"/>
+            <w:i/>
+            <w:sz w:val="18"/>
+            <w:szCs w:val="18"/>
+          </w:rPr>
+          <w:t>http://www.ptolomeo.unam.mx:8080/xmlui/bitstream/handle/132.248.52.100/2640/Tesis.pdf?sequence=1</w:t>
+        </w:r>
+      </w:hyperlink>
+    </w:p>
+  </w:footnote>
+  <w:footnote w:id="2">
+    <w:p>
+      <w:pPr>
+        <w:spacing w:after="0" w:line="240" w:lineRule="auto"/>
+        <w:rPr>
+          <w:rFonts w:ascii="Nunito" w:eastAsia="Nunito" w:hAnsi="Nunito" w:cs="Nunito"/>
+          <w:sz w:val="18"/>
+          <w:szCs w:val="18"/>
+        </w:rPr>
+      </w:pPr>
+      <w:r>
+        <w:rPr>
+          <w:vertAlign w:val="superscript"/>
+        </w:rPr>
+        <w:footnoteRef/>
+      </w:r>
+      <w:r>
+        <w:rPr>
+          <w:rFonts w:ascii="Nunito" w:eastAsia="Nunito" w:hAnsi="Nunito" w:cs="Nunito"/>
+          <w:sz w:val="18"/>
+          <w:szCs w:val="18"/>
+        </w:rPr>
+        <w:t xml:space="preserve"> Mateo, P. González, J.Villena, J. Martínez, J. </w:t>
+      </w:r>
+      <w:r>
+        <w:rPr>
+          <w:rFonts w:ascii="Nunito" w:eastAsia="Nunito" w:hAnsi="Nunito" w:cs="Nunito"/>
+          <w:i/>
+          <w:sz w:val="18"/>
+          <w:szCs w:val="18"/>
+        </w:rPr>
+        <w:t xml:space="preserve">Un sistema para resumen automático de textos en castellano. Centro de Empresas la Arboleda. Madrid. Consultado el 20/03/2020 en: </w:t>
+      </w:r>
+      <w:hyperlink r:id="rId2">
+        <w:r>
+          <w:rPr>
+            <w:rFonts w:ascii="Nunito" w:eastAsia="Nunito" w:hAnsi="Nunito" w:cs="Nunito"/>
+            <w:i/>
+            <w:sz w:val="18"/>
+            <w:szCs w:val="18"/>
+          </w:rPr>
+          <w:t>http://rua.ua.es/dspace/handle/10045/1486</w:t>
+        </w:r>
+      </w:hyperlink>
     </w:p>
   </w:footnote>
 </w:footnotes>
@@ -10511,6 +11020,7 @@
     <w:name w:val="heading 1"/>
     <w:basedOn w:val="Normal"/>
     <w:next w:val="Normal"/>
+    <w:link w:val="Ttulo1Car"/>
     <w:uiPriority w:val="9"/>
     <w:qFormat/>
     <w:pPr>
@@ -10548,6 +11058,7 @@
     <w:name w:val="heading 3"/>
     <w:basedOn w:val="Normal"/>
     <w:next w:val="Normal"/>
+    <w:link w:val="Ttulo3Car"/>
     <w:uiPriority w:val="9"/>
     <w:unhideWhenUsed/>
     <w:qFormat/>
@@ -10771,6 +11282,30 @@
       <w:rFonts w:ascii="Courier New" w:eastAsia="Times New Roman" w:hAnsi="Courier New" w:cs="Courier New"/>
       <w:sz w:val="20"/>
       <w:szCs w:val="20"/>
+    </w:rPr>
+  </w:style>
+  <w:style w:type="character" w:customStyle="1" w:styleId="Ttulo1Car">
+    <w:name w:val="Título 1 Car"/>
+    <w:basedOn w:val="Fuentedeprrafopredeter"/>
+    <w:link w:val="Ttulo1"/>
+    <w:uiPriority w:val="9"/>
+    <w:rsid w:val="0048529F"/>
+    <w:rPr>
+      <w:color w:val="2F5496"/>
+      <w:sz w:val="32"/>
+      <w:szCs w:val="32"/>
+    </w:rPr>
+  </w:style>
+  <w:style w:type="character" w:customStyle="1" w:styleId="Ttulo3Car">
+    <w:name w:val="Título 3 Car"/>
+    <w:basedOn w:val="Fuentedeprrafopredeter"/>
+    <w:link w:val="Ttulo3"/>
+    <w:uiPriority w:val="9"/>
+    <w:rsid w:val="0048529F"/>
+    <w:rPr>
+      <w:b/>
+      <w:sz w:val="28"/>
+      <w:szCs w:val="28"/>
     </w:rPr>
   </w:style>
 </w:styles>

</xml_diff>

<commit_message>
Se añadió definición de método experimental y resultados, además se añadió presentación de Power Point de los resultados y del tema del Generador de Resumen
</commit_message>
<xml_diff>
--- a/Proyecto-AyPIDT-Resumen.docx
+++ b/Proyecto-AyPIDT-Resumen.docx
@@ -152,7 +152,7 @@
               </wp:anchor>
             </w:drawing>
           </mc:Choice>
-          <mc:Fallback xmlns:sl="http://schemas.openxmlformats.org/schemaLibrary/2006/main" xmlns:a="http://schemas.openxmlformats.org/drawingml/2006/main" xmlns:pic="http://schemas.openxmlformats.org/drawingml/2006/picture" xmlns:c="http://schemas.openxmlformats.org/drawingml/2006/chart" xmlns:lc="http://schemas.openxmlformats.org/drawingml/2006/lockedCanvas" xmlns:dgm="http://schemas.openxmlformats.org/drawingml/2006/diagram">
+          <mc:Fallback xmlns:dgm="http://schemas.openxmlformats.org/drawingml/2006/diagram" xmlns:lc="http://schemas.openxmlformats.org/drawingml/2006/lockedCanvas" xmlns:c="http://schemas.openxmlformats.org/drawingml/2006/chart" xmlns:pic="http://schemas.openxmlformats.org/drawingml/2006/picture" xmlns:a="http://schemas.openxmlformats.org/drawingml/2006/main" xmlns:sl="http://schemas.openxmlformats.org/schemaLibrary/2006/main">
             <w:drawing>
               <wp:anchor allowOverlap="1" behindDoc="0" distB="0" distT="0" distL="114300" distR="114300" hidden="0" layoutInCell="1" locked="0" relativeHeight="0" simplePos="0">
                 <wp:simplePos x="0" y="0"/>
@@ -266,7 +266,7 @@
               </wp:anchor>
             </w:drawing>
           </mc:Choice>
-          <mc:Fallback xmlns:sl="http://schemas.openxmlformats.org/schemaLibrary/2006/main" xmlns:a="http://schemas.openxmlformats.org/drawingml/2006/main" xmlns:pic="http://schemas.openxmlformats.org/drawingml/2006/picture" xmlns:c="http://schemas.openxmlformats.org/drawingml/2006/chart" xmlns:lc="http://schemas.openxmlformats.org/drawingml/2006/lockedCanvas" xmlns:dgm="http://schemas.openxmlformats.org/drawingml/2006/diagram">
+          <mc:Fallback xmlns:dgm="http://schemas.openxmlformats.org/drawingml/2006/diagram" xmlns:lc="http://schemas.openxmlformats.org/drawingml/2006/lockedCanvas" xmlns:c="http://schemas.openxmlformats.org/drawingml/2006/chart" xmlns:pic="http://schemas.openxmlformats.org/drawingml/2006/picture" xmlns:a="http://schemas.openxmlformats.org/drawingml/2006/main" xmlns:sl="http://schemas.openxmlformats.org/schemaLibrary/2006/main">
             <w:drawing>
               <wp:anchor allowOverlap="1" behindDoc="0" distB="0" distT="0" distL="114300" distR="114300" hidden="0" layoutInCell="1" locked="0" relativeHeight="0" simplePos="0">
                 <wp:simplePos x="0" y="0"/>
@@ -404,7 +404,7 @@
               </wp:anchor>
             </w:drawing>
           </mc:Choice>
-          <mc:Fallback xmlns:sl="http://schemas.openxmlformats.org/schemaLibrary/2006/main" xmlns:a="http://schemas.openxmlformats.org/drawingml/2006/main" xmlns:pic="http://schemas.openxmlformats.org/drawingml/2006/picture" xmlns:c="http://schemas.openxmlformats.org/drawingml/2006/chart" xmlns:lc="http://schemas.openxmlformats.org/drawingml/2006/lockedCanvas" xmlns:dgm="http://schemas.openxmlformats.org/drawingml/2006/diagram">
+          <mc:Fallback xmlns:dgm="http://schemas.openxmlformats.org/drawingml/2006/diagram" xmlns:lc="http://schemas.openxmlformats.org/drawingml/2006/lockedCanvas" xmlns:c="http://schemas.openxmlformats.org/drawingml/2006/chart" xmlns:pic="http://schemas.openxmlformats.org/drawingml/2006/picture" xmlns:a="http://schemas.openxmlformats.org/drawingml/2006/main" xmlns:sl="http://schemas.openxmlformats.org/schemaLibrary/2006/main">
             <w:drawing>
               <wp:anchor allowOverlap="1" behindDoc="0" distB="0" distT="0" distL="114300" distR="114300" hidden="0" layoutInCell="1" locked="0" relativeHeight="0" simplePos="0">
                 <wp:simplePos x="0" y="0"/>
@@ -498,7 +498,7 @@
               </wp:anchor>
             </w:drawing>
           </mc:Choice>
-          <mc:Fallback xmlns:sl="http://schemas.openxmlformats.org/schemaLibrary/2006/main" xmlns:a="http://schemas.openxmlformats.org/drawingml/2006/main" xmlns:pic="http://schemas.openxmlformats.org/drawingml/2006/picture" xmlns:c="http://schemas.openxmlformats.org/drawingml/2006/chart" xmlns:lc="http://schemas.openxmlformats.org/drawingml/2006/lockedCanvas" xmlns:dgm="http://schemas.openxmlformats.org/drawingml/2006/diagram">
+          <mc:Fallback xmlns:dgm="http://schemas.openxmlformats.org/drawingml/2006/diagram" xmlns:lc="http://schemas.openxmlformats.org/drawingml/2006/lockedCanvas" xmlns:c="http://schemas.openxmlformats.org/drawingml/2006/chart" xmlns:pic="http://schemas.openxmlformats.org/drawingml/2006/picture" xmlns:a="http://schemas.openxmlformats.org/drawingml/2006/main" xmlns:sl="http://schemas.openxmlformats.org/schemaLibrary/2006/main">
             <w:drawing>
               <wp:anchor allowOverlap="1" behindDoc="0" distB="0" distT="0" distL="114300" distR="114300" hidden="0" layoutInCell="1" locked="0" relativeHeight="0" simplePos="0">
                 <wp:simplePos x="0" y="0"/>
@@ -592,7 +592,7 @@
               </wp:anchor>
             </w:drawing>
           </mc:Choice>
-          <mc:Fallback xmlns:sl="http://schemas.openxmlformats.org/schemaLibrary/2006/main" xmlns:a="http://schemas.openxmlformats.org/drawingml/2006/main" xmlns:pic="http://schemas.openxmlformats.org/drawingml/2006/picture" xmlns:c="http://schemas.openxmlformats.org/drawingml/2006/chart" xmlns:lc="http://schemas.openxmlformats.org/drawingml/2006/lockedCanvas" xmlns:dgm="http://schemas.openxmlformats.org/drawingml/2006/diagram">
+          <mc:Fallback xmlns:dgm="http://schemas.openxmlformats.org/drawingml/2006/diagram" xmlns:lc="http://schemas.openxmlformats.org/drawingml/2006/lockedCanvas" xmlns:c="http://schemas.openxmlformats.org/drawingml/2006/chart" xmlns:pic="http://schemas.openxmlformats.org/drawingml/2006/picture" xmlns:a="http://schemas.openxmlformats.org/drawingml/2006/main" xmlns:sl="http://schemas.openxmlformats.org/schemaLibrary/2006/main">
             <w:drawing>
               <wp:anchor allowOverlap="1" behindDoc="0" distB="0" distT="0" distL="114300" distR="114300" hidden="0" layoutInCell="1" locked="0" relativeHeight="0" simplePos="0">
                 <wp:simplePos x="0" y="0"/>
@@ -3181,6 +3181,7 @@
         <w:lastRenderedPageBreak/>
         <w:t xml:space="preserve">de algunos conceptos </w:t>
       </w:r>
+      <w:proofErr w:type="gramStart"/>
       <w:r>
         <w:rPr>
           <w:rFonts w:ascii="Nunito" w:eastAsia="Nunito" w:hAnsi="Nunito" w:cs="Nunito"/>
@@ -3189,6 +3190,7 @@
         </w:rPr>
         <w:t>extra clase</w:t>
       </w:r>
+      <w:proofErr w:type="gramEnd"/>
       <w:r>
         <w:rPr>
           <w:rFonts w:ascii="Nunito" w:eastAsia="Nunito" w:hAnsi="Nunito" w:cs="Nunito"/>
@@ -3301,7 +3303,25 @@
           <w:sz w:val="24"/>
           <w:szCs w:val="24"/>
         </w:rPr>
-        <w:t xml:space="preserve"> nos sugirió realizar el más óptimo para realizarlo durante el semestre y el que se eligió fue el de “Resumen de textos”. </w:t>
+        <w:t xml:space="preserve"> nos sugirió realizar el </w:t>
+      </w:r>
+      <w:proofErr w:type="gramStart"/>
+      <w:r>
+        <w:rPr>
+          <w:rFonts w:ascii="Nunito" w:eastAsia="Nunito" w:hAnsi="Nunito" w:cs="Nunito"/>
+          <w:sz w:val="24"/>
+          <w:szCs w:val="24"/>
+        </w:rPr>
+        <w:t>más óptimo</w:t>
+      </w:r>
+      <w:proofErr w:type="gramEnd"/>
+      <w:r>
+        <w:rPr>
+          <w:rFonts w:ascii="Nunito" w:eastAsia="Nunito" w:hAnsi="Nunito" w:cs="Nunito"/>
+          <w:sz w:val="24"/>
+          <w:szCs w:val="24"/>
+        </w:rPr>
+        <w:t xml:space="preserve"> para realizarlo durante el semestre y el que se eligió fue el de “Resumen de textos”. </w:t>
       </w:r>
     </w:p>
     <w:p>
@@ -8605,418 +8625,415 @@
           <w:sz w:val="36"/>
           <w:szCs w:val="36"/>
         </w:rPr>
-        <w:t>II.  Ma</w:t>
-      </w:r>
-      <w:bookmarkStart w:id="5" w:name="_GoBack"/>
+        <w:t>II.  Marco teórico</w:t>
+      </w:r>
+    </w:p>
+    <w:p>
+      <w:pPr>
+        <w:pStyle w:val="Ttulo3"/>
+        <w:widowControl w:val="0"/>
+        <w:spacing w:line="240" w:lineRule="auto"/>
+        <w:jc w:val="both"/>
+        <w:rPr>
+          <w:rFonts w:ascii="Nunito" w:eastAsia="Nunito" w:hAnsi="Nunito" w:cs="Nunito"/>
+          <w:sz w:val="24"/>
+          <w:szCs w:val="24"/>
+        </w:rPr>
+      </w:pPr>
+      <w:bookmarkStart w:id="5" w:name="_8zxiqsrw9dn7" w:colFirst="0" w:colLast="0"/>
       <w:bookmarkEnd w:id="5"/>
       <w:r>
         <w:rPr>
           <w:rFonts w:ascii="Nunito" w:eastAsia="Nunito" w:hAnsi="Nunito" w:cs="Nunito"/>
+          <w:sz w:val="24"/>
+          <w:szCs w:val="24"/>
+        </w:rPr>
+        <w:t>Antecedentes</w:t>
+      </w:r>
+    </w:p>
+    <w:p>
+      <w:pPr>
+        <w:jc w:val="both"/>
+        <w:rPr>
+          <w:rFonts w:ascii="Nunito" w:eastAsia="Nunito" w:hAnsi="Nunito" w:cs="Nunito"/>
+          <w:sz w:val="24"/>
+          <w:szCs w:val="24"/>
+        </w:rPr>
+      </w:pPr>
+      <w:r>
+        <w:rPr>
+          <w:rFonts w:ascii="Nunito" w:eastAsia="Nunito" w:hAnsi="Nunito" w:cs="Nunito"/>
+          <w:sz w:val="24"/>
+          <w:szCs w:val="24"/>
+        </w:rPr>
+        <w:t>Para cualquier problema planteado con el análisis y procesamiento de textos existe un campo amplio de información en el cual nos basamos para realizar nuestro trabajo y esperamos que con lo realizado los resultados obtenidos contribuyan y aporten a dicho tema. En el trabajo presenta se mostrarán diversos trabajos que nos permitirán o aportarán en mayor o menor medida recursos necesarios para el desarrollo de nuestra aplicación.</w:t>
+      </w:r>
+    </w:p>
+    <w:p>
+      <w:pPr>
+        <w:jc w:val="both"/>
+        <w:rPr>
+          <w:rFonts w:ascii="Nunito" w:eastAsia="Nunito" w:hAnsi="Nunito" w:cs="Nunito"/>
+          <w:sz w:val="24"/>
+          <w:szCs w:val="24"/>
+        </w:rPr>
+      </w:pPr>
+      <w:r>
+        <w:rPr>
+          <w:rFonts w:ascii="Nunito" w:eastAsia="Nunito" w:hAnsi="Nunito" w:cs="Nunito"/>
+          <w:sz w:val="24"/>
+          <w:szCs w:val="24"/>
+        </w:rPr>
+        <w:t xml:space="preserve">Uno de los principales documentos que consultamos fue la tesis titulada </w:t>
+      </w:r>
+      <w:r>
+        <w:rPr>
+          <w:rFonts w:ascii="Nunito" w:eastAsia="Nunito" w:hAnsi="Nunito" w:cs="Nunito"/>
+          <w:i/>
+          <w:sz w:val="24"/>
+          <w:szCs w:val="24"/>
+        </w:rPr>
+        <w:t xml:space="preserve">Sistema Resumidor-Traductor Automático </w:t>
+      </w:r>
+      <w:r>
+        <w:rPr>
+          <w:rFonts w:ascii="Nunito" w:eastAsia="Nunito" w:hAnsi="Nunito" w:cs="Nunito"/>
+          <w:sz w:val="24"/>
+          <w:szCs w:val="24"/>
+        </w:rPr>
+        <w:t xml:space="preserve">del Ing. Jouse Antonio Careaga Moya publicada en el año 2012 por la UNAM, la cual nos permite reforzar la parte que el resumidor que construyamos debe contener las ideas principales y dar una idea completa del texto. Nos guiamos en este trabajo ya que emplea la librería NLTK la cual brinda la posibilidad de segmentar el texto en enunciados, separados por comas, puntos o saltos de línea, por lo tanto, podemos indicar que el trabajo citado nos orienta en cómo llevar a cabo el proceso de elaboración ya mencionado. </w:t>
+      </w:r>
+      <w:r>
+        <w:rPr>
+          <w:rFonts w:ascii="Nunito" w:eastAsia="Nunito" w:hAnsi="Nunito" w:cs="Nunito"/>
+          <w:sz w:val="24"/>
+          <w:szCs w:val="24"/>
+          <w:vertAlign w:val="superscript"/>
+        </w:rPr>
+        <w:footnoteReference w:id="1"/>
+      </w:r>
+    </w:p>
+    <w:p>
+      <w:pPr>
+        <w:jc w:val="both"/>
+        <w:rPr>
+          <w:rFonts w:ascii="Nunito" w:eastAsia="Nunito" w:hAnsi="Nunito" w:cs="Nunito"/>
+          <w:sz w:val="24"/>
+          <w:szCs w:val="24"/>
+        </w:rPr>
+      </w:pPr>
+      <w:r>
+        <w:rPr>
+          <w:rFonts w:ascii="Nunito" w:eastAsia="Nunito" w:hAnsi="Nunito" w:cs="Nunito"/>
+          <w:sz w:val="24"/>
+          <w:szCs w:val="24"/>
+        </w:rPr>
+        <w:t xml:space="preserve">A lo largo de que el lector conozca más sobre el trabajo presentado se dará cuenta que el trabajo  citado en el párrafo anterior es de gran ayuda  para la solución de nuestro planteamiento, sin embargo, se analizaron otros trabajos como el de Pedro Luis Mateo, José Carlos González, Julio Villena y José Luis Martínez  titulado </w:t>
+      </w:r>
+      <w:r>
+        <w:rPr>
+          <w:rFonts w:ascii="Nunito" w:eastAsia="Nunito" w:hAnsi="Nunito" w:cs="Nunito"/>
+          <w:i/>
+          <w:sz w:val="24"/>
+          <w:szCs w:val="24"/>
+        </w:rPr>
+        <w:t xml:space="preserve">Un sistema para resumen automático de textos en castellano </w:t>
+      </w:r>
+      <w:r>
+        <w:rPr>
+          <w:rFonts w:ascii="Nunito" w:eastAsia="Nunito" w:hAnsi="Nunito" w:cs="Nunito"/>
+          <w:sz w:val="24"/>
+          <w:szCs w:val="24"/>
+        </w:rPr>
+        <w:t xml:space="preserve">en el cual se presenta las técnicas  que deben ser aplicadas para detectar palabras clave, dar ponderaciones con el fin de no solo crear extracciones simples y sin coherencia ya que el fin de un resumen es mostrar la idea del </w:t>
+      </w:r>
+      <w:r>
+        <w:rPr>
+          <w:rFonts w:ascii="Nunito" w:eastAsia="Nunito" w:hAnsi="Nunito" w:cs="Nunito"/>
+          <w:sz w:val="24"/>
+          <w:szCs w:val="24"/>
+        </w:rPr>
+        <w:lastRenderedPageBreak/>
+        <w:t xml:space="preserve">texto basado en el original y no sólo copiar las frases idénticamente. El trabajo nos resulta útil e interesante ya que consideramos que nos permite evaluar si el resumen creado está cumpliendo con el concepto, si este está siendo analizado correctamente para crear finalmente un resumen de la mejor calidad, los cuales son puntos que hemos considerados importantes y necesarios en nuestro trabajo. </w:t>
+      </w:r>
+      <w:r>
+        <w:rPr>
+          <w:rFonts w:ascii="Nunito" w:eastAsia="Nunito" w:hAnsi="Nunito" w:cs="Nunito"/>
+          <w:sz w:val="24"/>
+          <w:szCs w:val="24"/>
+          <w:vertAlign w:val="superscript"/>
+        </w:rPr>
+        <w:footnoteReference w:id="2"/>
+      </w:r>
+    </w:p>
+    <w:p>
+      <w:pPr>
+        <w:jc w:val="both"/>
+        <w:rPr>
+          <w:rFonts w:ascii="Nunito" w:eastAsia="Nunito" w:hAnsi="Nunito" w:cs="Nunito"/>
+          <w:sz w:val="24"/>
+          <w:szCs w:val="24"/>
+        </w:rPr>
+      </w:pPr>
+      <w:r>
+        <w:rPr>
+          <w:rFonts w:ascii="Nunito" w:eastAsia="Nunito" w:hAnsi="Nunito" w:cs="Nunito"/>
+          <w:sz w:val="24"/>
+          <w:szCs w:val="24"/>
+        </w:rPr>
+        <w:t xml:space="preserve">Consideramos que los dos trabajos citados son los más relevantes ya que contienen una amplia descripción y brindan una o más soluciones al problema planteado, además que coinciden con la solución propuesta. </w:t>
+      </w:r>
+    </w:p>
+    <w:p>
+      <w:pPr>
+        <w:pStyle w:val="Ttulo3"/>
+        <w:widowControl w:val="0"/>
+        <w:spacing w:line="240" w:lineRule="auto"/>
+        <w:rPr>
+          <w:rFonts w:ascii="Nunito" w:eastAsia="Nunito" w:hAnsi="Nunito" w:cs="Nunito"/>
+          <w:sz w:val="24"/>
+          <w:szCs w:val="24"/>
+        </w:rPr>
+      </w:pPr>
+      <w:bookmarkStart w:id="6" w:name="_foktee8t9uic" w:colFirst="0" w:colLast="0"/>
+      <w:bookmarkEnd w:id="6"/>
+      <w:r>
+        <w:rPr>
+          <w:rFonts w:ascii="Nunito" w:eastAsia="Nunito" w:hAnsi="Nunito" w:cs="Nunito"/>
+          <w:sz w:val="24"/>
+          <w:szCs w:val="24"/>
+        </w:rPr>
+        <w:t>Trabajos relacionados. (Comparación con los trabajos y el nuestro)</w:t>
+      </w:r>
+    </w:p>
+    <w:p>
+      <w:pPr>
+        <w:jc w:val="both"/>
+        <w:rPr>
+          <w:rFonts w:ascii="Nunito" w:eastAsia="Nunito" w:hAnsi="Nunito" w:cs="Nunito"/>
+          <w:sz w:val="24"/>
+          <w:szCs w:val="24"/>
+        </w:rPr>
+      </w:pPr>
+      <w:r>
+        <w:rPr>
+          <w:rFonts w:ascii="Nunito" w:eastAsia="Nunito" w:hAnsi="Nunito" w:cs="Nunito"/>
+          <w:sz w:val="24"/>
+          <w:szCs w:val="24"/>
+        </w:rPr>
+        <w:t>Algunos de los trabajos relacionados son los mencionados en la parte de antecedentes, para el primero de ellos se implementa Python y algunas de las librerías que son útiles para la creación de un resumidor de textos, el segundo es un trabajo internacional que de igual manera nos permite tener una guía para dar solución a nuestro problema. En general como ya se mencionó en un inicio contamos con una amplia variedad de artículos y trabajos que nos proporcionan ideas y soluciones que debemos implementar en nuestro propio proyecto.</w:t>
+      </w:r>
+    </w:p>
+    <w:p>
+      <w:pPr>
+        <w:jc w:val="both"/>
+        <w:rPr>
+          <w:rFonts w:ascii="Nunito" w:eastAsia="Nunito" w:hAnsi="Nunito" w:cs="Nunito"/>
+          <w:sz w:val="24"/>
+          <w:szCs w:val="24"/>
+        </w:rPr>
+      </w:pPr>
+      <w:r>
+        <w:rPr>
+          <w:rFonts w:ascii="Nunito" w:eastAsia="Nunito" w:hAnsi="Nunito" w:cs="Nunito"/>
+          <w:sz w:val="24"/>
+          <w:szCs w:val="24"/>
+        </w:rPr>
+        <w:t xml:space="preserve">Además, tenemos como guía las ventajas que son definidas en todas las aplicaciones disponibles online o en aplicaciones, las cuales nos permiten a través de una comparativa identificar cuáles son los principales puntos con los que debe contar nuestro programa. </w:t>
+      </w:r>
+    </w:p>
+    <w:p>
+      <w:pPr>
+        <w:jc w:val="both"/>
+        <w:rPr>
+          <w:rFonts w:ascii="Nunito" w:eastAsia="Nunito" w:hAnsi="Nunito" w:cs="Nunito"/>
+          <w:b/>
+        </w:rPr>
+      </w:pPr>
+      <w:r>
+        <w:rPr>
+          <w:rFonts w:ascii="Nunito" w:eastAsia="Nunito" w:hAnsi="Nunito" w:cs="Nunito"/>
+          <w:b/>
+        </w:rPr>
+        <w:t xml:space="preserve">Descripción. </w:t>
+      </w:r>
+    </w:p>
+    <w:p>
+      <w:pPr>
+        <w:jc w:val="both"/>
+        <w:rPr>
+          <w:rFonts w:ascii="Nunito" w:eastAsia="Nunito" w:hAnsi="Nunito" w:cs="Nunito"/>
+          <w:b/>
+        </w:rPr>
+      </w:pPr>
+      <w:r>
+        <w:rPr>
+          <w:rFonts w:ascii="Nunito" w:eastAsia="Nunito" w:hAnsi="Nunito" w:cs="Nunito"/>
+          <w:b/>
+        </w:rPr>
+        <w:t xml:space="preserve">-Resumen de textos automático. </w:t>
+      </w:r>
+    </w:p>
+    <w:p>
+      <w:pPr>
+        <w:jc w:val="both"/>
+        <w:rPr>
+          <w:rFonts w:ascii="Nunito" w:eastAsia="Nunito" w:hAnsi="Nunito" w:cs="Nunito"/>
+          <w:sz w:val="24"/>
+          <w:szCs w:val="24"/>
+        </w:rPr>
+      </w:pPr>
+      <w:r>
+        <w:rPr>
+          <w:rFonts w:ascii="Nunito" w:eastAsia="Nunito" w:hAnsi="Nunito" w:cs="Nunito"/>
+          <w:sz w:val="24"/>
+          <w:szCs w:val="24"/>
+        </w:rPr>
+        <w:t>Un resumen de textos automático es aquel que se ejecutará por el usuario pero que no requerirá la intervención de este en la generación del documento final, dicho documento debe contener una idea concisa del documento original el cual será procesado por diferentes funciones del programa clasificando las ideas más relevantes y ordenándolas con el fin de generar un documento que sea lo más coherente posible. El hecho de generar un resumen de textos es una tarea que corresponde a la disciplina del procesamiento de lenguaje natural.</w:t>
+      </w:r>
+    </w:p>
+    <w:p>
+      <w:pPr>
+        <w:jc w:val="both"/>
+        <w:rPr>
+          <w:rFonts w:ascii="Nunito" w:eastAsia="Nunito" w:hAnsi="Nunito" w:cs="Nunito"/>
+          <w:b/>
+        </w:rPr>
+      </w:pPr>
+      <w:r>
+        <w:rPr>
+          <w:rFonts w:ascii="Nunito" w:eastAsia="Nunito" w:hAnsi="Nunito" w:cs="Nunito"/>
+          <w:b/>
+        </w:rPr>
+        <w:t>-Procesamiento de Lenguaje Natural.</w:t>
+      </w:r>
+    </w:p>
+    <w:p>
+      <w:pPr>
+        <w:jc w:val="both"/>
+        <w:rPr>
+          <w:rFonts w:ascii="Nunito" w:eastAsia="Nunito" w:hAnsi="Nunito" w:cs="Nunito"/>
+          <w:sz w:val="24"/>
+          <w:szCs w:val="24"/>
+        </w:rPr>
+      </w:pPr>
+      <w:r>
+        <w:rPr>
+          <w:rFonts w:ascii="Nunito" w:eastAsia="Nunito" w:hAnsi="Nunito" w:cs="Nunito"/>
+          <w:sz w:val="24"/>
+          <w:szCs w:val="24"/>
+        </w:rPr>
+        <w:t xml:space="preserve">Corresponde a una disciplina que emplea diversas técnicas con el fin de que el lenguaje natural, es decir el lenguaje hablado por los humanos sea procesado por  las computadoras o una máquina, dicho problema no tiene una solución fácil ya que se requiere que el programador conozca tanto el lenguaje natural como el de la máquina con el fin de hacer que una computadora genere los procesos necesarios con el fin de obtener resultados que </w:t>
+      </w:r>
+      <w:r>
+        <w:rPr>
+          <w:rFonts w:ascii="Nunito" w:eastAsia="Nunito" w:hAnsi="Nunito" w:cs="Nunito"/>
+          <w:sz w:val="24"/>
+          <w:szCs w:val="24"/>
+        </w:rPr>
+        <w:lastRenderedPageBreak/>
+        <w:t xml:space="preserve">los humanos realizamos como el comparar textos, resumir textos o encontrar una idea principal. </w:t>
+      </w:r>
+    </w:p>
+    <w:p>
+      <w:pPr>
+        <w:jc w:val="both"/>
+        <w:rPr>
+          <w:rFonts w:ascii="Nunito" w:eastAsia="Nunito" w:hAnsi="Nunito" w:cs="Nunito"/>
+          <w:b/>
+        </w:rPr>
+      </w:pPr>
+      <w:r>
+        <w:rPr>
+          <w:rFonts w:ascii="Nunito" w:eastAsia="Nunito" w:hAnsi="Nunito" w:cs="Nunito"/>
+          <w:b/>
+        </w:rPr>
+        <w:t>-Recuperación de la información.</w:t>
+      </w:r>
+    </w:p>
+    <w:p>
+      <w:pPr>
+        <w:jc w:val="both"/>
+        <w:rPr>
+          <w:rFonts w:ascii="Nunito" w:eastAsia="Nunito" w:hAnsi="Nunito" w:cs="Nunito"/>
+          <w:sz w:val="24"/>
+          <w:szCs w:val="24"/>
+        </w:rPr>
+      </w:pPr>
+      <w:r>
+        <w:rPr>
+          <w:rFonts w:ascii="Nunito" w:eastAsia="Nunito" w:hAnsi="Nunito" w:cs="Nunito"/>
+          <w:sz w:val="24"/>
+          <w:szCs w:val="24"/>
+        </w:rPr>
+        <w:t xml:space="preserve">Indica el problema que se tiene con poder recuperar la información extraída por el documento en un inicio, con proporcionar la información solicitada y mostrarla de manera exitosa. </w:t>
+      </w:r>
+    </w:p>
+    <w:p>
+      <w:pPr>
+        <w:jc w:val="both"/>
+        <w:rPr>
+          <w:rFonts w:ascii="Nunito" w:eastAsia="Nunito" w:hAnsi="Nunito" w:cs="Nunito"/>
+          <w:b/>
+        </w:rPr>
+      </w:pPr>
+      <w:r>
+        <w:rPr>
+          <w:rFonts w:ascii="Nunito" w:eastAsia="Nunito" w:hAnsi="Nunito" w:cs="Nunito"/>
+          <w:b/>
+        </w:rPr>
+        <w:t>-Técnicas para generar un resumen de textos.</w:t>
+      </w:r>
+    </w:p>
+    <w:p>
+      <w:pPr>
+        <w:jc w:val="both"/>
+        <w:rPr>
+          <w:sz w:val="24"/>
+          <w:szCs w:val="24"/>
+        </w:rPr>
+      </w:pPr>
+      <w:r>
+        <w:rPr>
+          <w:rFonts w:ascii="Nunito" w:eastAsia="Nunito" w:hAnsi="Nunito" w:cs="Nunito"/>
+          <w:sz w:val="24"/>
+          <w:szCs w:val="24"/>
+        </w:rPr>
+        <w:t xml:space="preserve">Podemos encontrarnos con diversas técnicas que van desde generarlo a partir de temas específicos, otro ejemplo es introducir un aprendizaje para que compare posteriormente los textos solicitados o bien los que se basan en análisis discursivos a partir de árboles, por ejemplo, en el trabajo presenta se pretende generar un análisis a partir de los tokens identificados a través de NLTK de Python. En general en una aplicación de resumen de textos veremos como punto clave el uso de la lingüística y sus conceptos la cual nos permitirá identificar los elementos necesarios en un texto y a partir de esto generar un resumen lo más adecuado y completo posible.  </w:t>
+      </w:r>
+    </w:p>
+    <w:p>
+      <w:pPr>
+        <w:shd w:val="clear" w:color="auto" w:fill="FFFFFF"/>
+        <w:spacing w:line="240" w:lineRule="auto"/>
+        <w:rPr>
+          <w:rFonts w:ascii="Nunito" w:eastAsia="Times New Roman" w:hAnsi="Nunito" w:cs="Times New Roman"/>
+          <w:sz w:val="24"/>
+          <w:szCs w:val="24"/>
+        </w:rPr>
+      </w:pPr>
+    </w:p>
+    <w:p>
+      <w:pPr>
+        <w:pStyle w:val="Ttulo1"/>
+        <w:rPr>
           <w:b/>
           <w:color w:val="000000"/>
           <w:sz w:val="36"/>
           <w:szCs w:val="36"/>
         </w:rPr>
-        <w:t>rco teórico</w:t>
-      </w:r>
-    </w:p>
-    <w:p>
-      <w:pPr>
-        <w:pStyle w:val="Ttulo3"/>
-        <w:widowControl w:val="0"/>
-        <w:spacing w:line="240" w:lineRule="auto"/>
-        <w:jc w:val="both"/>
-        <w:rPr>
-          <w:rFonts w:ascii="Nunito" w:eastAsia="Nunito" w:hAnsi="Nunito" w:cs="Nunito"/>
-          <w:sz w:val="24"/>
-          <w:szCs w:val="24"/>
-        </w:rPr>
-      </w:pPr>
-      <w:bookmarkStart w:id="6" w:name="_8zxiqsrw9dn7" w:colFirst="0" w:colLast="0"/>
-      <w:bookmarkEnd w:id="6"/>
-      <w:r>
-        <w:rPr>
-          <w:rFonts w:ascii="Nunito" w:eastAsia="Nunito" w:hAnsi="Nunito" w:cs="Nunito"/>
-          <w:sz w:val="24"/>
-          <w:szCs w:val="24"/>
-        </w:rPr>
-        <w:t>Antecedentes</w:t>
-      </w:r>
-    </w:p>
-    <w:p>
-      <w:pPr>
-        <w:jc w:val="both"/>
-        <w:rPr>
-          <w:rFonts w:ascii="Nunito" w:eastAsia="Nunito" w:hAnsi="Nunito" w:cs="Nunito"/>
-          <w:sz w:val="24"/>
-          <w:szCs w:val="24"/>
-        </w:rPr>
-      </w:pPr>
-      <w:r>
-        <w:rPr>
-          <w:rFonts w:ascii="Nunito" w:eastAsia="Nunito" w:hAnsi="Nunito" w:cs="Nunito"/>
-          <w:sz w:val="24"/>
-          <w:szCs w:val="24"/>
-        </w:rPr>
-        <w:t>Para cualquier problema planteado con el análisis y procesamiento de textos existe un campo amplio de información en el cual nos basamos para realizar nuestro trabajo y esperamos que con lo realizado los resultados obtenidos contribuyan y aporten a dicho tema. En el trabajo presenta se mostrarán diversos trabajos que nos permitirán o aportarán en mayor o menor medida recursos necesarios para el desarrollo de nuestra aplicación.</w:t>
-      </w:r>
-    </w:p>
-    <w:p>
-      <w:pPr>
-        <w:jc w:val="both"/>
-        <w:rPr>
-          <w:rFonts w:ascii="Nunito" w:eastAsia="Nunito" w:hAnsi="Nunito" w:cs="Nunito"/>
-          <w:sz w:val="24"/>
-          <w:szCs w:val="24"/>
-        </w:rPr>
-      </w:pPr>
-      <w:r>
-        <w:rPr>
-          <w:rFonts w:ascii="Nunito" w:eastAsia="Nunito" w:hAnsi="Nunito" w:cs="Nunito"/>
-          <w:sz w:val="24"/>
-          <w:szCs w:val="24"/>
-        </w:rPr>
-        <w:t xml:space="preserve">Uno de los principales documentos que consultamos fue la tesis titulada </w:t>
-      </w:r>
-      <w:r>
-        <w:rPr>
-          <w:rFonts w:ascii="Nunito" w:eastAsia="Nunito" w:hAnsi="Nunito" w:cs="Nunito"/>
-          <w:i/>
-          <w:sz w:val="24"/>
-          <w:szCs w:val="24"/>
-        </w:rPr>
-        <w:t xml:space="preserve">Sistema Resumidor-Traductor Automático </w:t>
-      </w:r>
-      <w:r>
-        <w:rPr>
-          <w:rFonts w:ascii="Nunito" w:eastAsia="Nunito" w:hAnsi="Nunito" w:cs="Nunito"/>
-          <w:sz w:val="24"/>
-          <w:szCs w:val="24"/>
-        </w:rPr>
-        <w:t xml:space="preserve">del Ing. Jouse Antonio Careaga Moya publicada en el año 2012 por la UNAM, la cual nos permite reforzar la parte que el resumidor que construyamos debe contener las ideas principales y dar una idea completa del texto. Nos guiamos en este trabajo ya que emplea la librería NLTK la cual brinda la posibilidad de segmentar el texto en enunciados, separados por comas, puntos o saltos de línea, por lo tanto, podemos indicar que el trabajo citado nos orienta en cómo llevar a cabo el proceso de elaboración ya mencionado. </w:t>
-      </w:r>
-      <w:r>
-        <w:rPr>
-          <w:rFonts w:ascii="Nunito" w:eastAsia="Nunito" w:hAnsi="Nunito" w:cs="Nunito"/>
-          <w:sz w:val="24"/>
-          <w:szCs w:val="24"/>
-          <w:vertAlign w:val="superscript"/>
-        </w:rPr>
-        <w:footnoteReference w:id="1"/>
-      </w:r>
-    </w:p>
-    <w:p>
-      <w:pPr>
-        <w:jc w:val="both"/>
-        <w:rPr>
-          <w:rFonts w:ascii="Nunito" w:eastAsia="Nunito" w:hAnsi="Nunito" w:cs="Nunito"/>
-          <w:sz w:val="24"/>
-          <w:szCs w:val="24"/>
-        </w:rPr>
-      </w:pPr>
-      <w:r>
-        <w:rPr>
-          <w:rFonts w:ascii="Nunito" w:eastAsia="Nunito" w:hAnsi="Nunito" w:cs="Nunito"/>
-          <w:sz w:val="24"/>
-          <w:szCs w:val="24"/>
-        </w:rPr>
-        <w:t xml:space="preserve">A lo largo de que el lector conozca más sobre el trabajo presentado se dará cuenta que el trabajo  citado en el párrafo anterior es de gran ayuda  para la solución de nuestro planteamiento, sin embargo, se analizaron otros trabajos como el de Pedro Luis Mateo, José Carlos González, Julio Villena y José Luis Martínez  titulado </w:t>
-      </w:r>
-      <w:r>
-        <w:rPr>
-          <w:rFonts w:ascii="Nunito" w:eastAsia="Nunito" w:hAnsi="Nunito" w:cs="Nunito"/>
-          <w:i/>
-          <w:sz w:val="24"/>
-          <w:szCs w:val="24"/>
-        </w:rPr>
-        <w:t xml:space="preserve">Un sistema para resumen automático de textos en castellano </w:t>
-      </w:r>
-      <w:r>
-        <w:rPr>
-          <w:rFonts w:ascii="Nunito" w:eastAsia="Nunito" w:hAnsi="Nunito" w:cs="Nunito"/>
-          <w:sz w:val="24"/>
-          <w:szCs w:val="24"/>
-        </w:rPr>
-        <w:t xml:space="preserve">en el cual se presenta las técnicas  que deben ser aplicadas para detectar palabras clave, dar ponderaciones con el fin de no solo crear extracciones simples y sin coherencia ya que el fin de un resumen es mostrar la idea del </w:t>
-      </w:r>
-      <w:r>
-        <w:rPr>
-          <w:rFonts w:ascii="Nunito" w:eastAsia="Nunito" w:hAnsi="Nunito" w:cs="Nunito"/>
-          <w:sz w:val="24"/>
-          <w:szCs w:val="24"/>
-        </w:rPr>
-        <w:lastRenderedPageBreak/>
-        <w:t xml:space="preserve">texto basado en el original y no sólo copiar las frases idénticamente. El trabajo nos resulta útil e interesante ya que consideramos que nos permite evaluar si el resumen creado está cumpliendo con el concepto, si este está siendo analizado correctamente para crear finalmente un resumen de la mejor calidad, los cuales son puntos que hemos considerados importantes y necesarios en nuestro trabajo. </w:t>
-      </w:r>
-      <w:r>
-        <w:rPr>
-          <w:rFonts w:ascii="Nunito" w:eastAsia="Nunito" w:hAnsi="Nunito" w:cs="Nunito"/>
-          <w:sz w:val="24"/>
-          <w:szCs w:val="24"/>
-          <w:vertAlign w:val="superscript"/>
-        </w:rPr>
-        <w:footnoteReference w:id="2"/>
-      </w:r>
-    </w:p>
-    <w:p>
-      <w:pPr>
-        <w:jc w:val="both"/>
-        <w:rPr>
-          <w:rFonts w:ascii="Nunito" w:eastAsia="Nunito" w:hAnsi="Nunito" w:cs="Nunito"/>
-          <w:sz w:val="24"/>
-          <w:szCs w:val="24"/>
-        </w:rPr>
-      </w:pPr>
-      <w:r>
-        <w:rPr>
-          <w:rFonts w:ascii="Nunito" w:eastAsia="Nunito" w:hAnsi="Nunito" w:cs="Nunito"/>
-          <w:sz w:val="24"/>
-          <w:szCs w:val="24"/>
-        </w:rPr>
-        <w:t xml:space="preserve">Consideramos que los dos trabajos citados son los más relevantes ya que contienen una amplia descripción y brindan una o más soluciones al problema planteado, además que coinciden con la solución propuesta. </w:t>
-      </w:r>
-    </w:p>
-    <w:p>
-      <w:pPr>
-        <w:pStyle w:val="Ttulo3"/>
-        <w:widowControl w:val="0"/>
-        <w:spacing w:line="240" w:lineRule="auto"/>
-        <w:rPr>
-          <w:rFonts w:ascii="Nunito" w:eastAsia="Nunito" w:hAnsi="Nunito" w:cs="Nunito"/>
-          <w:sz w:val="24"/>
-          <w:szCs w:val="24"/>
-        </w:rPr>
-      </w:pPr>
-      <w:bookmarkStart w:id="7" w:name="_foktee8t9uic" w:colFirst="0" w:colLast="0"/>
+      </w:pPr>
+      <w:bookmarkStart w:id="7" w:name="_17tn2qdhaq0x" w:colFirst="0" w:colLast="0"/>
       <w:bookmarkEnd w:id="7"/>
       <w:r>
-        <w:rPr>
-          <w:rFonts w:ascii="Nunito" w:eastAsia="Nunito" w:hAnsi="Nunito" w:cs="Nunito"/>
-          <w:sz w:val="24"/>
-          <w:szCs w:val="24"/>
-        </w:rPr>
-        <w:t>Trabajos relacionados. (Comparación con los trabajos y el nuestro)</w:t>
-      </w:r>
-    </w:p>
-    <w:p>
-      <w:pPr>
-        <w:jc w:val="both"/>
-        <w:rPr>
-          <w:rFonts w:ascii="Nunito" w:eastAsia="Nunito" w:hAnsi="Nunito" w:cs="Nunito"/>
-          <w:sz w:val="24"/>
-          <w:szCs w:val="24"/>
-        </w:rPr>
-      </w:pPr>
-      <w:r>
-        <w:rPr>
-          <w:rFonts w:ascii="Nunito" w:eastAsia="Nunito" w:hAnsi="Nunito" w:cs="Nunito"/>
-          <w:sz w:val="24"/>
-          <w:szCs w:val="24"/>
-        </w:rPr>
-        <w:t>Algunos de los trabajos relacionados son los mencionados en la parte de antecedentes, para el primero de ellos se implementa Python y algunas de las librerías que son útiles para la creación de un resumidor de textos, el segundo es un trabajo internacional que de igual manera nos permite tener una guía para dar solución a nuestro problema. En general como ya se mencionó en un inicio contamos con una amplia variedad de artículos y trabajos que nos proporcionan ideas y soluciones que debemos implementar en nuestro propio proyecto.</w:t>
-      </w:r>
-    </w:p>
-    <w:p>
-      <w:pPr>
-        <w:jc w:val="both"/>
-        <w:rPr>
-          <w:rFonts w:ascii="Nunito" w:eastAsia="Nunito" w:hAnsi="Nunito" w:cs="Nunito"/>
-          <w:sz w:val="24"/>
-          <w:szCs w:val="24"/>
-        </w:rPr>
-      </w:pPr>
-      <w:r>
-        <w:rPr>
-          <w:rFonts w:ascii="Nunito" w:eastAsia="Nunito" w:hAnsi="Nunito" w:cs="Nunito"/>
-          <w:sz w:val="24"/>
-          <w:szCs w:val="24"/>
-        </w:rPr>
-        <w:t xml:space="preserve">Además, tenemos como guía las ventajas que son definidas en todas las aplicaciones disponibles online o en aplicaciones, las cuales nos permiten a través de una comparativa identificar cuáles son los principales puntos con los que debe contar nuestro programa. </w:t>
-      </w:r>
-    </w:p>
-    <w:p>
-      <w:pPr>
-        <w:jc w:val="both"/>
-        <w:rPr>
-          <w:rFonts w:ascii="Nunito" w:eastAsia="Nunito" w:hAnsi="Nunito" w:cs="Nunito"/>
-          <w:b/>
-        </w:rPr>
-      </w:pPr>
-      <w:r>
-        <w:rPr>
-          <w:rFonts w:ascii="Nunito" w:eastAsia="Nunito" w:hAnsi="Nunito" w:cs="Nunito"/>
-          <w:b/>
-        </w:rPr>
-        <w:t xml:space="preserve">Descripción. </w:t>
-      </w:r>
-    </w:p>
-    <w:p>
-      <w:pPr>
-        <w:jc w:val="both"/>
-        <w:rPr>
-          <w:rFonts w:ascii="Nunito" w:eastAsia="Nunito" w:hAnsi="Nunito" w:cs="Nunito"/>
-          <w:b/>
-        </w:rPr>
-      </w:pPr>
-      <w:r>
-        <w:rPr>
-          <w:rFonts w:ascii="Nunito" w:eastAsia="Nunito" w:hAnsi="Nunito" w:cs="Nunito"/>
-          <w:b/>
-        </w:rPr>
-        <w:t xml:space="preserve">-Resumen de textos automático. </w:t>
-      </w:r>
-    </w:p>
-    <w:p>
-      <w:pPr>
-        <w:jc w:val="both"/>
-        <w:rPr>
-          <w:rFonts w:ascii="Nunito" w:eastAsia="Nunito" w:hAnsi="Nunito" w:cs="Nunito"/>
-          <w:sz w:val="24"/>
-          <w:szCs w:val="24"/>
-        </w:rPr>
-      </w:pPr>
-      <w:r>
-        <w:rPr>
-          <w:rFonts w:ascii="Nunito" w:eastAsia="Nunito" w:hAnsi="Nunito" w:cs="Nunito"/>
-          <w:sz w:val="24"/>
-          <w:szCs w:val="24"/>
-        </w:rPr>
-        <w:t>Un resumen de textos automático es aquel que se ejecutará por el usuario pero que no requerirá la intervención de este en la generación del documento final, dicho documento debe contener una idea concisa del documento original el cual será procesado por diferentes funciones del programa clasificando las ideas más relevantes y ordenándolas con el fin de generar un documento que sea lo más coherente posible. El hecho de generar un resumen de textos es una tarea que corresponde a la disciplina del procesamiento de lenguaje natural.</w:t>
-      </w:r>
-    </w:p>
-    <w:p>
-      <w:pPr>
-        <w:jc w:val="both"/>
-        <w:rPr>
-          <w:rFonts w:ascii="Nunito" w:eastAsia="Nunito" w:hAnsi="Nunito" w:cs="Nunito"/>
-          <w:b/>
-        </w:rPr>
-      </w:pPr>
-      <w:r>
-        <w:rPr>
-          <w:rFonts w:ascii="Nunito" w:eastAsia="Nunito" w:hAnsi="Nunito" w:cs="Nunito"/>
-          <w:b/>
-        </w:rPr>
-        <w:t>-Procesamiento de Lenguaje Natural.</w:t>
-      </w:r>
-    </w:p>
-    <w:p>
-      <w:pPr>
-        <w:jc w:val="both"/>
-        <w:rPr>
-          <w:rFonts w:ascii="Nunito" w:eastAsia="Nunito" w:hAnsi="Nunito" w:cs="Nunito"/>
-          <w:sz w:val="24"/>
-          <w:szCs w:val="24"/>
-        </w:rPr>
-      </w:pPr>
-      <w:r>
-        <w:rPr>
-          <w:rFonts w:ascii="Nunito" w:eastAsia="Nunito" w:hAnsi="Nunito" w:cs="Nunito"/>
-          <w:sz w:val="24"/>
-          <w:szCs w:val="24"/>
-        </w:rPr>
-        <w:t xml:space="preserve">Corresponde a una disciplina que emplea diversas técnicas con el fin de que el lenguaje natural, es decir el lenguaje hablado por los humanos sea procesado por  las computadoras o una máquina, dicho problema no tiene una solución fácil ya que se requiere que el programador conozca tanto el lenguaje natural como el de la máquina con el fin de hacer que una computadora genere los procesos necesarios con el fin de obtener resultados que </w:t>
-      </w:r>
-      <w:r>
-        <w:rPr>
-          <w:rFonts w:ascii="Nunito" w:eastAsia="Nunito" w:hAnsi="Nunito" w:cs="Nunito"/>
-          <w:sz w:val="24"/>
-          <w:szCs w:val="24"/>
-        </w:rPr>
-        <w:lastRenderedPageBreak/>
-        <w:t xml:space="preserve">los humanos realizamos como el comparar textos, resumir textos o encontrar una idea principal. </w:t>
-      </w:r>
-    </w:p>
-    <w:p>
-      <w:pPr>
-        <w:jc w:val="both"/>
-        <w:rPr>
-          <w:rFonts w:ascii="Nunito" w:eastAsia="Nunito" w:hAnsi="Nunito" w:cs="Nunito"/>
-          <w:b/>
-        </w:rPr>
-      </w:pPr>
-      <w:r>
-        <w:rPr>
-          <w:rFonts w:ascii="Nunito" w:eastAsia="Nunito" w:hAnsi="Nunito" w:cs="Nunito"/>
-          <w:b/>
-        </w:rPr>
-        <w:t>-Recuperación de la información.</w:t>
-      </w:r>
-    </w:p>
-    <w:p>
-      <w:pPr>
-        <w:jc w:val="both"/>
-        <w:rPr>
-          <w:rFonts w:ascii="Nunito" w:eastAsia="Nunito" w:hAnsi="Nunito" w:cs="Nunito"/>
-          <w:sz w:val="24"/>
-          <w:szCs w:val="24"/>
-        </w:rPr>
-      </w:pPr>
-      <w:r>
-        <w:rPr>
-          <w:rFonts w:ascii="Nunito" w:eastAsia="Nunito" w:hAnsi="Nunito" w:cs="Nunito"/>
-          <w:sz w:val="24"/>
-          <w:szCs w:val="24"/>
-        </w:rPr>
-        <w:t xml:space="preserve">Indica el problema que se tiene con poder recuperar la información extraída por el documento en un inicio, con proporcionar la información solicitada y mostrarla de manera exitosa. </w:t>
-      </w:r>
-    </w:p>
-    <w:p>
-      <w:pPr>
-        <w:jc w:val="both"/>
-        <w:rPr>
-          <w:rFonts w:ascii="Nunito" w:eastAsia="Nunito" w:hAnsi="Nunito" w:cs="Nunito"/>
-          <w:b/>
-        </w:rPr>
-      </w:pPr>
-      <w:r>
-        <w:rPr>
-          <w:rFonts w:ascii="Nunito" w:eastAsia="Nunito" w:hAnsi="Nunito" w:cs="Nunito"/>
-          <w:b/>
-        </w:rPr>
-        <w:t>-Técnicas para generar un resumen de textos.</w:t>
-      </w:r>
-    </w:p>
-    <w:p>
-      <w:pPr>
-        <w:jc w:val="both"/>
-        <w:rPr>
-          <w:sz w:val="24"/>
-          <w:szCs w:val="24"/>
-        </w:rPr>
-      </w:pPr>
-      <w:r>
-        <w:rPr>
-          <w:rFonts w:ascii="Nunito" w:eastAsia="Nunito" w:hAnsi="Nunito" w:cs="Nunito"/>
-          <w:sz w:val="24"/>
-          <w:szCs w:val="24"/>
-        </w:rPr>
-        <w:t xml:space="preserve">Podemos encontrarnos con diversas técnicas que van desde generarlo a partir de temas específicos, otro ejemplo es introducir un aprendizaje para que compare posteriormente los textos solicitados o bien los que se basan en análisis discursivos a partir de árboles, por ejemplo, en el trabajo presenta se pretende generar un análisis a partir de los tokens identificados a través de NLTK de Python. En general en una aplicación de resumen de textos veremos como punto clave el uso de la lingüística y sus conceptos la cual nos permitirá identificar los elementos necesarios en un texto y a partir de esto generar un resumen lo más adecuado y completo posible.  </w:t>
-      </w:r>
-    </w:p>
-    <w:p>
-      <w:pPr>
-        <w:shd w:val="clear" w:color="auto" w:fill="FFFFFF"/>
-        <w:spacing w:line="240" w:lineRule="auto"/>
-        <w:rPr>
-          <w:rFonts w:ascii="Nunito" w:eastAsia="Times New Roman" w:hAnsi="Nunito" w:cs="Times New Roman"/>
-          <w:sz w:val="24"/>
-          <w:szCs w:val="24"/>
-        </w:rPr>
-      </w:pPr>
-    </w:p>
-    <w:p>
-      <w:pPr>
-        <w:pStyle w:val="Ttulo1"/>
         <w:rPr>
           <w:b/>
           <w:color w:val="000000"/>
           <w:sz w:val="36"/>
           <w:szCs w:val="36"/>
         </w:rPr>
-      </w:pPr>
-      <w:bookmarkStart w:id="8" w:name="_17tn2qdhaq0x" w:colFirst="0" w:colLast="0"/>
-      <w:bookmarkEnd w:id="8"/>
+        <w:t>III.</w:t>
+      </w:r>
       <w:r>
         <w:rPr>
           <w:b/>
@@ -9024,7 +9041,7 @@
           <w:sz w:val="36"/>
           <w:szCs w:val="36"/>
         </w:rPr>
-        <w:t>III.</w:t>
+        <w:t xml:space="preserve"> </w:t>
       </w:r>
       <w:r>
         <w:rPr>
@@ -9033,113 +9050,2112 @@
           <w:sz w:val="36"/>
           <w:szCs w:val="36"/>
         </w:rPr>
+        <w:t>Método experimental</w:t>
+      </w:r>
+    </w:p>
+    <w:p>
+      <w:pPr>
+        <w:pStyle w:val="Ttulo3"/>
+        <w:widowControl w:val="0"/>
+        <w:spacing w:line="240" w:lineRule="auto"/>
+        <w:rPr>
+          <w:sz w:val="24"/>
+          <w:szCs w:val="24"/>
+        </w:rPr>
+      </w:pPr>
+      <w:bookmarkStart w:id="8" w:name="_cjcl4r9sr9fz" w:colFirst="0" w:colLast="0"/>
+      <w:bookmarkEnd w:id="8"/>
+      <w:r>
+        <w:rPr>
+          <w:sz w:val="24"/>
+          <w:szCs w:val="24"/>
+        </w:rPr>
+        <w:t>Datos ¿Cómo se obtuvieron?</w:t>
+      </w:r>
+    </w:p>
+    <w:p>
+      <w:r>
+        <w:t xml:space="preserve">Los datos para el desarrollo de nuestro proyecto se obtuvieron de diversos trabajos ya realizados y consultados para basarnos de ahí para realizar nuestro proyecto. Dado que Python cuenta con nltk nos decidimos a usar este lenguaje por su utilidad y facilidad para obtener los resultados. </w:t>
+      </w:r>
+    </w:p>
+    <w:p>
+      <w:r>
+        <w:t xml:space="preserve">La mayor parte de los datos aquí presentados fueron obtenidos de las fuentes ya consultadas y mencionadas en la sección del Marco Teórico del proyecto. </w:t>
+      </w:r>
+    </w:p>
+    <w:p>
+      <w:pPr>
+        <w:pStyle w:val="Ttulo3"/>
+        <w:widowControl w:val="0"/>
+        <w:spacing w:line="240" w:lineRule="auto"/>
+        <w:rPr>
+          <w:sz w:val="24"/>
+          <w:szCs w:val="24"/>
+        </w:rPr>
+      </w:pPr>
+      <w:bookmarkStart w:id="9" w:name="_myohg9kd7osg" w:colFirst="0" w:colLast="0"/>
+      <w:bookmarkEnd w:id="9"/>
+      <w:r>
+        <w:rPr>
+          <w:sz w:val="24"/>
+          <w:szCs w:val="24"/>
+        </w:rPr>
+        <w:t>Descripción de su método</w:t>
+      </w:r>
+      <w:r>
+        <w:rPr>
+          <w:sz w:val="24"/>
+          <w:szCs w:val="24"/>
+        </w:rPr>
+        <w:t>.</w:t>
+      </w:r>
+    </w:p>
+    <w:p>
+      <w:pPr>
+        <w:pStyle w:val="Prrafodelista"/>
+        <w:numPr>
+          <w:ilvl w:val="0"/>
+          <w:numId w:val="9"/>
+        </w:numPr>
+      </w:pPr>
+      <w:r>
+        <w:t>Importar los métodos para trabajar con NLTK.</w:t>
+      </w:r>
+    </w:p>
+    <w:p>
+      <w:pPr>
+        <w:pStyle w:val="Prrafodelista"/>
+        <w:numPr>
+          <w:ilvl w:val="0"/>
+          <w:numId w:val="9"/>
+        </w:numPr>
+      </w:pPr>
+      <w:r>
+        <w:t>Importar stopwords para poder checar posteriormente las palabras reservadas.</w:t>
+      </w:r>
+    </w:p>
+    <w:p>
+      <w:pPr>
+        <w:pStyle w:val="Prrafodelista"/>
+        <w:numPr>
+          <w:ilvl w:val="0"/>
+          <w:numId w:val="9"/>
+        </w:numPr>
+      </w:pPr>
+      <w:r>
+        <w:t xml:space="preserve">Descargar los métodos para palabras reservadas y tokenizar. </w:t>
+      </w:r>
+    </w:p>
+    <w:p>
+      <w:pPr>
+        <w:pStyle w:val="Prrafodelista"/>
+        <w:numPr>
+          <w:ilvl w:val="0"/>
+          <w:numId w:val="9"/>
+        </w:numPr>
+      </w:pPr>
+      <w:r>
+        <w:t xml:space="preserve">Configurar el método de entrada para el idioma requerido. </w:t>
+      </w:r>
+    </w:p>
+    <w:p>
+      <w:pPr>
+        <w:pStyle w:val="Prrafodelista"/>
+        <w:numPr>
+          <w:ilvl w:val="0"/>
+          <w:numId w:val="9"/>
+        </w:numPr>
+      </w:pPr>
+      <w:r>
+        <w:t xml:space="preserve">Definir el texto que queremos resumir. </w:t>
+      </w:r>
+    </w:p>
+    <w:p>
+      <w:pPr>
+        <w:pStyle w:val="Prrafodelista"/>
+        <w:numPr>
+          <w:ilvl w:val="0"/>
+          <w:numId w:val="9"/>
+        </w:numPr>
+      </w:pPr>
+      <w:r>
+        <w:t>Tener un arreglo para almacenar los tokens del texto.</w:t>
+      </w:r>
+    </w:p>
+    <w:p>
+      <w:pPr>
+        <w:pStyle w:val="Prrafodelista"/>
+        <w:numPr>
+          <w:ilvl w:val="0"/>
+          <w:numId w:val="9"/>
+        </w:numPr>
+      </w:pPr>
+      <w:r>
+        <w:t>Crear una tabla para las frecuencias de las palabras.</w:t>
+      </w:r>
+    </w:p>
+    <w:p>
+      <w:pPr>
+        <w:pStyle w:val="Prrafodelista"/>
+        <w:numPr>
+          <w:ilvl w:val="0"/>
+          <w:numId w:val="9"/>
+        </w:numPr>
+      </w:pPr>
+      <w:r>
+        <w:t xml:space="preserve">Recorrer el texto y añadir las palabras con su frecuencia a la tabla de frecuencia y actualizarla si es necesario. </w:t>
+      </w:r>
+    </w:p>
+    <w:p>
+      <w:pPr>
+        <w:pStyle w:val="Prrafodelista"/>
+        <w:numPr>
+          <w:ilvl w:val="0"/>
+          <w:numId w:val="9"/>
+        </w:numPr>
+      </w:pPr>
+      <w:r>
+        <w:t>Mostrar la tabla de frecuencias.</w:t>
+      </w:r>
+    </w:p>
+    <w:p>
+      <w:pPr>
+        <w:pStyle w:val="Prrafodelista"/>
+        <w:numPr>
+          <w:ilvl w:val="0"/>
+          <w:numId w:val="9"/>
+        </w:numPr>
+      </w:pPr>
+      <w:r>
+        <w:t>Crear un diccionario para almacenar los valores de las oraciones.</w:t>
+      </w:r>
+    </w:p>
+    <w:p>
+      <w:pPr>
+        <w:pStyle w:val="Prrafodelista"/>
+        <w:numPr>
+          <w:ilvl w:val="0"/>
+          <w:numId w:val="9"/>
+        </w:numPr>
+      </w:pPr>
+      <w:r>
+        <w:lastRenderedPageBreak/>
+        <w:t xml:space="preserve">Recorrer las oraciones en el texto y verificar si esta en el diccionario y tabla de frecuencias y sumar puntos a la palabra. </w:t>
+      </w:r>
+    </w:p>
+    <w:p>
+      <w:pPr>
+        <w:pStyle w:val="Prrafodelista"/>
+        <w:numPr>
+          <w:ilvl w:val="0"/>
+          <w:numId w:val="9"/>
+        </w:numPr>
+      </w:pPr>
+      <w:r>
+        <w:t>Mostrar el valor por oración.</w:t>
+      </w:r>
+    </w:p>
+    <w:p>
+      <w:pPr>
+        <w:pStyle w:val="Prrafodelista"/>
+        <w:numPr>
+          <w:ilvl w:val="0"/>
+          <w:numId w:val="9"/>
+        </w:numPr>
+      </w:pPr>
+      <w:r>
+        <w:t>Evaluar las oraciones de acuerdo con el diccionario.</w:t>
+      </w:r>
+    </w:p>
+    <w:p>
+      <w:pPr>
+        <w:pStyle w:val="Prrafodelista"/>
+        <w:numPr>
+          <w:ilvl w:val="0"/>
+          <w:numId w:val="9"/>
+        </w:numPr>
+      </w:pPr>
+      <w:r>
+        <w:t xml:space="preserve">Obtener el valor promedio de la palabra de acuerdo con el texto original. </w:t>
+      </w:r>
+    </w:p>
+    <w:p>
+      <w:pPr>
+        <w:pStyle w:val="Prrafodelista"/>
+        <w:numPr>
+          <w:ilvl w:val="0"/>
+          <w:numId w:val="9"/>
+        </w:numPr>
+      </w:pPr>
+      <w:r>
+        <w:t>Añadir el texto a la variable de resumen.</w:t>
+      </w:r>
+    </w:p>
+    <w:p>
+      <w:pPr>
+        <w:pStyle w:val="Prrafodelista"/>
+        <w:numPr>
+          <w:ilvl w:val="0"/>
+          <w:numId w:val="9"/>
+        </w:numPr>
+      </w:pPr>
+      <w:r>
+        <w:t xml:space="preserve">Recorrer las oraciones almacenadas y si la oración tiene valor y su posición es mayor que 1.2 veces el promedio añadir al resumen. </w:t>
+      </w:r>
+    </w:p>
+    <w:p>
+      <w:pPr>
+        <w:pStyle w:val="Prrafodelista"/>
+        <w:numPr>
+          <w:ilvl w:val="0"/>
+          <w:numId w:val="9"/>
+        </w:numPr>
+      </w:pPr>
+      <w:r>
+        <w:t xml:space="preserve">Imprimir resumen. </w:t>
+      </w:r>
+    </w:p>
+    <w:p>
+      <w:pPr>
+        <w:pStyle w:val="Ttulo3"/>
+        <w:widowControl w:val="0"/>
+        <w:spacing w:line="240" w:lineRule="auto"/>
+        <w:rPr>
+          <w:sz w:val="24"/>
+          <w:szCs w:val="24"/>
+        </w:rPr>
+      </w:pPr>
+      <w:bookmarkStart w:id="10" w:name="_flv771hsngry" w:colFirst="0" w:colLast="0"/>
+      <w:bookmarkEnd w:id="10"/>
+      <w:r>
+        <w:rPr>
+          <w:sz w:val="24"/>
+          <w:szCs w:val="24"/>
+        </w:rPr>
+        <w:t>Descripción del experimento</w:t>
+      </w:r>
+      <w:r>
+        <w:rPr>
+          <w:sz w:val="24"/>
+          <w:szCs w:val="24"/>
+        </w:rPr>
+        <w:t xml:space="preserve"> (Responder a la pregunta)</w:t>
+      </w:r>
+      <w:r>
+        <w:rPr>
+          <w:sz w:val="24"/>
+          <w:szCs w:val="24"/>
+        </w:rPr>
+        <w:t>.</w:t>
+      </w:r>
+    </w:p>
+    <w:p>
+      <w:r>
+        <w:t>El experimento realizado fue verificar si el resumen obtenido era similar al que un ser humano puede hacer normalmente, es decir, si es coherente, si tiene estructura.</w:t>
+      </w:r>
+    </w:p>
+    <w:p>
+      <w:pPr>
+        <w:pStyle w:val="Ttulo3"/>
+        <w:widowControl w:val="0"/>
+        <w:spacing w:line="240" w:lineRule="auto"/>
+        <w:rPr>
+          <w:sz w:val="24"/>
+          <w:szCs w:val="24"/>
+        </w:rPr>
+      </w:pPr>
+      <w:bookmarkStart w:id="11" w:name="_1ttobnke38lp" w:colFirst="0" w:colLast="0"/>
+      <w:bookmarkEnd w:id="11"/>
+      <w:r>
+        <w:rPr>
+          <w:sz w:val="24"/>
+          <w:szCs w:val="24"/>
+        </w:rPr>
+        <w:t>Presentación de resultados</w:t>
+      </w:r>
+      <w:r>
+        <w:rPr>
+          <w:sz w:val="24"/>
+          <w:szCs w:val="24"/>
+        </w:rPr>
+        <w:t>.</w:t>
+      </w:r>
+    </w:p>
+    <w:p>
+      <w:r>
+        <w:t xml:space="preserve">Los resultados aquí mostrados corresponden a las tablas de frecuencias, oraciones valorizadas y resumen final tanto en su versión en español como en inglés. </w:t>
+      </w:r>
+    </w:p>
+    <w:p>
+      <w:pPr>
+        <w:rPr>
+          <w:rFonts w:ascii="Arial" w:hAnsi="Arial" w:cs="Arial"/>
+          <w:b/>
+          <w:bCs/>
+          <w:color w:val="7030A0"/>
+          <w:sz w:val="24"/>
+          <w:szCs w:val="24"/>
+          <w:u w:val="single"/>
+        </w:rPr>
+      </w:pPr>
+      <w:r>
+        <w:rPr>
+          <w:rFonts w:ascii="Arial" w:hAnsi="Arial" w:cs="Arial"/>
+          <w:b/>
+          <w:bCs/>
+          <w:color w:val="7030A0"/>
+          <w:sz w:val="24"/>
+          <w:szCs w:val="24"/>
+        </w:rPr>
+        <w:t>•</w:t>
+      </w:r>
+      <w:proofErr w:type="gramStart"/>
+      <w:r>
+        <w:rPr>
+          <w:rFonts w:ascii="Arial" w:hAnsi="Arial" w:cs="Arial"/>
+          <w:b/>
+          <w:bCs/>
+          <w:color w:val="7030A0"/>
+          <w:sz w:val="24"/>
+          <w:szCs w:val="24"/>
+        </w:rPr>
+        <w:t>Español</w:t>
+      </w:r>
+      <w:proofErr w:type="gramEnd"/>
+      <w:r>
+        <w:rPr>
+          <w:rFonts w:ascii="Arial" w:hAnsi="Arial" w:cs="Arial"/>
+          <w:b/>
+          <w:bCs/>
+          <w:color w:val="7030A0"/>
+          <w:sz w:val="24"/>
+          <w:szCs w:val="24"/>
+        </w:rPr>
+        <w:t>.</w:t>
+      </w:r>
+    </w:p>
+    <w:p>
+      <w:pPr>
+        <w:jc w:val="both"/>
+        <w:rPr>
+          <w:rFonts w:ascii="Arial" w:hAnsi="Arial" w:cs="Arial"/>
+          <w:b/>
+          <w:bCs/>
+          <w:color w:val="7030A0"/>
+          <w:sz w:val="24"/>
+          <w:szCs w:val="24"/>
+        </w:rPr>
+      </w:pPr>
+      <w:r>
+        <w:rPr>
+          <w:rFonts w:ascii="Arial" w:hAnsi="Arial" w:cs="Arial"/>
+          <w:b/>
+          <w:bCs/>
+          <w:color w:val="7030A0"/>
+          <w:sz w:val="24"/>
+          <w:szCs w:val="24"/>
+        </w:rPr>
+        <w:t>-Tabla de frecuencias.</w:t>
+      </w:r>
+    </w:p>
+    <w:p>
+      <w:r>
+        <w:rPr>
+          <w:rFonts w:ascii="Arial" w:hAnsi="Arial" w:cs="Arial"/>
+          <w:noProof/>
+          <w:sz w:val="24"/>
+          <w:szCs w:val="24"/>
+        </w:rPr>
+        <w:drawing>
+          <wp:inline distT="0" distB="0" distL="0" distR="0" wp14:anchorId="0AE18032" wp14:editId="07FFBDA2">
+            <wp:extent cx="5400040" cy="2974975"/>
+            <wp:effectExtent l="0" t="0" r="0" b="0"/>
+            <wp:docPr id="8" name="Imagen 8"/>
+            <wp:cNvGraphicFramePr>
+              <a:graphicFrameLocks xmlns:a="http://schemas.openxmlformats.org/drawingml/2006/main" noChangeAspect="1"/>
+            </wp:cNvGraphicFramePr>
+            <a:graphic xmlns:a="http://schemas.openxmlformats.org/drawingml/2006/main">
+              <a:graphicData uri="http://schemas.openxmlformats.org/drawingml/2006/picture">
+                <pic:pic xmlns:pic="http://schemas.openxmlformats.org/drawingml/2006/picture">
+                  <pic:nvPicPr>
+                    <pic:cNvPr id="1" name=""/>
+                    <pic:cNvPicPr/>
+                  </pic:nvPicPr>
+                  <pic:blipFill>
+                    <a:blip r:embed="rId14"/>
+                    <a:stretch>
+                      <a:fillRect/>
+                    </a:stretch>
+                  </pic:blipFill>
+                  <pic:spPr>
+                    <a:xfrm>
+                      <a:off x="0" y="0"/>
+                      <a:ext cx="5400040" cy="2974975"/>
+                    </a:xfrm>
+                    <a:prstGeom prst="rect">
+                      <a:avLst/>
+                    </a:prstGeom>
+                  </pic:spPr>
+                </pic:pic>
+              </a:graphicData>
+            </a:graphic>
+          </wp:inline>
+        </w:drawing>
+      </w:r>
+    </w:p>
+    <w:p>
+      <w:pPr>
+        <w:rPr>
+          <w:b/>
+          <w:bCs/>
+          <w:color w:val="C00000"/>
+        </w:rPr>
+      </w:pPr>
+    </w:p>
+    <w:p/>
+    <w:p/>
+    <w:p>
+      <w:r>
+        <w:rPr>
+          <w:rFonts w:ascii="Arial" w:hAnsi="Arial" w:cs="Arial"/>
+          <w:noProof/>
+          <w:sz w:val="24"/>
+          <w:szCs w:val="24"/>
+        </w:rPr>
+        <w:lastRenderedPageBreak/>
+        <w:drawing>
+          <wp:inline distT="0" distB="0" distL="0" distR="0" wp14:anchorId="1B3014C2" wp14:editId="1E990A2E">
+            <wp:extent cx="5400040" cy="3537585"/>
+            <wp:effectExtent l="0" t="0" r="0" b="5715"/>
+            <wp:docPr id="9" name="Imagen 9"/>
+            <wp:cNvGraphicFramePr>
+              <a:graphicFrameLocks xmlns:a="http://schemas.openxmlformats.org/drawingml/2006/main" noChangeAspect="1"/>
+            </wp:cNvGraphicFramePr>
+            <a:graphic xmlns:a="http://schemas.openxmlformats.org/drawingml/2006/main">
+              <a:graphicData uri="http://schemas.openxmlformats.org/drawingml/2006/picture">
+                <pic:pic xmlns:pic="http://schemas.openxmlformats.org/drawingml/2006/picture">
+                  <pic:nvPicPr>
+                    <pic:cNvPr id="1" name=""/>
+                    <pic:cNvPicPr/>
+                  </pic:nvPicPr>
+                  <pic:blipFill>
+                    <a:blip r:embed="rId15"/>
+                    <a:stretch>
+                      <a:fillRect/>
+                    </a:stretch>
+                  </pic:blipFill>
+                  <pic:spPr>
+                    <a:xfrm>
+                      <a:off x="0" y="0"/>
+                      <a:ext cx="5400040" cy="3537585"/>
+                    </a:xfrm>
+                    <a:prstGeom prst="rect">
+                      <a:avLst/>
+                    </a:prstGeom>
+                  </pic:spPr>
+                </pic:pic>
+              </a:graphicData>
+            </a:graphic>
+          </wp:inline>
+        </w:drawing>
+      </w:r>
+    </w:p>
+    <w:p>
+      <w:pPr>
+        <w:jc w:val="both"/>
+        <w:rPr>
+          <w:rFonts w:ascii="Arial" w:hAnsi="Arial" w:cs="Arial"/>
+          <w:b/>
+          <w:bCs/>
+          <w:color w:val="7030A0"/>
+          <w:sz w:val="24"/>
+          <w:szCs w:val="24"/>
+        </w:rPr>
+      </w:pPr>
+      <w:r>
+        <w:rPr>
+          <w:rFonts w:ascii="Arial" w:hAnsi="Arial" w:cs="Arial"/>
+          <w:b/>
+          <w:bCs/>
+          <w:color w:val="7030A0"/>
+          <w:sz w:val="24"/>
+          <w:szCs w:val="24"/>
+        </w:rPr>
+        <w:t>-Oraciones valorizadas.</w:t>
+      </w:r>
+    </w:p>
+    <w:p>
+      <w:pPr>
+        <w:jc w:val="both"/>
+        <w:rPr>
+          <w:rFonts w:ascii="Arial" w:hAnsi="Arial" w:cs="Arial"/>
+          <w:sz w:val="24"/>
+          <w:szCs w:val="24"/>
+          <w:u w:val="single"/>
+        </w:rPr>
+      </w:pPr>
+      <w:r>
+        <w:rPr>
+          <w:rFonts w:ascii="Arial" w:hAnsi="Arial" w:cs="Arial"/>
+          <w:noProof/>
+          <w:sz w:val="24"/>
+          <w:szCs w:val="24"/>
+        </w:rPr>
+        <w:drawing>
+          <wp:inline distT="0" distB="0" distL="0" distR="0" wp14:anchorId="1BF4FC5D" wp14:editId="20822E37">
+            <wp:extent cx="5400040" cy="3746500"/>
+            <wp:effectExtent l="0" t="0" r="0" b="6350"/>
+            <wp:docPr id="10" name="Imagen 10"/>
+            <wp:cNvGraphicFramePr>
+              <a:graphicFrameLocks xmlns:a="http://schemas.openxmlformats.org/drawingml/2006/main" noChangeAspect="1"/>
+            </wp:cNvGraphicFramePr>
+            <a:graphic xmlns:a="http://schemas.openxmlformats.org/drawingml/2006/main">
+              <a:graphicData uri="http://schemas.openxmlformats.org/drawingml/2006/picture">
+                <pic:pic xmlns:pic="http://schemas.openxmlformats.org/drawingml/2006/picture">
+                  <pic:nvPicPr>
+                    <pic:cNvPr id="1" name=""/>
+                    <pic:cNvPicPr/>
+                  </pic:nvPicPr>
+                  <pic:blipFill>
+                    <a:blip r:embed="rId16"/>
+                    <a:stretch>
+                      <a:fillRect/>
+                    </a:stretch>
+                  </pic:blipFill>
+                  <pic:spPr>
+                    <a:xfrm>
+                      <a:off x="0" y="0"/>
+                      <a:ext cx="5400040" cy="3746500"/>
+                    </a:xfrm>
+                    <a:prstGeom prst="rect">
+                      <a:avLst/>
+                    </a:prstGeom>
+                  </pic:spPr>
+                </pic:pic>
+              </a:graphicData>
+            </a:graphic>
+          </wp:inline>
+        </w:drawing>
+      </w:r>
+    </w:p>
+    <w:p>
+      <w:pPr>
+        <w:jc w:val="both"/>
+        <w:rPr>
+          <w:rFonts w:ascii="Arial" w:hAnsi="Arial" w:cs="Arial"/>
+          <w:sz w:val="24"/>
+          <w:szCs w:val="24"/>
+          <w:u w:val="single"/>
+        </w:rPr>
+      </w:pPr>
+      <w:r>
+        <w:rPr>
+          <w:rFonts w:ascii="Arial" w:hAnsi="Arial" w:cs="Arial"/>
+          <w:noProof/>
+          <w:sz w:val="24"/>
+          <w:szCs w:val="24"/>
+        </w:rPr>
+        <w:lastRenderedPageBreak/>
+        <w:drawing>
+          <wp:inline distT="0" distB="0" distL="0" distR="0" wp14:anchorId="3D33B0D3" wp14:editId="03135504">
+            <wp:extent cx="5400040" cy="1247140"/>
+            <wp:effectExtent l="0" t="0" r="0" b="0"/>
+            <wp:docPr id="11" name="Imagen 11"/>
+            <wp:cNvGraphicFramePr>
+              <a:graphicFrameLocks xmlns:a="http://schemas.openxmlformats.org/drawingml/2006/main" noChangeAspect="1"/>
+            </wp:cNvGraphicFramePr>
+            <a:graphic xmlns:a="http://schemas.openxmlformats.org/drawingml/2006/main">
+              <a:graphicData uri="http://schemas.openxmlformats.org/drawingml/2006/picture">
+                <pic:pic xmlns:pic="http://schemas.openxmlformats.org/drawingml/2006/picture">
+                  <pic:nvPicPr>
+                    <pic:cNvPr id="1" name=""/>
+                    <pic:cNvPicPr/>
+                  </pic:nvPicPr>
+                  <pic:blipFill>
+                    <a:blip r:embed="rId17"/>
+                    <a:stretch>
+                      <a:fillRect/>
+                    </a:stretch>
+                  </pic:blipFill>
+                  <pic:spPr>
+                    <a:xfrm>
+                      <a:off x="0" y="0"/>
+                      <a:ext cx="5400040" cy="1247140"/>
+                    </a:xfrm>
+                    <a:prstGeom prst="rect">
+                      <a:avLst/>
+                    </a:prstGeom>
+                  </pic:spPr>
+                </pic:pic>
+              </a:graphicData>
+            </a:graphic>
+          </wp:inline>
+        </w:drawing>
+      </w:r>
+    </w:p>
+    <w:p>
+      <w:pPr>
+        <w:jc w:val="both"/>
+        <w:rPr>
+          <w:rFonts w:ascii="Arial" w:hAnsi="Arial" w:cs="Arial"/>
+          <w:sz w:val="24"/>
+          <w:szCs w:val="24"/>
+          <w:u w:val="single"/>
+        </w:rPr>
+      </w:pPr>
+    </w:p>
+    <w:p>
+      <w:pPr>
+        <w:jc w:val="both"/>
+        <w:rPr>
+          <w:rFonts w:ascii="Arial" w:hAnsi="Arial" w:cs="Arial"/>
+          <w:b/>
+          <w:bCs/>
+          <w:color w:val="7030A0"/>
+          <w:sz w:val="24"/>
+          <w:szCs w:val="24"/>
+          <w:u w:val="single"/>
+        </w:rPr>
+      </w:pPr>
+      <w:r>
+        <w:rPr>
+          <w:rFonts w:ascii="Arial" w:hAnsi="Arial" w:cs="Arial"/>
+          <w:b/>
+          <w:bCs/>
+          <w:color w:val="7030A0"/>
+          <w:sz w:val="24"/>
+          <w:szCs w:val="24"/>
+        </w:rPr>
+        <w:t>-Resumen.</w:t>
+      </w:r>
+    </w:p>
+    <w:p>
+      <w:pPr>
+        <w:jc w:val="both"/>
+        <w:rPr>
+          <w:rFonts w:ascii="Arial" w:hAnsi="Arial" w:cs="Arial"/>
+          <w:sz w:val="24"/>
+          <w:szCs w:val="24"/>
+        </w:rPr>
+      </w:pPr>
+      <w:r>
+        <w:rPr>
+          <w:rFonts w:ascii="Arial" w:hAnsi="Arial" w:cs="Arial"/>
+          <w:noProof/>
+          <w:sz w:val="24"/>
+          <w:szCs w:val="24"/>
+        </w:rPr>
+        <w:drawing>
+          <wp:inline distT="0" distB="0" distL="0" distR="0" wp14:anchorId="17B11D13" wp14:editId="00B5123D">
+            <wp:extent cx="5400040" cy="2544445"/>
+            <wp:effectExtent l="0" t="0" r="0" b="8255"/>
+            <wp:docPr id="12" name="Imagen 12"/>
+            <wp:cNvGraphicFramePr>
+              <a:graphicFrameLocks xmlns:a="http://schemas.openxmlformats.org/drawingml/2006/main" noChangeAspect="1"/>
+            </wp:cNvGraphicFramePr>
+            <a:graphic xmlns:a="http://schemas.openxmlformats.org/drawingml/2006/main">
+              <a:graphicData uri="http://schemas.openxmlformats.org/drawingml/2006/picture">
+                <pic:pic xmlns:pic="http://schemas.openxmlformats.org/drawingml/2006/picture">
+                  <pic:nvPicPr>
+                    <pic:cNvPr id="1" name=""/>
+                    <pic:cNvPicPr/>
+                  </pic:nvPicPr>
+                  <pic:blipFill>
+                    <a:blip r:embed="rId18"/>
+                    <a:stretch>
+                      <a:fillRect/>
+                    </a:stretch>
+                  </pic:blipFill>
+                  <pic:spPr>
+                    <a:xfrm>
+                      <a:off x="0" y="0"/>
+                      <a:ext cx="5400040" cy="2544445"/>
+                    </a:xfrm>
+                    <a:prstGeom prst="rect">
+                      <a:avLst/>
+                    </a:prstGeom>
+                  </pic:spPr>
+                </pic:pic>
+              </a:graphicData>
+            </a:graphic>
+          </wp:inline>
+        </w:drawing>
+      </w:r>
+    </w:p>
+    <w:p>
+      <w:pPr>
+        <w:jc w:val="both"/>
+        <w:rPr>
+          <w:rFonts w:ascii="Arial" w:hAnsi="Arial" w:cs="Arial"/>
+          <w:sz w:val="24"/>
+          <w:szCs w:val="24"/>
+        </w:rPr>
+      </w:pPr>
+    </w:p>
+    <w:p>
+      <w:pPr>
+        <w:jc w:val="both"/>
+        <w:rPr>
+          <w:rFonts w:ascii="Arial" w:hAnsi="Arial" w:cs="Arial"/>
+          <w:b/>
+          <w:bCs/>
+          <w:color w:val="7030A0"/>
+          <w:sz w:val="24"/>
+          <w:szCs w:val="24"/>
+          <w:u w:val="single"/>
+        </w:rPr>
+      </w:pPr>
+      <w:r>
+        <w:rPr>
+          <w:rFonts w:ascii="Arial" w:hAnsi="Arial" w:cs="Arial"/>
+          <w:b/>
+          <w:bCs/>
+          <w:color w:val="7030A0"/>
+          <w:sz w:val="24"/>
+          <w:szCs w:val="24"/>
+        </w:rPr>
+        <w:t>•Ingles.</w:t>
+      </w:r>
+    </w:p>
+    <w:p>
+      <w:pPr>
+        <w:jc w:val="both"/>
+        <w:rPr>
+          <w:rFonts w:ascii="Arial" w:hAnsi="Arial" w:cs="Arial"/>
+          <w:b/>
+          <w:bCs/>
+          <w:color w:val="7030A0"/>
+          <w:sz w:val="24"/>
+          <w:szCs w:val="24"/>
+          <w:u w:val="single"/>
+        </w:rPr>
+      </w:pPr>
+      <w:r>
+        <w:rPr>
+          <w:rFonts w:ascii="Arial" w:hAnsi="Arial" w:cs="Arial"/>
+          <w:b/>
+          <w:bCs/>
+          <w:color w:val="7030A0"/>
+          <w:sz w:val="24"/>
+          <w:szCs w:val="24"/>
+        </w:rPr>
+        <w:t>-Tabla de frecuencias.</w:t>
+      </w:r>
+    </w:p>
+    <w:p>
+      <w:pPr>
+        <w:jc w:val="both"/>
+        <w:rPr>
+          <w:rFonts w:ascii="Arial" w:hAnsi="Arial" w:cs="Arial"/>
+          <w:sz w:val="24"/>
+          <w:szCs w:val="24"/>
+        </w:rPr>
+      </w:pPr>
+      <w:r>
+        <w:rPr>
+          <w:rFonts w:ascii="Arial" w:hAnsi="Arial" w:cs="Arial"/>
+          <w:noProof/>
+          <w:sz w:val="24"/>
+          <w:szCs w:val="24"/>
+        </w:rPr>
+        <w:lastRenderedPageBreak/>
+        <w:drawing>
+          <wp:inline distT="0" distB="0" distL="0" distR="0" wp14:anchorId="11EB039E" wp14:editId="7FF66DAE">
+            <wp:extent cx="5400040" cy="3669665"/>
+            <wp:effectExtent l="0" t="0" r="0" b="6985"/>
+            <wp:docPr id="14" name="Imagen 14"/>
+            <wp:cNvGraphicFramePr>
+              <a:graphicFrameLocks xmlns:a="http://schemas.openxmlformats.org/drawingml/2006/main" noChangeAspect="1"/>
+            </wp:cNvGraphicFramePr>
+            <a:graphic xmlns:a="http://schemas.openxmlformats.org/drawingml/2006/main">
+              <a:graphicData uri="http://schemas.openxmlformats.org/drawingml/2006/picture">
+                <pic:pic xmlns:pic="http://schemas.openxmlformats.org/drawingml/2006/picture">
+                  <pic:nvPicPr>
+                    <pic:cNvPr id="1" name=""/>
+                    <pic:cNvPicPr/>
+                  </pic:nvPicPr>
+                  <pic:blipFill>
+                    <a:blip r:embed="rId19"/>
+                    <a:stretch>
+                      <a:fillRect/>
+                    </a:stretch>
+                  </pic:blipFill>
+                  <pic:spPr>
+                    <a:xfrm>
+                      <a:off x="0" y="0"/>
+                      <a:ext cx="5400040" cy="3669665"/>
+                    </a:xfrm>
+                    <a:prstGeom prst="rect">
+                      <a:avLst/>
+                    </a:prstGeom>
+                  </pic:spPr>
+                </pic:pic>
+              </a:graphicData>
+            </a:graphic>
+          </wp:inline>
+        </w:drawing>
+      </w:r>
+    </w:p>
+    <w:p>
+      <w:pPr>
+        <w:jc w:val="both"/>
+        <w:rPr>
+          <w:rFonts w:ascii="Arial" w:hAnsi="Arial" w:cs="Arial"/>
+          <w:sz w:val="24"/>
+          <w:szCs w:val="24"/>
+        </w:rPr>
+      </w:pPr>
+      <w:r>
+        <w:rPr>
+          <w:rFonts w:ascii="Arial" w:hAnsi="Arial" w:cs="Arial"/>
+          <w:noProof/>
+          <w:sz w:val="24"/>
+          <w:szCs w:val="24"/>
+        </w:rPr>
+        <w:drawing>
+          <wp:inline distT="0" distB="0" distL="0" distR="0" wp14:anchorId="2BDAAFA3" wp14:editId="7F90CAC4">
+            <wp:extent cx="5400040" cy="1285875"/>
+            <wp:effectExtent l="0" t="0" r="0" b="9525"/>
+            <wp:docPr id="15" name="Imagen 15"/>
+            <wp:cNvGraphicFramePr>
+              <a:graphicFrameLocks xmlns:a="http://schemas.openxmlformats.org/drawingml/2006/main" noChangeAspect="1"/>
+            </wp:cNvGraphicFramePr>
+            <a:graphic xmlns:a="http://schemas.openxmlformats.org/drawingml/2006/main">
+              <a:graphicData uri="http://schemas.openxmlformats.org/drawingml/2006/picture">
+                <pic:pic xmlns:pic="http://schemas.openxmlformats.org/drawingml/2006/picture">
+                  <pic:nvPicPr>
+                    <pic:cNvPr id="1" name=""/>
+                    <pic:cNvPicPr/>
+                  </pic:nvPicPr>
+                  <pic:blipFill>
+                    <a:blip r:embed="rId20"/>
+                    <a:stretch>
+                      <a:fillRect/>
+                    </a:stretch>
+                  </pic:blipFill>
+                  <pic:spPr>
+                    <a:xfrm>
+                      <a:off x="0" y="0"/>
+                      <a:ext cx="5400040" cy="1285875"/>
+                    </a:xfrm>
+                    <a:prstGeom prst="rect">
+                      <a:avLst/>
+                    </a:prstGeom>
+                  </pic:spPr>
+                </pic:pic>
+              </a:graphicData>
+            </a:graphic>
+          </wp:inline>
+        </w:drawing>
+      </w:r>
+    </w:p>
+    <w:p>
+      <w:pPr>
+        <w:jc w:val="both"/>
+        <w:rPr>
+          <w:rFonts w:ascii="Arial" w:hAnsi="Arial" w:cs="Arial"/>
+          <w:color w:val="7030A0"/>
+          <w:sz w:val="24"/>
+          <w:szCs w:val="24"/>
+        </w:rPr>
+      </w:pPr>
+      <w:r>
+        <w:rPr>
+          <w:rFonts w:ascii="Arial" w:hAnsi="Arial" w:cs="Arial"/>
+          <w:color w:val="7030A0"/>
+          <w:sz w:val="24"/>
+          <w:szCs w:val="24"/>
+        </w:rPr>
+        <w:t>-Oraciones valorizadas.</w:t>
+      </w:r>
+    </w:p>
+    <w:p>
+      <w:pPr>
+        <w:jc w:val="both"/>
+        <w:rPr>
+          <w:rFonts w:ascii="Arial" w:hAnsi="Arial" w:cs="Arial"/>
+          <w:sz w:val="24"/>
+          <w:szCs w:val="24"/>
+        </w:rPr>
+      </w:pPr>
+      <w:r>
+        <w:rPr>
+          <w:rFonts w:ascii="Arial" w:hAnsi="Arial" w:cs="Arial"/>
+          <w:noProof/>
+          <w:sz w:val="24"/>
+          <w:szCs w:val="24"/>
+        </w:rPr>
+        <w:lastRenderedPageBreak/>
+        <w:drawing>
+          <wp:inline distT="0" distB="0" distL="0" distR="0" wp14:anchorId="70BFB723" wp14:editId="05E1B653">
+            <wp:extent cx="5400040" cy="3924300"/>
+            <wp:effectExtent l="0" t="0" r="0" b="0"/>
+            <wp:docPr id="16" name="Imagen 16"/>
+            <wp:cNvGraphicFramePr>
+              <a:graphicFrameLocks xmlns:a="http://schemas.openxmlformats.org/drawingml/2006/main" noChangeAspect="1"/>
+            </wp:cNvGraphicFramePr>
+            <a:graphic xmlns:a="http://schemas.openxmlformats.org/drawingml/2006/main">
+              <a:graphicData uri="http://schemas.openxmlformats.org/drawingml/2006/picture">
+                <pic:pic xmlns:pic="http://schemas.openxmlformats.org/drawingml/2006/picture">
+                  <pic:nvPicPr>
+                    <pic:cNvPr id="1" name=""/>
+                    <pic:cNvPicPr/>
+                  </pic:nvPicPr>
+                  <pic:blipFill>
+                    <a:blip r:embed="rId21"/>
+                    <a:stretch>
+                      <a:fillRect/>
+                    </a:stretch>
+                  </pic:blipFill>
+                  <pic:spPr>
+                    <a:xfrm>
+                      <a:off x="0" y="0"/>
+                      <a:ext cx="5400040" cy="3924300"/>
+                    </a:xfrm>
+                    <a:prstGeom prst="rect">
+                      <a:avLst/>
+                    </a:prstGeom>
+                  </pic:spPr>
+                </pic:pic>
+              </a:graphicData>
+            </a:graphic>
+          </wp:inline>
+        </w:drawing>
+      </w:r>
+    </w:p>
+    <w:p>
+      <w:pPr>
+        <w:jc w:val="both"/>
+        <w:rPr>
+          <w:rFonts w:ascii="Arial" w:hAnsi="Arial" w:cs="Arial"/>
+          <w:sz w:val="24"/>
+          <w:szCs w:val="24"/>
+        </w:rPr>
+      </w:pPr>
+      <w:r>
+        <w:rPr>
+          <w:rFonts w:ascii="Arial" w:hAnsi="Arial" w:cs="Arial"/>
+          <w:noProof/>
+          <w:sz w:val="24"/>
+          <w:szCs w:val="24"/>
+        </w:rPr>
+        <w:drawing>
+          <wp:inline distT="0" distB="0" distL="0" distR="0" wp14:anchorId="3F1C4453" wp14:editId="3A760A81">
+            <wp:extent cx="5400040" cy="490855"/>
+            <wp:effectExtent l="0" t="0" r="0" b="4445"/>
+            <wp:docPr id="17" name="Imagen 17"/>
+            <wp:cNvGraphicFramePr>
+              <a:graphicFrameLocks xmlns:a="http://schemas.openxmlformats.org/drawingml/2006/main" noChangeAspect="1"/>
+            </wp:cNvGraphicFramePr>
+            <a:graphic xmlns:a="http://schemas.openxmlformats.org/drawingml/2006/main">
+              <a:graphicData uri="http://schemas.openxmlformats.org/drawingml/2006/picture">
+                <pic:pic xmlns:pic="http://schemas.openxmlformats.org/drawingml/2006/picture">
+                  <pic:nvPicPr>
+                    <pic:cNvPr id="1" name=""/>
+                    <pic:cNvPicPr/>
+                  </pic:nvPicPr>
+                  <pic:blipFill>
+                    <a:blip r:embed="rId22"/>
+                    <a:stretch>
+                      <a:fillRect/>
+                    </a:stretch>
+                  </pic:blipFill>
+                  <pic:spPr>
+                    <a:xfrm>
+                      <a:off x="0" y="0"/>
+                      <a:ext cx="5400040" cy="490855"/>
+                    </a:xfrm>
+                    <a:prstGeom prst="rect">
+                      <a:avLst/>
+                    </a:prstGeom>
+                  </pic:spPr>
+                </pic:pic>
+              </a:graphicData>
+            </a:graphic>
+          </wp:inline>
+        </w:drawing>
+      </w:r>
+    </w:p>
+    <w:p>
+      <w:pPr>
+        <w:jc w:val="both"/>
+        <w:rPr>
+          <w:rFonts w:ascii="Arial" w:hAnsi="Arial" w:cs="Arial"/>
+          <w:b/>
+          <w:bCs/>
+          <w:color w:val="7030A0"/>
+          <w:sz w:val="24"/>
+          <w:szCs w:val="24"/>
+        </w:rPr>
+      </w:pPr>
+    </w:p>
+    <w:p>
+      <w:pPr>
+        <w:jc w:val="both"/>
+        <w:rPr>
+          <w:rFonts w:ascii="Arial" w:hAnsi="Arial" w:cs="Arial"/>
+          <w:b/>
+          <w:bCs/>
+          <w:color w:val="7030A0"/>
+          <w:sz w:val="24"/>
+          <w:szCs w:val="24"/>
+        </w:rPr>
+      </w:pPr>
+      <w:r>
+        <w:rPr>
+          <w:rFonts w:ascii="Arial" w:hAnsi="Arial" w:cs="Arial"/>
+          <w:b/>
+          <w:bCs/>
+          <w:color w:val="7030A0"/>
+          <w:sz w:val="24"/>
+          <w:szCs w:val="24"/>
+        </w:rPr>
+        <w:t xml:space="preserve">-Resumen. </w:t>
+      </w:r>
+    </w:p>
+    <w:p>
+      <w:pPr>
+        <w:jc w:val="both"/>
+        <w:rPr>
+          <w:rFonts w:ascii="Arial" w:hAnsi="Arial" w:cs="Arial"/>
+          <w:b/>
+          <w:bCs/>
+          <w:color w:val="7030A0"/>
+          <w:sz w:val="24"/>
+          <w:szCs w:val="24"/>
+        </w:rPr>
+      </w:pPr>
+      <w:r>
+        <w:rPr>
+          <w:rFonts w:ascii="Arial" w:hAnsi="Arial" w:cs="Arial"/>
+          <w:noProof/>
+          <w:sz w:val="24"/>
+          <w:szCs w:val="24"/>
+        </w:rPr>
+        <w:drawing>
+          <wp:inline distT="0" distB="0" distL="0" distR="0" wp14:anchorId="5D7DD559" wp14:editId="3F6E930B">
+            <wp:extent cx="5400040" cy="2461260"/>
+            <wp:effectExtent l="0" t="0" r="0" b="0"/>
+            <wp:docPr id="18" name="Imagen 18"/>
+            <wp:cNvGraphicFramePr>
+              <a:graphicFrameLocks xmlns:a="http://schemas.openxmlformats.org/drawingml/2006/main" noChangeAspect="1"/>
+            </wp:cNvGraphicFramePr>
+            <a:graphic xmlns:a="http://schemas.openxmlformats.org/drawingml/2006/main">
+              <a:graphicData uri="http://schemas.openxmlformats.org/drawingml/2006/picture">
+                <pic:pic xmlns:pic="http://schemas.openxmlformats.org/drawingml/2006/picture">
+                  <pic:nvPicPr>
+                    <pic:cNvPr id="1" name=""/>
+                    <pic:cNvPicPr/>
+                  </pic:nvPicPr>
+                  <pic:blipFill>
+                    <a:blip r:embed="rId23"/>
+                    <a:stretch>
+                      <a:fillRect/>
+                    </a:stretch>
+                  </pic:blipFill>
+                  <pic:spPr>
+                    <a:xfrm>
+                      <a:off x="0" y="0"/>
+                      <a:ext cx="5400040" cy="2461260"/>
+                    </a:xfrm>
+                    <a:prstGeom prst="rect">
+                      <a:avLst/>
+                    </a:prstGeom>
+                  </pic:spPr>
+                </pic:pic>
+              </a:graphicData>
+            </a:graphic>
+          </wp:inline>
+        </w:drawing>
+      </w:r>
+    </w:p>
+    <w:p>
+      <w:pPr>
+        <w:rPr>
+          <w:rFonts w:ascii="Arial" w:hAnsi="Arial" w:cs="Arial"/>
+          <w:b/>
+          <w:bCs/>
+          <w:color w:val="C00000"/>
+          <w:sz w:val="24"/>
+          <w:szCs w:val="24"/>
+        </w:rPr>
+      </w:pPr>
+    </w:p>
+    <w:p>
+      <w:pPr>
+        <w:rPr>
+          <w:rFonts w:ascii="Arial" w:hAnsi="Arial" w:cs="Arial"/>
+          <w:b/>
+          <w:bCs/>
+          <w:color w:val="C00000"/>
+          <w:sz w:val="24"/>
+          <w:szCs w:val="24"/>
+        </w:rPr>
+      </w:pPr>
+      <w:r>
+        <w:rPr>
+          <w:rFonts w:ascii="Arial" w:hAnsi="Arial" w:cs="Arial"/>
+          <w:b/>
+          <w:bCs/>
+          <w:color w:val="C00000"/>
+          <w:sz w:val="24"/>
+          <w:szCs w:val="24"/>
+        </w:rPr>
+        <w:lastRenderedPageBreak/>
+        <w:t>¿Qué hacer para tener una interfaz gráfica?</w:t>
+      </w:r>
+    </w:p>
+    <w:p>
+      <w:pPr>
+        <w:rPr>
+          <w:rFonts w:ascii="Arial" w:hAnsi="Arial" w:cs="Arial"/>
+          <w:sz w:val="24"/>
+          <w:szCs w:val="24"/>
+        </w:rPr>
+      </w:pPr>
+      <w:r>
+        <w:rPr>
+          <w:rFonts w:ascii="Arial" w:hAnsi="Arial" w:cs="Arial"/>
+          <w:sz w:val="24"/>
+          <w:szCs w:val="24"/>
+        </w:rPr>
+        <w:t>Primero para poder tener una interfaz gráfica e importar en nuestro código Q</w:t>
+      </w:r>
+      <w:r>
+        <w:rPr>
+          <w:rFonts w:ascii="Arial" w:hAnsi="Arial" w:cs="Arial"/>
+          <w:sz w:val="24"/>
+          <w:szCs w:val="24"/>
+        </w:rPr>
+        <w:t xml:space="preserve">t Core, QtGui, QtWidgets es necesario instalar PYQT5 librería que nos permitirá importar lo necesario para </w:t>
+      </w:r>
+      <w:proofErr w:type="gramStart"/>
+      <w:r>
+        <w:rPr>
+          <w:rFonts w:ascii="Arial" w:hAnsi="Arial" w:cs="Arial"/>
+          <w:sz w:val="24"/>
+          <w:szCs w:val="24"/>
+        </w:rPr>
+        <w:t>poder  mostrar</w:t>
+      </w:r>
+      <w:proofErr w:type="gramEnd"/>
+      <w:r>
+        <w:rPr>
+          <w:rFonts w:ascii="Arial" w:hAnsi="Arial" w:cs="Arial"/>
+          <w:sz w:val="24"/>
+          <w:szCs w:val="24"/>
+        </w:rPr>
+        <w:t xml:space="preserve"> al usuario una interfaz. </w:t>
+      </w:r>
+    </w:p>
+    <w:p>
+      <w:pPr>
+        <w:rPr>
+          <w:rFonts w:ascii="Arial" w:hAnsi="Arial" w:cs="Arial"/>
+          <w:b/>
+          <w:bCs/>
+          <w:color w:val="7030A0"/>
+          <w:sz w:val="24"/>
+          <w:szCs w:val="24"/>
+        </w:rPr>
+      </w:pPr>
+      <w:r>
+        <w:rPr>
+          <w:noProof/>
+        </w:rPr>
+        <w:drawing>
+          <wp:inline distT="0" distB="0" distL="0" distR="0" wp14:anchorId="6FF1E98E" wp14:editId="436071B6">
+            <wp:extent cx="5612130" cy="2937510"/>
+            <wp:effectExtent l="0" t="0" r="7620" b="0"/>
+            <wp:docPr id="20" name="Imagen 20"/>
+            <wp:cNvGraphicFramePr>
+              <a:graphicFrameLocks xmlns:a="http://schemas.openxmlformats.org/drawingml/2006/main" noChangeAspect="1"/>
+            </wp:cNvGraphicFramePr>
+            <a:graphic xmlns:a="http://schemas.openxmlformats.org/drawingml/2006/main">
+              <a:graphicData uri="http://schemas.openxmlformats.org/drawingml/2006/picture">
+                <pic:pic xmlns:pic="http://schemas.openxmlformats.org/drawingml/2006/picture">
+                  <pic:nvPicPr>
+                    <pic:cNvPr id="1" name=""/>
+                    <pic:cNvPicPr/>
+                  </pic:nvPicPr>
+                  <pic:blipFill>
+                    <a:blip r:embed="rId24"/>
+                    <a:stretch>
+                      <a:fillRect/>
+                    </a:stretch>
+                  </pic:blipFill>
+                  <pic:spPr>
+                    <a:xfrm>
+                      <a:off x="0" y="0"/>
+                      <a:ext cx="5612130" cy="2937510"/>
+                    </a:xfrm>
+                    <a:prstGeom prst="rect">
+                      <a:avLst/>
+                    </a:prstGeom>
+                  </pic:spPr>
+                </pic:pic>
+              </a:graphicData>
+            </a:graphic>
+          </wp:inline>
+        </w:drawing>
+      </w:r>
+    </w:p>
+    <w:p>
+      <w:pPr>
+        <w:rPr>
+          <w:rFonts w:ascii="Arial" w:hAnsi="Arial" w:cs="Arial"/>
+          <w:b/>
+          <w:bCs/>
+          <w:color w:val="7030A0"/>
+          <w:sz w:val="24"/>
+          <w:szCs w:val="24"/>
+        </w:rPr>
+      </w:pPr>
+      <w:r>
+        <w:rPr>
+          <w:rFonts w:ascii="Arial" w:hAnsi="Arial" w:cs="Arial"/>
+          <w:b/>
+          <w:bCs/>
+          <w:color w:val="7030A0"/>
+          <w:sz w:val="24"/>
+          <w:szCs w:val="24"/>
+        </w:rPr>
+        <w:t>•Menú.</w:t>
+      </w:r>
+    </w:p>
+    <w:p>
+      <w:pPr>
+        <w:rPr>
+          <w:rFonts w:ascii="Arial" w:hAnsi="Arial" w:cs="Arial"/>
+          <w:b/>
+          <w:bCs/>
+          <w:color w:val="7030A0"/>
+          <w:sz w:val="24"/>
+          <w:szCs w:val="24"/>
+          <w:u w:val="single"/>
+        </w:rPr>
+      </w:pPr>
+      <w:r>
+        <w:rPr>
+          <w:noProof/>
+        </w:rPr>
+        <w:drawing>
+          <wp:inline distT="0" distB="0" distL="0" distR="0" wp14:anchorId="606C1FD2" wp14:editId="1665F7E2">
+            <wp:extent cx="5612130" cy="301625"/>
+            <wp:effectExtent l="0" t="0" r="7620" b="3175"/>
+            <wp:docPr id="29" name="Imagen 29"/>
+            <wp:cNvGraphicFramePr>
+              <a:graphicFrameLocks xmlns:a="http://schemas.openxmlformats.org/drawingml/2006/main" noChangeAspect="1"/>
+            </wp:cNvGraphicFramePr>
+            <a:graphic xmlns:a="http://schemas.openxmlformats.org/drawingml/2006/main">
+              <a:graphicData uri="http://schemas.openxmlformats.org/drawingml/2006/picture">
+                <pic:pic xmlns:pic="http://schemas.openxmlformats.org/drawingml/2006/picture">
+                  <pic:nvPicPr>
+                    <pic:cNvPr id="1" name=""/>
+                    <pic:cNvPicPr/>
+                  </pic:nvPicPr>
+                  <pic:blipFill>
+                    <a:blip r:embed="rId25"/>
+                    <a:stretch>
+                      <a:fillRect/>
+                    </a:stretch>
+                  </pic:blipFill>
+                  <pic:spPr>
+                    <a:xfrm>
+                      <a:off x="0" y="0"/>
+                      <a:ext cx="5612130" cy="301625"/>
+                    </a:xfrm>
+                    <a:prstGeom prst="rect">
+                      <a:avLst/>
+                    </a:prstGeom>
+                  </pic:spPr>
+                </pic:pic>
+              </a:graphicData>
+            </a:graphic>
+          </wp:inline>
+        </w:drawing>
+      </w:r>
+    </w:p>
+    <w:p>
+      <w:pPr>
+        <w:rPr>
+          <w:rFonts w:ascii="Arial" w:hAnsi="Arial" w:cs="Arial"/>
+          <w:sz w:val="24"/>
+          <w:szCs w:val="24"/>
+        </w:rPr>
+      </w:pPr>
+      <w:r>
+        <w:rPr>
+          <w:rFonts w:ascii="Arial" w:hAnsi="Arial" w:cs="Arial"/>
+          <w:sz w:val="24"/>
+          <w:szCs w:val="24"/>
+        </w:rPr>
+        <w:t xml:space="preserve">Que nos genera la siguiente ventana. </w:t>
+      </w:r>
+    </w:p>
+    <w:p>
+      <w:pPr>
+        <w:rPr>
+          <w:rFonts w:ascii="Arial" w:hAnsi="Arial" w:cs="Arial"/>
+          <w:sz w:val="24"/>
+          <w:szCs w:val="24"/>
+        </w:rPr>
+      </w:pPr>
+      <w:r>
+        <w:rPr>
+          <w:noProof/>
+        </w:rPr>
+        <w:drawing>
+          <wp:inline distT="0" distB="0" distL="0" distR="0" wp14:anchorId="6F43A62A" wp14:editId="6F1A18AC">
+            <wp:extent cx="3419475" cy="2266950"/>
+            <wp:effectExtent l="0" t="0" r="9525" b="0"/>
+            <wp:docPr id="30" name="Imagen 30"/>
+            <wp:cNvGraphicFramePr>
+              <a:graphicFrameLocks xmlns:a="http://schemas.openxmlformats.org/drawingml/2006/main" noChangeAspect="1"/>
+            </wp:cNvGraphicFramePr>
+            <a:graphic xmlns:a="http://schemas.openxmlformats.org/drawingml/2006/main">
+              <a:graphicData uri="http://schemas.openxmlformats.org/drawingml/2006/picture">
+                <pic:pic xmlns:pic="http://schemas.openxmlformats.org/drawingml/2006/picture">
+                  <pic:nvPicPr>
+                    <pic:cNvPr id="1" name=""/>
+                    <pic:cNvPicPr/>
+                  </pic:nvPicPr>
+                  <pic:blipFill>
+                    <a:blip r:embed="rId26"/>
+                    <a:stretch>
+                      <a:fillRect/>
+                    </a:stretch>
+                  </pic:blipFill>
+                  <pic:spPr>
+                    <a:xfrm>
+                      <a:off x="0" y="0"/>
+                      <a:ext cx="3419475" cy="2266950"/>
+                    </a:xfrm>
+                    <a:prstGeom prst="rect">
+                      <a:avLst/>
+                    </a:prstGeom>
+                  </pic:spPr>
+                </pic:pic>
+              </a:graphicData>
+            </a:graphic>
+          </wp:inline>
+        </w:drawing>
+      </w:r>
+    </w:p>
+    <w:p>
+      <w:pPr>
+        <w:rPr>
+          <w:rFonts w:ascii="Arial" w:hAnsi="Arial" w:cs="Arial"/>
+          <w:sz w:val="24"/>
+          <w:szCs w:val="24"/>
+        </w:rPr>
+      </w:pPr>
+      <w:r>
+        <w:rPr>
+          <w:rFonts w:ascii="Arial" w:hAnsi="Arial" w:cs="Arial"/>
+          <w:sz w:val="24"/>
+          <w:szCs w:val="24"/>
+        </w:rPr>
+        <w:t xml:space="preserve">Al seleccionar el resumir texto podemos llegar a una nueva ventana donde podremos </w:t>
+      </w:r>
+      <w:r>
+        <w:rPr>
+          <w:rFonts w:ascii="Arial" w:hAnsi="Arial" w:cs="Arial"/>
+          <w:sz w:val="24"/>
+          <w:szCs w:val="24"/>
+        </w:rPr>
+        <w:t>introducir nuestro texto a resumir. Como se muestra a continuación.</w:t>
+      </w:r>
+    </w:p>
+    <w:p>
+      <w:pPr>
+        <w:rPr>
+          <w:rFonts w:ascii="Arial" w:hAnsi="Arial" w:cs="Arial"/>
+          <w:sz w:val="24"/>
+          <w:szCs w:val="24"/>
+        </w:rPr>
+      </w:pPr>
+    </w:p>
+    <w:p>
+      <w:pPr>
+        <w:rPr>
+          <w:rFonts w:ascii="Arial" w:hAnsi="Arial" w:cs="Arial"/>
+          <w:b/>
+          <w:bCs/>
+          <w:color w:val="7030A0"/>
+          <w:sz w:val="24"/>
+          <w:szCs w:val="24"/>
+        </w:rPr>
+      </w:pPr>
+      <w:r>
+        <w:rPr>
+          <w:rFonts w:ascii="Arial" w:hAnsi="Arial" w:cs="Arial"/>
+          <w:b/>
+          <w:bCs/>
+          <w:color w:val="7030A0"/>
+          <w:sz w:val="24"/>
+          <w:szCs w:val="24"/>
+        </w:rPr>
+        <w:lastRenderedPageBreak/>
+        <w:t xml:space="preserve">Texto desde el ordenador. </w:t>
+      </w:r>
+    </w:p>
+    <w:p>
+      <w:pPr>
+        <w:jc w:val="both"/>
+        <w:rPr>
+          <w:rFonts w:ascii="Arial" w:hAnsi="Arial" w:cs="Arial"/>
+          <w:sz w:val="24"/>
+          <w:szCs w:val="24"/>
+        </w:rPr>
+      </w:pPr>
+      <w:r>
+        <w:rPr>
+          <w:rFonts w:ascii="Arial" w:hAnsi="Arial" w:cs="Arial"/>
+          <w:sz w:val="24"/>
+          <w:szCs w:val="24"/>
+        </w:rPr>
+        <w:t>Una vez instalada nos debemos mover a la ruta donde se encuentra nuestra interfaz y ejecutar la ventana principal cuya extensión es .py. Como se muestra en la imagen siguiente</w:t>
+      </w:r>
+      <w:r>
+        <w:rPr>
+          <w:rFonts w:ascii="Arial" w:hAnsi="Arial" w:cs="Arial"/>
+          <w:sz w:val="24"/>
+          <w:szCs w:val="24"/>
+        </w:rPr>
+        <w:t>. Esta es una manera de poder visualizarla o bien nos podemos dirigir a este punto desde la ejecución del menú mostrada en el punto anterior.</w:t>
+      </w:r>
+    </w:p>
+    <w:p>
+      <w:pPr>
+        <w:jc w:val="both"/>
+        <w:rPr>
+          <w:rFonts w:ascii="Arial" w:hAnsi="Arial" w:cs="Arial"/>
+          <w:sz w:val="24"/>
+          <w:szCs w:val="24"/>
+        </w:rPr>
+      </w:pPr>
+      <w:r>
+        <w:rPr>
+          <w:noProof/>
+        </w:rPr>
+        <w:drawing>
+          <wp:inline distT="0" distB="0" distL="0" distR="0" wp14:anchorId="08FA9D90" wp14:editId="32EC51C2">
+            <wp:extent cx="5612130" cy="447675"/>
+            <wp:effectExtent l="0" t="0" r="7620" b="9525"/>
+            <wp:docPr id="21" name="Imagen 21"/>
+            <wp:cNvGraphicFramePr>
+              <a:graphicFrameLocks xmlns:a="http://schemas.openxmlformats.org/drawingml/2006/main" noChangeAspect="1"/>
+            </wp:cNvGraphicFramePr>
+            <a:graphic xmlns:a="http://schemas.openxmlformats.org/drawingml/2006/main">
+              <a:graphicData uri="http://schemas.openxmlformats.org/drawingml/2006/picture">
+                <pic:pic xmlns:pic="http://schemas.openxmlformats.org/drawingml/2006/picture">
+                  <pic:nvPicPr>
+                    <pic:cNvPr id="1" name=""/>
+                    <pic:cNvPicPr/>
+                  </pic:nvPicPr>
+                  <pic:blipFill>
+                    <a:blip r:embed="rId27"/>
+                    <a:stretch>
+                      <a:fillRect/>
+                    </a:stretch>
+                  </pic:blipFill>
+                  <pic:spPr>
+                    <a:xfrm>
+                      <a:off x="0" y="0"/>
+                      <a:ext cx="5612130" cy="447675"/>
+                    </a:xfrm>
+                    <a:prstGeom prst="rect">
+                      <a:avLst/>
+                    </a:prstGeom>
+                  </pic:spPr>
+                </pic:pic>
+              </a:graphicData>
+            </a:graphic>
+          </wp:inline>
+        </w:drawing>
+      </w:r>
+    </w:p>
+    <w:p>
+      <w:pPr>
+        <w:jc w:val="both"/>
+        <w:rPr>
+          <w:rFonts w:ascii="Arial" w:hAnsi="Arial" w:cs="Arial"/>
+          <w:sz w:val="24"/>
+          <w:szCs w:val="24"/>
+        </w:rPr>
+      </w:pPr>
+      <w:r>
+        <w:rPr>
+          <w:rFonts w:ascii="Arial" w:hAnsi="Arial" w:cs="Arial"/>
+          <w:sz w:val="24"/>
+          <w:szCs w:val="24"/>
+        </w:rPr>
+        <w:t xml:space="preserve">Con lo que obtendremos un resultado como el que se muestra a continuación, en la ventana introduciremos el texto a resumir y al presionar el botón de resumir obtendremos una tabla de frecuencias, oraciones valorizadas y el resumen. Asimismo </w:t>
+      </w:r>
+      <w:r>
+        <w:rPr>
+          <w:rFonts w:ascii="Arial" w:hAnsi="Arial" w:cs="Arial"/>
+          <w:sz w:val="24"/>
+          <w:szCs w:val="24"/>
+        </w:rPr>
+        <w:t xml:space="preserve">veremos una ventana emergente que nos indicará que nuestro resumen esta listo. </w:t>
+      </w:r>
+    </w:p>
+    <w:p>
+      <w:pPr>
+        <w:jc w:val="both"/>
+        <w:rPr>
+          <w:rFonts w:ascii="Arial" w:hAnsi="Arial" w:cs="Arial"/>
+          <w:sz w:val="24"/>
+          <w:szCs w:val="24"/>
+        </w:rPr>
+      </w:pPr>
+      <w:r>
+        <w:rPr>
+          <w:noProof/>
+        </w:rPr>
+        <w:drawing>
+          <wp:inline distT="0" distB="0" distL="0" distR="0" wp14:anchorId="064554B2" wp14:editId="5621F4BF">
+            <wp:extent cx="5612130" cy="4140835"/>
+            <wp:effectExtent l="0" t="0" r="7620" b="0"/>
+            <wp:docPr id="22" name="Imagen 22"/>
+            <wp:cNvGraphicFramePr>
+              <a:graphicFrameLocks xmlns:a="http://schemas.openxmlformats.org/drawingml/2006/main" noChangeAspect="1"/>
+            </wp:cNvGraphicFramePr>
+            <a:graphic xmlns:a="http://schemas.openxmlformats.org/drawingml/2006/main">
+              <a:graphicData uri="http://schemas.openxmlformats.org/drawingml/2006/picture">
+                <pic:pic xmlns:pic="http://schemas.openxmlformats.org/drawingml/2006/picture">
+                  <pic:nvPicPr>
+                    <pic:cNvPr id="1" name=""/>
+                    <pic:cNvPicPr/>
+                  </pic:nvPicPr>
+                  <pic:blipFill>
+                    <a:blip r:embed="rId28"/>
+                    <a:stretch>
+                      <a:fillRect/>
+                    </a:stretch>
+                  </pic:blipFill>
+                  <pic:spPr>
+                    <a:xfrm>
+                      <a:off x="0" y="0"/>
+                      <a:ext cx="5612130" cy="4140835"/>
+                    </a:xfrm>
+                    <a:prstGeom prst="rect">
+                      <a:avLst/>
+                    </a:prstGeom>
+                  </pic:spPr>
+                </pic:pic>
+              </a:graphicData>
+            </a:graphic>
+          </wp:inline>
+        </w:drawing>
+      </w:r>
+    </w:p>
+    <w:p>
+      <w:pPr>
+        <w:jc w:val="both"/>
+        <w:rPr>
+          <w:rFonts w:ascii="Arial" w:hAnsi="Arial" w:cs="Arial"/>
+          <w:sz w:val="24"/>
+          <w:szCs w:val="24"/>
+        </w:rPr>
+      </w:pPr>
+      <w:r>
+        <w:rPr>
+          <w:noProof/>
+        </w:rPr>
+        <w:lastRenderedPageBreak/>
+        <w:drawing>
+          <wp:inline distT="0" distB="0" distL="0" distR="0" wp14:anchorId="5A80E36F" wp14:editId="4D5E3635">
+            <wp:extent cx="4676775" cy="1990725"/>
+            <wp:effectExtent l="0" t="0" r="9525" b="9525"/>
+            <wp:docPr id="23" name="Imagen 23"/>
+            <wp:cNvGraphicFramePr>
+              <a:graphicFrameLocks xmlns:a="http://schemas.openxmlformats.org/drawingml/2006/main" noChangeAspect="1"/>
+            </wp:cNvGraphicFramePr>
+            <a:graphic xmlns:a="http://schemas.openxmlformats.org/drawingml/2006/main">
+              <a:graphicData uri="http://schemas.openxmlformats.org/drawingml/2006/picture">
+                <pic:pic xmlns:pic="http://schemas.openxmlformats.org/drawingml/2006/picture">
+                  <pic:nvPicPr>
+                    <pic:cNvPr id="1" name=""/>
+                    <pic:cNvPicPr/>
+                  </pic:nvPicPr>
+                  <pic:blipFill>
+                    <a:blip r:embed="rId29"/>
+                    <a:stretch>
+                      <a:fillRect/>
+                    </a:stretch>
+                  </pic:blipFill>
+                  <pic:spPr>
+                    <a:xfrm>
+                      <a:off x="0" y="0"/>
+                      <a:ext cx="4676775" cy="1990725"/>
+                    </a:xfrm>
+                    <a:prstGeom prst="rect">
+                      <a:avLst/>
+                    </a:prstGeom>
+                  </pic:spPr>
+                </pic:pic>
+              </a:graphicData>
+            </a:graphic>
+          </wp:inline>
+        </w:drawing>
+      </w:r>
+    </w:p>
+    <w:p>
+      <w:pPr>
+        <w:jc w:val="both"/>
+        <w:rPr>
+          <w:rFonts w:ascii="Arial" w:hAnsi="Arial" w:cs="Arial"/>
+          <w:sz w:val="24"/>
+          <w:szCs w:val="24"/>
+        </w:rPr>
+      </w:pPr>
+      <w:r>
+        <w:rPr>
+          <w:noProof/>
+        </w:rPr>
+        <w:drawing>
+          <wp:inline distT="0" distB="0" distL="0" distR="0" wp14:anchorId="2BE225BF" wp14:editId="3687A5E0">
+            <wp:extent cx="4943475" cy="1943100"/>
+            <wp:effectExtent l="0" t="0" r="9525" b="0"/>
+            <wp:docPr id="24" name="Imagen 24"/>
+            <wp:cNvGraphicFramePr>
+              <a:graphicFrameLocks xmlns:a="http://schemas.openxmlformats.org/drawingml/2006/main" noChangeAspect="1"/>
+            </wp:cNvGraphicFramePr>
+            <a:graphic xmlns:a="http://schemas.openxmlformats.org/drawingml/2006/main">
+              <a:graphicData uri="http://schemas.openxmlformats.org/drawingml/2006/picture">
+                <pic:pic xmlns:pic="http://schemas.openxmlformats.org/drawingml/2006/picture">
+                  <pic:nvPicPr>
+                    <pic:cNvPr id="1" name=""/>
+                    <pic:cNvPicPr/>
+                  </pic:nvPicPr>
+                  <pic:blipFill>
+                    <a:blip r:embed="rId30"/>
+                    <a:stretch>
+                      <a:fillRect/>
+                    </a:stretch>
+                  </pic:blipFill>
+                  <pic:spPr>
+                    <a:xfrm>
+                      <a:off x="0" y="0"/>
+                      <a:ext cx="4943475" cy="1943100"/>
+                    </a:xfrm>
+                    <a:prstGeom prst="rect">
+                      <a:avLst/>
+                    </a:prstGeom>
+                  </pic:spPr>
+                </pic:pic>
+              </a:graphicData>
+            </a:graphic>
+          </wp:inline>
+        </w:drawing>
+      </w:r>
+    </w:p>
+    <w:p>
+      <w:pPr>
+        <w:jc w:val="both"/>
+        <w:rPr>
+          <w:rFonts w:ascii="Arial" w:hAnsi="Arial" w:cs="Arial"/>
+          <w:sz w:val="24"/>
+          <w:szCs w:val="24"/>
+        </w:rPr>
+      </w:pPr>
+      <w:r>
+        <w:rPr>
+          <w:rFonts w:ascii="Arial" w:hAnsi="Arial" w:cs="Arial"/>
+          <w:sz w:val="24"/>
+          <w:szCs w:val="24"/>
+        </w:rPr>
+        <w:t xml:space="preserve">Al presionar ok podremos apreciar los campos ya mencionados. </w:t>
+      </w:r>
+    </w:p>
+    <w:p>
+      <w:pPr>
+        <w:jc w:val="both"/>
+        <w:rPr>
+          <w:noProof/>
+        </w:rPr>
+      </w:pPr>
+      <w:bookmarkStart w:id="12" w:name="_GoBack"/>
+      <w:r>
+        <w:rPr>
+          <w:noProof/>
+        </w:rPr>
+        <w:drawing>
+          <wp:anchor distT="0" distB="0" distL="114300" distR="114300" simplePos="0" relativeHeight="251665408" behindDoc="0" locked="0" layoutInCell="1" allowOverlap="1" wp14:anchorId="7F8FFC75">
+            <wp:simplePos x="0" y="0"/>
+            <wp:positionH relativeFrom="column">
+              <wp:posOffset>3110865</wp:posOffset>
+            </wp:positionH>
+            <wp:positionV relativeFrom="paragraph">
+              <wp:posOffset>9525</wp:posOffset>
+            </wp:positionV>
+            <wp:extent cx="2854325" cy="1571625"/>
+            <wp:effectExtent l="0" t="0" r="3175" b="9525"/>
+            <wp:wrapSquare wrapText="bothSides"/>
+            <wp:docPr id="26" name="Imagen 26"/>
+            <wp:cNvGraphicFramePr>
+              <a:graphicFrameLocks xmlns:a="http://schemas.openxmlformats.org/drawingml/2006/main" noChangeAspect="1"/>
+            </wp:cNvGraphicFramePr>
+            <a:graphic xmlns:a="http://schemas.openxmlformats.org/drawingml/2006/main">
+              <a:graphicData uri="http://schemas.openxmlformats.org/drawingml/2006/picture">
+                <pic:pic xmlns:pic="http://schemas.openxmlformats.org/drawingml/2006/picture">
+                  <pic:nvPicPr>
+                    <pic:cNvPr id="1" name=""/>
+                    <pic:cNvPicPr/>
+                  </pic:nvPicPr>
+                  <pic:blipFill>
+                    <a:blip r:embed="rId31">
+                      <a:extLst>
+                        <a:ext uri="{28A0092B-C50C-407E-A947-70E740481C1C}">
+                          <a14:useLocalDpi xmlns:a14="http://schemas.microsoft.com/office/drawing/2010/main" val="0"/>
+                        </a:ext>
+                      </a:extLst>
+                    </a:blip>
+                    <a:stretch>
+                      <a:fillRect/>
+                    </a:stretch>
+                  </pic:blipFill>
+                  <pic:spPr>
+                    <a:xfrm>
+                      <a:off x="0" y="0"/>
+                      <a:ext cx="2854325" cy="1571625"/>
+                    </a:xfrm>
+                    <a:prstGeom prst="rect">
+                      <a:avLst/>
+                    </a:prstGeom>
+                  </pic:spPr>
+                </pic:pic>
+              </a:graphicData>
+            </a:graphic>
+            <wp14:sizeRelH relativeFrom="page">
+              <wp14:pctWidth>0</wp14:pctWidth>
+            </wp14:sizeRelH>
+            <wp14:sizeRelV relativeFrom="page">
+              <wp14:pctHeight>0</wp14:pctHeight>
+            </wp14:sizeRelV>
+          </wp:anchor>
+        </w:drawing>
+      </w:r>
+      <w:bookmarkEnd w:id="12"/>
+      <w:r>
+        <w:rPr>
+          <w:noProof/>
+        </w:rPr>
+        <w:drawing>
+          <wp:inline distT="0" distB="0" distL="0" distR="0" wp14:anchorId="465F4944" wp14:editId="20DE8675">
+            <wp:extent cx="2952750" cy="1582133"/>
+            <wp:effectExtent l="0" t="0" r="0" b="0"/>
+            <wp:docPr id="25" name="Imagen 25"/>
+            <wp:cNvGraphicFramePr>
+              <a:graphicFrameLocks xmlns:a="http://schemas.openxmlformats.org/drawingml/2006/main" noChangeAspect="1"/>
+            </wp:cNvGraphicFramePr>
+            <a:graphic xmlns:a="http://schemas.openxmlformats.org/drawingml/2006/main">
+              <a:graphicData uri="http://schemas.openxmlformats.org/drawingml/2006/picture">
+                <pic:pic xmlns:pic="http://schemas.openxmlformats.org/drawingml/2006/picture">
+                  <pic:nvPicPr>
+                    <pic:cNvPr id="1" name=""/>
+                    <pic:cNvPicPr/>
+                  </pic:nvPicPr>
+                  <pic:blipFill>
+                    <a:blip r:embed="rId32"/>
+                    <a:stretch>
+                      <a:fillRect/>
+                    </a:stretch>
+                  </pic:blipFill>
+                  <pic:spPr>
+                    <a:xfrm>
+                      <a:off x="0" y="0"/>
+                      <a:ext cx="2956164" cy="1583962"/>
+                    </a:xfrm>
+                    <a:prstGeom prst="rect">
+                      <a:avLst/>
+                    </a:prstGeom>
+                  </pic:spPr>
+                </pic:pic>
+              </a:graphicData>
+            </a:graphic>
+          </wp:inline>
+        </w:drawing>
+      </w:r>
+      <w:r>
+        <w:rPr>
+          <w:noProof/>
+        </w:rPr>
         <w:t xml:space="preserve"> </w:t>
       </w:r>
-      <w:r>
+    </w:p>
+    <w:p>
+      <w:pPr>
+        <w:jc w:val="both"/>
+        <w:rPr>
+          <w:rFonts w:ascii="Arial" w:hAnsi="Arial" w:cs="Arial"/>
+          <w:sz w:val="24"/>
+          <w:szCs w:val="24"/>
+        </w:rPr>
+      </w:pPr>
+      <w:r>
+        <w:rPr>
+          <w:noProof/>
+        </w:rPr>
+        <w:drawing>
+          <wp:inline distT="0" distB="0" distL="0" distR="0" wp14:anchorId="747FB6EC" wp14:editId="4CC5C0B3">
+            <wp:extent cx="3352800" cy="1800225"/>
+            <wp:effectExtent l="0" t="0" r="0" b="9525"/>
+            <wp:docPr id="27" name="Imagen 27"/>
+            <wp:cNvGraphicFramePr>
+              <a:graphicFrameLocks xmlns:a="http://schemas.openxmlformats.org/drawingml/2006/main" noChangeAspect="1"/>
+            </wp:cNvGraphicFramePr>
+            <a:graphic xmlns:a="http://schemas.openxmlformats.org/drawingml/2006/main">
+              <a:graphicData uri="http://schemas.openxmlformats.org/drawingml/2006/picture">
+                <pic:pic xmlns:pic="http://schemas.openxmlformats.org/drawingml/2006/picture">
+                  <pic:nvPicPr>
+                    <pic:cNvPr id="1" name=""/>
+                    <pic:cNvPicPr/>
+                  </pic:nvPicPr>
+                  <pic:blipFill>
+                    <a:blip r:embed="rId33"/>
+                    <a:stretch>
+                      <a:fillRect/>
+                    </a:stretch>
+                  </pic:blipFill>
+                  <pic:spPr>
+                    <a:xfrm>
+                      <a:off x="0" y="0"/>
+                      <a:ext cx="3352800" cy="1800225"/>
+                    </a:xfrm>
+                    <a:prstGeom prst="rect">
+                      <a:avLst/>
+                    </a:prstGeom>
+                  </pic:spPr>
+                </pic:pic>
+              </a:graphicData>
+            </a:graphic>
+          </wp:inline>
+        </w:drawing>
+      </w:r>
+    </w:p>
+    <w:p>
+      <w:pPr>
+        <w:jc w:val="both"/>
+        <w:rPr>
+          <w:rFonts w:ascii="Arial" w:hAnsi="Arial" w:cs="Arial"/>
+          <w:sz w:val="24"/>
+          <w:szCs w:val="24"/>
+          <w:u w:val="single"/>
+        </w:rPr>
+      </w:pPr>
+      <w:r>
+        <w:rPr>
+          <w:noProof/>
+        </w:rPr>
+        <w:lastRenderedPageBreak/>
+        <w:drawing>
+          <wp:inline distT="0" distB="0" distL="0" distR="0" wp14:anchorId="0D1AEFA5" wp14:editId="6610F019">
+            <wp:extent cx="4324350" cy="1533525"/>
+            <wp:effectExtent l="0" t="0" r="0" b="9525"/>
+            <wp:docPr id="28" name="Imagen 28"/>
+            <wp:cNvGraphicFramePr>
+              <a:graphicFrameLocks xmlns:a="http://schemas.openxmlformats.org/drawingml/2006/main" noChangeAspect="1"/>
+            </wp:cNvGraphicFramePr>
+            <a:graphic xmlns:a="http://schemas.openxmlformats.org/drawingml/2006/main">
+              <a:graphicData uri="http://schemas.openxmlformats.org/drawingml/2006/picture">
+                <pic:pic xmlns:pic="http://schemas.openxmlformats.org/drawingml/2006/picture">
+                  <pic:nvPicPr>
+                    <pic:cNvPr id="1" name=""/>
+                    <pic:cNvPicPr/>
+                  </pic:nvPicPr>
+                  <pic:blipFill>
+                    <a:blip r:embed="rId34"/>
+                    <a:stretch>
+                      <a:fillRect/>
+                    </a:stretch>
+                  </pic:blipFill>
+                  <pic:spPr>
+                    <a:xfrm>
+                      <a:off x="0" y="0"/>
+                      <a:ext cx="4324350" cy="1533525"/>
+                    </a:xfrm>
+                    <a:prstGeom prst="rect">
+                      <a:avLst/>
+                    </a:prstGeom>
+                  </pic:spPr>
+                </pic:pic>
+              </a:graphicData>
+            </a:graphic>
+          </wp:inline>
+        </w:drawing>
+      </w:r>
+    </w:p>
+    <w:p>
+      <w:pPr>
+        <w:rPr>
+          <w:rFonts w:ascii="Arial" w:hAnsi="Arial" w:cs="Arial"/>
+          <w:b/>
+          <w:bCs/>
+          <w:color w:val="7030A0"/>
+          <w:sz w:val="24"/>
+          <w:szCs w:val="24"/>
+        </w:rPr>
+      </w:pPr>
+      <w:r>
+        <w:rPr>
+          <w:rFonts w:ascii="Arial" w:hAnsi="Arial" w:cs="Arial"/>
+          <w:b/>
+          <w:bCs/>
+          <w:color w:val="7030A0"/>
+          <w:sz w:val="24"/>
+          <w:szCs w:val="24"/>
+        </w:rPr>
+        <w:t xml:space="preserve">Texto desde el </w:t>
+      </w:r>
+      <w:r>
+        <w:rPr>
+          <w:rFonts w:ascii="Arial" w:hAnsi="Arial" w:cs="Arial"/>
+          <w:b/>
+          <w:bCs/>
+          <w:color w:val="7030A0"/>
+          <w:sz w:val="24"/>
+          <w:szCs w:val="24"/>
+        </w:rPr>
+        <w:t>URL</w:t>
+      </w:r>
+      <w:r>
+        <w:rPr>
+          <w:rFonts w:ascii="Arial" w:hAnsi="Arial" w:cs="Arial"/>
+          <w:b/>
+          <w:bCs/>
+          <w:color w:val="7030A0"/>
+          <w:sz w:val="24"/>
+          <w:szCs w:val="24"/>
+        </w:rPr>
+        <w:t>.</w:t>
+      </w:r>
+    </w:p>
+    <w:p>
+      <w:pPr>
+        <w:rPr>
+          <w:rFonts w:ascii="Arial" w:hAnsi="Arial" w:cs="Arial"/>
+          <w:b/>
+          <w:bCs/>
+          <w:color w:val="7030A0"/>
+          <w:sz w:val="24"/>
+          <w:szCs w:val="24"/>
+        </w:rPr>
+      </w:pPr>
+      <w:r>
+        <w:rPr>
+          <w:rFonts w:ascii="Arial" w:hAnsi="Arial" w:cs="Arial"/>
+          <w:b/>
+          <w:bCs/>
+          <w:color w:val="7030A0"/>
+          <w:sz w:val="24"/>
+          <w:szCs w:val="24"/>
+        </w:rPr>
+        <w:t xml:space="preserve"> </w:t>
+      </w:r>
+      <w:r>
+        <w:rPr>
+          <w:noProof/>
+        </w:rPr>
+        <w:drawing>
+          <wp:inline distT="0" distB="0" distL="0" distR="0" wp14:anchorId="2E1FD5A9" wp14:editId="6F03CC0F">
+            <wp:extent cx="5612130" cy="4326255"/>
+            <wp:effectExtent l="0" t="0" r="7620" b="0"/>
+            <wp:docPr id="31" name="Imagen 31"/>
+            <wp:cNvGraphicFramePr>
+              <a:graphicFrameLocks xmlns:a="http://schemas.openxmlformats.org/drawingml/2006/main" noChangeAspect="1"/>
+            </wp:cNvGraphicFramePr>
+            <a:graphic xmlns:a="http://schemas.openxmlformats.org/drawingml/2006/main">
+              <a:graphicData uri="http://schemas.openxmlformats.org/drawingml/2006/picture">
+                <pic:pic xmlns:pic="http://schemas.openxmlformats.org/drawingml/2006/picture">
+                  <pic:nvPicPr>
+                    <pic:cNvPr id="1" name=""/>
+                    <pic:cNvPicPr/>
+                  </pic:nvPicPr>
+                  <pic:blipFill>
+                    <a:blip r:embed="rId35"/>
+                    <a:stretch>
+                      <a:fillRect/>
+                    </a:stretch>
+                  </pic:blipFill>
+                  <pic:spPr>
+                    <a:xfrm>
+                      <a:off x="0" y="0"/>
+                      <a:ext cx="5612130" cy="4326255"/>
+                    </a:xfrm>
+                    <a:prstGeom prst="rect">
+                      <a:avLst/>
+                    </a:prstGeom>
+                  </pic:spPr>
+                </pic:pic>
+              </a:graphicData>
+            </a:graphic>
+          </wp:inline>
+        </w:drawing>
+      </w:r>
+    </w:p>
+    <w:p>
+      <w:pPr>
+        <w:rPr>
+          <w:rFonts w:ascii="Arial" w:hAnsi="Arial" w:cs="Arial"/>
+          <w:sz w:val="24"/>
+          <w:szCs w:val="24"/>
+        </w:rPr>
+      </w:pPr>
+      <w:r>
+        <w:rPr>
+          <w:rFonts w:ascii="Arial" w:hAnsi="Arial" w:cs="Arial"/>
+          <w:sz w:val="24"/>
+          <w:szCs w:val="24"/>
+        </w:rPr>
+        <w:t xml:space="preserve">Al introducir una URL podremos obtener un texto resumido de igual forma. </w:t>
+      </w:r>
+    </w:p>
+    <w:p>
+      <w:pPr>
+        <w:rPr>
+          <w:rFonts w:ascii="Arial" w:hAnsi="Arial" w:cs="Arial"/>
+          <w:sz w:val="24"/>
+          <w:szCs w:val="24"/>
+        </w:rPr>
+      </w:pPr>
+    </w:p>
+    <w:p>
+      <w:pPr>
+        <w:jc w:val="both"/>
+        <w:rPr>
+          <w:rFonts w:ascii="Arial" w:hAnsi="Arial" w:cs="Arial"/>
+          <w:sz w:val="24"/>
+          <w:szCs w:val="24"/>
+        </w:rPr>
+      </w:pPr>
+    </w:p>
+    <w:p/>
+    <w:p>
+      <w:pPr>
+        <w:pStyle w:val="Ttulo1"/>
         <w:rPr>
           <w:b/>
           <w:color w:val="000000"/>
           <w:sz w:val="36"/>
           <w:szCs w:val="36"/>
         </w:rPr>
-        <w:t>Método experimental</w:t>
-      </w:r>
-    </w:p>
-    <w:p>
-      <w:pPr>
-        <w:pStyle w:val="Ttulo3"/>
-        <w:widowControl w:val="0"/>
-        <w:spacing w:line="240" w:lineRule="auto"/>
-        <w:rPr>
-          <w:sz w:val="24"/>
-          <w:szCs w:val="24"/>
-        </w:rPr>
-      </w:pPr>
-      <w:bookmarkStart w:id="9" w:name="_cjcl4r9sr9fz" w:colFirst="0" w:colLast="0"/>
-      <w:bookmarkEnd w:id="9"/>
-      <w:r>
-        <w:rPr>
-          <w:sz w:val="24"/>
-          <w:szCs w:val="24"/>
-        </w:rPr>
-        <w:t>Datos ¿Cómo se obtuvieron?</w:t>
-      </w:r>
-    </w:p>
-    <w:p>
-      <w:pPr>
-        <w:pStyle w:val="Ttulo3"/>
-        <w:widowControl w:val="0"/>
-        <w:spacing w:line="240" w:lineRule="auto"/>
-        <w:rPr>
-          <w:sz w:val="24"/>
-          <w:szCs w:val="24"/>
-        </w:rPr>
-      </w:pPr>
-      <w:bookmarkStart w:id="10" w:name="_myohg9kd7osg" w:colFirst="0" w:colLast="0"/>
-      <w:bookmarkEnd w:id="10"/>
-      <w:r>
-        <w:rPr>
-          <w:sz w:val="24"/>
-          <w:szCs w:val="24"/>
-        </w:rPr>
-        <w:t xml:space="preserve">Descripción de su método </w:t>
-      </w:r>
-    </w:p>
-    <w:p>
-      <w:pPr>
-        <w:pStyle w:val="Ttulo3"/>
-        <w:widowControl w:val="0"/>
-        <w:spacing w:line="240" w:lineRule="auto"/>
-        <w:rPr>
-          <w:sz w:val="24"/>
-          <w:szCs w:val="24"/>
-        </w:rPr>
-      </w:pPr>
-      <w:bookmarkStart w:id="11" w:name="_flv771hsngry" w:colFirst="0" w:colLast="0"/>
-      <w:bookmarkEnd w:id="11"/>
-      <w:r>
-        <w:rPr>
-          <w:sz w:val="24"/>
-          <w:szCs w:val="24"/>
-        </w:rPr>
-        <w:t>Descripción del experimento</w:t>
-      </w:r>
-      <w:r>
-        <w:rPr>
-          <w:sz w:val="24"/>
-          <w:szCs w:val="24"/>
-        </w:rPr>
-        <w:t xml:space="preserve"> (Responder a la pregunta)</w:t>
-      </w:r>
-    </w:p>
-    <w:p>
-      <w:pPr>
-        <w:pStyle w:val="Ttulo3"/>
-        <w:widowControl w:val="0"/>
-        <w:spacing w:line="240" w:lineRule="auto"/>
-      </w:pPr>
-      <w:bookmarkStart w:id="12" w:name="_1ttobnke38lp" w:colFirst="0" w:colLast="0"/>
-      <w:bookmarkEnd w:id="12"/>
-      <w:r>
-        <w:rPr>
-          <w:sz w:val="24"/>
-          <w:szCs w:val="24"/>
-        </w:rPr>
-        <w:t>Presentación de resultados</w:t>
-      </w:r>
-    </w:p>
-    <w:p>
-      <w:pPr>
-        <w:pStyle w:val="Ttulo1"/>
+      </w:pPr>
+      <w:bookmarkStart w:id="13" w:name="_tajh1x6g08d" w:colFirst="0" w:colLast="0"/>
+      <w:bookmarkEnd w:id="13"/>
+      <w:r>
         <w:rPr>
           <w:b/>
           <w:color w:val="000000"/>
           <w:sz w:val="36"/>
           <w:szCs w:val="36"/>
         </w:rPr>
-      </w:pPr>
-      <w:bookmarkStart w:id="13" w:name="_tajh1x6g08d" w:colFirst="0" w:colLast="0"/>
-      <w:bookmarkEnd w:id="13"/>
+        <w:lastRenderedPageBreak/>
+        <w:t>IV.</w:t>
+      </w:r>
       <w:r>
         <w:rPr>
           <w:b/>
@@ -9147,7 +11163,7 @@
           <w:sz w:val="36"/>
           <w:szCs w:val="36"/>
         </w:rPr>
-        <w:t>IV.</w:t>
+        <w:t xml:space="preserve"> </w:t>
       </w:r>
       <w:r>
         <w:rPr>
@@ -9156,8 +11172,136 @@
           <w:sz w:val="36"/>
           <w:szCs w:val="36"/>
         </w:rPr>
-        <w:t xml:space="preserve"> </w:t>
-      </w:r>
+        <w:t>Conclusión</w:t>
+      </w:r>
+    </w:p>
+    <w:p>
+      <w:pPr>
+        <w:pStyle w:val="Ttulo3"/>
+        <w:widowControl w:val="0"/>
+        <w:spacing w:line="240" w:lineRule="auto"/>
+        <w:rPr>
+          <w:sz w:val="24"/>
+          <w:szCs w:val="24"/>
+          <w:u w:val="single"/>
+        </w:rPr>
+      </w:pPr>
+      <w:bookmarkStart w:id="14" w:name="_jjcxji5veuf" w:colFirst="0" w:colLast="0"/>
+      <w:bookmarkEnd w:id="14"/>
+      <w:r>
+        <w:rPr>
+          <w:sz w:val="24"/>
+          <w:szCs w:val="24"/>
+        </w:rPr>
+        <w:t>Discusión de resultados</w:t>
+      </w:r>
+    </w:p>
+    <w:p>
+      <w:pPr>
+        <w:pStyle w:val="Ttulo3"/>
+        <w:widowControl w:val="0"/>
+        <w:spacing w:line="240" w:lineRule="auto"/>
+        <w:rPr>
+          <w:sz w:val="24"/>
+          <w:szCs w:val="24"/>
+        </w:rPr>
+      </w:pPr>
+      <w:bookmarkStart w:id="15" w:name="_g91yfzfw2xgv" w:colFirst="0" w:colLast="0"/>
+      <w:bookmarkEnd w:id="15"/>
+      <w:r>
+        <w:rPr>
+          <w:sz w:val="24"/>
+          <w:szCs w:val="24"/>
+        </w:rPr>
+        <w:t xml:space="preserve">Descripción de observaciones </w:t>
+      </w:r>
+    </w:p>
+    <w:p>
+      <w:pPr>
+        <w:pStyle w:val="Ttulo3"/>
+        <w:widowControl w:val="0"/>
+        <w:spacing w:line="240" w:lineRule="auto"/>
+      </w:pPr>
+      <w:bookmarkStart w:id="16" w:name="_l1d4xpkv055f" w:colFirst="0" w:colLast="0"/>
+      <w:bookmarkEnd w:id="16"/>
+      <w:r>
+        <w:rPr>
+          <w:sz w:val="24"/>
+          <w:szCs w:val="24"/>
+        </w:rPr>
+        <w:t>Trabajo futuro</w:t>
+      </w:r>
+    </w:p>
+    <w:p/>
+    <w:p>
+      <w:pPr>
+        <w:jc w:val="both"/>
+        <w:rPr>
+          <w:b/>
+        </w:rPr>
+      </w:pPr>
+      <w:r>
+        <w:rPr>
+          <w:b/>
+        </w:rPr>
+        <w:t>Buendía Valdivia María Angélica</w:t>
+      </w:r>
+    </w:p>
+    <w:p>
+      <w:pPr>
+        <w:jc w:val="both"/>
+        <w:rPr>
+          <w:b/>
+        </w:rPr>
+      </w:pPr>
+      <w:r>
+        <w:rPr>
+          <w:b/>
+        </w:rPr>
+        <w:t>Isabel Gómez Yareli Elizabeth</w:t>
+      </w:r>
+    </w:p>
+    <w:p>
+      <w:pPr>
+        <w:jc w:val="both"/>
+      </w:pPr>
+      <w:r>
+        <w:rPr>
+          <w:b/>
+        </w:rPr>
+        <w:t>Zagoya Medallo Roberto Uriel</w:t>
+      </w:r>
+    </w:p>
+    <w:p/>
+    <w:p>
+      <w:pPr>
+        <w:jc w:val="both"/>
+        <w:rPr>
+          <w:b/>
+        </w:rPr>
+      </w:pPr>
+    </w:p>
+    <w:p>
+      <w:pPr>
+        <w:jc w:val="both"/>
+        <w:rPr>
+          <w:b/>
+          <w:sz w:val="36"/>
+          <w:szCs w:val="36"/>
+        </w:rPr>
+      </w:pPr>
+    </w:p>
+    <w:p>
+      <w:pPr>
+        <w:pStyle w:val="Ttulo1"/>
+        <w:rPr>
+          <w:b/>
+          <w:sz w:val="36"/>
+          <w:szCs w:val="36"/>
+        </w:rPr>
+      </w:pPr>
+      <w:bookmarkStart w:id="17" w:name="_m4xtkaq771sx" w:colFirst="0" w:colLast="0"/>
+      <w:bookmarkEnd w:id="17"/>
       <w:r>
         <w:rPr>
           <w:b/>
@@ -9165,135 +11309,8 @@
           <w:sz w:val="36"/>
           <w:szCs w:val="36"/>
         </w:rPr>
-        <w:t>Conclusión</w:t>
-      </w:r>
-    </w:p>
-    <w:p>
-      <w:pPr>
-        <w:pStyle w:val="Ttulo3"/>
-        <w:widowControl w:val="0"/>
-        <w:spacing w:line="240" w:lineRule="auto"/>
-        <w:rPr>
-          <w:sz w:val="24"/>
-          <w:szCs w:val="24"/>
-        </w:rPr>
-      </w:pPr>
-      <w:bookmarkStart w:id="14" w:name="_jjcxji5veuf" w:colFirst="0" w:colLast="0"/>
-      <w:bookmarkEnd w:id="14"/>
-      <w:r>
-        <w:rPr>
-          <w:sz w:val="24"/>
-          <w:szCs w:val="24"/>
-        </w:rPr>
-        <w:t>Discusión de resultados</w:t>
-      </w:r>
-    </w:p>
-    <w:p>
-      <w:pPr>
-        <w:pStyle w:val="Ttulo3"/>
-        <w:widowControl w:val="0"/>
-        <w:spacing w:line="240" w:lineRule="auto"/>
-        <w:rPr>
-          <w:sz w:val="24"/>
-          <w:szCs w:val="24"/>
-        </w:rPr>
-      </w:pPr>
-      <w:bookmarkStart w:id="15" w:name="_g91yfzfw2xgv" w:colFirst="0" w:colLast="0"/>
-      <w:bookmarkEnd w:id="15"/>
-      <w:r>
-        <w:rPr>
-          <w:sz w:val="24"/>
-          <w:szCs w:val="24"/>
-        </w:rPr>
-        <w:t xml:space="preserve">Descripción de observaciones </w:t>
-      </w:r>
-    </w:p>
-    <w:p>
-      <w:pPr>
-        <w:pStyle w:val="Ttulo3"/>
-        <w:widowControl w:val="0"/>
-        <w:spacing w:line="240" w:lineRule="auto"/>
-      </w:pPr>
-      <w:bookmarkStart w:id="16" w:name="_l1d4xpkv055f" w:colFirst="0" w:colLast="0"/>
-      <w:bookmarkEnd w:id="16"/>
-      <w:r>
-        <w:rPr>
-          <w:sz w:val="24"/>
-          <w:szCs w:val="24"/>
-        </w:rPr>
-        <w:t>Trabajo futuro</w:t>
-      </w:r>
-    </w:p>
-    <w:p/>
-    <w:p>
-      <w:pPr>
-        <w:jc w:val="both"/>
-        <w:rPr>
-          <w:b/>
-        </w:rPr>
-      </w:pPr>
-      <w:r>
-        <w:rPr>
-          <w:b/>
-        </w:rPr>
-        <w:t>Buendía Valdivia María Angélica</w:t>
-      </w:r>
-    </w:p>
-    <w:p>
-      <w:pPr>
-        <w:jc w:val="both"/>
-        <w:rPr>
-          <w:b/>
-        </w:rPr>
-      </w:pPr>
-      <w:r>
-        <w:rPr>
-          <w:b/>
-        </w:rPr>
-        <w:t>Isabel Gómez Yareli Elizabeth</w:t>
-      </w:r>
-    </w:p>
-    <w:p>
-      <w:pPr>
-        <w:jc w:val="both"/>
-      </w:pPr>
-      <w:r>
-        <w:rPr>
-          <w:b/>
-        </w:rPr>
-        <w:t>Zagoya Medallo Roberto Uriel</w:t>
-      </w:r>
-    </w:p>
-    <w:p/>
-    <w:p>
-      <w:pPr>
-        <w:jc w:val="both"/>
-        <w:rPr>
-          <w:b/>
-        </w:rPr>
-      </w:pPr>
-    </w:p>
-    <w:p>
-      <w:pPr>
-        <w:jc w:val="both"/>
-        <w:rPr>
-          <w:b/>
-          <w:sz w:val="36"/>
-          <w:szCs w:val="36"/>
-        </w:rPr>
-      </w:pPr>
-    </w:p>
-    <w:p>
-      <w:pPr>
-        <w:pStyle w:val="Ttulo1"/>
-        <w:rPr>
-          <w:b/>
-          <w:sz w:val="36"/>
-          <w:szCs w:val="36"/>
-        </w:rPr>
-      </w:pPr>
-      <w:bookmarkStart w:id="17" w:name="_m4xtkaq771sx" w:colFirst="0" w:colLast="0"/>
-      <w:bookmarkEnd w:id="17"/>
+        <w:t>V.</w:t>
+      </w:r>
       <w:r>
         <w:rPr>
           <w:b/>
@@ -9301,7 +11318,7 @@
           <w:sz w:val="36"/>
           <w:szCs w:val="36"/>
         </w:rPr>
-        <w:t>V.</w:t>
+        <w:t xml:space="preserve"> </w:t>
       </w:r>
       <w:r>
         <w:rPr>
@@ -9310,15 +11327,6 @@
           <w:sz w:val="36"/>
           <w:szCs w:val="36"/>
         </w:rPr>
-        <w:t xml:space="preserve"> </w:t>
-      </w:r>
-      <w:r>
-        <w:rPr>
-          <w:b/>
-          <w:color w:val="000000"/>
-          <w:sz w:val="36"/>
-          <w:szCs w:val="36"/>
-        </w:rPr>
         <w:t>Referencias</w:t>
       </w:r>
     </w:p>
@@ -9383,7 +11391,7 @@
       </w:r>
     </w:p>
     <w:p>
-      <w:hyperlink r:id="rId14" w:history="1">
+      <w:hyperlink r:id="rId36" w:history="1">
         <w:r>
           <w:rPr>
             <w:rStyle w:val="Hipervnculo"/>
@@ -9394,7 +11402,7 @@
       </w:hyperlink>
     </w:p>
     <w:sectPr>
-      <w:footerReference w:type="default" r:id="rId15"/>
+      <w:footerReference w:type="default" r:id="rId37"/>
       <w:pgSz w:w="12240" w:h="15840"/>
       <w:pgMar w:top="1417" w:right="1701" w:bottom="1417" w:left="1701" w:header="708" w:footer="708" w:gutter="0"/>
       <w:pgNumType w:start="1"/>
@@ -9727,6 +11735,95 @@
     </w:lvl>
   </w:abstractNum>
   <w:abstractNum w:abstractNumId="1" w15:restartNumberingAfterBreak="0">
+    <w:nsid w:val="15F457A0"/>
+    <w:multiLevelType w:val="hybridMultilevel"/>
+    <w:tmpl w:val="70C48DEE"/>
+    <w:lvl w:ilvl="0" w:tplc="0C0A000F">
+      <w:start w:val="1"/>
+      <w:numFmt w:val="decimal"/>
+      <w:lvlText w:val="%1."/>
+      <w:lvlJc w:val="left"/>
+      <w:pPr>
+        <w:ind w:left="720" w:hanging="360"/>
+      </w:pPr>
+      <w:rPr>
+        <w:rFonts w:hint="default"/>
+      </w:rPr>
+    </w:lvl>
+    <w:lvl w:ilvl="1" w:tplc="0C0A0019" w:tentative="1">
+      <w:start w:val="1"/>
+      <w:numFmt w:val="lowerLetter"/>
+      <w:lvlText w:val="%2."/>
+      <w:lvlJc w:val="left"/>
+      <w:pPr>
+        <w:ind w:left="1440" w:hanging="360"/>
+      </w:pPr>
+    </w:lvl>
+    <w:lvl w:ilvl="2" w:tplc="0C0A001B" w:tentative="1">
+      <w:start w:val="1"/>
+      <w:numFmt w:val="lowerRoman"/>
+      <w:lvlText w:val="%3."/>
+      <w:lvlJc w:val="right"/>
+      <w:pPr>
+        <w:ind w:left="2160" w:hanging="180"/>
+      </w:pPr>
+    </w:lvl>
+    <w:lvl w:ilvl="3" w:tplc="0C0A000F" w:tentative="1">
+      <w:start w:val="1"/>
+      <w:numFmt w:val="decimal"/>
+      <w:lvlText w:val="%4."/>
+      <w:lvlJc w:val="left"/>
+      <w:pPr>
+        <w:ind w:left="2880" w:hanging="360"/>
+      </w:pPr>
+    </w:lvl>
+    <w:lvl w:ilvl="4" w:tplc="0C0A0019" w:tentative="1">
+      <w:start w:val="1"/>
+      <w:numFmt w:val="lowerLetter"/>
+      <w:lvlText w:val="%5."/>
+      <w:lvlJc w:val="left"/>
+      <w:pPr>
+        <w:ind w:left="3600" w:hanging="360"/>
+      </w:pPr>
+    </w:lvl>
+    <w:lvl w:ilvl="5" w:tplc="0C0A001B" w:tentative="1">
+      <w:start w:val="1"/>
+      <w:numFmt w:val="lowerRoman"/>
+      <w:lvlText w:val="%6."/>
+      <w:lvlJc w:val="right"/>
+      <w:pPr>
+        <w:ind w:left="4320" w:hanging="180"/>
+      </w:pPr>
+    </w:lvl>
+    <w:lvl w:ilvl="6" w:tplc="0C0A000F" w:tentative="1">
+      <w:start w:val="1"/>
+      <w:numFmt w:val="decimal"/>
+      <w:lvlText w:val="%7."/>
+      <w:lvlJc w:val="left"/>
+      <w:pPr>
+        <w:ind w:left="5040" w:hanging="360"/>
+      </w:pPr>
+    </w:lvl>
+    <w:lvl w:ilvl="7" w:tplc="0C0A0019" w:tentative="1">
+      <w:start w:val="1"/>
+      <w:numFmt w:val="lowerLetter"/>
+      <w:lvlText w:val="%8."/>
+      <w:lvlJc w:val="left"/>
+      <w:pPr>
+        <w:ind w:left="5760" w:hanging="360"/>
+      </w:pPr>
+    </w:lvl>
+    <w:lvl w:ilvl="8" w:tplc="0C0A001B" w:tentative="1">
+      <w:start w:val="1"/>
+      <w:numFmt w:val="lowerRoman"/>
+      <w:lvlText w:val="%9."/>
+      <w:lvlJc w:val="right"/>
+      <w:pPr>
+        <w:ind w:left="6480" w:hanging="180"/>
+      </w:pPr>
+    </w:lvl>
+  </w:abstractNum>
+  <w:abstractNum w:abstractNumId="2" w15:restartNumberingAfterBreak="0">
     <w:nsid w:val="37F2710A"/>
     <w:multiLevelType w:val="hybridMultilevel"/>
     <w:tmpl w:val="BDF85966"/>
@@ -9839,7 +11936,7 @@
       </w:rPr>
     </w:lvl>
   </w:abstractNum>
-  <w:abstractNum w:abstractNumId="2" w15:restartNumberingAfterBreak="0">
+  <w:abstractNum w:abstractNumId="3" w15:restartNumberingAfterBreak="0">
     <w:nsid w:val="395830C8"/>
     <w:multiLevelType w:val="multilevel"/>
     <w:tmpl w:val="6CCA02E2"/>
@@ -9952,7 +12049,7 @@
       </w:pPr>
     </w:lvl>
   </w:abstractNum>
-  <w:abstractNum w:abstractNumId="3" w15:restartNumberingAfterBreak="0">
+  <w:abstractNum w:abstractNumId="4" w15:restartNumberingAfterBreak="0">
     <w:nsid w:val="40AD706F"/>
     <w:multiLevelType w:val="multilevel"/>
     <w:tmpl w:val="4D065976"/>
@@ -10101,7 +12198,7 @@
       </w:rPr>
     </w:lvl>
   </w:abstractNum>
-  <w:abstractNum w:abstractNumId="4" w15:restartNumberingAfterBreak="0">
+  <w:abstractNum w:abstractNumId="5" w15:restartNumberingAfterBreak="0">
     <w:nsid w:val="4CA80982"/>
     <w:multiLevelType w:val="multilevel"/>
     <w:tmpl w:val="D4B843B6"/>
@@ -10214,7 +12311,7 @@
       </w:rPr>
     </w:lvl>
   </w:abstractNum>
-  <w:abstractNum w:abstractNumId="5" w15:restartNumberingAfterBreak="0">
+  <w:abstractNum w:abstractNumId="6" w15:restartNumberingAfterBreak="0">
     <w:nsid w:val="51F56491"/>
     <w:multiLevelType w:val="multilevel"/>
     <w:tmpl w:val="93024F7C"/>
@@ -10327,7 +12424,7 @@
       </w:rPr>
     </w:lvl>
   </w:abstractNum>
-  <w:abstractNum w:abstractNumId="6" w15:restartNumberingAfterBreak="0">
+  <w:abstractNum w:abstractNumId="7" w15:restartNumberingAfterBreak="0">
     <w:nsid w:val="53937070"/>
     <w:multiLevelType w:val="multilevel"/>
     <w:tmpl w:val="7298A012"/>
@@ -10476,7 +12573,7 @@
       </w:rPr>
     </w:lvl>
   </w:abstractNum>
-  <w:abstractNum w:abstractNumId="7" w15:restartNumberingAfterBreak="0">
+  <w:abstractNum w:abstractNumId="8" w15:restartNumberingAfterBreak="0">
     <w:nsid w:val="6CE7369A"/>
     <w:multiLevelType w:val="multilevel"/>
     <w:tmpl w:val="064AAEA4"/>
@@ -10590,28 +12687,31 @@
     </w:lvl>
   </w:abstractNum>
   <w:num w:numId="1">
+    <w:abstractNumId w:val="6"/>
+  </w:num>
+  <w:num w:numId="2">
     <w:abstractNumId w:val="5"/>
   </w:num>
-  <w:num w:numId="2">
+  <w:num w:numId="3">
+    <w:abstractNumId w:val="7"/>
+  </w:num>
+  <w:num w:numId="4">
     <w:abstractNumId w:val="4"/>
   </w:num>
-  <w:num w:numId="3">
-    <w:abstractNumId w:val="6"/>
+  <w:num w:numId="5">
+    <w:abstractNumId w:val="8"/>
   </w:num>
-  <w:num w:numId="4">
+  <w:num w:numId="6">
     <w:abstractNumId w:val="3"/>
   </w:num>
-  <w:num w:numId="5">
-    <w:abstractNumId w:val="7"/>
-  </w:num>
-  <w:num w:numId="6">
+  <w:num w:numId="7">
     <w:abstractNumId w:val="2"/>
-  </w:num>
-  <w:num w:numId="7">
-    <w:abstractNumId w:val="1"/>
   </w:num>
   <w:num w:numId="8">
     <w:abstractNumId w:val="0"/>
+  </w:num>
+  <w:num w:numId="9">
+    <w:abstractNumId w:val="1"/>
   </w:num>
 </w:numbering>
 </file>

</xml_diff>

<commit_message>
Nuevos cambios en el doc
</commit_message>
<xml_diff>
--- a/Proyecto-AyPIDT-Resumen.docx
+++ b/Proyecto-AyPIDT-Resumen.docx
@@ -9338,7 +9338,6 @@
           <w:rFonts w:ascii="Nunito" w:hAnsi="Nunito" w:cs="Arial"/>
           <w:b/>
           <w:bCs/>
-          <w:color w:val="7030A0"/>
           <w:sz w:val="24"/>
           <w:szCs w:val="24"/>
           <w:u w:val="single"/>
@@ -9349,69 +9348,41 @@
           <w:rFonts w:ascii="Nunito" w:hAnsi="Nunito" w:cs="Arial"/>
           <w:b/>
           <w:bCs/>
-          <w:color w:val="7030A0"/>
           <w:sz w:val="24"/>
           <w:szCs w:val="24"/>
         </w:rPr>
         <w:t>•</w:t>
       </w:r>
-      <w:proofErr w:type="gramStart"/>
       <w:r>
         <w:rPr>
           <w:rFonts w:ascii="Nunito" w:hAnsi="Nunito" w:cs="Arial"/>
           <w:b/>
           <w:bCs/>
-          <w:color w:val="7030A0"/>
-          <w:sz w:val="24"/>
-          <w:szCs w:val="24"/>
-        </w:rPr>
-        <w:t>Español</w:t>
-      </w:r>
-      <w:proofErr w:type="gramEnd"/>
+          <w:sz w:val="24"/>
+          <w:szCs w:val="24"/>
+        </w:rPr>
+        <w:t xml:space="preserve">Versión en </w:t>
+      </w:r>
       <w:r>
         <w:rPr>
           <w:rFonts w:ascii="Nunito" w:hAnsi="Nunito" w:cs="Arial"/>
           <w:b/>
           <w:bCs/>
-          <w:color w:val="7030A0"/>
-          <w:sz w:val="24"/>
-          <w:szCs w:val="24"/>
-        </w:rPr>
-        <w:t>.</w:t>
-      </w:r>
-    </w:p>
-    <w:p>
-      <w:pPr>
-        <w:jc w:val="both"/>
+          <w:sz w:val="24"/>
+          <w:szCs w:val="24"/>
+        </w:rPr>
+        <w:t>español</w:t>
+      </w:r>
+      <w:r>
         <w:rPr>
           <w:rFonts w:ascii="Nunito" w:hAnsi="Nunito" w:cs="Arial"/>
           <w:b/>
           <w:bCs/>
-          <w:color w:val="7030A0"/>
-          <w:sz w:val="24"/>
-          <w:szCs w:val="24"/>
-        </w:rPr>
-      </w:pPr>
-      <w:r>
-        <w:rPr>
-          <w:rFonts w:ascii="Nunito" w:hAnsi="Nunito" w:cs="Arial"/>
-          <w:b/>
-          <w:bCs/>
-          <w:color w:val="7030A0"/>
-          <w:sz w:val="24"/>
-          <w:szCs w:val="24"/>
-        </w:rPr>
-        <w:t>-Tabla de frecuencias.</w:t>
-      </w:r>
-    </w:p>
-    <w:p>
-      <w:pPr>
-        <w:rPr>
-          <w:rFonts w:ascii="Nunito" w:hAnsi="Nunito"/>
-          <w:sz w:val="24"/>
-          <w:szCs w:val="24"/>
-        </w:rPr>
-      </w:pPr>
+          <w:sz w:val="24"/>
+          <w:szCs w:val="24"/>
+        </w:rPr>
+        <w:t>.</w:t>
+      </w:r>
       <w:r>
         <w:rPr>
           <w:rFonts w:ascii="Nunito" w:hAnsi="Nunito" w:cs="Arial"/>
@@ -9420,13 +9391,13 @@
           <w:szCs w:val="24"/>
         </w:rPr>
         <w:drawing>
-          <wp:anchor distT="0" distB="0" distL="114300" distR="114300" simplePos="0" relativeHeight="251666432" behindDoc="1" locked="0" layoutInCell="1" allowOverlap="1" wp14:anchorId="719A5563" wp14:editId="38F47E2F">
+          <wp:anchor distT="0" distB="0" distL="114300" distR="114300" simplePos="0" relativeHeight="251666432" behindDoc="1" locked="0" layoutInCell="1" allowOverlap="1" wp14:anchorId="719A5563" wp14:editId="446356E5">
             <wp:simplePos x="0" y="0"/>
             <wp:positionH relativeFrom="margin">
-              <wp:posOffset>344805</wp:posOffset>
+              <wp:align>center</wp:align>
             </wp:positionH>
             <wp:positionV relativeFrom="paragraph">
-              <wp:posOffset>10795</wp:posOffset>
+              <wp:posOffset>455930</wp:posOffset>
             </wp:positionV>
             <wp:extent cx="4990465" cy="2748915"/>
             <wp:effectExtent l="0" t="0" r="635" b="0"/>
@@ -9486,6 +9457,47 @@
     </w:p>
     <w:p>
       <w:pPr>
+        <w:jc w:val="center"/>
+        <w:rPr>
+          <w:rFonts w:ascii="Nunito" w:hAnsi="Nunito" w:cs="Arial"/>
+          <w:b/>
+          <w:bCs/>
+          <w:sz w:val="24"/>
+          <w:szCs w:val="24"/>
+        </w:rPr>
+      </w:pPr>
+      <w:r>
+        <w:rPr>
+          <w:rFonts w:ascii="Nunito" w:hAnsi="Nunito" w:cs="Arial"/>
+          <w:b/>
+          <w:bCs/>
+          <w:sz w:val="24"/>
+          <w:szCs w:val="24"/>
+        </w:rPr>
+        <w:t xml:space="preserve">Figura No.1. </w:t>
+      </w:r>
+      <w:r>
+        <w:rPr>
+          <w:rFonts w:ascii="Nunito" w:hAnsi="Nunito" w:cs="Arial"/>
+          <w:b/>
+          <w:bCs/>
+          <w:sz w:val="24"/>
+          <w:szCs w:val="24"/>
+        </w:rPr>
+        <w:t>Tabla de frecuencias</w:t>
+      </w:r>
+    </w:p>
+    <w:p>
+      <w:pPr>
+        <w:rPr>
+          <w:rFonts w:ascii="Nunito" w:hAnsi="Nunito"/>
+          <w:sz w:val="24"/>
+          <w:szCs w:val="24"/>
+        </w:rPr>
+      </w:pPr>
+    </w:p>
+    <w:p>
+      <w:pPr>
         <w:rPr>
           <w:rFonts w:ascii="Nunito" w:hAnsi="Nunito"/>
           <w:b/>
@@ -9522,69 +9534,6 @@
           <w:szCs w:val="24"/>
         </w:rPr>
       </w:pPr>
-    </w:p>
-    <w:p>
-      <w:pPr>
-        <w:rPr>
-          <w:rFonts w:ascii="Nunito" w:hAnsi="Nunito"/>
-          <w:sz w:val="24"/>
-          <w:szCs w:val="24"/>
-        </w:rPr>
-      </w:pPr>
-    </w:p>
-    <w:p>
-      <w:pPr>
-        <w:rPr>
-          <w:rFonts w:ascii="Nunito" w:hAnsi="Nunito"/>
-          <w:sz w:val="24"/>
-          <w:szCs w:val="24"/>
-        </w:rPr>
-      </w:pPr>
-    </w:p>
-    <w:p>
-      <w:pPr>
-        <w:rPr>
-          <w:rFonts w:ascii="Nunito" w:hAnsi="Nunito"/>
-          <w:sz w:val="24"/>
-          <w:szCs w:val="24"/>
-        </w:rPr>
-      </w:pPr>
-    </w:p>
-    <w:p>
-      <w:pPr>
-        <w:rPr>
-          <w:rFonts w:ascii="Nunito" w:hAnsi="Nunito"/>
-          <w:sz w:val="24"/>
-          <w:szCs w:val="24"/>
-        </w:rPr>
-      </w:pPr>
-    </w:p>
-    <w:p>
-      <w:pPr>
-        <w:rPr>
-          <w:rFonts w:ascii="Nunito" w:hAnsi="Nunito"/>
-          <w:sz w:val="24"/>
-          <w:szCs w:val="24"/>
-        </w:rPr>
-      </w:pPr>
-    </w:p>
-    <w:p>
-      <w:pPr>
-        <w:rPr>
-          <w:rFonts w:ascii="Nunito" w:hAnsi="Nunito"/>
-          <w:sz w:val="24"/>
-          <w:szCs w:val="24"/>
-        </w:rPr>
-      </w:pPr>
-    </w:p>
-    <w:p>
-      <w:pPr>
-        <w:rPr>
-          <w:rFonts w:ascii="Nunito" w:hAnsi="Nunito"/>
-          <w:sz w:val="24"/>
-          <w:szCs w:val="24"/>
-        </w:rPr>
-      </w:pPr>
       <w:r>
         <w:rPr>
           <w:rFonts w:ascii="Nunito" w:hAnsi="Nunito" w:cs="Arial"/>
@@ -9593,9 +9542,25 @@
           <w:szCs w:val="24"/>
         </w:rPr>
         <w:drawing>
-          <wp:inline distT="0" distB="0" distL="0" distR="0" wp14:anchorId="24D053B6" wp14:editId="6728314D">
-            <wp:extent cx="5400040" cy="3537585"/>
-            <wp:effectExtent l="0" t="0" r="0" b="5715"/>
+          <wp:anchor distT="0" distB="0" distL="114300" distR="114300" simplePos="0" relativeHeight="251667456" behindDoc="1" locked="0" layoutInCell="1" allowOverlap="1" wp14:anchorId="24D053B6" wp14:editId="62D2D285">
+            <wp:simplePos x="0" y="0"/>
+            <wp:positionH relativeFrom="margin">
+              <wp:align>center</wp:align>
+            </wp:positionH>
+            <wp:positionV relativeFrom="paragraph">
+              <wp:posOffset>0</wp:posOffset>
+            </wp:positionV>
+            <wp:extent cx="4857750" cy="2750185"/>
+            <wp:effectExtent l="0" t="0" r="0" b="0"/>
+            <wp:wrapTight wrapText="bothSides">
+              <wp:wrapPolygon edited="0">
+                <wp:start x="0" y="0"/>
+                <wp:lineTo x="0" y="21396"/>
+                <wp:lineTo x="21515" y="21396"/>
+                <wp:lineTo x="21515" y="0"/>
+                <wp:lineTo x="0" y="0"/>
+              </wp:wrapPolygon>
+            </wp:wrapTight>
             <wp:docPr id="9" name="Imagen 9"/>
             <wp:cNvGraphicFramePr>
               <a:graphicFrameLocks xmlns:a="http://schemas.openxmlformats.org/drawingml/2006/main" noChangeAspect="1"/>
@@ -9608,7 +9573,13 @@
                     <pic:cNvPicPr/>
                   </pic:nvPicPr>
                   <pic:blipFill>
-                    <a:blip r:embed="rId15"/>
+                    <a:blip r:embed="rId15">
+                      <a:extLst>
+                        <a:ext uri="{28A0092B-C50C-407E-A947-70E740481C1C}">
+                          <a14:useLocalDpi xmlns:a14="http://schemas.microsoft.com/office/drawing/2010/main" val="0"/>
+                        </a:ext>
+                      </a:extLst>
+                    </a:blip>
                     <a:stretch>
                       <a:fillRect/>
                     </a:stretch>
@@ -9616,7 +9587,7 @@
                   <pic:spPr>
                     <a:xfrm>
                       <a:off x="0" y="0"/>
-                      <a:ext cx="5400040" cy="3537585"/>
+                      <a:ext cx="4857750" cy="2750185"/>
                     </a:xfrm>
                     <a:prstGeom prst="rect">
                       <a:avLst/>
@@ -9625,9 +9596,134 @@
                 </pic:pic>
               </a:graphicData>
             </a:graphic>
-          </wp:inline>
+            <wp14:sizeRelH relativeFrom="page">
+              <wp14:pctWidth>0</wp14:pctWidth>
+            </wp14:sizeRelH>
+            <wp14:sizeRelV relativeFrom="page">
+              <wp14:pctHeight>0</wp14:pctHeight>
+            </wp14:sizeRelV>
+          </wp:anchor>
         </w:drawing>
       </w:r>
+    </w:p>
+    <w:p>
+      <w:pPr>
+        <w:rPr>
+          <w:rFonts w:ascii="Nunito" w:hAnsi="Nunito"/>
+          <w:sz w:val="24"/>
+          <w:szCs w:val="24"/>
+        </w:rPr>
+      </w:pPr>
+    </w:p>
+    <w:p>
+      <w:pPr>
+        <w:rPr>
+          <w:rFonts w:ascii="Nunito" w:hAnsi="Nunito"/>
+          <w:sz w:val="24"/>
+          <w:szCs w:val="24"/>
+        </w:rPr>
+      </w:pPr>
+    </w:p>
+    <w:p>
+      <w:pPr>
+        <w:rPr>
+          <w:rFonts w:ascii="Nunito" w:hAnsi="Nunito"/>
+          <w:sz w:val="24"/>
+          <w:szCs w:val="24"/>
+        </w:rPr>
+      </w:pPr>
+    </w:p>
+    <w:p>
+      <w:pPr>
+        <w:rPr>
+          <w:rFonts w:ascii="Nunito" w:hAnsi="Nunito"/>
+          <w:sz w:val="24"/>
+          <w:szCs w:val="24"/>
+        </w:rPr>
+      </w:pPr>
+    </w:p>
+    <w:p>
+      <w:pPr>
+        <w:rPr>
+          <w:rFonts w:ascii="Nunito" w:hAnsi="Nunito"/>
+          <w:sz w:val="24"/>
+          <w:szCs w:val="24"/>
+        </w:rPr>
+      </w:pPr>
+      <w:r>
+        <w:rPr>
+          <w:rFonts w:ascii="Nunito" w:hAnsi="Nunito"/>
+          <w:sz w:val="24"/>
+          <w:szCs w:val="24"/>
+        </w:rPr>
+        <w:t xml:space="preserve">               </w:t>
+      </w:r>
+    </w:p>
+    <w:p>
+      <w:pPr>
+        <w:rPr>
+          <w:rFonts w:ascii="Nunito" w:hAnsi="Nunito"/>
+          <w:sz w:val="24"/>
+          <w:szCs w:val="24"/>
+        </w:rPr>
+      </w:pPr>
+      <w:r>
+        <w:rPr>
+          <w:rFonts w:ascii="Nunito" w:hAnsi="Nunito"/>
+          <w:sz w:val="24"/>
+          <w:szCs w:val="24"/>
+        </w:rPr>
+        <w:t xml:space="preserve">                           </w:t>
+      </w:r>
+    </w:p>
+    <w:p>
+      <w:pPr>
+        <w:rPr>
+          <w:rFonts w:ascii="Nunito" w:hAnsi="Nunito"/>
+          <w:sz w:val="24"/>
+          <w:szCs w:val="24"/>
+        </w:rPr>
+      </w:pPr>
+    </w:p>
+    <w:p>
+      <w:pPr>
+        <w:rPr>
+          <w:rFonts w:ascii="Nunito" w:hAnsi="Nunito"/>
+          <w:sz w:val="24"/>
+          <w:szCs w:val="24"/>
+        </w:rPr>
+      </w:pPr>
+    </w:p>
+    <w:p>
+      <w:pPr>
+        <w:jc w:val="center"/>
+        <w:rPr>
+          <w:rFonts w:ascii="Nunito" w:hAnsi="Nunito"/>
+          <w:b/>
+          <w:bCs/>
+          <w:sz w:val="24"/>
+          <w:szCs w:val="24"/>
+        </w:rPr>
+      </w:pPr>
+      <w:r>
+        <w:rPr>
+          <w:rFonts w:ascii="Nunito" w:hAnsi="Nunito"/>
+          <w:b/>
+          <w:bCs/>
+          <w:sz w:val="24"/>
+          <w:szCs w:val="24"/>
+        </w:rPr>
+        <w:t>Figura No.2. Segunda parte. Tabla de Frecuencias</w:t>
+      </w:r>
+    </w:p>
+    <w:p>
+      <w:pPr>
+        <w:rPr>
+          <w:rFonts w:ascii="Nunito" w:hAnsi="Nunito"/>
+          <w:sz w:val="24"/>
+          <w:szCs w:val="24"/>
+        </w:rPr>
+      </w:pPr>
     </w:p>
     <w:p>
       <w:pPr>
@@ -9636,7 +9732,6 @@
           <w:rFonts w:ascii="Nunito" w:hAnsi="Nunito" w:cs="Arial"/>
           <w:b/>
           <w:bCs/>
-          <w:color w:val="7030A0"/>
           <w:sz w:val="24"/>
           <w:szCs w:val="24"/>
         </w:rPr>
@@ -9646,11 +9741,20 @@
           <w:rFonts w:ascii="Nunito" w:hAnsi="Nunito" w:cs="Arial"/>
           <w:b/>
           <w:bCs/>
-          <w:color w:val="7030A0"/>
-          <w:sz w:val="24"/>
-          <w:szCs w:val="24"/>
-        </w:rPr>
-        <w:t>-Oraciones valorizadas.</w:t>
+          <w:sz w:val="24"/>
+          <w:szCs w:val="24"/>
+        </w:rPr>
+        <w:t>-</w:t>
+      </w:r>
+      <w:r>
+        <w:rPr>
+          <w:rFonts w:ascii="Nunito" w:hAnsi="Nunito" w:cs="Arial"/>
+          <w:b/>
+          <w:bCs/>
+          <w:sz w:val="24"/>
+          <w:szCs w:val="24"/>
+        </w:rPr>
+        <w:t>Oraciones valorizadas.</w:t>
       </w:r>
     </w:p>
     <w:p>
@@ -9661,6 +9765,15 @@
           <w:sz w:val="24"/>
           <w:szCs w:val="24"/>
           <w:u w:val="single"/>
+        </w:rPr>
+      </w:pPr>
+    </w:p>
+    <w:p>
+      <w:pPr>
+        <w:rPr>
+          <w:rFonts w:ascii="Nunito" w:hAnsi="Nunito" w:cs="Arial"/>
+          <w:sz w:val="24"/>
+          <w:szCs w:val="24"/>
         </w:rPr>
       </w:pPr>
       <w:r>
@@ -9671,9 +9784,25 @@
           <w:szCs w:val="24"/>
         </w:rPr>
         <w:drawing>
-          <wp:inline distT="0" distB="0" distL="0" distR="0" wp14:anchorId="0BF83C0E" wp14:editId="4D2499D6">
-            <wp:extent cx="5400040" cy="3746500"/>
-            <wp:effectExtent l="0" t="0" r="0" b="6350"/>
+          <wp:anchor distT="0" distB="0" distL="114300" distR="114300" simplePos="0" relativeHeight="251668480" behindDoc="1" locked="0" layoutInCell="1" allowOverlap="1" wp14:anchorId="0BF83C0E" wp14:editId="30E8A582">
+            <wp:simplePos x="0" y="0"/>
+            <wp:positionH relativeFrom="margin">
+              <wp:align>center</wp:align>
+            </wp:positionH>
+            <wp:positionV relativeFrom="paragraph">
+              <wp:posOffset>12700</wp:posOffset>
+            </wp:positionV>
+            <wp:extent cx="4800600" cy="3162296"/>
+            <wp:effectExtent l="0" t="0" r="0" b="635"/>
+            <wp:wrapTight wrapText="bothSides">
+              <wp:wrapPolygon edited="0">
+                <wp:start x="0" y="0"/>
+                <wp:lineTo x="0" y="21474"/>
+                <wp:lineTo x="21514" y="21474"/>
+                <wp:lineTo x="21514" y="0"/>
+                <wp:lineTo x="0" y="0"/>
+              </wp:wrapPolygon>
+            </wp:wrapTight>
             <wp:docPr id="10" name="Imagen 10"/>
             <wp:cNvGraphicFramePr>
               <a:graphicFrameLocks xmlns:a="http://schemas.openxmlformats.org/drawingml/2006/main" noChangeAspect="1"/>
@@ -9686,7 +9815,13 @@
                     <pic:cNvPicPr/>
                   </pic:nvPicPr>
                   <pic:blipFill>
-                    <a:blip r:embed="rId16"/>
+                    <a:blip r:embed="rId16">
+                      <a:extLst>
+                        <a:ext uri="{28A0092B-C50C-407E-A947-70E740481C1C}">
+                          <a14:useLocalDpi xmlns:a14="http://schemas.microsoft.com/office/drawing/2010/main" val="0"/>
+                        </a:ext>
+                      </a:extLst>
+                    </a:blip>
                     <a:stretch>
                       <a:fillRect/>
                     </a:stretch>
@@ -9694,7 +9829,7 @@
                   <pic:spPr>
                     <a:xfrm>
                       <a:off x="0" y="0"/>
-                      <a:ext cx="5400040" cy="3746500"/>
+                      <a:ext cx="4800600" cy="3162296"/>
                     </a:xfrm>
                     <a:prstGeom prst="rect">
                       <a:avLst/>
@@ -9703,18 +9838,151 @@
                 </pic:pic>
               </a:graphicData>
             </a:graphic>
-          </wp:inline>
+          </wp:anchor>
         </w:drawing>
       </w:r>
     </w:p>
     <w:p>
       <w:pPr>
-        <w:jc w:val="both"/>
         <w:rPr>
           <w:rFonts w:ascii="Nunito" w:hAnsi="Nunito" w:cs="Arial"/>
           <w:sz w:val="24"/>
           <w:szCs w:val="24"/>
+        </w:rPr>
+      </w:pPr>
+    </w:p>
+    <w:p>
+      <w:pPr>
+        <w:rPr>
+          <w:rFonts w:ascii="Nunito" w:hAnsi="Nunito" w:cs="Arial"/>
+          <w:sz w:val="24"/>
+          <w:szCs w:val="24"/>
+        </w:rPr>
+      </w:pPr>
+    </w:p>
+    <w:p>
+      <w:pPr>
+        <w:rPr>
+          <w:rFonts w:ascii="Nunito" w:hAnsi="Nunito" w:cs="Arial"/>
+          <w:sz w:val="24"/>
+          <w:szCs w:val="24"/>
+        </w:rPr>
+      </w:pPr>
+    </w:p>
+    <w:p>
+      <w:pPr>
+        <w:rPr>
+          <w:rFonts w:ascii="Nunito" w:hAnsi="Nunito" w:cs="Arial"/>
+          <w:sz w:val="24"/>
+          <w:szCs w:val="24"/>
+        </w:rPr>
+      </w:pPr>
+    </w:p>
+    <w:p>
+      <w:pPr>
+        <w:rPr>
+          <w:rFonts w:ascii="Nunito" w:hAnsi="Nunito" w:cs="Arial"/>
+          <w:sz w:val="24"/>
+          <w:szCs w:val="24"/>
+        </w:rPr>
+      </w:pPr>
+    </w:p>
+    <w:p>
+      <w:pPr>
+        <w:rPr>
+          <w:rFonts w:ascii="Nunito" w:hAnsi="Nunito" w:cs="Arial"/>
+          <w:sz w:val="24"/>
+          <w:szCs w:val="24"/>
+        </w:rPr>
+      </w:pPr>
+    </w:p>
+    <w:p>
+      <w:pPr>
+        <w:rPr>
+          <w:rFonts w:ascii="Nunito" w:hAnsi="Nunito" w:cs="Arial"/>
+          <w:sz w:val="24"/>
+          <w:szCs w:val="24"/>
           <w:u w:val="single"/>
+        </w:rPr>
+      </w:pPr>
+    </w:p>
+    <w:p>
+      <w:pPr>
+        <w:rPr>
+          <w:rFonts w:ascii="Nunito" w:hAnsi="Nunito" w:cs="Arial"/>
+          <w:sz w:val="24"/>
+          <w:szCs w:val="24"/>
+        </w:rPr>
+      </w:pPr>
+    </w:p>
+    <w:p>
+      <w:pPr>
+        <w:rPr>
+          <w:rFonts w:ascii="Nunito" w:hAnsi="Nunito"/>
+          <w:sz w:val="24"/>
+          <w:szCs w:val="24"/>
+        </w:rPr>
+      </w:pPr>
+    </w:p>
+    <w:p>
+      <w:pPr>
+        <w:jc w:val="center"/>
+        <w:rPr>
+          <w:rFonts w:ascii="Nunito" w:hAnsi="Nunito" w:cs="Arial"/>
+          <w:b/>
+          <w:bCs/>
+          <w:sz w:val="24"/>
+          <w:szCs w:val="24"/>
+        </w:rPr>
+      </w:pPr>
+      <w:r>
+        <w:rPr>
+          <w:rFonts w:ascii="Nunito" w:hAnsi="Nunito" w:cs="Arial"/>
+          <w:b/>
+          <w:bCs/>
+          <w:sz w:val="24"/>
+          <w:szCs w:val="24"/>
+        </w:rPr>
+        <w:t xml:space="preserve">Figura No.3. </w:t>
+      </w:r>
+      <w:r>
+        <w:rPr>
+          <w:rFonts w:ascii="Nunito" w:hAnsi="Nunito" w:cs="Arial"/>
+          <w:b/>
+          <w:bCs/>
+          <w:sz w:val="24"/>
+          <w:szCs w:val="24"/>
+        </w:rPr>
+        <w:t>Oraciones valorizadas.</w:t>
+      </w:r>
+    </w:p>
+    <w:p>
+      <w:pPr>
+        <w:rPr>
+          <w:rFonts w:ascii="Nunito" w:hAnsi="Nunito"/>
+          <w:sz w:val="24"/>
+          <w:szCs w:val="24"/>
+        </w:rPr>
+      </w:pPr>
+    </w:p>
+    <w:p>
+      <w:pPr>
+        <w:rPr>
+          <w:rFonts w:ascii="Nunito" w:hAnsi="Nunito"/>
+          <w:sz w:val="24"/>
+          <w:szCs w:val="24"/>
+        </w:rPr>
+      </w:pPr>
+    </w:p>
+    <w:p>
+      <w:pPr>
+        <w:jc w:val="center"/>
+        <w:rPr>
+          <w:rFonts w:ascii="Nunito" w:hAnsi="Nunito"/>
+          <w:b/>
+          <w:bCs/>
+          <w:sz w:val="24"/>
+          <w:szCs w:val="24"/>
         </w:rPr>
       </w:pPr>
       <w:r>
@@ -9725,9 +9993,25 @@
           <w:szCs w:val="24"/>
         </w:rPr>
         <w:drawing>
-          <wp:inline distT="0" distB="0" distL="0" distR="0" wp14:anchorId="102E7BCA" wp14:editId="624FAE13">
-            <wp:extent cx="5400040" cy="1247140"/>
-            <wp:effectExtent l="0" t="0" r="0" b="0"/>
+          <wp:anchor distT="0" distB="0" distL="114300" distR="114300" simplePos="0" relativeHeight="251669504" behindDoc="1" locked="0" layoutInCell="1" allowOverlap="1" wp14:anchorId="102E7BCA" wp14:editId="4523B85E">
+            <wp:simplePos x="0" y="0"/>
+            <wp:positionH relativeFrom="margin">
+              <wp:posOffset>354330</wp:posOffset>
+            </wp:positionH>
+            <wp:positionV relativeFrom="paragraph">
+              <wp:posOffset>0</wp:posOffset>
+            </wp:positionV>
+            <wp:extent cx="5018405" cy="1158875"/>
+            <wp:effectExtent l="0" t="0" r="0" b="3175"/>
+            <wp:wrapTight wrapText="bothSides">
+              <wp:wrapPolygon edited="0">
+                <wp:start x="0" y="0"/>
+                <wp:lineTo x="0" y="21304"/>
+                <wp:lineTo x="21482" y="21304"/>
+                <wp:lineTo x="21482" y="0"/>
+                <wp:lineTo x="0" y="0"/>
+              </wp:wrapPolygon>
+            </wp:wrapTight>
             <wp:docPr id="11" name="Imagen 11"/>
             <wp:cNvGraphicFramePr>
               <a:graphicFrameLocks xmlns:a="http://schemas.openxmlformats.org/drawingml/2006/main" noChangeAspect="1"/>
@@ -9740,7 +10024,13 @@
                     <pic:cNvPicPr/>
                   </pic:nvPicPr>
                   <pic:blipFill>
-                    <a:blip r:embed="rId17"/>
+                    <a:blip r:embed="rId17">
+                      <a:extLst>
+                        <a:ext uri="{28A0092B-C50C-407E-A947-70E740481C1C}">
+                          <a14:useLocalDpi xmlns:a14="http://schemas.microsoft.com/office/drawing/2010/main" val="0"/>
+                        </a:ext>
+                      </a:extLst>
+                    </a:blip>
                     <a:stretch>
                       <a:fillRect/>
                     </a:stretch>
@@ -9748,7 +10038,7 @@
                   <pic:spPr>
                     <a:xfrm>
                       <a:off x="0" y="0"/>
-                      <a:ext cx="5400040" cy="1247140"/>
+                      <a:ext cx="5018405" cy="1158875"/>
                     </a:xfrm>
                     <a:prstGeom prst="rect">
                       <a:avLst/>
@@ -9757,9 +10047,69 @@
                 </pic:pic>
               </a:graphicData>
             </a:graphic>
-          </wp:inline>
+            <wp14:sizeRelH relativeFrom="page">
+              <wp14:pctWidth>0</wp14:pctWidth>
+            </wp14:sizeRelH>
+            <wp14:sizeRelV relativeFrom="page">
+              <wp14:pctHeight>0</wp14:pctHeight>
+            </wp14:sizeRelV>
+          </wp:anchor>
         </w:drawing>
       </w:r>
+      <w:r>
+        <w:rPr>
+          <w:rFonts w:ascii="Nunito" w:hAnsi="Nunito"/>
+          <w:b/>
+          <w:bCs/>
+          <w:sz w:val="24"/>
+          <w:szCs w:val="24"/>
+        </w:rPr>
+        <w:t>Figura No.</w:t>
+      </w:r>
+      <w:r>
+        <w:rPr>
+          <w:rFonts w:ascii="Nunito" w:hAnsi="Nunito"/>
+          <w:b/>
+          <w:bCs/>
+          <w:sz w:val="24"/>
+          <w:szCs w:val="24"/>
+        </w:rPr>
+        <w:t>4</w:t>
+      </w:r>
+      <w:r>
+        <w:rPr>
+          <w:rFonts w:ascii="Nunito" w:hAnsi="Nunito"/>
+          <w:b/>
+          <w:bCs/>
+          <w:sz w:val="24"/>
+          <w:szCs w:val="24"/>
+        </w:rPr>
+        <w:t xml:space="preserve">. Segunda parte. </w:t>
+      </w:r>
+      <w:r>
+        <w:rPr>
+          <w:rFonts w:ascii="Nunito" w:hAnsi="Nunito"/>
+          <w:b/>
+          <w:bCs/>
+          <w:sz w:val="24"/>
+          <w:szCs w:val="24"/>
+        </w:rPr>
+        <w:t>Oraciones valorizadas</w:t>
+      </w:r>
+    </w:p>
+    <w:p>
+      <w:pPr>
+        <w:tabs>
+          <w:tab w:val="left" w:pos="2010"/>
+        </w:tabs>
+        <w:jc w:val="both"/>
+        <w:rPr>
+          <w:rFonts w:ascii="Nunito" w:hAnsi="Nunito" w:cs="Arial"/>
+          <w:sz w:val="24"/>
+          <w:szCs w:val="24"/>
+          <w:u w:val="single"/>
+        </w:rPr>
+      </w:pPr>
     </w:p>
     <w:p>
       <w:pPr>
@@ -9779,7 +10129,6 @@
           <w:rFonts w:ascii="Nunito" w:hAnsi="Nunito" w:cs="Arial"/>
           <w:b/>
           <w:bCs/>
-          <w:color w:val="7030A0"/>
           <w:sz w:val="24"/>
           <w:szCs w:val="24"/>
           <w:u w:val="single"/>
@@ -9790,7 +10139,6 @@
           <w:rFonts w:ascii="Nunito" w:hAnsi="Nunito" w:cs="Arial"/>
           <w:b/>
           <w:bCs/>
-          <w:color w:val="7030A0"/>
           <w:sz w:val="24"/>
           <w:szCs w:val="24"/>
         </w:rPr>
@@ -9852,6 +10200,28 @@
     </w:p>
     <w:p>
       <w:pPr>
+        <w:jc w:val="center"/>
+        <w:rPr>
+          <w:rFonts w:ascii="Nunito" w:hAnsi="Nunito" w:cs="Arial"/>
+          <w:b/>
+          <w:bCs/>
+          <w:sz w:val="24"/>
+          <w:szCs w:val="24"/>
+        </w:rPr>
+      </w:pPr>
+      <w:r>
+        <w:rPr>
+          <w:rFonts w:ascii="Nunito" w:hAnsi="Nunito" w:cs="Arial"/>
+          <w:b/>
+          <w:bCs/>
+          <w:sz w:val="24"/>
+          <w:szCs w:val="24"/>
+        </w:rPr>
+        <w:t>Figura No.5. Resumen del Texto</w:t>
+      </w:r>
+    </w:p>
+    <w:p>
+      <w:pPr>
         <w:jc w:val="both"/>
         <w:rPr>
           <w:rFonts w:ascii="Nunito" w:hAnsi="Nunito" w:cs="Arial"/>
@@ -10253,7 +10623,6 @@
           <w:rFonts w:ascii="Nunito" w:hAnsi="Nunito" w:cs="Arial"/>
           <w:b/>
           <w:bCs/>
-          <w:color w:val="C00000"/>
           <w:sz w:val="24"/>
           <w:szCs w:val="24"/>
         </w:rPr>
@@ -10263,7 +10632,6 @@
           <w:rFonts w:ascii="Nunito" w:hAnsi="Nunito" w:cs="Arial"/>
           <w:b/>
           <w:bCs/>
-          <w:color w:val="C00000"/>
           <w:sz w:val="24"/>
           <w:szCs w:val="24"/>
         </w:rPr>
@@ -10286,16 +10654,14 @@
         </w:rPr>
         <w:t xml:space="preserve">Primero para poder tener una interfaz gráfica e importar en nuestro código Qt Core, QtGui, QtWidgets es necesario instalar PYQT5 librería que nos permitirá importar lo necesario para </w:t>
       </w:r>
-      <w:proofErr w:type="gramStart"/>
       <w:r>
         <w:rPr>
           <w:rFonts w:ascii="Nunito" w:hAnsi="Nunito" w:cs="Arial"/>
           <w:sz w:val="24"/>
           <w:szCs w:val="24"/>
         </w:rPr>
-        <w:t>poder  mostrar</w:t>
-      </w:r>
-      <w:proofErr w:type="gramEnd"/>
+        <w:t>poder mostrar</w:t>
+      </w:r>
       <w:r>
         <w:rPr>
           <w:rFonts w:ascii="Nunito" w:hAnsi="Nunito" w:cs="Arial"/>
@@ -11488,6 +11854,12 @@
       </w:r>
     </w:p>
     <w:p>
+      <w:pPr>
+        <w:rPr>
+          <w:rStyle w:val="Hipervnculo"/>
+          <w:color w:val="auto"/>
+        </w:rPr>
+      </w:pPr>
       <w:hyperlink r:id="rId36" w:history="1">
         <w:r>
           <w:rPr>
@@ -11497,6 +11869,30 @@
           <w:t>https://www.instintoprogramador.com.mx/2019/07/resumen-de-texto-con-nltk-en-python.html?m=1</w:t>
         </w:r>
       </w:hyperlink>
+    </w:p>
+    <w:p>
+      <w:pPr>
+        <w:rPr>
+          <w:rStyle w:val="Hipervnculo"/>
+          <w:color w:val="auto"/>
+        </w:rPr>
+      </w:pPr>
+    </w:p>
+    <w:p>
+      <w:pPr>
+        <w:rPr>
+          <w:rStyle w:val="Hipervnculo"/>
+          <w:color w:val="auto"/>
+        </w:rPr>
+      </w:pPr>
+    </w:p>
+    <w:p>
+      <w:pPr>
+        <w:rPr>
+          <w:sz w:val="44"/>
+          <w:szCs w:val="44"/>
+        </w:rPr>
+      </w:pPr>
     </w:p>
     <w:sectPr>
       <w:footerReference w:type="default" r:id="rId37"/>

</xml_diff>

<commit_message>
¿Qué problemas surgen al omitir ciertas partes de un texto?, ¿A qué darle importancia?, ¿Como generar oraciones con valor?
</commit_message>
<xml_diff>
--- a/Proyecto-AyPIDT-Resumen.docx
+++ b/Proyecto-AyPIDT-Resumen.docx
@@ -3046,17 +3046,7 @@
           <w:sz w:val="24"/>
           <w:szCs w:val="24"/>
         </w:rPr>
-        <w:t xml:space="preserve">Existen tipos de resúmenes como el indicativo y el informativo el indicativo es aquel donde se incluyen los temas del documento resumido y la metodología y no supera </w:t>
-      </w:r>
-      <w:bookmarkStart w:id="3" w:name="_GoBack"/>
-      <w:bookmarkEnd w:id="3"/>
-      <w:r>
-        <w:rPr>
-          <w:rFonts w:ascii="Book Antiqua" w:eastAsia="Times New Roman" w:hAnsi="Book Antiqua" w:cs="Arial"/>
-          <w:sz w:val="24"/>
-          <w:szCs w:val="24"/>
-        </w:rPr>
-        <w:t>la extensión de las 100 o 200 palabras. El resumen informativo es aquel en donde se profundiza sobre el texto original siendo un método científico (objetivos, metodología, resultados y conclusiones), en el proyecto se implementa más el resumen indicativo.</w:t>
+        <w:t>Existen tipos de resúmenes como el indicativo y el informativo el indicativo es aquel donde se incluyen los temas del documento resumido y la metodología y no supera la extensión de las 100 o 200 palabras. El resumen informativo es aquel en donde se profundiza sobre el texto original siendo un método científico (objetivos, metodología, resultados y conclusiones), en el proyecto se implementa más el resumen indicativo.</w:t>
       </w:r>
     </w:p>
     <w:p>
@@ -3380,18 +3370,18 @@
           <w:szCs w:val="24"/>
         </w:rPr>
       </w:pPr>
-      <w:bookmarkStart w:id="4" w:name="_xccss1oqfqtn" w:colFirst="0" w:colLast="0"/>
-      <w:bookmarkStart w:id="5" w:name="_Toc40981172"/>
+      <w:bookmarkStart w:id="3" w:name="_xccss1oqfqtn" w:colFirst="0" w:colLast="0"/>
+      <w:bookmarkStart w:id="4" w:name="_Toc40981172"/>
+      <w:bookmarkEnd w:id="3"/>
+      <w:r>
+        <w:rPr>
+          <w:rFonts w:ascii="Book Antiqua" w:eastAsia="Nunito" w:hAnsi="Book Antiqua" w:cs="Nunito"/>
+          <w:sz w:val="24"/>
+          <w:szCs w:val="24"/>
+        </w:rPr>
+        <w:t>Motivación (interna o Externa)</w:t>
+      </w:r>
       <w:bookmarkEnd w:id="4"/>
-      <w:r>
-        <w:rPr>
-          <w:rFonts w:ascii="Book Antiqua" w:eastAsia="Nunito" w:hAnsi="Book Antiqua" w:cs="Nunito"/>
-          <w:sz w:val="24"/>
-          <w:szCs w:val="24"/>
-        </w:rPr>
-        <w:t>Motivación (interna o Externa)</w:t>
-      </w:r>
-      <w:bookmarkEnd w:id="5"/>
     </w:p>
     <w:p>
       <w:pPr>
@@ -3559,18 +3549,18 @@
           <w:szCs w:val="24"/>
         </w:rPr>
       </w:pPr>
-      <w:bookmarkStart w:id="6" w:name="_v4rf06nqrq3j" w:colFirst="0" w:colLast="0"/>
-      <w:bookmarkStart w:id="7" w:name="_Toc40981173"/>
+      <w:bookmarkStart w:id="5" w:name="_v4rf06nqrq3j" w:colFirst="0" w:colLast="0"/>
+      <w:bookmarkStart w:id="6" w:name="_Toc40981173"/>
+      <w:bookmarkEnd w:id="5"/>
+      <w:r>
+        <w:rPr>
+          <w:rFonts w:ascii="Book Antiqua" w:eastAsia="Nunito" w:hAnsi="Book Antiqua" w:cs="Nunito"/>
+          <w:sz w:val="24"/>
+          <w:szCs w:val="24"/>
+        </w:rPr>
+        <w:t>Justificación (que es lo que justifica la existencia de ese trabajo)</w:t>
+      </w:r>
       <w:bookmarkEnd w:id="6"/>
-      <w:r>
-        <w:rPr>
-          <w:rFonts w:ascii="Book Antiqua" w:eastAsia="Nunito" w:hAnsi="Book Antiqua" w:cs="Nunito"/>
-          <w:sz w:val="24"/>
-          <w:szCs w:val="24"/>
-        </w:rPr>
-        <w:t>Justificación (que es lo que justifica la existencia de ese trabajo)</w:t>
-      </w:r>
-      <w:bookmarkEnd w:id="7"/>
     </w:p>
     <w:p>
       <w:pPr>
@@ -3821,7 +3811,7 @@
           <w:szCs w:val="24"/>
         </w:rPr>
       </w:pPr>
-      <w:bookmarkStart w:id="8" w:name="_Toc40981174"/>
+      <w:bookmarkStart w:id="7" w:name="_Toc40981174"/>
       <w:r>
         <w:rPr>
           <w:rFonts w:ascii="Book Antiqua" w:eastAsia="Nunito" w:hAnsi="Book Antiqua" w:cs="Nunito"/>
@@ -3846,7 +3836,7 @@
         </w:rPr>
         <w:t>)</w:t>
       </w:r>
-      <w:bookmarkEnd w:id="8"/>
+      <w:bookmarkEnd w:id="7"/>
     </w:p>
     <w:p>
       <w:pPr>
@@ -3982,7 +3972,7 @@
           <w:szCs w:val="24"/>
         </w:rPr>
       </w:pPr>
-      <w:bookmarkStart w:id="9" w:name="_Toc40981175"/>
+      <w:bookmarkStart w:id="8" w:name="_Toc40981175"/>
       <w:r>
         <w:rPr>
           <w:rFonts w:ascii="Book Antiqua" w:eastAsia="Nunito" w:hAnsi="Book Antiqua" w:cs="Nunito"/>
@@ -3991,7 +3981,7 @@
         </w:rPr>
         <w:t>Solución Propuesta</w:t>
       </w:r>
-      <w:bookmarkEnd w:id="9"/>
+      <w:bookmarkEnd w:id="8"/>
     </w:p>
     <w:p>
       <w:pPr>
@@ -9096,7 +9086,7 @@
           <w:szCs w:val="24"/>
         </w:rPr>
       </w:pPr>
-      <w:bookmarkStart w:id="10" w:name="_Toc40981176"/>
+      <w:bookmarkStart w:id="9" w:name="_Toc40981176"/>
       <w:r>
         <w:rPr>
           <w:rFonts w:ascii="Book Antiqua" w:eastAsia="Nunito" w:hAnsi="Book Antiqua" w:cs="Nunito"/>
@@ -9107,7 +9097,7 @@
         </w:rPr>
         <w:t>II.  Marco teórico</w:t>
       </w:r>
-      <w:bookmarkEnd w:id="10"/>
+      <w:bookmarkEnd w:id="9"/>
     </w:p>
     <w:p>
       <w:pPr>
@@ -9570,7 +9560,7 @@
           <w:szCs w:val="24"/>
         </w:rPr>
       </w:pPr>
-      <w:bookmarkStart w:id="11" w:name="_Toc40981178"/>
+      <w:bookmarkStart w:id="10" w:name="_Toc40981178"/>
       <w:r>
         <w:rPr>
           <w:rFonts w:ascii="Book Antiqua" w:eastAsia="Nunito" w:hAnsi="Book Antiqua" w:cs="Nunito"/>
@@ -9579,7 +9569,7 @@
         </w:rPr>
         <w:t>Trabajos relacionados. (Comparación con los trabajos y el nuestro)</w:t>
       </w:r>
-      <w:bookmarkEnd w:id="11"/>
+      <w:bookmarkEnd w:id="10"/>
     </w:p>
     <w:p>
       <w:pPr>
@@ -9977,7 +9967,7 @@
           <w:szCs w:val="24"/>
         </w:rPr>
       </w:pPr>
-      <w:bookmarkStart w:id="12" w:name="_Toc40981179"/>
+      <w:bookmarkStart w:id="11" w:name="_Toc40981179"/>
       <w:r>
         <w:rPr>
           <w:rFonts w:ascii="Book Antiqua" w:hAnsi="Book Antiqua"/>
@@ -10008,7 +9998,7 @@
         </w:rPr>
         <w:t>Método experimental</w:t>
       </w:r>
-      <w:bookmarkEnd w:id="12"/>
+      <w:bookmarkEnd w:id="11"/>
     </w:p>
     <w:p>
       <w:pPr>
@@ -10021,7 +10011,15 @@
           <w:szCs w:val="24"/>
         </w:rPr>
       </w:pPr>
-      <w:bookmarkStart w:id="13" w:name="_Toc40981180"/>
+      <w:bookmarkStart w:id="12" w:name="_Toc40981180"/>
+      <w:r>
+        <w:rPr>
+          <w:rFonts w:ascii="Book Antiqua" w:hAnsi="Book Antiqua"/>
+          <w:sz w:val="24"/>
+          <w:szCs w:val="24"/>
+        </w:rPr>
+        <w:t xml:space="preserve">III.I. </w:t>
+      </w:r>
       <w:r>
         <w:rPr>
           <w:rFonts w:ascii="Book Antiqua" w:hAnsi="Book Antiqua"/>
@@ -10030,7 +10028,7 @@
         </w:rPr>
         <w:t>Datos ¿Cómo se obtuvieron?</w:t>
       </w:r>
-      <w:bookmarkEnd w:id="13"/>
+      <w:bookmarkEnd w:id="12"/>
     </w:p>
     <w:p>
       <w:pPr>
@@ -10191,7 +10189,7 @@
           <w:szCs w:val="24"/>
         </w:rPr>
       </w:pPr>
-      <w:bookmarkStart w:id="14" w:name="_Toc40981181"/>
+      <w:bookmarkStart w:id="13" w:name="_Toc40981181"/>
       <w:r>
         <w:rPr>
           <w:rFonts w:ascii="Book Antiqua" w:hAnsi="Book Antiqua"/>
@@ -10199,6 +10197,14 @@
           <w:szCs w:val="24"/>
         </w:rPr>
         <w:lastRenderedPageBreak/>
+        <w:t xml:space="preserve">III.II. </w:t>
+      </w:r>
+      <w:r>
+        <w:rPr>
+          <w:rFonts w:ascii="Book Antiqua" w:hAnsi="Book Antiqua"/>
+          <w:sz w:val="24"/>
+          <w:szCs w:val="24"/>
+        </w:rPr>
         <w:t>Descripción de su método</w:t>
       </w:r>
       <w:r>
@@ -10209,7 +10215,7 @@
         </w:rPr>
         <w:t>.</w:t>
       </w:r>
-      <w:bookmarkEnd w:id="14"/>
+      <w:bookmarkEnd w:id="13"/>
     </w:p>
     <w:p>
       <w:pPr>
@@ -10246,6 +10252,16 @@
           <w:szCs w:val="24"/>
         </w:rPr>
       </w:pPr>
+      <w:r>
+        <w:rPr>
+          <w:rFonts w:ascii="Book Antiqua" w:hAnsi="Book Antiqua"/>
+          <w:b/>
+          <w:bCs/>
+          <w:sz w:val="24"/>
+          <w:szCs w:val="24"/>
+        </w:rPr>
+        <w:t xml:space="preserve">III.III. </w:t>
+      </w:r>
       <w:r>
         <w:rPr>
           <w:rFonts w:ascii="Book Antiqua" w:hAnsi="Book Antiqua"/>
@@ -10645,30 +10661,9 @@
           <w:sz w:val="24"/>
           <w:szCs w:val="24"/>
         </w:rPr>
-        <w:t>¿Por qué utilizar NLTK?</w:t>
-      </w:r>
-    </w:p>
-    <w:p>
-      <w:pPr>
-        <w:jc w:val="both"/>
-        <w:rPr>
-          <w:rFonts w:ascii="Book Antiqua" w:hAnsi="Book Antiqua" w:cs="Arial"/>
-          <w:sz w:val="24"/>
-          <w:szCs w:val="24"/>
-        </w:rPr>
-      </w:pPr>
-      <w:r>
-        <w:rPr>
-          <w:rFonts w:ascii="Book Antiqua" w:hAnsi="Book Antiqua" w:cs="Arial"/>
-          <w:sz w:val="24"/>
-          <w:szCs w:val="24"/>
-        </w:rPr>
-        <w:t xml:space="preserve">Primero debemos entender que el lenguaje natural es el que usamos los humanos para comunicarnos diariamente, a diferencia de los lenguajes de programación. El análisis de lenguaje natural puede ir desde solo contar frecuencias o bien desde analizar expresiones completas y darles utilidad. </w:t>
-      </w:r>
-    </w:p>
-    <w:p>
-      <w:pPr>
-        <w:jc w:val="both"/>
+        <w:t xml:space="preserve">III.IV. </w:t>
+      </w:r>
+      <w:r>
         <w:rPr>
           <w:rFonts w:ascii="Book Antiqua" w:hAnsi="Book Antiqua" w:cs="Arial"/>
           <w:b/>
@@ -10676,8 +10671,30 @@
           <w:sz w:val="24"/>
           <w:szCs w:val="24"/>
         </w:rPr>
-      </w:pPr>
-      <w:r>
+        <w:t>¿Por qué utilizar NLTK?</w:t>
+      </w:r>
+    </w:p>
+    <w:p>
+      <w:pPr>
+        <w:jc w:val="both"/>
+        <w:rPr>
+          <w:rFonts w:ascii="Book Antiqua" w:hAnsi="Book Antiqua" w:cs="Arial"/>
+          <w:sz w:val="24"/>
+          <w:szCs w:val="24"/>
+        </w:rPr>
+      </w:pPr>
+      <w:r>
+        <w:rPr>
+          <w:rFonts w:ascii="Book Antiqua" w:hAnsi="Book Antiqua" w:cs="Arial"/>
+          <w:sz w:val="24"/>
+          <w:szCs w:val="24"/>
+        </w:rPr>
+        <w:t xml:space="preserve">Primero debemos entender que el lenguaje natural es el que usamos los humanos para comunicarnos diariamente, a diferencia de los lenguajes de programación. El análisis de lenguaje natural puede ir desde solo contar frecuencias o bien desde analizar expresiones completas y darles utilidad. </w:t>
+      </w:r>
+    </w:p>
+    <w:p>
+      <w:pPr>
+        <w:jc w:val="both"/>
         <w:rPr>
           <w:rFonts w:ascii="Book Antiqua" w:hAnsi="Book Antiqua" w:cs="Arial"/>
           <w:b/>
@@ -10685,8 +10702,7 @@
           <w:sz w:val="24"/>
           <w:szCs w:val="24"/>
         </w:rPr>
-        <w:t>¿</w:t>
-      </w:r>
+      </w:pPr>
       <w:r>
         <w:rPr>
           <w:rFonts w:ascii="Book Antiqua" w:hAnsi="Book Antiqua" w:cs="Arial"/>
@@ -10695,7 +10711,7 @@
           <w:sz w:val="24"/>
           <w:szCs w:val="24"/>
         </w:rPr>
-        <w:t>Qué nos proporciona</w:t>
+        <w:t xml:space="preserve">III.IV.I . </w:t>
       </w:r>
       <w:r>
         <w:rPr>
@@ -10705,6 +10721,26 @@
           <w:sz w:val="24"/>
           <w:szCs w:val="24"/>
         </w:rPr>
+        <w:t>¿</w:t>
+      </w:r>
+      <w:r>
+        <w:rPr>
+          <w:rFonts w:ascii="Book Antiqua" w:hAnsi="Book Antiqua" w:cs="Arial"/>
+          <w:b/>
+          <w:bCs/>
+          <w:sz w:val="24"/>
+          <w:szCs w:val="24"/>
+        </w:rPr>
+        <w:t>Qué nos proporciona</w:t>
+      </w:r>
+      <w:r>
+        <w:rPr>
+          <w:rFonts w:ascii="Book Antiqua" w:hAnsi="Book Antiqua" w:cs="Arial"/>
+          <w:b/>
+          <w:bCs/>
+          <w:sz w:val="24"/>
+          <w:szCs w:val="24"/>
+        </w:rPr>
         <w:t xml:space="preserve"> NLTK?</w:t>
       </w:r>
     </w:p>
@@ -10780,6 +10816,16 @@
           <w:szCs w:val="24"/>
         </w:rPr>
       </w:pPr>
+      <w:r>
+        <w:rPr>
+          <w:rFonts w:ascii="Book Antiqua" w:hAnsi="Book Antiqua" w:cs="Arial"/>
+          <w:b/>
+          <w:bCs/>
+          <w:sz w:val="24"/>
+          <w:szCs w:val="24"/>
+        </w:rPr>
+        <w:t xml:space="preserve">III.IV.II. </w:t>
+      </w:r>
       <w:r>
         <w:rPr>
           <w:rFonts w:ascii="Book Antiqua" w:hAnsi="Book Antiqua" w:cs="Arial"/>
@@ -11041,78 +11087,9 @@
           <w:sz w:val="24"/>
           <w:szCs w:val="24"/>
         </w:rPr>
-        <w:t>¿Cómo vemos que se cumplen los objetivos de NLTK en nuestro proyecto?</w:t>
-      </w:r>
-    </w:p>
-    <w:p>
-      <w:pPr>
-        <w:jc w:val="both"/>
-        <w:rPr>
-          <w:rFonts w:ascii="Book Antiqua" w:hAnsi="Book Antiqua" w:cs="Arial"/>
-          <w:sz w:val="24"/>
-          <w:szCs w:val="24"/>
-        </w:rPr>
-      </w:pPr>
-      <w:r>
-        <w:rPr>
-          <w:rFonts w:ascii="Book Antiqua" w:hAnsi="Book Antiqua" w:cs="Arial"/>
-          <w:sz w:val="24"/>
-          <w:szCs w:val="24"/>
-        </w:rPr>
-        <w:t xml:space="preserve">Para el proyecto implementado del cual se habla en el documento presente identificamos </w:t>
-      </w:r>
-      <w:r>
-        <w:rPr>
-          <w:rFonts w:ascii="Book Antiqua" w:hAnsi="Book Antiqua" w:cs="Arial"/>
-          <w:sz w:val="24"/>
-          <w:szCs w:val="24"/>
-        </w:rPr>
-        <w:t>que cumple</w:t>
-      </w:r>
-      <w:r>
-        <w:rPr>
-          <w:rFonts w:ascii="Book Antiqua" w:hAnsi="Book Antiqua" w:cs="Arial"/>
-          <w:sz w:val="24"/>
-          <w:szCs w:val="24"/>
-        </w:rPr>
-        <w:t xml:space="preserve"> al menos con tres objetivos como lo son la sencillez la cual la identificamos porque los paquetes como stopwords o punkt son fáciles de asociar a la actividad que </w:t>
-      </w:r>
-      <w:r>
-        <w:rPr>
-          <w:rFonts w:ascii="Book Antiqua" w:hAnsi="Book Antiqua" w:cs="Arial"/>
-          <w:sz w:val="24"/>
-          <w:szCs w:val="24"/>
-        </w:rPr>
-        <w:t>proveen bien</w:t>
-      </w:r>
-      <w:r>
-        <w:rPr>
-          <w:rFonts w:ascii="Book Antiqua" w:hAnsi="Book Antiqua" w:cs="Arial"/>
-          <w:sz w:val="24"/>
-          <w:szCs w:val="24"/>
-        </w:rPr>
-        <w:t xml:space="preserve"> la consistencia toda nos resulto fácil de utilizar y </w:t>
-      </w:r>
-      <w:r>
-        <w:rPr>
-          <w:rFonts w:ascii="Book Antiqua" w:hAnsi="Book Antiqua" w:cs="Arial"/>
-          <w:sz w:val="24"/>
-          <w:szCs w:val="24"/>
-        </w:rPr>
-        <w:t>el modularidad</w:t>
-      </w:r>
-      <w:r>
-        <w:rPr>
-          <w:rFonts w:ascii="Book Antiqua" w:hAnsi="Book Antiqua" w:cs="Arial"/>
-          <w:sz w:val="24"/>
-          <w:szCs w:val="24"/>
-        </w:rPr>
-        <w:t xml:space="preserve"> podemos considerarla como verdadera ya que de NLTK solo usamos dos herramientas que son stopwords y punkt.</w:t>
-      </w:r>
-    </w:p>
-    <w:p>
-      <w:pPr>
-        <w:jc w:val="both"/>
+        <w:t xml:space="preserve">III .IV. III. </w:t>
+      </w:r>
+      <w:r>
         <w:rPr>
           <w:rFonts w:ascii="Book Antiqua" w:hAnsi="Book Antiqua" w:cs="Arial"/>
           <w:b/>
@@ -11120,8 +11097,78 @@
           <w:sz w:val="24"/>
           <w:szCs w:val="24"/>
         </w:rPr>
-      </w:pPr>
-      <w:r>
+        <w:t>¿Cómo vemos que se cumplen los objetivos de NLTK en nuestro proyecto?</w:t>
+      </w:r>
+    </w:p>
+    <w:p>
+      <w:pPr>
+        <w:jc w:val="both"/>
+        <w:rPr>
+          <w:rFonts w:ascii="Book Antiqua" w:hAnsi="Book Antiqua" w:cs="Arial"/>
+          <w:sz w:val="24"/>
+          <w:szCs w:val="24"/>
+        </w:rPr>
+      </w:pPr>
+      <w:r>
+        <w:rPr>
+          <w:rFonts w:ascii="Book Antiqua" w:hAnsi="Book Antiqua" w:cs="Arial"/>
+          <w:sz w:val="24"/>
+          <w:szCs w:val="24"/>
+        </w:rPr>
+        <w:t xml:space="preserve">Para el proyecto implementado del cual se habla en el documento presente identificamos </w:t>
+      </w:r>
+      <w:r>
+        <w:rPr>
+          <w:rFonts w:ascii="Book Antiqua" w:hAnsi="Book Antiqua" w:cs="Arial"/>
+          <w:sz w:val="24"/>
+          <w:szCs w:val="24"/>
+        </w:rPr>
+        <w:t>que cumple</w:t>
+      </w:r>
+      <w:r>
+        <w:rPr>
+          <w:rFonts w:ascii="Book Antiqua" w:hAnsi="Book Antiqua" w:cs="Arial"/>
+          <w:sz w:val="24"/>
+          <w:szCs w:val="24"/>
+        </w:rPr>
+        <w:t xml:space="preserve"> al menos con tres objetivos como lo son la sencillez la cual la identificamos porque los paquetes como stopwords o punkt son fáciles de asociar a la actividad que </w:t>
+      </w:r>
+      <w:r>
+        <w:rPr>
+          <w:rFonts w:ascii="Book Antiqua" w:hAnsi="Book Antiqua" w:cs="Arial"/>
+          <w:sz w:val="24"/>
+          <w:szCs w:val="24"/>
+        </w:rPr>
+        <w:t>proveen bien</w:t>
+      </w:r>
+      <w:r>
+        <w:rPr>
+          <w:rFonts w:ascii="Book Antiqua" w:hAnsi="Book Antiqua" w:cs="Arial"/>
+          <w:sz w:val="24"/>
+          <w:szCs w:val="24"/>
+        </w:rPr>
+        <w:t xml:space="preserve"> la consistencia toda nos resulto fácil de utilizar y </w:t>
+      </w:r>
+      <w:r>
+        <w:rPr>
+          <w:rFonts w:ascii="Book Antiqua" w:hAnsi="Book Antiqua" w:cs="Arial"/>
+          <w:sz w:val="24"/>
+          <w:szCs w:val="24"/>
+        </w:rPr>
+        <w:t>el modularidad</w:t>
+      </w:r>
+      <w:r>
+        <w:rPr>
+          <w:rFonts w:ascii="Book Antiqua" w:hAnsi="Book Antiqua" w:cs="Arial"/>
+          <w:sz w:val="24"/>
+          <w:szCs w:val="24"/>
+        </w:rPr>
+        <w:t xml:space="preserve"> podemos considerarla como verdadera ya que de NLTK solo usamos dos herramientas que son stopwords y punkt.</w:t>
+      </w:r>
+    </w:p>
+    <w:p>
+      <w:pPr>
+        <w:jc w:val="both"/>
         <w:rPr>
           <w:rFonts w:ascii="Book Antiqua" w:hAnsi="Book Antiqua" w:cs="Arial"/>
           <w:b/>
@@ -11129,8 +11176,7 @@
           <w:sz w:val="24"/>
           <w:szCs w:val="24"/>
         </w:rPr>
-        <w:t>¿Cómo funciona NLTK</w:t>
-      </w:r>
+      </w:pPr>
       <w:r>
         <w:rPr>
           <w:rFonts w:ascii="Book Antiqua" w:hAnsi="Book Antiqua" w:cs="Arial"/>
@@ -11139,7 +11185,7 @@
           <w:sz w:val="24"/>
           <w:szCs w:val="24"/>
         </w:rPr>
-        <w:t xml:space="preserve"> en nuestro proyecto</w:t>
+        <w:t xml:space="preserve">III.V. </w:t>
       </w:r>
       <w:r>
         <w:rPr>
@@ -11149,46 +11195,9 @@
           <w:sz w:val="24"/>
           <w:szCs w:val="24"/>
         </w:rPr>
-        <w:t>?</w:t>
-      </w:r>
-    </w:p>
-    <w:p>
-      <w:pPr>
-        <w:jc w:val="both"/>
-        <w:rPr>
-          <w:rFonts w:ascii="Book Antiqua" w:hAnsi="Book Antiqua" w:cs="Arial"/>
-          <w:sz w:val="24"/>
-          <w:szCs w:val="24"/>
-        </w:rPr>
-      </w:pPr>
-      <w:r>
-        <w:rPr>
-          <w:rFonts w:ascii="Book Antiqua" w:hAnsi="Book Antiqua" w:cs="Arial"/>
-          <w:sz w:val="24"/>
-          <w:szCs w:val="24"/>
-        </w:rPr>
-        <w:t xml:space="preserve">Nos ayuda a realizar un conteo de las veces que aparece una palabra en un texto, el ver cuántas veces se encuentra en un texto podría no resultarnos aún del todo útil. Ya que podría arrojarnos un resultado sin sentido de palabras y números. </w:t>
-      </w:r>
-      <w:r>
-        <w:rPr>
-          <w:rFonts w:ascii="Book Antiqua" w:hAnsi="Book Antiqua" w:cs="Arial"/>
-          <w:sz w:val="24"/>
-          <w:szCs w:val="24"/>
-        </w:rPr>
-        <w:t>Para poderle dar sentido a las palabras es necesario ver su importancia en el texto completo y por oración.</w:t>
-      </w:r>
-      <w:r>
-        <w:rPr>
-          <w:rFonts w:ascii="Book Antiqua" w:hAnsi="Book Antiqua" w:cs="Arial"/>
-          <w:sz w:val="24"/>
-          <w:szCs w:val="24"/>
-        </w:rPr>
-        <w:t xml:space="preserve"> La manera que esto posible es a partir de las herramientas que nos proporciona nltk para el desarrollo de nuestro proyecto. </w:t>
-      </w:r>
-    </w:p>
-    <w:p>
-      <w:pPr>
-        <w:jc w:val="both"/>
+        <w:t>¿Cómo funciona NLTK</w:t>
+      </w:r>
+      <w:r>
         <w:rPr>
           <w:rFonts w:ascii="Book Antiqua" w:hAnsi="Book Antiqua" w:cs="Arial"/>
           <w:b/>
@@ -11196,7 +11205,8 @@
           <w:sz w:val="24"/>
           <w:szCs w:val="24"/>
         </w:rPr>
-      </w:pPr>
+        <w:t xml:space="preserve"> en nuestro proyecto</w:t>
+      </w:r>
       <w:r>
         <w:rPr>
           <w:rFonts w:ascii="Book Antiqua" w:hAnsi="Book Antiqua" w:cs="Arial"/>
@@ -11205,6 +11215,72 @@
           <w:sz w:val="24"/>
           <w:szCs w:val="24"/>
         </w:rPr>
+        <w:t>?</w:t>
+      </w:r>
+    </w:p>
+    <w:p>
+      <w:pPr>
+        <w:jc w:val="both"/>
+        <w:rPr>
+          <w:rFonts w:ascii="Book Antiqua" w:hAnsi="Book Antiqua" w:cs="Arial"/>
+          <w:sz w:val="24"/>
+          <w:szCs w:val="24"/>
+        </w:rPr>
+      </w:pPr>
+      <w:r>
+        <w:rPr>
+          <w:rFonts w:ascii="Book Antiqua" w:hAnsi="Book Antiqua" w:cs="Arial"/>
+          <w:sz w:val="24"/>
+          <w:szCs w:val="24"/>
+        </w:rPr>
+        <w:t xml:space="preserve">Nos ayuda a realizar un conteo de las veces que aparece una palabra en un texto, el ver cuántas veces se encuentra en un texto podría no resultarnos aún del todo útil. Ya que podría arrojarnos un resultado sin sentido de palabras y números. </w:t>
+      </w:r>
+      <w:r>
+        <w:rPr>
+          <w:rFonts w:ascii="Book Antiqua" w:hAnsi="Book Antiqua" w:cs="Arial"/>
+          <w:sz w:val="24"/>
+          <w:szCs w:val="24"/>
+        </w:rPr>
+        <w:t>Para poderle dar sentido a las palabras es necesario ver su importancia en el texto completo y por oración.</w:t>
+      </w:r>
+      <w:r>
+        <w:rPr>
+          <w:rFonts w:ascii="Book Antiqua" w:hAnsi="Book Antiqua" w:cs="Arial"/>
+          <w:sz w:val="24"/>
+          <w:szCs w:val="24"/>
+        </w:rPr>
+        <w:t xml:space="preserve"> La manera que esto posible es a partir de las herramientas que nos proporciona nltk para el desarrollo de nuestro proyecto. </w:t>
+      </w:r>
+    </w:p>
+    <w:p>
+      <w:pPr>
+        <w:jc w:val="both"/>
+        <w:rPr>
+          <w:rFonts w:ascii="Book Antiqua" w:hAnsi="Book Antiqua" w:cs="Arial"/>
+          <w:b/>
+          <w:bCs/>
+          <w:sz w:val="24"/>
+          <w:szCs w:val="24"/>
+        </w:rPr>
+      </w:pPr>
+      <w:r>
+        <w:rPr>
+          <w:rFonts w:ascii="Book Antiqua" w:hAnsi="Book Antiqua" w:cs="Arial"/>
+          <w:b/>
+          <w:bCs/>
+          <w:sz w:val="24"/>
+          <w:szCs w:val="24"/>
+        </w:rPr>
+        <w:t xml:space="preserve">III.V.I. </w:t>
+      </w:r>
+      <w:r>
+        <w:rPr>
+          <w:rFonts w:ascii="Book Antiqua" w:hAnsi="Book Antiqua" w:cs="Arial"/>
+          <w:b/>
+          <w:bCs/>
+          <w:sz w:val="24"/>
+          <w:szCs w:val="24"/>
+        </w:rPr>
         <w:t>Token.</w:t>
       </w:r>
     </w:p>
@@ -11223,16 +11299,16 @@
           <w:sz w:val="24"/>
           <w:szCs w:val="24"/>
         </w:rPr>
-        <w:t xml:space="preserve">En el programa realizado se tokenizará todo el texto en un inicio, para lo cual haremos uso de word_tokenizer, el cual nos dará subcadenas de una cadena, estos </w:t>
-      </w:r>
-      <w:r>
-        <w:rPr>
-          <w:rFonts w:ascii="Book Antiqua" w:hAnsi="Book Antiqua" w:cs="Arial"/>
-          <w:sz w:val="24"/>
-          <w:szCs w:val="24"/>
-        </w:rPr>
         <w:lastRenderedPageBreak/>
-        <w:t xml:space="preserve">tokens son cada una de las formas que conforman al texto en general como lo pueden ser palabras, puntuación incluso números o caracteres numéricos. </w:t>
+        <w:t xml:space="preserve">En el programa realizado se tokenizará todo el texto en un inicio, para lo cual haremos uso de word_tokenizer, el cual nos dará subcadenas de una cadena, estos tokens son cada una de las formas que conforman al texto en general como lo pueden ser palabras, puntuación incluso números o caracteres numéricos. </w:t>
+      </w:r>
+      <w:r>
+        <w:rPr>
+          <w:rFonts w:ascii="Book Antiqua" w:hAnsi="Book Antiqua" w:cs="Arial"/>
+          <w:sz w:val="24"/>
+          <w:szCs w:val="24"/>
+        </w:rPr>
+        <w:t xml:space="preserve">Tanto el uso de word_tokenize y sent_tokenize corresponden a la librería de punkt que permiten tokenizar. </w:t>
       </w:r>
     </w:p>
     <w:p>
@@ -11341,7 +11417,7 @@
           <w:sz w:val="24"/>
           <w:szCs w:val="24"/>
         </w:rPr>
-        <w:t>Frecuencia</w:t>
+        <w:t xml:space="preserve">III.V.II. </w:t>
       </w:r>
       <w:r>
         <w:rPr>
@@ -11351,6 +11427,16 @@
           <w:sz w:val="24"/>
           <w:szCs w:val="24"/>
         </w:rPr>
+        <w:t>Frecuencia</w:t>
+      </w:r>
+      <w:r>
+        <w:rPr>
+          <w:rFonts w:ascii="Book Antiqua" w:hAnsi="Book Antiqua" w:cs="Arial"/>
+          <w:b/>
+          <w:bCs/>
+          <w:sz w:val="24"/>
+          <w:szCs w:val="24"/>
+        </w:rPr>
         <w:t>s</w:t>
       </w:r>
     </w:p>
@@ -11381,6 +11467,16 @@
           <w:szCs w:val="24"/>
         </w:rPr>
       </w:pPr>
+      <w:r>
+        <w:rPr>
+          <w:rFonts w:ascii="Book Antiqua" w:hAnsi="Book Antiqua" w:cs="Arial"/>
+          <w:b/>
+          <w:bCs/>
+          <w:sz w:val="24"/>
+          <w:szCs w:val="24"/>
+        </w:rPr>
+        <w:t xml:space="preserve">III.V.III. </w:t>
+      </w:r>
       <w:r>
         <w:rPr>
           <w:rFonts w:ascii="Book Antiqua" w:hAnsi="Book Antiqua" w:cs="Arial"/>
@@ -12066,25 +12162,7 @@
           <w:sz w:val="24"/>
           <w:szCs w:val="24"/>
         </w:rPr>
-        <w:t>¿De qué nos sirve la forma en que se crea la tabla de frecuencias?</w:t>
-      </w:r>
-    </w:p>
-    <w:p>
-      <w:pPr>
-        <w:jc w:val="both"/>
-        <w:rPr>
-          <w:rFonts w:ascii="Book Antiqua" w:hAnsi="Book Antiqua" w:cs="Arial"/>
-          <w:sz w:val="24"/>
-          <w:szCs w:val="24"/>
-        </w:rPr>
-      </w:pPr>
-      <w:r>
-        <w:rPr>
-          <w:rFonts w:ascii="Book Antiqua" w:hAnsi="Book Antiqua" w:cs="Arial"/>
-          <w:sz w:val="24"/>
-          <w:szCs w:val="24"/>
-        </w:rPr>
-        <w:t xml:space="preserve">Además la tabla que podemos apreciar en este proyecto tiene un </w:t>
+        <w:t xml:space="preserve">III.V.III.I. </w:t>
       </w:r>
       <w:r>
         <w:rPr>
@@ -12094,7 +12172,25 @@
           <w:sz w:val="24"/>
           <w:szCs w:val="24"/>
         </w:rPr>
-        <w:t>orden</w:t>
+        <w:t>¿De qué nos sirve la forma en que se crea la tabla de frecuencias?</w:t>
+      </w:r>
+    </w:p>
+    <w:p>
+      <w:pPr>
+        <w:jc w:val="both"/>
+        <w:rPr>
+          <w:rFonts w:ascii="Book Antiqua" w:hAnsi="Book Antiqua" w:cs="Arial"/>
+          <w:sz w:val="24"/>
+          <w:szCs w:val="24"/>
+        </w:rPr>
+      </w:pPr>
+      <w:r>
+        <w:rPr>
+          <w:rFonts w:ascii="Book Antiqua" w:hAnsi="Book Antiqua" w:cs="Arial"/>
+          <w:sz w:val="24"/>
+          <w:szCs w:val="24"/>
+        </w:rPr>
+        <w:t xml:space="preserve">Además la tabla que podemos apreciar en este proyecto tiene un </w:t>
       </w:r>
       <w:r>
         <w:rPr>
@@ -12104,152 +12200,9 @@
           <w:sz w:val="24"/>
           <w:szCs w:val="24"/>
         </w:rPr>
-        <w:t xml:space="preserve"> por aparición, </w:t>
-      </w:r>
-      <w:r>
-        <w:rPr>
-          <w:rFonts w:ascii="Book Antiqua" w:hAnsi="Book Antiqua" w:cs="Arial"/>
-          <w:sz w:val="24"/>
-          <w:szCs w:val="24"/>
-        </w:rPr>
-        <w:t xml:space="preserve"> ya que si nos percatamos no veremos los tokens con mayor frecuencia primero o en orden inverso, tampoco se muestran de manera alfabética o por la longitud de la palabra. Lo que nos indica que la tabla se va construyendo según vayan apareciendo en el texto.</w:t>
-      </w:r>
-    </w:p>
-    <w:p>
-      <w:pPr>
-        <w:jc w:val="both"/>
-        <w:rPr>
-          <w:rFonts w:ascii="Book Antiqua" w:hAnsi="Book Antiqua" w:cs="Arial"/>
-          <w:sz w:val="24"/>
-          <w:szCs w:val="24"/>
-        </w:rPr>
-      </w:pPr>
-      <w:r>
-        <w:rPr>
-          <w:rFonts w:ascii="Book Antiqua" w:hAnsi="Book Antiqua" w:cs="Arial"/>
-          <w:sz w:val="24"/>
-          <w:szCs w:val="24"/>
-        </w:rPr>
-        <w:t xml:space="preserve">Entonces el hecho de que se vayan acomodando las palabras por aparición y por tanto llenando de esta manera la tabla de frecuencias nos beneficia en el hecho de que las palabras solo aparecerán una vez </w:t>
-      </w:r>
-      <w:r>
-        <w:rPr>
-          <w:rFonts w:ascii="Book Antiqua" w:hAnsi="Book Antiqua" w:cs="Arial"/>
-          <w:sz w:val="24"/>
-          <w:szCs w:val="24"/>
-        </w:rPr>
-        <w:t>de acuerdo con el</w:t>
-      </w:r>
-      <w:r>
-        <w:rPr>
-          <w:rFonts w:ascii="Book Antiqua" w:hAnsi="Book Antiqua" w:cs="Arial"/>
-          <w:sz w:val="24"/>
-          <w:szCs w:val="24"/>
-        </w:rPr>
-        <w:t xml:space="preserve"> texto y de ahí el número de veces que estén el texto, lo que se asemeja </w:t>
-      </w:r>
-      <w:r>
-        <w:rPr>
-          <w:rFonts w:ascii="Book Antiqua" w:hAnsi="Book Antiqua" w:cs="Arial"/>
-          <w:sz w:val="24"/>
-          <w:szCs w:val="24"/>
-        </w:rPr>
-        <w:t>a la</w:t>
-      </w:r>
-      <w:r>
-        <w:rPr>
-          <w:rFonts w:ascii="Book Antiqua" w:hAnsi="Book Antiqua" w:cs="Arial"/>
-          <w:sz w:val="24"/>
-          <w:szCs w:val="24"/>
-        </w:rPr>
-        <w:t xml:space="preserve"> manera en que lo haríamos humanamente ya que primero </w:t>
-      </w:r>
-      <w:r>
-        <w:rPr>
-          <w:rFonts w:ascii="Book Antiqua" w:hAnsi="Book Antiqua" w:cs="Arial"/>
-          <w:sz w:val="24"/>
-          <w:szCs w:val="24"/>
-        </w:rPr>
-        <w:t>contabilizaríamos y</w:t>
-      </w:r>
-      <w:r>
-        <w:rPr>
-          <w:rFonts w:ascii="Book Antiqua" w:hAnsi="Book Antiqua" w:cs="Arial"/>
-          <w:sz w:val="24"/>
-          <w:szCs w:val="24"/>
-        </w:rPr>
-        <w:t xml:space="preserve"> finalmente sol escribiríamos la palabra con su respectivo valor total.</w:t>
-      </w:r>
-      <w:r>
-        <w:rPr>
-          <w:rFonts w:ascii="Book Antiqua" w:hAnsi="Book Antiqua" w:cs="Arial"/>
-          <w:sz w:val="24"/>
-          <w:szCs w:val="24"/>
-        </w:rPr>
-        <w:t xml:space="preserve"> Adicionalmente nos permite conocer la distribución de las palabas y ver so esta indica un cambio en el sentido de la oración por el hecho de aparecer en un lugar distinto. </w:t>
-      </w:r>
-    </w:p>
-    <w:p>
-      <w:pPr>
-        <w:jc w:val="both"/>
-        <w:rPr>
-          <w:rFonts w:ascii="Book Antiqua" w:hAnsi="Book Antiqua" w:cs="Arial"/>
-          <w:sz w:val="24"/>
-          <w:szCs w:val="24"/>
-        </w:rPr>
-      </w:pPr>
-    </w:p>
-    <w:p>
-      <w:pPr>
-        <w:jc w:val="both"/>
-        <w:rPr>
-          <w:rFonts w:ascii="Book Antiqua" w:hAnsi="Book Antiqua" w:cs="Arial"/>
-          <w:sz w:val="24"/>
-          <w:szCs w:val="24"/>
-        </w:rPr>
-      </w:pPr>
-    </w:p>
-    <w:p>
-      <w:pPr>
-        <w:jc w:val="both"/>
-        <w:rPr>
-          <w:rFonts w:ascii="Book Antiqua" w:hAnsi="Book Antiqua" w:cs="Arial"/>
-          <w:sz w:val="24"/>
-          <w:szCs w:val="24"/>
-        </w:rPr>
-      </w:pPr>
-    </w:p>
-    <w:p>
-      <w:pPr>
-        <w:jc w:val="both"/>
-        <w:rPr>
-          <w:rFonts w:ascii="Book Antiqua" w:hAnsi="Book Antiqua" w:cs="Arial"/>
-          <w:sz w:val="24"/>
-          <w:szCs w:val="24"/>
-        </w:rPr>
-      </w:pPr>
-    </w:p>
-    <w:p>
-      <w:pPr>
-        <w:jc w:val="both"/>
-        <w:rPr>
-          <w:rFonts w:ascii="Book Antiqua" w:hAnsi="Book Antiqua" w:cs="Arial"/>
-          <w:sz w:val="24"/>
-          <w:szCs w:val="24"/>
-        </w:rPr>
-      </w:pPr>
-      <w:r>
-        <w:rPr>
-          <w:rFonts w:ascii="Book Antiqua" w:hAnsi="Book Antiqua" w:cs="Arial"/>
-          <w:sz w:val="24"/>
-          <w:szCs w:val="24"/>
-        </w:rPr>
-        <w:t xml:space="preserve"> </w:t>
-      </w:r>
-    </w:p>
-    <w:p>
-      <w:pPr>
-        <w:jc w:val="both"/>
+        <w:t>orden</w:t>
+      </w:r>
+      <w:r>
         <w:rPr>
           <w:rFonts w:ascii="Book Antiqua" w:hAnsi="Book Antiqua" w:cs="Arial"/>
           <w:b/>
@@ -12257,7 +12210,98 @@
           <w:sz w:val="24"/>
           <w:szCs w:val="24"/>
         </w:rPr>
-      </w:pPr>
+        <w:t xml:space="preserve"> por aparición, </w:t>
+      </w:r>
+      <w:r>
+        <w:rPr>
+          <w:rFonts w:ascii="Book Antiqua" w:hAnsi="Book Antiqua" w:cs="Arial"/>
+          <w:sz w:val="24"/>
+          <w:szCs w:val="24"/>
+        </w:rPr>
+        <w:t xml:space="preserve"> ya que si nos percatamos no veremos los tokens con mayor frecuencia primero o en orden inverso, tampoco se muestran de manera alfabética o por la longitud de la palabra. Lo que nos indica que la tabla se va construyendo según vayan apareciendo en el texto.</w:t>
+      </w:r>
+    </w:p>
+    <w:p>
+      <w:pPr>
+        <w:jc w:val="both"/>
+        <w:rPr>
+          <w:rFonts w:ascii="Book Antiqua" w:hAnsi="Book Antiqua" w:cs="Arial"/>
+          <w:sz w:val="24"/>
+          <w:szCs w:val="24"/>
+        </w:rPr>
+      </w:pPr>
+      <w:r>
+        <w:rPr>
+          <w:rFonts w:ascii="Book Antiqua" w:hAnsi="Book Antiqua" w:cs="Arial"/>
+          <w:sz w:val="24"/>
+          <w:szCs w:val="24"/>
+        </w:rPr>
+        <w:t xml:space="preserve">Entonces el hecho de que se vayan acomodando las palabras por aparición y por tanto llenando de esta manera la tabla de frecuencias nos beneficia en el hecho de que las palabras solo aparecerán una vez </w:t>
+      </w:r>
+      <w:r>
+        <w:rPr>
+          <w:rFonts w:ascii="Book Antiqua" w:hAnsi="Book Antiqua" w:cs="Arial"/>
+          <w:sz w:val="24"/>
+          <w:szCs w:val="24"/>
+        </w:rPr>
+        <w:t>de acuerdo con el</w:t>
+      </w:r>
+      <w:r>
+        <w:rPr>
+          <w:rFonts w:ascii="Book Antiqua" w:hAnsi="Book Antiqua" w:cs="Arial"/>
+          <w:sz w:val="24"/>
+          <w:szCs w:val="24"/>
+        </w:rPr>
+        <w:t xml:space="preserve"> texto y de ahí el número de veces que estén el texto, lo que se asemeja </w:t>
+      </w:r>
+      <w:r>
+        <w:rPr>
+          <w:rFonts w:ascii="Book Antiqua" w:hAnsi="Book Antiqua" w:cs="Arial"/>
+          <w:sz w:val="24"/>
+          <w:szCs w:val="24"/>
+        </w:rPr>
+        <w:t>a la</w:t>
+      </w:r>
+      <w:r>
+        <w:rPr>
+          <w:rFonts w:ascii="Book Antiqua" w:hAnsi="Book Antiqua" w:cs="Arial"/>
+          <w:sz w:val="24"/>
+          <w:szCs w:val="24"/>
+        </w:rPr>
+        <w:t xml:space="preserve"> manera en que lo haríamos humanamente ya que primero </w:t>
+      </w:r>
+      <w:r>
+        <w:rPr>
+          <w:rFonts w:ascii="Book Antiqua" w:hAnsi="Book Antiqua" w:cs="Arial"/>
+          <w:sz w:val="24"/>
+          <w:szCs w:val="24"/>
+        </w:rPr>
+        <w:t>contabilizaríamos y</w:t>
+      </w:r>
+      <w:r>
+        <w:rPr>
+          <w:rFonts w:ascii="Book Antiqua" w:hAnsi="Book Antiqua" w:cs="Arial"/>
+          <w:sz w:val="24"/>
+          <w:szCs w:val="24"/>
+        </w:rPr>
+        <w:t xml:space="preserve"> finalmente sol escribiríamos la palabra con su respectivo valor total.</w:t>
+      </w:r>
+      <w:r>
+        <w:rPr>
+          <w:rFonts w:ascii="Book Antiqua" w:hAnsi="Book Antiqua" w:cs="Arial"/>
+          <w:sz w:val="24"/>
+          <w:szCs w:val="24"/>
+        </w:rPr>
+        <w:t xml:space="preserve"> Adicionalmente nos permite conocer la distribución de las palabas y ver so esta indica un cambio en el sentido de la oración por el hecho de aparecer en un lugar distinto. </w:t>
+      </w:r>
+      <w:r>
+        <w:rPr>
+          <w:rFonts w:ascii="Book Antiqua" w:hAnsi="Book Antiqua" w:cs="Arial"/>
+          <w:sz w:val="24"/>
+          <w:szCs w:val="24"/>
+        </w:rPr>
+        <w:t>Independientemente del tipo de lista con el que contemos nos permitirá en sentido general del proyecto conocer cuál es el sentido de la palabra, sin embargo los tipos de orden que les demos nos harán más fácil su análisis o lo complicarán en menor medida.</w:t>
+      </w:r>
     </w:p>
     <w:p>
       <w:pPr>
@@ -12270,32 +12314,1733 @@
           <w:szCs w:val="24"/>
         </w:rPr>
       </w:pPr>
-    </w:p>
-    <w:p>
-      <w:pPr>
-        <w:jc w:val="both"/>
-        <w:rPr>
-          <w:rFonts w:ascii="Book Antiqua" w:hAnsi="Book Antiqua" w:cs="Arial"/>
-          <w:sz w:val="24"/>
-          <w:szCs w:val="24"/>
-        </w:rPr>
-      </w:pPr>
-      <w:r>
-        <w:rPr>
-          <w:rFonts w:ascii="Book Antiqua" w:hAnsi="Book Antiqua" w:cs="Arial"/>
-          <w:sz w:val="24"/>
-          <w:szCs w:val="24"/>
-        </w:rPr>
-        <w:t xml:space="preserve"> </w:t>
-      </w:r>
-    </w:p>
-    <w:p>
-      <w:pPr>
-        <w:jc w:val="both"/>
+      <w:r>
         <w:rPr>
           <w:rFonts w:ascii="Book Antiqua" w:hAnsi="Book Antiqua" w:cs="Arial"/>
           <w:b/>
           <w:bCs/>
+          <w:sz w:val="24"/>
+          <w:szCs w:val="24"/>
+        </w:rPr>
+        <w:t>III.VI. Problemas al realizar los diccionarios o listas de palabras.</w:t>
+      </w:r>
+    </w:p>
+    <w:p>
+      <w:pPr>
+        <w:jc w:val="both"/>
+        <w:rPr>
+          <w:rFonts w:ascii="Book Antiqua" w:hAnsi="Book Antiqua" w:cs="Arial"/>
+          <w:sz w:val="24"/>
+          <w:szCs w:val="24"/>
+        </w:rPr>
+      </w:pPr>
+      <w:r>
+        <w:rPr>
+          <w:rFonts w:ascii="Book Antiqua" w:hAnsi="Book Antiqua" w:cs="Arial"/>
+          <w:sz w:val="24"/>
+          <w:szCs w:val="24"/>
+        </w:rPr>
+        <w:t>Podemos enfrentarnos a la perdida de información relevante o no, es decir,</w:t>
+      </w:r>
+      <w:r>
+        <w:rPr>
+          <w:rFonts w:ascii="Book Antiqua" w:hAnsi="Book Antiqua" w:cs="Arial"/>
+          <w:sz w:val="24"/>
+          <w:szCs w:val="24"/>
+        </w:rPr>
+        <w:t xml:space="preserve"> podemos obtener listas de palabras que contengan guiones que son esenciales en palabras compuestas, signos de puntuación eliminados que quiten sentido a las oraciones e incluso eliminación de mayúsculas que correspondan a determinadas siglas. Además de la eliminación podemos tener confusión en el sentido de números que estén escritos con letras y no con números, lo que quitaría el sentido a dichas cifras.</w:t>
+      </w:r>
+    </w:p>
+    <w:p>
+      <w:pPr>
+        <w:jc w:val="both"/>
+        <w:rPr>
+          <w:rFonts w:ascii="Book Antiqua" w:hAnsi="Book Antiqua" w:cs="Arial"/>
+          <w:sz w:val="24"/>
+          <w:szCs w:val="24"/>
+        </w:rPr>
+      </w:pPr>
+      <w:r>
+        <w:rPr>
+          <w:rFonts w:ascii="Book Antiqua" w:hAnsi="Book Antiqua" w:cs="Arial"/>
+          <w:sz w:val="24"/>
+          <w:szCs w:val="24"/>
+        </w:rPr>
+        <w:t>Entonces la pregunta relevante es ¿Qué debemos eliminar y de acuerdo con qué?. Para lo cual se han planteado soluciones como:</w:t>
+      </w:r>
+    </w:p>
+    <w:p>
+      <w:pPr>
+        <w:pStyle w:val="Prrafodelista"/>
+        <w:numPr>
+          <w:ilvl w:val="0"/>
+          <w:numId w:val="11"/>
+        </w:numPr>
+        <w:jc w:val="both"/>
+        <w:rPr>
+          <w:rFonts w:ascii="Book Antiqua" w:hAnsi="Book Antiqua" w:cs="Arial"/>
+          <w:sz w:val="24"/>
+          <w:szCs w:val="24"/>
+        </w:rPr>
+      </w:pPr>
+      <w:r>
+        <w:rPr>
+          <w:rFonts w:ascii="Book Antiqua" w:hAnsi="Book Antiqua" w:cs="Arial"/>
+          <w:sz w:val="24"/>
+          <w:szCs w:val="24"/>
+        </w:rPr>
+        <w:t>Pre- procesamiento del texto: en donde se realcen todas las palabras incluyendo fechas más importantes, así como el uso de expresiones regulares.</w:t>
+      </w:r>
+    </w:p>
+    <w:p>
+      <w:pPr>
+        <w:pStyle w:val="Prrafodelista"/>
+        <w:numPr>
+          <w:ilvl w:val="0"/>
+          <w:numId w:val="11"/>
+        </w:numPr>
+        <w:jc w:val="both"/>
+        <w:rPr>
+          <w:rFonts w:ascii="Book Antiqua" w:hAnsi="Book Antiqua" w:cs="Arial"/>
+          <w:sz w:val="24"/>
+          <w:szCs w:val="24"/>
+        </w:rPr>
+      </w:pPr>
+      <w:r>
+        <w:rPr>
+          <w:rFonts w:ascii="Book Antiqua" w:hAnsi="Book Antiqua" w:cs="Arial"/>
+          <w:sz w:val="24"/>
+          <w:szCs w:val="24"/>
+        </w:rPr>
+        <w:t xml:space="preserve">Ajustar el programa: indica que el programa usado o método empleado deberá ajustarse a lo que uno decida conservar o eliminar, dando uno el propio sentido. </w:t>
+      </w:r>
+    </w:p>
+    <w:p>
+      <w:pPr>
+        <w:jc w:val="both"/>
+        <w:rPr>
+          <w:rFonts w:ascii="Book Antiqua" w:hAnsi="Book Antiqua" w:cs="Arial"/>
+          <w:b/>
+          <w:bCs/>
+          <w:sz w:val="24"/>
+          <w:szCs w:val="24"/>
+        </w:rPr>
+      </w:pPr>
+      <w:r>
+        <w:rPr>
+          <w:rFonts w:ascii="Book Antiqua" w:hAnsi="Book Antiqua" w:cs="Arial"/>
+          <w:b/>
+          <w:bCs/>
+          <w:sz w:val="24"/>
+          <w:szCs w:val="24"/>
+        </w:rPr>
+        <w:lastRenderedPageBreak/>
+        <w:t>III.VI.I. ¿Cómo saber que se</w:t>
+      </w:r>
+      <w:r>
+        <w:rPr>
+          <w:rFonts w:ascii="Book Antiqua" w:hAnsi="Book Antiqua" w:cs="Arial"/>
+          <w:b/>
+          <w:bCs/>
+          <w:sz w:val="24"/>
+          <w:szCs w:val="24"/>
+        </w:rPr>
+        <w:t xml:space="preserve"> ignora</w:t>
+      </w:r>
+      <w:r>
+        <w:rPr>
+          <w:rFonts w:ascii="Book Antiqua" w:hAnsi="Book Antiqua" w:cs="Arial"/>
+          <w:b/>
+          <w:bCs/>
+          <w:sz w:val="24"/>
+          <w:szCs w:val="24"/>
+        </w:rPr>
+        <w:t xml:space="preserve"> y</w:t>
+      </w:r>
+      <w:r>
+        <w:rPr>
+          <w:rFonts w:ascii="Book Antiqua" w:hAnsi="Book Antiqua" w:cs="Arial"/>
+          <w:b/>
+          <w:bCs/>
+          <w:sz w:val="24"/>
+          <w:szCs w:val="24"/>
+        </w:rPr>
+        <w:t xml:space="preserve"> a</w:t>
+      </w:r>
+      <w:r>
+        <w:rPr>
+          <w:rFonts w:ascii="Book Antiqua" w:hAnsi="Book Antiqua" w:cs="Arial"/>
+          <w:b/>
+          <w:bCs/>
+          <w:sz w:val="24"/>
+          <w:szCs w:val="24"/>
+        </w:rPr>
+        <w:t xml:space="preserve"> qué se</w:t>
+      </w:r>
+      <w:r>
+        <w:rPr>
+          <w:rFonts w:ascii="Book Antiqua" w:hAnsi="Book Antiqua" w:cs="Arial"/>
+          <w:b/>
+          <w:bCs/>
+          <w:sz w:val="24"/>
+          <w:szCs w:val="24"/>
+        </w:rPr>
+        <w:t xml:space="preserve"> le da importancia</w:t>
+      </w:r>
+      <w:r>
+        <w:rPr>
+          <w:rFonts w:ascii="Book Antiqua" w:hAnsi="Book Antiqua" w:cs="Arial"/>
+          <w:b/>
+          <w:bCs/>
+          <w:sz w:val="24"/>
+          <w:szCs w:val="24"/>
+        </w:rPr>
+        <w:t>?</w:t>
+      </w:r>
+    </w:p>
+    <w:p>
+      <w:pPr>
+        <w:jc w:val="both"/>
+        <w:rPr>
+          <w:rFonts w:ascii="Book Antiqua" w:hAnsi="Book Antiqua" w:cs="Arial"/>
+          <w:sz w:val="24"/>
+          <w:szCs w:val="24"/>
+        </w:rPr>
+      </w:pPr>
+      <w:r>
+        <w:rPr>
+          <w:rFonts w:ascii="Book Antiqua" w:hAnsi="Book Antiqua" w:cs="Arial"/>
+          <w:sz w:val="24"/>
+          <w:szCs w:val="24"/>
+        </w:rPr>
+        <w:t xml:space="preserve">En un proyecto que desea generar un resumen como es el caso presentado, no es útil </w:t>
+      </w:r>
+      <w:r>
+        <w:rPr>
+          <w:rFonts w:ascii="Book Antiqua" w:hAnsi="Book Antiqua" w:cs="Arial"/>
+          <w:sz w:val="24"/>
+          <w:szCs w:val="24"/>
+        </w:rPr>
+        <w:t>darle importancia a todas</w:t>
+      </w:r>
+      <w:r>
+        <w:rPr>
+          <w:rFonts w:ascii="Book Antiqua" w:hAnsi="Book Antiqua" w:cs="Arial"/>
+          <w:sz w:val="24"/>
+          <w:szCs w:val="24"/>
+        </w:rPr>
+        <w:t xml:space="preserve"> las palabras del texto que un usuario nos proporcione. Muchas de las veces los humanos al hacer un resumen creemos que es útil toda la información que nos encontramos</w:t>
+      </w:r>
+      <w:r>
+        <w:rPr>
+          <w:rFonts w:ascii="Book Antiqua" w:hAnsi="Book Antiqua" w:cs="Arial"/>
+          <w:sz w:val="24"/>
+          <w:szCs w:val="24"/>
+        </w:rPr>
+        <w:t xml:space="preserve"> al ir leyendo</w:t>
+      </w:r>
+      <w:r>
+        <w:rPr>
+          <w:rFonts w:ascii="Book Antiqua" w:hAnsi="Book Antiqua" w:cs="Arial"/>
+          <w:sz w:val="24"/>
+          <w:szCs w:val="24"/>
+        </w:rPr>
+        <w:t>, pero no es así, al realizar un resumen debemos tener en cue</w:t>
+      </w:r>
+      <w:r>
+        <w:rPr>
+          <w:rFonts w:ascii="Book Antiqua" w:hAnsi="Book Antiqua" w:cs="Arial"/>
+          <w:sz w:val="24"/>
+          <w:szCs w:val="24"/>
+        </w:rPr>
+        <w:t>n</w:t>
+      </w:r>
+      <w:r>
+        <w:rPr>
+          <w:rFonts w:ascii="Book Antiqua" w:hAnsi="Book Antiqua" w:cs="Arial"/>
+          <w:sz w:val="24"/>
+          <w:szCs w:val="24"/>
+        </w:rPr>
+        <w:t xml:space="preserve">ta el hecho de que solo queremos dar a conocer la idea principal, lo más importante o relevante de todo el texto. </w:t>
+      </w:r>
+    </w:p>
+    <w:p>
+      <w:pPr>
+        <w:jc w:val="both"/>
+        <w:rPr>
+          <w:rFonts w:ascii="Book Antiqua" w:hAnsi="Book Antiqua" w:cs="Arial"/>
+          <w:sz w:val="24"/>
+          <w:szCs w:val="24"/>
+        </w:rPr>
+      </w:pPr>
+      <w:r>
+        <w:rPr>
+          <w:rFonts w:ascii="Book Antiqua" w:hAnsi="Book Antiqua" w:cs="Arial"/>
+          <w:sz w:val="24"/>
+          <w:szCs w:val="24"/>
+        </w:rPr>
+        <w:t xml:space="preserve">Los resúmenes de los seres humanos contienen palabras conectoras que repetimos con frecuencia las cuales variarán de acuerdo con el idioma que se use. Para </w:t>
+      </w:r>
+      <w:r>
+        <w:rPr>
+          <w:rFonts w:ascii="Book Antiqua" w:hAnsi="Book Antiqua" w:cs="Arial"/>
+          <w:sz w:val="24"/>
+          <w:szCs w:val="24"/>
+        </w:rPr>
+        <w:t>poder dar énfasis a</w:t>
+      </w:r>
+      <w:r>
+        <w:rPr>
+          <w:rFonts w:ascii="Book Antiqua" w:hAnsi="Book Antiqua" w:cs="Arial"/>
+          <w:sz w:val="24"/>
+          <w:szCs w:val="24"/>
+        </w:rPr>
+        <w:t xml:space="preserve"> las palabras más significativas de un texto en este proyecto se emplea la librería de python stopwords, lo anterior no nos quiere indicar que no sean necesarias sino que se trata en un análisis de este tipo de encontrar aquellas que dan un aporte sustancial. </w:t>
+      </w:r>
+    </w:p>
+    <w:p>
+      <w:pPr>
+        <w:jc w:val="both"/>
+        <w:rPr>
+          <w:rFonts w:ascii="Book Antiqua" w:hAnsi="Book Antiqua" w:cs="Arial"/>
+          <w:sz w:val="24"/>
+          <w:szCs w:val="24"/>
+        </w:rPr>
+      </w:pPr>
+      <w:r>
+        <w:rPr>
+          <w:rFonts w:ascii="Book Antiqua" w:hAnsi="Book Antiqua" w:cs="Arial"/>
+          <w:sz w:val="24"/>
+          <w:szCs w:val="24"/>
+        </w:rPr>
+        <w:t xml:space="preserve">Los stopwords son un conjunto de preposiciones, conjunciones, artículos, adverbios, pronombres y algunos verbos y forman alrededor del 30% al 40% de los </w:t>
+      </w:r>
+      <w:r>
+        <w:rPr>
+          <w:rFonts w:ascii="Book Antiqua" w:hAnsi="Book Antiqua" w:cs="Arial"/>
+          <w:sz w:val="24"/>
+          <w:szCs w:val="24"/>
+        </w:rPr>
+        <w:t>textos en</w:t>
+      </w:r>
+      <w:r>
+        <w:rPr>
+          <w:rFonts w:ascii="Book Antiqua" w:hAnsi="Book Antiqua" w:cs="Arial"/>
+          <w:sz w:val="24"/>
+          <w:szCs w:val="24"/>
+        </w:rPr>
+        <w:t xml:space="preserve"> español</w:t>
+      </w:r>
+      <w:r>
+        <w:rPr>
+          <w:rFonts w:ascii="Book Antiqua" w:hAnsi="Book Antiqua" w:cs="Arial"/>
+          <w:sz w:val="24"/>
+          <w:szCs w:val="24"/>
+        </w:rPr>
+        <w:t xml:space="preserve">, este tipo de palabras se les caracteriza como palabras vacías que si bien no se eliminan, se omiten para poder obtener lo más relevante. </w:t>
+      </w:r>
+    </w:p>
+    <w:p>
+      <w:pPr>
+        <w:jc w:val="both"/>
+        <w:rPr>
+          <w:rFonts w:ascii="Book Antiqua" w:hAnsi="Book Antiqua" w:cs="Arial"/>
+          <w:sz w:val="24"/>
+          <w:szCs w:val="24"/>
+        </w:rPr>
+      </w:pPr>
+      <w:r>
+        <w:rPr>
+          <w:rFonts w:ascii="Book Antiqua" w:hAnsi="Book Antiqua" w:cs="Arial"/>
+          <w:sz w:val="24"/>
+          <w:szCs w:val="24"/>
+        </w:rPr>
+        <w:t>Entonces un stopwords funcionará de la siguiente forma.</w:t>
+      </w:r>
+    </w:p>
+    <w:p>
+      <w:pPr>
+        <w:jc w:val="both"/>
+        <w:rPr>
+          <w:rFonts w:ascii="Book Antiqua" w:hAnsi="Book Antiqua" w:cs="Arial"/>
+          <w:sz w:val="24"/>
+          <w:szCs w:val="24"/>
+        </w:rPr>
+      </w:pPr>
+    </w:p>
+    <w:tbl>
+      <w:tblPr>
+        <w:tblStyle w:val="Tablaconcuadrcula"/>
+        <w:tblW w:w="0" w:type="auto"/>
+        <w:tblLook w:val="04A0" w:firstRow="1" w:lastRow="0" w:firstColumn="1" w:lastColumn="0" w:noHBand="0" w:noVBand="1"/>
+      </w:tblPr>
+      <w:tblGrid>
+        <w:gridCol w:w="8828"/>
+      </w:tblGrid>
+      <w:tr>
+        <w:tc>
+          <w:tcPr>
+            <w:tcW w:w="8828" w:type="dxa"/>
+            <w:shd w:val="clear" w:color="auto" w:fill="F2DBDB" w:themeFill="accent2" w:themeFillTint="33"/>
+          </w:tcPr>
+          <w:p>
+            <w:pPr>
+              <w:jc w:val="center"/>
+              <w:rPr>
+                <w:rFonts w:ascii="Book Antiqua" w:hAnsi="Book Antiqua" w:cs="Arial"/>
+                <w:sz w:val="24"/>
+                <w:szCs w:val="24"/>
+              </w:rPr>
+            </w:pPr>
+            <w:r>
+              <w:rPr>
+                <w:rFonts w:ascii="Book Antiqua" w:hAnsi="Book Antiqua" w:cs="Arial"/>
+                <w:sz w:val="24"/>
+                <w:szCs w:val="24"/>
+              </w:rPr>
+              <w:t>En informática</w:t>
+            </w:r>
+            <w:r>
+              <w:rPr>
+                <w:rFonts w:ascii="Book Antiqua" w:hAnsi="Book Antiqua" w:cs="Arial"/>
+                <w:sz w:val="24"/>
+                <w:szCs w:val="24"/>
+              </w:rPr>
+              <w:t xml:space="preserve">, </w:t>
+            </w:r>
+            <w:r>
+              <w:rPr>
+                <w:rFonts w:ascii="Book Antiqua" w:hAnsi="Book Antiqua" w:cs="Arial"/>
+                <w:sz w:val="24"/>
+                <w:szCs w:val="24"/>
+              </w:rPr>
+              <w:t xml:space="preserve"> la inteligencia artificial (IA).</w:t>
+            </w:r>
+          </w:p>
+        </w:tc>
+      </w:tr>
+    </w:tbl>
+    <w:p>
+      <w:pPr>
+        <w:jc w:val="both"/>
+        <w:rPr>
+          <w:rFonts w:ascii="Book Antiqua" w:hAnsi="Book Antiqua" w:cs="Arial"/>
+          <w:sz w:val="24"/>
+          <w:szCs w:val="24"/>
+        </w:rPr>
+      </w:pPr>
+    </w:p>
+    <w:p>
+      <w:pPr>
+        <w:jc w:val="both"/>
+        <w:rPr>
+          <w:rFonts w:ascii="Book Antiqua" w:hAnsi="Book Antiqua" w:cs="Arial"/>
+          <w:sz w:val="24"/>
+          <w:szCs w:val="24"/>
+        </w:rPr>
+      </w:pPr>
+    </w:p>
+    <w:p>
+      <w:pPr>
+        <w:jc w:val="both"/>
+        <w:rPr>
+          <w:rFonts w:ascii="Book Antiqua" w:hAnsi="Book Antiqua" w:cs="Arial"/>
+          <w:sz w:val="24"/>
+          <w:szCs w:val="24"/>
+        </w:rPr>
+      </w:pPr>
+      <w:r>
+        <w:rPr>
+          <w:rFonts w:ascii="Book Antiqua" w:hAnsi="Book Antiqua" w:cs="Arial"/>
+          <w:noProof/>
+          <w:sz w:val="24"/>
+          <w:szCs w:val="24"/>
+        </w:rPr>
+        <mc:AlternateContent>
+          <mc:Choice Requires="wps">
+            <w:drawing>
+              <wp:anchor distT="0" distB="0" distL="114300" distR="114300" simplePos="0" relativeHeight="251681792" behindDoc="0" locked="0" layoutInCell="1" allowOverlap="1" wp14:anchorId="4087A2C0" wp14:editId="674A0F4C">
+                <wp:simplePos x="0" y="0"/>
+                <wp:positionH relativeFrom="column">
+                  <wp:posOffset>19200</wp:posOffset>
+                </wp:positionH>
+                <wp:positionV relativeFrom="paragraph">
+                  <wp:posOffset>282218</wp:posOffset>
+                </wp:positionV>
+                <wp:extent cx="3113069" cy="2188396"/>
+                <wp:effectExtent l="0" t="0" r="11430" b="21590"/>
+                <wp:wrapNone/>
+                <wp:docPr id="19" name="Cuadro de texto 19"/>
+                <wp:cNvGraphicFramePr/>
+                <a:graphic xmlns:a="http://schemas.openxmlformats.org/drawingml/2006/main">
+                  <a:graphicData uri="http://schemas.microsoft.com/office/word/2010/wordprocessingShape">
+                    <wps:wsp>
+                      <wps:cNvSpPr txBox="1"/>
+                      <wps:spPr>
+                        <a:xfrm>
+                          <a:off x="0" y="0"/>
+                          <a:ext cx="3113069" cy="2188396"/>
+                        </a:xfrm>
+                        <a:prstGeom prst="rect">
+                          <a:avLst/>
+                        </a:prstGeom>
+                        <a:solidFill>
+                          <a:schemeClr val="accent2">
+                            <a:lumMod val="20000"/>
+                            <a:lumOff val="80000"/>
+                          </a:schemeClr>
+                        </a:solidFill>
+                        <a:ln w="6350">
+                          <a:solidFill>
+                            <a:prstClr val="black"/>
+                          </a:solidFill>
+                        </a:ln>
+                      </wps:spPr>
+                      <wps:txbx>
+                        <w:txbxContent>
+                          <w:p>
+                            <w:pPr>
+                              <w:jc w:val="both"/>
+                              <w:rPr>
+                                <w:rFonts w:ascii="Book Antiqua" w:hAnsi="Book Antiqua" w:cs="Arial"/>
+                                <w:sz w:val="24"/>
+                                <w:szCs w:val="24"/>
+                              </w:rPr>
+                            </w:pPr>
+                            <w:r>
+                              <w:rPr>
+                                <w:rFonts w:ascii="Book Antiqua" w:hAnsi="Book Antiqua" w:cs="Arial"/>
+                                <w:sz w:val="24"/>
+                                <w:szCs w:val="24"/>
+                              </w:rPr>
+                              <w:t>i</w:t>
+                            </w:r>
+                            <w:r>
+                              <w:rPr>
+                                <w:rFonts w:ascii="Book Antiqua" w:hAnsi="Book Antiqua" w:cs="Arial"/>
+                                <w:sz w:val="24"/>
+                                <w:szCs w:val="24"/>
+                              </w:rPr>
+                              <w:t>nformática</w:t>
+                            </w:r>
+                          </w:p>
+                          <w:p>
+                            <w:pPr>
+                              <w:jc w:val="both"/>
+                              <w:rPr>
+                                <w:rFonts w:ascii="Book Antiqua" w:hAnsi="Book Antiqua" w:cs="Arial"/>
+                                <w:sz w:val="24"/>
+                                <w:szCs w:val="24"/>
+                              </w:rPr>
+                            </w:pPr>
+                            <w:r>
+                              <w:rPr>
+                                <w:rFonts w:ascii="Book Antiqua" w:hAnsi="Book Antiqua" w:cs="Arial"/>
+                                <w:sz w:val="24"/>
+                                <w:szCs w:val="24"/>
+                              </w:rPr>
+                              <w:t>,</w:t>
+                            </w:r>
+                          </w:p>
+                          <w:p>
+                            <w:pPr>
+                              <w:jc w:val="both"/>
+                              <w:rPr>
+                                <w:rFonts w:ascii="Book Antiqua" w:hAnsi="Book Antiqua" w:cs="Arial"/>
+                                <w:sz w:val="24"/>
+                                <w:szCs w:val="24"/>
+                              </w:rPr>
+                            </w:pPr>
+                            <w:r>
+                              <w:rPr>
+                                <w:rFonts w:ascii="Book Antiqua" w:hAnsi="Book Antiqua" w:cs="Arial"/>
+                                <w:sz w:val="24"/>
+                                <w:szCs w:val="24"/>
+                              </w:rPr>
+                              <w:t>inteligencia</w:t>
+                            </w:r>
+                          </w:p>
+                          <w:p>
+                            <w:pPr>
+                              <w:jc w:val="both"/>
+                              <w:rPr>
+                                <w:rFonts w:ascii="Book Antiqua" w:hAnsi="Book Antiqua" w:cs="Arial"/>
+                                <w:sz w:val="24"/>
+                                <w:szCs w:val="24"/>
+                              </w:rPr>
+                            </w:pPr>
+                            <w:r>
+                              <w:rPr>
+                                <w:rFonts w:ascii="Book Antiqua" w:hAnsi="Book Antiqua" w:cs="Arial"/>
+                                <w:sz w:val="24"/>
+                                <w:szCs w:val="24"/>
+                              </w:rPr>
+                              <w:t xml:space="preserve">artificial </w:t>
+                            </w:r>
+                          </w:p>
+                          <w:p>
+                            <w:pPr>
+                              <w:jc w:val="both"/>
+                              <w:rPr>
+                                <w:rFonts w:ascii="Book Antiqua" w:hAnsi="Book Antiqua" w:cs="Arial"/>
+                                <w:sz w:val="24"/>
+                                <w:szCs w:val="24"/>
+                              </w:rPr>
+                            </w:pPr>
+                            <w:r>
+                              <w:rPr>
+                                <w:rFonts w:ascii="Book Antiqua" w:hAnsi="Book Antiqua" w:cs="Arial"/>
+                                <w:sz w:val="24"/>
+                                <w:szCs w:val="24"/>
+                              </w:rPr>
+                              <w:t>(</w:t>
+                            </w:r>
+                          </w:p>
+                          <w:p>
+                            <w:pPr>
+                              <w:jc w:val="both"/>
+                              <w:rPr>
+                                <w:rFonts w:ascii="Book Antiqua" w:hAnsi="Book Antiqua" w:cs="Arial"/>
+                                <w:sz w:val="24"/>
+                                <w:szCs w:val="24"/>
+                              </w:rPr>
+                            </w:pPr>
+                            <w:r>
+                              <w:rPr>
+                                <w:rFonts w:ascii="Book Antiqua" w:hAnsi="Book Antiqua" w:cs="Arial"/>
+                                <w:sz w:val="24"/>
+                                <w:szCs w:val="24"/>
+                              </w:rPr>
+                              <w:t>ia</w:t>
+                            </w:r>
+                          </w:p>
+                          <w:p>
+                            <w:pPr>
+                              <w:jc w:val="both"/>
+                              <w:rPr>
+                                <w:rFonts w:ascii="Book Antiqua" w:hAnsi="Book Antiqua" w:cs="Arial"/>
+                                <w:sz w:val="24"/>
+                                <w:szCs w:val="24"/>
+                              </w:rPr>
+                            </w:pPr>
+                            <w:r>
+                              <w:rPr>
+                                <w:rFonts w:ascii="Book Antiqua" w:hAnsi="Book Antiqua" w:cs="Arial"/>
+                                <w:sz w:val="24"/>
+                                <w:szCs w:val="24"/>
+                              </w:rPr>
+                              <w:t>)</w:t>
+                            </w:r>
+                          </w:p>
+                          <w:p/>
+                        </w:txbxContent>
+                      </wps:txbx>
+                      <wps:bodyPr rot="0" spcFirstLastPara="0" vertOverflow="overflow" horzOverflow="overflow" vert="horz" wrap="square" lIns="91440" tIns="45720" rIns="91440" bIns="45720" numCol="1" spcCol="0" rtlCol="0" fromWordArt="0" anchor="t" anchorCtr="0" forceAA="0" compatLnSpc="1">
+                        <a:prstTxWarp prst="textNoShape">
+                          <a:avLst/>
+                        </a:prstTxWarp>
+                        <a:noAutofit/>
+                      </wps:bodyPr>
+                    </wps:wsp>
+                  </a:graphicData>
+                </a:graphic>
+                <wp14:sizeRelH relativeFrom="margin">
+                  <wp14:pctWidth>0</wp14:pctWidth>
+                </wp14:sizeRelH>
+                <wp14:sizeRelV relativeFrom="margin">
+                  <wp14:pctHeight>0</wp14:pctHeight>
+                </wp14:sizeRelV>
+              </wp:anchor>
+            </w:drawing>
+          </mc:Choice>
+          <mc:Fallback>
+            <w:pict>
+              <v:shapetype w14:anchorId="4087A2C0" id="_x0000_t202" coordsize="21600,21600" o:spt="202" path="m,l,21600r21600,l21600,xe">
+                <v:stroke joinstyle="miter"/>
+                <v:path gradientshapeok="t" o:connecttype="rect"/>
+              </v:shapetype>
+              <v:shape id="Cuadro de texto 19" o:spid="_x0000_s1026" type="#_x0000_t202" style="position:absolute;left:0;text-align:left;margin-left:1.5pt;margin-top:22.2pt;width:245.1pt;height:172.3pt;z-index:251681792;visibility:visible;mso-wrap-style:square;mso-width-percent:0;mso-height-percent:0;mso-wrap-distance-left:9pt;mso-wrap-distance-top:0;mso-wrap-distance-right:9pt;mso-wrap-distance-bottom:0;mso-position-horizontal:absolute;mso-position-horizontal-relative:text;mso-position-vertical:absolute;mso-position-vertical-relative:text;mso-width-percent:0;mso-height-percent:0;mso-width-relative:margin;mso-height-relative:margin;v-text-anchor:top" o:gfxdata="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" fillcolor="#f2dbdb [661]" strokeweight=".5pt">
+                <v:textbox>
+                  <w:txbxContent>
+                    <w:p>
+                      <w:pPr>
+                        <w:jc w:val="both"/>
+                        <w:rPr>
+                          <w:rFonts w:ascii="Book Antiqua" w:hAnsi="Book Antiqua" w:cs="Arial"/>
+                          <w:sz w:val="24"/>
+                          <w:szCs w:val="24"/>
+                        </w:rPr>
+                      </w:pPr>
+                      <w:r>
+                        <w:rPr>
+                          <w:rFonts w:ascii="Book Antiqua" w:hAnsi="Book Antiqua" w:cs="Arial"/>
+                          <w:sz w:val="24"/>
+                          <w:szCs w:val="24"/>
+                        </w:rPr>
+                        <w:t>i</w:t>
+                      </w:r>
+                      <w:r>
+                        <w:rPr>
+                          <w:rFonts w:ascii="Book Antiqua" w:hAnsi="Book Antiqua" w:cs="Arial"/>
+                          <w:sz w:val="24"/>
+                          <w:szCs w:val="24"/>
+                        </w:rPr>
+                        <w:t>nformática</w:t>
+                      </w:r>
+                    </w:p>
+                    <w:p>
+                      <w:pPr>
+                        <w:jc w:val="both"/>
+                        <w:rPr>
+                          <w:rFonts w:ascii="Book Antiqua" w:hAnsi="Book Antiqua" w:cs="Arial"/>
+                          <w:sz w:val="24"/>
+                          <w:szCs w:val="24"/>
+                        </w:rPr>
+                      </w:pPr>
+                      <w:r>
+                        <w:rPr>
+                          <w:rFonts w:ascii="Book Antiqua" w:hAnsi="Book Antiqua" w:cs="Arial"/>
+                          <w:sz w:val="24"/>
+                          <w:szCs w:val="24"/>
+                        </w:rPr>
+                        <w:t>,</w:t>
+                      </w:r>
+                    </w:p>
+                    <w:p>
+                      <w:pPr>
+                        <w:jc w:val="both"/>
+                        <w:rPr>
+                          <w:rFonts w:ascii="Book Antiqua" w:hAnsi="Book Antiqua" w:cs="Arial"/>
+                          <w:sz w:val="24"/>
+                          <w:szCs w:val="24"/>
+                        </w:rPr>
+                      </w:pPr>
+                      <w:r>
+                        <w:rPr>
+                          <w:rFonts w:ascii="Book Antiqua" w:hAnsi="Book Antiqua" w:cs="Arial"/>
+                          <w:sz w:val="24"/>
+                          <w:szCs w:val="24"/>
+                        </w:rPr>
+                        <w:t>inteligencia</w:t>
+                      </w:r>
+                    </w:p>
+                    <w:p>
+                      <w:pPr>
+                        <w:jc w:val="both"/>
+                        <w:rPr>
+                          <w:rFonts w:ascii="Book Antiqua" w:hAnsi="Book Antiqua" w:cs="Arial"/>
+                          <w:sz w:val="24"/>
+                          <w:szCs w:val="24"/>
+                        </w:rPr>
+                      </w:pPr>
+                      <w:r>
+                        <w:rPr>
+                          <w:rFonts w:ascii="Book Antiqua" w:hAnsi="Book Antiqua" w:cs="Arial"/>
+                          <w:sz w:val="24"/>
+                          <w:szCs w:val="24"/>
+                        </w:rPr>
+                        <w:t xml:space="preserve">artificial </w:t>
+                      </w:r>
+                    </w:p>
+                    <w:p>
+                      <w:pPr>
+                        <w:jc w:val="both"/>
+                        <w:rPr>
+                          <w:rFonts w:ascii="Book Antiqua" w:hAnsi="Book Antiqua" w:cs="Arial"/>
+                          <w:sz w:val="24"/>
+                          <w:szCs w:val="24"/>
+                        </w:rPr>
+                      </w:pPr>
+                      <w:r>
+                        <w:rPr>
+                          <w:rFonts w:ascii="Book Antiqua" w:hAnsi="Book Antiqua" w:cs="Arial"/>
+                          <w:sz w:val="24"/>
+                          <w:szCs w:val="24"/>
+                        </w:rPr>
+                        <w:t>(</w:t>
+                      </w:r>
+                    </w:p>
+                    <w:p>
+                      <w:pPr>
+                        <w:jc w:val="both"/>
+                        <w:rPr>
+                          <w:rFonts w:ascii="Book Antiqua" w:hAnsi="Book Antiqua" w:cs="Arial"/>
+                          <w:sz w:val="24"/>
+                          <w:szCs w:val="24"/>
+                        </w:rPr>
+                      </w:pPr>
+                      <w:r>
+                        <w:rPr>
+                          <w:rFonts w:ascii="Book Antiqua" w:hAnsi="Book Antiqua" w:cs="Arial"/>
+                          <w:sz w:val="24"/>
+                          <w:szCs w:val="24"/>
+                        </w:rPr>
+                        <w:t>ia</w:t>
+                      </w:r>
+                    </w:p>
+                    <w:p>
+                      <w:pPr>
+                        <w:jc w:val="both"/>
+                        <w:rPr>
+                          <w:rFonts w:ascii="Book Antiqua" w:hAnsi="Book Antiqua" w:cs="Arial"/>
+                          <w:sz w:val="24"/>
+                          <w:szCs w:val="24"/>
+                        </w:rPr>
+                      </w:pPr>
+                      <w:r>
+                        <w:rPr>
+                          <w:rFonts w:ascii="Book Antiqua" w:hAnsi="Book Antiqua" w:cs="Arial"/>
+                          <w:sz w:val="24"/>
+                          <w:szCs w:val="24"/>
+                        </w:rPr>
+                        <w:t>)</w:t>
+                      </w:r>
+                    </w:p>
+                    <w:p/>
+                  </w:txbxContent>
+                </v:textbox>
+              </v:shape>
+            </w:pict>
+          </mc:Fallback>
+        </mc:AlternateContent>
+      </w:r>
+      <w:r>
+        <w:rPr>
+          <w:rFonts w:ascii="Book Antiqua" w:hAnsi="Book Antiqua" w:cs="Arial"/>
+          <w:sz w:val="24"/>
+          <w:szCs w:val="24"/>
+        </w:rPr>
+        <w:t>Al ejecutar el stopwords, lo que obtenemos es:</w:t>
+      </w:r>
+    </w:p>
+    <w:p>
+      <w:pPr>
+        <w:jc w:val="both"/>
+        <w:rPr>
+          <w:rFonts w:ascii="Book Antiqua" w:hAnsi="Book Antiqua" w:cs="Arial"/>
+          <w:sz w:val="24"/>
+          <w:szCs w:val="24"/>
+        </w:rPr>
+      </w:pPr>
+    </w:p>
+    <w:p>
+      <w:pPr>
+        <w:jc w:val="both"/>
+        <w:rPr>
+          <w:rFonts w:ascii="Book Antiqua" w:hAnsi="Book Antiqua" w:cs="Arial"/>
+          <w:sz w:val="24"/>
+          <w:szCs w:val="24"/>
+        </w:rPr>
+      </w:pPr>
+    </w:p>
+    <w:p>
+      <w:pPr>
+        <w:jc w:val="both"/>
+        <w:rPr>
+          <w:rFonts w:ascii="Book Antiqua" w:hAnsi="Book Antiqua" w:cs="Arial"/>
+          <w:sz w:val="24"/>
+          <w:szCs w:val="24"/>
+        </w:rPr>
+      </w:pPr>
+    </w:p>
+    <w:p>
+      <w:pPr>
+        <w:jc w:val="both"/>
+        <w:rPr>
+          <w:rFonts w:ascii="Book Antiqua" w:hAnsi="Book Antiqua" w:cs="Arial"/>
+          <w:sz w:val="24"/>
+          <w:szCs w:val="24"/>
+        </w:rPr>
+      </w:pPr>
+    </w:p>
+    <w:p>
+      <w:pPr>
+        <w:jc w:val="both"/>
+        <w:rPr>
+          <w:rFonts w:ascii="Book Antiqua" w:hAnsi="Book Antiqua" w:cs="Arial"/>
+          <w:sz w:val="24"/>
+          <w:szCs w:val="24"/>
+        </w:rPr>
+      </w:pPr>
+    </w:p>
+    <w:p>
+      <w:pPr>
+        <w:jc w:val="both"/>
+        <w:rPr>
+          <w:rFonts w:ascii="Book Antiqua" w:hAnsi="Book Antiqua" w:cs="Arial"/>
+          <w:sz w:val="24"/>
+          <w:szCs w:val="24"/>
+        </w:rPr>
+      </w:pPr>
+    </w:p>
+    <w:p>
+      <w:pPr>
+        <w:jc w:val="both"/>
+        <w:rPr>
+          <w:rFonts w:ascii="Book Antiqua" w:hAnsi="Book Antiqua" w:cs="Arial"/>
+          <w:sz w:val="24"/>
+          <w:szCs w:val="24"/>
+        </w:rPr>
+      </w:pPr>
+    </w:p>
+    <w:p>
+      <w:pPr>
+        <w:jc w:val="both"/>
+        <w:rPr>
+          <w:rFonts w:ascii="Book Antiqua" w:hAnsi="Book Antiqua" w:cs="Arial"/>
+          <w:sz w:val="24"/>
+          <w:szCs w:val="24"/>
+        </w:rPr>
+      </w:pPr>
+      <w:r>
+        <w:rPr>
+          <w:rFonts w:ascii="Book Antiqua" w:hAnsi="Book Antiqua" w:cs="Arial"/>
+          <w:sz w:val="24"/>
+          <w:szCs w:val="24"/>
+        </w:rPr>
+        <w:t>Lo que nos indica que hemos descartado el siguiente conjunt</w:t>
+      </w:r>
+      <w:r>
+        <w:rPr>
+          <w:rFonts w:ascii="Book Antiqua" w:hAnsi="Book Antiqua" w:cs="Arial"/>
+          <w:sz w:val="24"/>
+          <w:szCs w:val="24"/>
+        </w:rPr>
+        <w:t xml:space="preserve">o: </w:t>
+      </w:r>
+      <w:r>
+        <w:rPr>
+          <w:rFonts w:ascii="Book Antiqua" w:hAnsi="Book Antiqua" w:cs="Arial"/>
+          <w:sz w:val="24"/>
+          <w:szCs w:val="24"/>
+          <w:highlight w:val="magenta"/>
+        </w:rPr>
+        <w:t>{En, la}</w:t>
+      </w:r>
+    </w:p>
+    <w:p>
+      <w:pPr>
+        <w:jc w:val="both"/>
+        <w:rPr>
+          <w:rFonts w:ascii="Book Antiqua" w:hAnsi="Book Antiqua" w:cs="Arial"/>
+          <w:sz w:val="24"/>
+          <w:szCs w:val="24"/>
+        </w:rPr>
+      </w:pPr>
+      <w:r>
+        <w:rPr>
+          <w:rFonts w:ascii="Book Antiqua" w:hAnsi="Book Antiqua" w:cs="Arial"/>
+          <w:sz w:val="24"/>
+          <w:szCs w:val="24"/>
+        </w:rPr>
+        <w:t>Que corresponde a artículos y preposiciones propiamente.</w:t>
+      </w:r>
+    </w:p>
+    <w:p>
+      <w:pPr>
+        <w:jc w:val="both"/>
+        <w:rPr>
+          <w:rFonts w:ascii="Book Antiqua" w:hAnsi="Book Antiqua" w:cs="Arial"/>
+          <w:sz w:val="24"/>
+          <w:szCs w:val="24"/>
+        </w:rPr>
+      </w:pPr>
+      <w:r>
+        <w:rPr>
+          <w:rFonts w:ascii="Book Antiqua" w:hAnsi="Book Antiqua" w:cs="Arial"/>
+          <w:sz w:val="24"/>
+          <w:szCs w:val="24"/>
+        </w:rPr>
+        <w:lastRenderedPageBreak/>
+        <w:t>El uso de stopwords se emplea de la siguiente manera para python</w:t>
+      </w:r>
+      <w:r>
+        <w:rPr>
+          <w:rFonts w:ascii="Book Antiqua" w:hAnsi="Book Antiqua" w:cs="Arial"/>
+          <w:sz w:val="24"/>
+          <w:szCs w:val="24"/>
+        </w:rPr>
+        <w:t xml:space="preserve">, primero importamos el corpus de stopwords, es decir el conjunto de palabras donde se encuentran contenidas todas aquellas preposiciones, conjunciones, artículos, etc. </w:t>
+      </w:r>
+    </w:p>
+    <w:p>
+      <w:pPr>
+        <w:jc w:val="both"/>
+        <w:rPr>
+          <w:rFonts w:ascii="Book Antiqua" w:hAnsi="Book Antiqua" w:cs="Arial"/>
+          <w:sz w:val="24"/>
+          <w:szCs w:val="24"/>
+        </w:rPr>
+      </w:pPr>
+      <w:r>
+        <w:rPr>
+          <w:noProof/>
+        </w:rPr>
+        <w:drawing>
+          <wp:inline distT="0" distB="0" distL="0" distR="0" wp14:anchorId="7AD4E717" wp14:editId="1938B8A2">
+            <wp:extent cx="3352800" cy="638175"/>
+            <wp:effectExtent l="76200" t="76200" r="76200" b="85725"/>
+            <wp:docPr id="25" name="Imagen 25"/>
+            <wp:cNvGraphicFramePr>
+              <a:graphicFrameLocks xmlns:a="http://schemas.openxmlformats.org/drawingml/2006/main" noChangeAspect="1"/>
+            </wp:cNvGraphicFramePr>
+            <a:graphic xmlns:a="http://schemas.openxmlformats.org/drawingml/2006/main">
+              <a:graphicData uri="http://schemas.openxmlformats.org/drawingml/2006/picture">
+                <pic:pic xmlns:pic="http://schemas.openxmlformats.org/drawingml/2006/picture">
+                  <pic:nvPicPr>
+                    <pic:cNvPr id="1" name=""/>
+                    <pic:cNvPicPr/>
+                  </pic:nvPicPr>
+                  <pic:blipFill>
+                    <a:blip r:embed="rId16"/>
+                    <a:stretch>
+                      <a:fillRect/>
+                    </a:stretch>
+                  </pic:blipFill>
+                  <pic:spPr>
+                    <a:xfrm>
+                      <a:off x="0" y="0"/>
+                      <a:ext cx="3352800" cy="638175"/>
+                    </a:xfrm>
+                    <a:prstGeom prst="rect">
+                      <a:avLst/>
+                    </a:prstGeom>
+                    <a:effectLst>
+                      <a:glow rad="63500">
+                        <a:schemeClr val="accent4">
+                          <a:satMod val="175000"/>
+                          <a:alpha val="40000"/>
+                        </a:schemeClr>
+                      </a:glow>
+                    </a:effectLst>
+                  </pic:spPr>
+                </pic:pic>
+              </a:graphicData>
+            </a:graphic>
+          </wp:inline>
+        </w:drawing>
+      </w:r>
+    </w:p>
+    <w:p>
+      <w:pPr>
+        <w:jc w:val="both"/>
+        <w:rPr>
+          <w:rFonts w:ascii="Book Antiqua" w:hAnsi="Book Antiqua" w:cs="Arial"/>
+          <w:sz w:val="24"/>
+          <w:szCs w:val="24"/>
+        </w:rPr>
+      </w:pPr>
+      <w:r>
+        <w:rPr>
+          <w:rFonts w:ascii="Book Antiqua" w:hAnsi="Book Antiqua" w:cs="Arial"/>
+          <w:sz w:val="24"/>
+          <w:szCs w:val="24"/>
+        </w:rPr>
+        <w:t>Una vez importado</w:t>
+      </w:r>
+      <w:r>
+        <w:rPr>
+          <w:rFonts w:ascii="Book Antiqua" w:hAnsi="Book Antiqua" w:cs="Arial"/>
+          <w:sz w:val="24"/>
+          <w:szCs w:val="24"/>
+        </w:rPr>
+        <w:t xml:space="preserve"> se configura el idioma, para </w:t>
+      </w:r>
+      <w:r>
+        <w:rPr>
+          <w:rFonts w:ascii="Book Antiqua" w:hAnsi="Book Antiqua" w:cs="Arial"/>
+          <w:sz w:val="24"/>
+          <w:szCs w:val="24"/>
+        </w:rPr>
+        <w:t>los casos</w:t>
+      </w:r>
+      <w:r>
+        <w:rPr>
+          <w:rFonts w:ascii="Book Antiqua" w:hAnsi="Book Antiqua" w:cs="Arial"/>
+          <w:sz w:val="24"/>
+          <w:szCs w:val="24"/>
+        </w:rPr>
+        <w:t xml:space="preserve"> implementados en este proyecto son español e inglés, como se muestra en las siguientes imágenes.</w:t>
+      </w:r>
+    </w:p>
+    <w:p>
+      <w:pPr>
+        <w:jc w:val="both"/>
+        <w:rPr>
+          <w:rFonts w:ascii="Book Antiqua" w:hAnsi="Book Antiqua" w:cs="Arial"/>
+          <w:sz w:val="24"/>
+          <w:szCs w:val="24"/>
+        </w:rPr>
+      </w:pPr>
+      <w:r>
+        <w:rPr>
+          <w:noProof/>
+        </w:rPr>
+        <w:drawing>
+          <wp:inline distT="0" distB="0" distL="0" distR="0" wp14:anchorId="32077E19" wp14:editId="7B1D49BE">
+            <wp:extent cx="5238750" cy="1066800"/>
+            <wp:effectExtent l="76200" t="76200" r="76200" b="76200"/>
+            <wp:docPr id="26" name="Imagen 26"/>
+            <wp:cNvGraphicFramePr>
+              <a:graphicFrameLocks xmlns:a="http://schemas.openxmlformats.org/drawingml/2006/main" noChangeAspect="1"/>
+            </wp:cNvGraphicFramePr>
+            <a:graphic xmlns:a="http://schemas.openxmlformats.org/drawingml/2006/main">
+              <a:graphicData uri="http://schemas.openxmlformats.org/drawingml/2006/picture">
+                <pic:pic xmlns:pic="http://schemas.openxmlformats.org/drawingml/2006/picture">
+                  <pic:nvPicPr>
+                    <pic:cNvPr id="1" name=""/>
+                    <pic:cNvPicPr/>
+                  </pic:nvPicPr>
+                  <pic:blipFill>
+                    <a:blip r:embed="rId17"/>
+                    <a:stretch>
+                      <a:fillRect/>
+                    </a:stretch>
+                  </pic:blipFill>
+                  <pic:spPr>
+                    <a:xfrm>
+                      <a:off x="0" y="0"/>
+                      <a:ext cx="5238750" cy="1066800"/>
+                    </a:xfrm>
+                    <a:prstGeom prst="rect">
+                      <a:avLst/>
+                    </a:prstGeom>
+                    <a:effectLst>
+                      <a:glow rad="63500">
+                        <a:schemeClr val="accent4">
+                          <a:satMod val="175000"/>
+                          <a:alpha val="40000"/>
+                        </a:schemeClr>
+                      </a:glow>
+                    </a:effectLst>
+                  </pic:spPr>
+                </pic:pic>
+              </a:graphicData>
+            </a:graphic>
+          </wp:inline>
+        </w:drawing>
+      </w:r>
+    </w:p>
+    <w:p>
+      <w:pPr>
+        <w:jc w:val="both"/>
+        <w:rPr>
+          <w:rFonts w:ascii="Book Antiqua" w:hAnsi="Book Antiqua" w:cs="Arial"/>
+          <w:sz w:val="24"/>
+          <w:szCs w:val="24"/>
+        </w:rPr>
+      </w:pPr>
+      <w:r>
+        <w:rPr>
+          <w:noProof/>
+        </w:rPr>
+        <w:drawing>
+          <wp:inline distT="0" distB="0" distL="0" distR="0" wp14:anchorId="34246969" wp14:editId="7AFFE7CB">
+            <wp:extent cx="3648075" cy="295275"/>
+            <wp:effectExtent l="76200" t="76200" r="85725" b="85725"/>
+            <wp:docPr id="32" name="Imagen 32"/>
+            <wp:cNvGraphicFramePr>
+              <a:graphicFrameLocks xmlns:a="http://schemas.openxmlformats.org/drawingml/2006/main" noChangeAspect="1"/>
+            </wp:cNvGraphicFramePr>
+            <a:graphic xmlns:a="http://schemas.openxmlformats.org/drawingml/2006/main">
+              <a:graphicData uri="http://schemas.openxmlformats.org/drawingml/2006/picture">
+                <pic:pic xmlns:pic="http://schemas.openxmlformats.org/drawingml/2006/picture">
+                  <pic:nvPicPr>
+                    <pic:cNvPr id="1" name=""/>
+                    <pic:cNvPicPr/>
+                  </pic:nvPicPr>
+                  <pic:blipFill>
+                    <a:blip r:embed="rId18"/>
+                    <a:stretch>
+                      <a:fillRect/>
+                    </a:stretch>
+                  </pic:blipFill>
+                  <pic:spPr>
+                    <a:xfrm>
+                      <a:off x="0" y="0"/>
+                      <a:ext cx="3648075" cy="295275"/>
+                    </a:xfrm>
+                    <a:prstGeom prst="rect">
+                      <a:avLst/>
+                    </a:prstGeom>
+                    <a:effectLst>
+                      <a:glow rad="63500">
+                        <a:schemeClr val="accent4">
+                          <a:satMod val="175000"/>
+                          <a:alpha val="40000"/>
+                        </a:schemeClr>
+                      </a:glow>
+                    </a:effectLst>
+                  </pic:spPr>
+                </pic:pic>
+              </a:graphicData>
+            </a:graphic>
+          </wp:inline>
+        </w:drawing>
+      </w:r>
+    </w:p>
+    <w:p>
+      <w:pPr>
+        <w:jc w:val="both"/>
+        <w:rPr>
+          <w:rFonts w:ascii="Book Antiqua" w:hAnsi="Book Antiqua" w:cs="Arial"/>
+          <w:sz w:val="24"/>
+          <w:szCs w:val="24"/>
+        </w:rPr>
+      </w:pPr>
+      <w:r>
+        <w:rPr>
+          <w:rFonts w:ascii="Book Antiqua" w:hAnsi="Book Antiqua" w:cs="Arial"/>
+          <w:sz w:val="24"/>
+          <w:szCs w:val="24"/>
+        </w:rPr>
+        <w:t>Posteriormente se crea un diccionario de frecuencias llamado tabla de frecuencias que se ha mencionado en la sección anterior en este se guardarán las palabras y su valor asociado a estas, de acuerdo con la condición de encontrarse o no en SW que corresponde al corpus de las stopwords, de la manera siguiente.</w:t>
+      </w:r>
+    </w:p>
+    <w:p>
+      <w:pPr>
+        <w:jc w:val="both"/>
+        <w:rPr>
+          <w:rFonts w:ascii="Book Antiqua" w:hAnsi="Book Antiqua" w:cs="Arial"/>
+          <w:sz w:val="24"/>
+          <w:szCs w:val="24"/>
+        </w:rPr>
+      </w:pPr>
+      <w:r>
+        <w:rPr>
+          <w:noProof/>
+        </w:rPr>
+        <w:drawing>
+          <wp:inline distT="0" distB="0" distL="0" distR="0" wp14:anchorId="71E0AA6E" wp14:editId="082B591E">
+            <wp:extent cx="5612130" cy="1814830"/>
+            <wp:effectExtent l="76200" t="76200" r="83820" b="71120"/>
+            <wp:docPr id="33" name="Imagen 33"/>
+            <wp:cNvGraphicFramePr>
+              <a:graphicFrameLocks xmlns:a="http://schemas.openxmlformats.org/drawingml/2006/main" noChangeAspect="1"/>
+            </wp:cNvGraphicFramePr>
+            <a:graphic xmlns:a="http://schemas.openxmlformats.org/drawingml/2006/main">
+              <a:graphicData uri="http://schemas.openxmlformats.org/drawingml/2006/picture">
+                <pic:pic xmlns:pic="http://schemas.openxmlformats.org/drawingml/2006/picture">
+                  <pic:nvPicPr>
+                    <pic:cNvPr id="1" name=""/>
+                    <pic:cNvPicPr/>
+                  </pic:nvPicPr>
+                  <pic:blipFill>
+                    <a:blip r:embed="rId19"/>
+                    <a:stretch>
+                      <a:fillRect/>
+                    </a:stretch>
+                  </pic:blipFill>
+                  <pic:spPr>
+                    <a:xfrm>
+                      <a:off x="0" y="0"/>
+                      <a:ext cx="5612130" cy="1814830"/>
+                    </a:xfrm>
+                    <a:prstGeom prst="rect">
+                      <a:avLst/>
+                    </a:prstGeom>
+                    <a:effectLst>
+                      <a:glow rad="63500">
+                        <a:schemeClr val="accent4">
+                          <a:satMod val="175000"/>
+                          <a:alpha val="40000"/>
+                        </a:schemeClr>
+                      </a:glow>
+                    </a:effectLst>
+                  </pic:spPr>
+                </pic:pic>
+              </a:graphicData>
+            </a:graphic>
+          </wp:inline>
+        </w:drawing>
+      </w:r>
+      <w:r>
+        <w:rPr>
+          <w:rFonts w:ascii="Book Antiqua" w:hAnsi="Book Antiqua" w:cs="Arial"/>
+          <w:sz w:val="24"/>
+          <w:szCs w:val="24"/>
+        </w:rPr>
+        <w:t xml:space="preserve"> </w:t>
+      </w:r>
+    </w:p>
+    <w:p>
+      <w:pPr>
+        <w:jc w:val="both"/>
+        <w:rPr>
+          <w:rFonts w:ascii="Book Antiqua" w:hAnsi="Book Antiqua" w:cs="Arial"/>
+          <w:b/>
+          <w:bCs/>
+          <w:sz w:val="24"/>
+          <w:szCs w:val="24"/>
+        </w:rPr>
+      </w:pPr>
+      <w:r>
+        <w:rPr>
+          <w:rFonts w:ascii="Book Antiqua" w:hAnsi="Book Antiqua" w:cs="Arial"/>
+          <w:b/>
+          <w:bCs/>
+          <w:sz w:val="24"/>
+          <w:szCs w:val="24"/>
+        </w:rPr>
+        <w:t>III.VI.II. ¿Cómo generar las oraciones?</w:t>
+      </w:r>
+    </w:p>
+    <w:p>
+      <w:pPr>
+        <w:jc w:val="both"/>
+        <w:rPr>
+          <w:rFonts w:ascii="Book Antiqua" w:hAnsi="Book Antiqua" w:cs="Arial"/>
+          <w:sz w:val="24"/>
+          <w:szCs w:val="24"/>
+        </w:rPr>
+      </w:pPr>
+      <w:r>
+        <w:rPr>
+          <w:rFonts w:ascii="Book Antiqua" w:hAnsi="Book Antiqua" w:cs="Arial"/>
+          <w:sz w:val="24"/>
+          <w:szCs w:val="24"/>
+        </w:rPr>
+        <w:t xml:space="preserve">Para el hecho de generar las oraciones o crear una lista donde estas estén albergadas se usa sent_tokenize la cual permite al igual que Word_tokenize separar, aunque en este caso serán oraciones. Lo que nos dará un resultado de una lista que contenga las oraciones agrupadas de acuerdo con los signos de puntuación del texto original </w:t>
+      </w:r>
+      <w:r>
+        <w:rPr>
+          <w:rFonts w:ascii="Book Antiqua" w:hAnsi="Book Antiqua" w:cs="Arial"/>
+          <w:sz w:val="24"/>
+          <w:szCs w:val="24"/>
+        </w:rPr>
+        <w:lastRenderedPageBreak/>
+        <w:t xml:space="preserve">de dónde son tomadas. </w:t>
+      </w:r>
+      <w:r>
+        <w:rPr>
+          <w:rFonts w:ascii="Book Antiqua" w:hAnsi="Book Antiqua" w:cs="Arial"/>
+          <w:sz w:val="24"/>
+          <w:szCs w:val="24"/>
+        </w:rPr>
+        <w:t>Por ejemplo para el caso de un texto como el de la imagen o</w:t>
+      </w:r>
+      <w:r>
+        <w:rPr>
+          <w:rFonts w:ascii="Book Antiqua" w:hAnsi="Book Antiqua" w:cs="Arial"/>
+          <w:sz w:val="24"/>
+          <w:szCs w:val="24"/>
+        </w:rPr>
+        <w:t>btendremos al utilizar sent_tokenize una lista como la que se muestra una imagen posterior.</w:t>
+      </w:r>
+    </w:p>
+    <w:p>
+      <w:pPr>
+        <w:jc w:val="both"/>
+        <w:rPr>
+          <w:rFonts w:ascii="Book Antiqua" w:hAnsi="Book Antiqua" w:cs="Arial"/>
+          <w:sz w:val="24"/>
+          <w:szCs w:val="24"/>
+        </w:rPr>
+      </w:pPr>
+      <w:r>
+        <w:rPr>
+          <w:noProof/>
+        </w:rPr>
+        <w:drawing>
+          <wp:inline distT="0" distB="0" distL="0" distR="0" wp14:anchorId="477F3110" wp14:editId="5F15B8A1">
+            <wp:extent cx="5612130" cy="2288540"/>
+            <wp:effectExtent l="76200" t="76200" r="83820" b="73660"/>
+            <wp:docPr id="34" name="Imagen 34"/>
+            <wp:cNvGraphicFramePr>
+              <a:graphicFrameLocks xmlns:a="http://schemas.openxmlformats.org/drawingml/2006/main" noChangeAspect="1"/>
+            </wp:cNvGraphicFramePr>
+            <a:graphic xmlns:a="http://schemas.openxmlformats.org/drawingml/2006/main">
+              <a:graphicData uri="http://schemas.openxmlformats.org/drawingml/2006/picture">
+                <pic:pic xmlns:pic="http://schemas.openxmlformats.org/drawingml/2006/picture">
+                  <pic:nvPicPr>
+                    <pic:cNvPr id="1" name=""/>
+                    <pic:cNvPicPr/>
+                  </pic:nvPicPr>
+                  <pic:blipFill>
+                    <a:blip r:embed="rId20"/>
+                    <a:stretch>
+                      <a:fillRect/>
+                    </a:stretch>
+                  </pic:blipFill>
+                  <pic:spPr>
+                    <a:xfrm>
+                      <a:off x="0" y="0"/>
+                      <a:ext cx="5612130" cy="2288540"/>
+                    </a:xfrm>
+                    <a:prstGeom prst="rect">
+                      <a:avLst/>
+                    </a:prstGeom>
+                    <a:effectLst>
+                      <a:glow rad="63500">
+                        <a:schemeClr val="accent4">
+                          <a:satMod val="175000"/>
+                          <a:alpha val="40000"/>
+                        </a:schemeClr>
+                      </a:glow>
+                    </a:effectLst>
+                  </pic:spPr>
+                </pic:pic>
+              </a:graphicData>
+            </a:graphic>
+          </wp:inline>
+        </w:drawing>
+      </w:r>
+    </w:p>
+    <w:p>
+      <w:pPr>
+        <w:jc w:val="both"/>
+        <w:rPr>
+          <w:rFonts w:ascii="Book Antiqua" w:hAnsi="Book Antiqua" w:cs="Arial"/>
+          <w:sz w:val="24"/>
+          <w:szCs w:val="24"/>
+        </w:rPr>
+      </w:pPr>
+      <w:r>
+        <w:rPr>
+          <w:rFonts w:ascii="Book Antiqua" w:hAnsi="Book Antiqua" w:cs="Arial"/>
+          <w:sz w:val="24"/>
+          <w:szCs w:val="24"/>
+        </w:rPr>
+        <w:t>Se obtienen las siguientes oraciones.</w:t>
+      </w:r>
+    </w:p>
+    <w:p>
+      <w:pPr>
+        <w:jc w:val="both"/>
+        <w:rPr>
+          <w:rFonts w:ascii="Book Antiqua" w:hAnsi="Book Antiqua" w:cs="Arial"/>
+          <w:sz w:val="24"/>
+          <w:szCs w:val="24"/>
+        </w:rPr>
+      </w:pPr>
+      <w:r>
+        <w:rPr>
+          <w:noProof/>
+        </w:rPr>
+        <w:drawing>
+          <wp:inline distT="0" distB="0" distL="0" distR="0" wp14:anchorId="70314E84" wp14:editId="2967EEB2">
+            <wp:extent cx="5612130" cy="2272665"/>
+            <wp:effectExtent l="76200" t="76200" r="83820" b="70485"/>
+            <wp:docPr id="35" name="Imagen 35"/>
+            <wp:cNvGraphicFramePr>
+              <a:graphicFrameLocks xmlns:a="http://schemas.openxmlformats.org/drawingml/2006/main" noChangeAspect="1"/>
+            </wp:cNvGraphicFramePr>
+            <a:graphic xmlns:a="http://schemas.openxmlformats.org/drawingml/2006/main">
+              <a:graphicData uri="http://schemas.openxmlformats.org/drawingml/2006/picture">
+                <pic:pic xmlns:pic="http://schemas.openxmlformats.org/drawingml/2006/picture">
+                  <pic:nvPicPr>
+                    <pic:cNvPr id="1" name=""/>
+                    <pic:cNvPicPr/>
+                  </pic:nvPicPr>
+                  <pic:blipFill>
+                    <a:blip r:embed="rId21"/>
+                    <a:stretch>
+                      <a:fillRect/>
+                    </a:stretch>
+                  </pic:blipFill>
+                  <pic:spPr>
+                    <a:xfrm>
+                      <a:off x="0" y="0"/>
+                      <a:ext cx="5612130" cy="2272665"/>
+                    </a:xfrm>
+                    <a:prstGeom prst="rect">
+                      <a:avLst/>
+                    </a:prstGeom>
+                    <a:effectLst>
+                      <a:glow rad="63500">
+                        <a:schemeClr val="accent4">
+                          <a:satMod val="175000"/>
+                          <a:alpha val="40000"/>
+                        </a:schemeClr>
+                      </a:glow>
+                    </a:effectLst>
+                  </pic:spPr>
+                </pic:pic>
+              </a:graphicData>
+            </a:graphic>
+          </wp:inline>
+        </w:drawing>
+      </w:r>
+    </w:p>
+    <w:p>
+      <w:pPr>
+        <w:jc w:val="both"/>
+        <w:rPr>
+          <w:rFonts w:ascii="Book Antiqua" w:hAnsi="Book Antiqua" w:cs="Arial"/>
+          <w:sz w:val="24"/>
+          <w:szCs w:val="24"/>
+        </w:rPr>
+      </w:pPr>
+    </w:p>
+    <w:p>
+      <w:pPr>
+        <w:jc w:val="both"/>
+        <w:rPr>
+          <w:rFonts w:ascii="Book Antiqua" w:hAnsi="Book Antiqua" w:cs="Arial"/>
+          <w:sz w:val="24"/>
+          <w:szCs w:val="24"/>
+        </w:rPr>
+      </w:pPr>
+      <w:r>
+        <w:rPr>
+          <w:rFonts w:ascii="Book Antiqua" w:hAnsi="Book Antiqua" w:cs="Arial"/>
+          <w:sz w:val="24"/>
+          <w:szCs w:val="24"/>
+        </w:rPr>
+        <w:t>Además permite separar las oraciones de acuerdo con los saltos de línea o tabulaciones que se indican en un texto, como en el caso del texto siguiente.</w:t>
+      </w:r>
+    </w:p>
+    <w:p>
+      <w:pPr>
+        <w:jc w:val="both"/>
+        <w:rPr>
+          <w:rFonts w:ascii="Book Antiqua" w:hAnsi="Book Antiqua" w:cs="Arial"/>
+          <w:sz w:val="24"/>
+          <w:szCs w:val="24"/>
+        </w:rPr>
+      </w:pPr>
+      <w:r>
+        <w:rPr>
+          <w:noProof/>
+        </w:rPr>
+        <w:lastRenderedPageBreak/>
+        <w:drawing>
+          <wp:inline distT="0" distB="0" distL="0" distR="0" wp14:anchorId="16ED6ECF" wp14:editId="25BADFB1">
+            <wp:extent cx="5612130" cy="3546475"/>
+            <wp:effectExtent l="76200" t="76200" r="83820" b="73025"/>
+            <wp:docPr id="36" name="Imagen 36"/>
+            <wp:cNvGraphicFramePr>
+              <a:graphicFrameLocks xmlns:a="http://schemas.openxmlformats.org/drawingml/2006/main" noChangeAspect="1"/>
+            </wp:cNvGraphicFramePr>
+            <a:graphic xmlns:a="http://schemas.openxmlformats.org/drawingml/2006/main">
+              <a:graphicData uri="http://schemas.openxmlformats.org/drawingml/2006/picture">
+                <pic:pic xmlns:pic="http://schemas.openxmlformats.org/drawingml/2006/picture">
+                  <pic:nvPicPr>
+                    <pic:cNvPr id="1" name=""/>
+                    <pic:cNvPicPr/>
+                  </pic:nvPicPr>
+                  <pic:blipFill>
+                    <a:blip r:embed="rId22"/>
+                    <a:stretch>
+                      <a:fillRect/>
+                    </a:stretch>
+                  </pic:blipFill>
+                  <pic:spPr>
+                    <a:xfrm>
+                      <a:off x="0" y="0"/>
+                      <a:ext cx="5612130" cy="3546475"/>
+                    </a:xfrm>
+                    <a:prstGeom prst="rect">
+                      <a:avLst/>
+                    </a:prstGeom>
+                    <a:effectLst>
+                      <a:glow rad="63500">
+                        <a:schemeClr val="accent4">
+                          <a:satMod val="175000"/>
+                          <a:alpha val="40000"/>
+                        </a:schemeClr>
+                      </a:glow>
+                    </a:effectLst>
+                  </pic:spPr>
+                </pic:pic>
+              </a:graphicData>
+            </a:graphic>
+          </wp:inline>
+        </w:drawing>
+      </w:r>
+    </w:p>
+    <w:p>
+      <w:pPr>
+        <w:jc w:val="both"/>
+        <w:rPr>
+          <w:rFonts w:ascii="Book Antiqua" w:hAnsi="Book Antiqua" w:cs="Arial"/>
+          <w:sz w:val="24"/>
+          <w:szCs w:val="24"/>
+        </w:rPr>
+      </w:pPr>
+      <w:r>
+        <w:rPr>
+          <w:rFonts w:ascii="Book Antiqua" w:hAnsi="Book Antiqua" w:cs="Arial"/>
+          <w:sz w:val="24"/>
+          <w:szCs w:val="24"/>
+        </w:rPr>
+        <w:t>Obteniendo.</w:t>
+      </w:r>
+    </w:p>
+    <w:p>
+      <w:pPr>
+        <w:jc w:val="both"/>
+        <w:rPr>
+          <w:rFonts w:ascii="Book Antiqua" w:hAnsi="Book Antiqua" w:cs="Arial"/>
+          <w:sz w:val="24"/>
+          <w:szCs w:val="24"/>
+        </w:rPr>
+      </w:pPr>
+      <w:r>
+        <w:rPr>
+          <w:noProof/>
+        </w:rPr>
+        <w:drawing>
+          <wp:inline distT="0" distB="0" distL="0" distR="0" wp14:anchorId="3B2EEC55" wp14:editId="062458C4">
+            <wp:extent cx="5612130" cy="2149475"/>
+            <wp:effectExtent l="0" t="0" r="7620" b="3175"/>
+            <wp:docPr id="37" name="Imagen 37"/>
+            <wp:cNvGraphicFramePr>
+              <a:graphicFrameLocks xmlns:a="http://schemas.openxmlformats.org/drawingml/2006/main" noChangeAspect="1"/>
+            </wp:cNvGraphicFramePr>
+            <a:graphic xmlns:a="http://schemas.openxmlformats.org/drawingml/2006/main">
+              <a:graphicData uri="http://schemas.openxmlformats.org/drawingml/2006/picture">
+                <pic:pic xmlns:pic="http://schemas.openxmlformats.org/drawingml/2006/picture">
+                  <pic:nvPicPr>
+                    <pic:cNvPr id="1" name=""/>
+                    <pic:cNvPicPr/>
+                  </pic:nvPicPr>
+                  <pic:blipFill>
+                    <a:blip r:embed="rId23"/>
+                    <a:stretch>
+                      <a:fillRect/>
+                    </a:stretch>
+                  </pic:blipFill>
+                  <pic:spPr>
+                    <a:xfrm>
+                      <a:off x="0" y="0"/>
+                      <a:ext cx="5612130" cy="2149475"/>
+                    </a:xfrm>
+                    <a:prstGeom prst="rect">
+                      <a:avLst/>
+                    </a:prstGeom>
+                  </pic:spPr>
+                </pic:pic>
+              </a:graphicData>
+            </a:graphic>
+          </wp:inline>
+        </w:drawing>
+      </w:r>
+    </w:p>
+    <w:p>
+      <w:pPr>
+        <w:jc w:val="both"/>
+        <w:rPr>
+          <w:rFonts w:ascii="Book Antiqua" w:hAnsi="Book Antiqua" w:cs="Arial"/>
+          <w:sz w:val="24"/>
+          <w:szCs w:val="24"/>
+        </w:rPr>
+      </w:pPr>
+      <w:r>
+        <w:rPr>
+          <w:rFonts w:ascii="Book Antiqua" w:hAnsi="Book Antiqua" w:cs="Arial"/>
+          <w:sz w:val="24"/>
+          <w:szCs w:val="24"/>
+        </w:rPr>
+        <w:t xml:space="preserve">Una vez que tenemos un conjunto de oraciones que aparecen en nuestro texto, es de importancia saber cuál es el proceso que determina como se valorizarán cada una de las oraciones. </w:t>
+      </w:r>
+    </w:p>
+    <w:p>
+      <w:pPr>
+        <w:jc w:val="both"/>
+        <w:rPr>
+          <w:rFonts w:ascii="Book Antiqua" w:hAnsi="Book Antiqua" w:cs="Arial"/>
+          <w:sz w:val="24"/>
+          <w:szCs w:val="24"/>
+        </w:rPr>
+      </w:pPr>
+      <w:r>
+        <w:rPr>
+          <w:rFonts w:ascii="Book Antiqua" w:hAnsi="Book Antiqua" w:cs="Arial"/>
+          <w:sz w:val="24"/>
+          <w:szCs w:val="24"/>
+        </w:rPr>
+        <w:t xml:space="preserve">Para esto se recorren las oraciones que se encuentran en el texto, posteriormente se recorren las partes que componen a la tabla de frecuencias, entonces si la palabra esta en las oraciones en minúscula y además en diccionario de oraciones a valorizar se suma uno a su frecuencia en la posición, en caso contrario el valor asignado para </w:t>
+      </w:r>
+      <w:r>
+        <w:rPr>
+          <w:rFonts w:ascii="Book Antiqua" w:hAnsi="Book Antiqua" w:cs="Arial"/>
+          <w:sz w:val="24"/>
+          <w:szCs w:val="24"/>
+        </w:rPr>
+        <w:lastRenderedPageBreak/>
+        <w:t xml:space="preserve">si posición corresponde al de su frecuencia absoluta, de esta forma se obtienen las oraciones con valor, como se muestra en la imagen siguiente. </w:t>
+      </w:r>
+    </w:p>
+    <w:p>
+      <w:pPr>
+        <w:jc w:val="both"/>
+        <w:rPr>
+          <w:rFonts w:ascii="Book Antiqua" w:hAnsi="Book Antiqua" w:cs="Arial"/>
+          <w:sz w:val="24"/>
+          <w:szCs w:val="24"/>
+        </w:rPr>
+      </w:pPr>
+      <w:r>
+        <w:rPr>
+          <w:noProof/>
+        </w:rPr>
+        <w:drawing>
+          <wp:inline distT="0" distB="0" distL="0" distR="0" wp14:anchorId="0F2EF42B" wp14:editId="22167A9B">
+            <wp:extent cx="5612130" cy="3882390"/>
+            <wp:effectExtent l="0" t="0" r="7620" b="3810"/>
+            <wp:docPr id="38" name="Imagen 38"/>
+            <wp:cNvGraphicFramePr>
+              <a:graphicFrameLocks xmlns:a="http://schemas.openxmlformats.org/drawingml/2006/main" noChangeAspect="1"/>
+            </wp:cNvGraphicFramePr>
+            <a:graphic xmlns:a="http://schemas.openxmlformats.org/drawingml/2006/main">
+              <a:graphicData uri="http://schemas.openxmlformats.org/drawingml/2006/picture">
+                <pic:pic xmlns:pic="http://schemas.openxmlformats.org/drawingml/2006/picture">
+                  <pic:nvPicPr>
+                    <pic:cNvPr id="1" name=""/>
+                    <pic:cNvPicPr/>
+                  </pic:nvPicPr>
+                  <pic:blipFill>
+                    <a:blip r:embed="rId24"/>
+                    <a:stretch>
+                      <a:fillRect/>
+                    </a:stretch>
+                  </pic:blipFill>
+                  <pic:spPr>
+                    <a:xfrm>
+                      <a:off x="0" y="0"/>
+                      <a:ext cx="5612130" cy="3882390"/>
+                    </a:xfrm>
+                    <a:prstGeom prst="rect">
+                      <a:avLst/>
+                    </a:prstGeom>
+                  </pic:spPr>
+                </pic:pic>
+              </a:graphicData>
+            </a:graphic>
+          </wp:inline>
+        </w:drawing>
+      </w:r>
+      <w:bookmarkStart w:id="14" w:name="_GoBack"/>
+      <w:bookmarkEnd w:id="14"/>
+    </w:p>
+    <w:p>
+      <w:pPr>
+        <w:jc w:val="both"/>
+        <w:rPr>
+          <w:rFonts w:ascii="Book Antiqua" w:hAnsi="Book Antiqua" w:cs="Arial"/>
+          <w:b/>
+          <w:bCs/>
+          <w:sz w:val="24"/>
+          <w:szCs w:val="24"/>
+        </w:rPr>
+      </w:pPr>
+      <w:r>
+        <w:rPr>
+          <w:rFonts w:ascii="Book Antiqua" w:hAnsi="Book Antiqua" w:cs="Arial"/>
+          <w:b/>
+          <w:bCs/>
+          <w:sz w:val="24"/>
+          <w:szCs w:val="24"/>
+        </w:rPr>
+        <w:t>III.  ¿Qué hay de la interfaz gráfica?</w:t>
+      </w:r>
+    </w:p>
+    <w:p>
+      <w:pPr>
+        <w:jc w:val="both"/>
+        <w:rPr>
+          <w:rFonts w:ascii="Book Antiqua" w:hAnsi="Book Antiqua" w:cs="Arial"/>
           <w:sz w:val="24"/>
           <w:szCs w:val="24"/>
         </w:rPr>
@@ -12422,7 +14167,6 @@
           <w:sz w:val="24"/>
           <w:szCs w:val="24"/>
         </w:rPr>
-        <w:lastRenderedPageBreak/>
         <w:t>$</w:t>
       </w:r>
       <w:r>
@@ -12706,6 +14450,7 @@
           <w:sz w:val="24"/>
           <w:szCs w:val="24"/>
         </w:rPr>
+        <w:lastRenderedPageBreak/>
         <w:t>$make install</w:t>
       </w:r>
     </w:p>
@@ -13205,7 +14950,6 @@
           <w:sz w:val="24"/>
           <w:szCs w:val="24"/>
         </w:rPr>
-        <w:lastRenderedPageBreak/>
         <w:t>Presentación de resultados</w:t>
       </w:r>
       <w:r>
@@ -13254,6 +14998,7 @@
           <w:sz w:val="24"/>
           <w:szCs w:val="24"/>
         </w:rPr>
+        <w:lastRenderedPageBreak/>
         <w:t>•</w:t>
       </w:r>
       <w:r>
@@ -13325,7 +15070,7 @@
                     <pic:cNvPicPr/>
                   </pic:nvPicPr>
                   <pic:blipFill>
-                    <a:blip r:embed="rId16">
+                    <a:blip r:embed="rId25">
                       <a:extLst>
                         <a:ext uri="{28A0092B-C50C-407E-A947-70E740481C1C}">
                           <a14:useLocalDpi xmlns:a14="http://schemas.microsoft.com/office/drawing/2010/main" val="0"/>
@@ -13475,7 +15220,7 @@
                     <pic:cNvPicPr/>
                   </pic:nvPicPr>
                   <pic:blipFill>
-                    <a:blip r:embed="rId17">
+                    <a:blip r:embed="rId26">
                       <a:extLst>
                         <a:ext uri="{28A0092B-C50C-407E-A947-70E740481C1C}">
                           <a14:useLocalDpi xmlns:a14="http://schemas.microsoft.com/office/drawing/2010/main" val="0"/>
@@ -13615,7 +15360,6 @@
           <w:sz w:val="24"/>
           <w:szCs w:val="24"/>
         </w:rPr>
-        <w:lastRenderedPageBreak/>
         <w:t>Figura No.2. Segunda parte. Tabla de Frecuencias</w:t>
       </w:r>
     </w:p>
@@ -13647,6 +15391,7 @@
           <w:sz w:val="24"/>
           <w:szCs w:val="24"/>
         </w:rPr>
+        <w:lastRenderedPageBreak/>
         <w:t>-</w:t>
       </w:r>
       <w:r>
@@ -13718,7 +15463,7 @@
                     <pic:cNvPicPr/>
                   </pic:nvPicPr>
                   <pic:blipFill>
-                    <a:blip r:embed="rId18">
+                    <a:blip r:embed="rId27">
                       <a:extLst>
                         <a:ext uri="{28A0092B-C50C-407E-A947-70E740481C1C}">
                           <a14:useLocalDpi xmlns:a14="http://schemas.microsoft.com/office/drawing/2010/main" val="0"/>
@@ -13917,7 +15662,7 @@
                     <pic:cNvPicPr/>
                   </pic:nvPicPr>
                   <pic:blipFill>
-                    <a:blip r:embed="rId19">
+                    <a:blip r:embed="rId28">
                       <a:extLst>
                         <a:ext uri="{28A0092B-C50C-407E-A947-70E740481C1C}">
                           <a14:useLocalDpi xmlns:a14="http://schemas.microsoft.com/office/drawing/2010/main" val="0"/>
@@ -14071,7 +15816,7 @@
                     <pic:cNvPicPr/>
                   </pic:nvPicPr>
                   <pic:blipFill>
-                    <a:blip r:embed="rId20"/>
+                    <a:blip r:embed="rId29"/>
                     <a:stretch>
                       <a:fillRect/>
                     </a:stretch>
@@ -14358,7 +16103,7 @@
                     <pic:cNvPicPr/>
                   </pic:nvPicPr>
                   <pic:blipFill>
-                    <a:blip r:embed="rId21">
+                    <a:blip r:embed="rId30">
                       <a:extLst>
                         <a:ext uri="{28A0092B-C50C-407E-A947-70E740481C1C}">
                           <a14:useLocalDpi xmlns:a14="http://schemas.microsoft.com/office/drawing/2010/main" val="0"/>
@@ -14506,7 +16251,7 @@
                     <pic:cNvPicPr/>
                   </pic:nvPicPr>
                   <pic:blipFill>
-                    <a:blip r:embed="rId22">
+                    <a:blip r:embed="rId31">
                       <a:extLst>
                         <a:ext uri="{28A0092B-C50C-407E-A947-70E740481C1C}">
                           <a14:useLocalDpi xmlns:a14="http://schemas.microsoft.com/office/drawing/2010/main" val="0"/>
@@ -14678,7 +16423,7 @@
                     <pic:cNvPicPr/>
                   </pic:nvPicPr>
                   <pic:blipFill>
-                    <a:blip r:embed="rId23"/>
+                    <a:blip r:embed="rId32"/>
                     <a:stretch>
                       <a:fillRect/>
                     </a:stretch>
@@ -14800,7 +16545,7 @@
                     <pic:cNvPicPr/>
                   </pic:nvPicPr>
                   <pic:blipFill>
-                    <a:blip r:embed="rId24">
+                    <a:blip r:embed="rId33">
                       <a:extLst>
                         <a:ext uri="{28A0092B-C50C-407E-A947-70E740481C1C}">
                           <a14:useLocalDpi xmlns:a14="http://schemas.microsoft.com/office/drawing/2010/main" val="0"/>
@@ -15017,7 +16762,7 @@
                     <pic:cNvPicPr/>
                   </pic:nvPicPr>
                   <pic:blipFill>
-                    <a:blip r:embed="rId25"/>
+                    <a:blip r:embed="rId34"/>
                     <a:stretch>
                       <a:fillRect/>
                     </a:stretch>
@@ -15176,7 +16921,7 @@
                     <pic:cNvPicPr/>
                   </pic:nvPicPr>
                   <pic:blipFill>
-                    <a:blip r:embed="rId26">
+                    <a:blip r:embed="rId35">
                       <a:extLst>
                         <a:ext uri="{28A0092B-C50C-407E-A947-70E740481C1C}">
                           <a14:useLocalDpi xmlns:a14="http://schemas.microsoft.com/office/drawing/2010/main" val="0"/>
@@ -15410,7 +17155,7 @@
                     <pic:cNvPicPr/>
                   </pic:nvPicPr>
                   <pic:blipFill>
-                    <a:blip r:embed="rId27"/>
+                    <a:blip r:embed="rId36"/>
                     <a:stretch>
                       <a:fillRect/>
                     </a:stretch>
@@ -15556,7 +17301,7 @@
                     <pic:cNvPicPr/>
                   </pic:nvPicPr>
                   <pic:blipFill>
-                    <a:blip r:embed="rId28">
+                    <a:blip r:embed="rId37">
                       <a:extLst>
                         <a:ext uri="{28A0092B-C50C-407E-A947-70E740481C1C}">
                           <a14:useLocalDpi xmlns:a14="http://schemas.microsoft.com/office/drawing/2010/main" val="0"/>
@@ -15769,7 +17514,7 @@
                     <pic:cNvPicPr/>
                   </pic:nvPicPr>
                   <pic:blipFill>
-                    <a:blip r:embed="rId29">
+                    <a:blip r:embed="rId38">
                       <a:extLst>
                         <a:ext uri="{28A0092B-C50C-407E-A947-70E740481C1C}">
                           <a14:useLocalDpi xmlns:a14="http://schemas.microsoft.com/office/drawing/2010/main" val="0"/>
@@ -15955,7 +17700,7 @@
                     <pic:cNvPicPr/>
                   </pic:nvPicPr>
                   <pic:blipFill>
-                    <a:blip r:embed="rId30">
+                    <a:blip r:embed="rId39">
                       <a:extLst>
                         <a:ext uri="{28A0092B-C50C-407E-A947-70E740481C1C}">
                           <a14:useLocalDpi xmlns:a14="http://schemas.microsoft.com/office/drawing/2010/main" val="0"/>
@@ -16126,7 +17871,7 @@
                     <pic:cNvPicPr/>
                   </pic:nvPicPr>
                   <pic:blipFill>
-                    <a:blip r:embed="rId31">
+                    <a:blip r:embed="rId40">
                       <a:extLst>
                         <a:ext uri="{28A0092B-C50C-407E-A947-70E740481C1C}">
                           <a14:useLocalDpi xmlns:a14="http://schemas.microsoft.com/office/drawing/2010/main" val="0"/>
@@ -16238,7 +17983,7 @@
                     <pic:cNvPicPr/>
                   </pic:nvPicPr>
                   <pic:blipFill>
-                    <a:blip r:embed="rId32">
+                    <a:blip r:embed="rId41">
                       <a:extLst>
                         <a:ext uri="{28A0092B-C50C-407E-A947-70E740481C1C}">
                           <a14:useLocalDpi xmlns:a14="http://schemas.microsoft.com/office/drawing/2010/main" val="0"/>
@@ -16394,7 +18139,7 @@
                     <pic:cNvPicPr/>
                   </pic:nvPicPr>
                   <pic:blipFill>
-                    <a:blip r:embed="rId33">
+                    <a:blip r:embed="rId42">
                       <a:extLst>
                         <a:ext uri="{28A0092B-C50C-407E-A947-70E740481C1C}">
                           <a14:useLocalDpi xmlns:a14="http://schemas.microsoft.com/office/drawing/2010/main" val="0"/>
@@ -16602,7 +18347,7 @@
                     <pic:cNvPicPr/>
                   </pic:nvPicPr>
                   <pic:blipFill>
-                    <a:blip r:embed="rId34"/>
+                    <a:blip r:embed="rId43"/>
                     <a:stretch>
                       <a:fillRect/>
                     </a:stretch>
@@ -16943,7 +18688,7 @@
           <w:szCs w:val="24"/>
         </w:rPr>
       </w:pPr>
-      <w:hyperlink r:id="rId35" w:history="1">
+      <w:hyperlink r:id="rId44" w:history="1">
         <w:r>
           <w:rPr>
             <w:rStyle w:val="Hipervnculo"/>
@@ -16964,7 +18709,7 @@
           <w:szCs w:val="24"/>
         </w:rPr>
       </w:pPr>
-      <w:hyperlink r:id="rId36" w:history="1">
+      <w:hyperlink r:id="rId45" w:history="1">
         <w:r>
           <w:rPr>
             <w:rStyle w:val="Hipervnculo"/>
@@ -16985,7 +18730,7 @@
           <w:szCs w:val="24"/>
         </w:rPr>
       </w:pPr>
-      <w:hyperlink r:id="rId37" w:history="1">
+      <w:hyperlink r:id="rId46" w:history="1">
         <w:r>
           <w:rPr>
             <w:rStyle w:val="Hipervnculo"/>
@@ -17008,7 +18753,7 @@
           <w:szCs w:val="24"/>
         </w:rPr>
       </w:pPr>
-      <w:hyperlink r:id="rId38" w:history="1">
+      <w:hyperlink r:id="rId47" w:history="1">
         <w:r>
           <w:rPr>
             <w:rStyle w:val="Hipervnculo"/>
@@ -17074,7 +18819,7 @@
           <w:szCs w:val="24"/>
         </w:rPr>
       </w:pPr>
-      <w:hyperlink r:id="rId39" w:history="1">
+      <w:hyperlink r:id="rId48" w:history="1">
         <w:r>
           <w:rPr>
             <w:rStyle w:val="Hipervnculo"/>
@@ -17087,7 +18832,7 @@
       </w:hyperlink>
     </w:p>
     <w:sectPr>
-      <w:footerReference w:type="default" r:id="rId40"/>
+      <w:footerReference w:type="default" r:id="rId49"/>
       <w:pgSz w:w="12240" w:h="15840"/>
       <w:pgMar w:top="1417" w:right="1701" w:bottom="1417" w:left="1701" w:header="708" w:footer="708" w:gutter="0"/>
       <w:pgNumType w:start="1"/>
@@ -17330,6 +19075,119 @@
 <file path=word/numbering.xml><?xml version="1.0" encoding="utf-8"?>
 <w:numbering xmlns:wpc="http://schemas.microsoft.com/office/word/2010/wordprocessingCanvas" xmlns:cx="http://schemas.microsoft.com/office/drawing/2014/chartex" xmlns:cx1="http://schemas.microsoft.com/office/drawing/2015/9/8/chartex" xmlns:cx2="http://schemas.microsoft.com/office/drawing/2015/10/21/chartex" xmlns:cx3="http://schemas.microsoft.com/office/drawing/2016/5/9/chartex" xmlns:cx4="http://schemas.microsoft.com/office/drawing/2016/5/10/chartex" xmlns:cx5="http://schemas.microsoft.com/office/drawing/2016/5/11/chartex" xmlns:cx6="http://schemas.microsoft.com/office/drawing/2016/5/12/chartex" xmlns:cx7="http://schemas.microsoft.com/office/drawing/2016/5/13/chartex" xmlns:cx8="http://schemas.microsoft.com/office/drawing/2016/5/14/chartex" xmlns:mc="http://schemas.openxmlformats.org/markup-compatibility/2006" xmlns:aink="http://schemas.microsoft.com/office/drawing/2016/ink" xmlns:am3d="http://schemas.microsoft.com/office/drawing/2017/model3d" xmlns:o="urn:schemas-microsoft-com:office:office" xmlns:r="http://schemas.openxmlformats.org/officeDocument/2006/relationships" xmlns:m="http://schemas.openxmlformats.org/officeDocument/2006/math" xmlns:v="urn:schemas-microsoft-com:vml" xmlns:wp14="http://schemas.microsoft.com/office/word/2010/wordprocessingDrawing" xmlns:wp="http://schemas.openxmlformats.org/drawingml/2006/wordprocessingDrawing" xmlns:w10="urn:schemas-microsoft-com:office:word" xmlns:w="http://schemas.openxmlformats.org/wordprocessingml/2006/main" xmlns:w14="http://schemas.microsoft.com/office/word/2010/wordml" xmlns:w15="http://schemas.microsoft.com/office/word/2012/wordml" xmlns:w16cid="http://schemas.microsoft.com/office/word/2016/wordml/cid" xmlns:w16se="http://schemas.microsoft.com/office/word/2015/wordml/symex" xmlns:wpg="http://schemas.microsoft.com/office/word/2010/wordprocessingGroup" xmlns:wpi="http://schemas.microsoft.com/office/word/2010/wordprocessingInk" xmlns:wne="http://schemas.microsoft.com/office/word/2006/wordml" xmlns:wps="http://schemas.microsoft.com/office/word/2010/wordprocessingShape" mc:Ignorable="w14 w15 w16se w16cid wp14">
   <w:abstractNum w:abstractNumId="0" w15:restartNumberingAfterBreak="0">
+    <w:nsid w:val="0AB86006"/>
+    <w:multiLevelType w:val="hybridMultilevel"/>
+    <w:tmpl w:val="9B908B44"/>
+    <w:lvl w:ilvl="0" w:tplc="52E8F2C8">
+      <w:start w:val="3"/>
+      <w:numFmt w:val="bullet"/>
+      <w:lvlText w:val="-"/>
+      <w:lvlJc w:val="left"/>
+      <w:pPr>
+        <w:ind w:left="720" w:hanging="360"/>
+      </w:pPr>
+      <w:rPr>
+        <w:rFonts w:ascii="Book Antiqua" w:eastAsia="Calibri" w:hAnsi="Book Antiqua" w:cs="Arial" w:hint="default"/>
+      </w:rPr>
+    </w:lvl>
+    <w:lvl w:ilvl="1" w:tplc="0C0A0003" w:tentative="1">
+      <w:start w:val="1"/>
+      <w:numFmt w:val="bullet"/>
+      <w:lvlText w:val="o"/>
+      <w:lvlJc w:val="left"/>
+      <w:pPr>
+        <w:ind w:left="1440" w:hanging="360"/>
+      </w:pPr>
+      <w:rPr>
+        <w:rFonts w:ascii="Courier New" w:hAnsi="Courier New" w:cs="Courier New" w:hint="default"/>
+      </w:rPr>
+    </w:lvl>
+    <w:lvl w:ilvl="2" w:tplc="0C0A0005" w:tentative="1">
+      <w:start w:val="1"/>
+      <w:numFmt w:val="bullet"/>
+      <w:lvlText w:val=""/>
+      <w:lvlJc w:val="left"/>
+      <w:pPr>
+        <w:ind w:left="2160" w:hanging="360"/>
+      </w:pPr>
+      <w:rPr>
+        <w:rFonts w:ascii="Wingdings" w:hAnsi="Wingdings" w:hint="default"/>
+      </w:rPr>
+    </w:lvl>
+    <w:lvl w:ilvl="3" w:tplc="0C0A0001" w:tentative="1">
+      <w:start w:val="1"/>
+      <w:numFmt w:val="bullet"/>
+      <w:lvlText w:val=""/>
+      <w:lvlJc w:val="left"/>
+      <w:pPr>
+        <w:ind w:left="2880" w:hanging="360"/>
+      </w:pPr>
+      <w:rPr>
+        <w:rFonts w:ascii="Symbol" w:hAnsi="Symbol" w:hint="default"/>
+      </w:rPr>
+    </w:lvl>
+    <w:lvl w:ilvl="4" w:tplc="0C0A0003" w:tentative="1">
+      <w:start w:val="1"/>
+      <w:numFmt w:val="bullet"/>
+      <w:lvlText w:val="o"/>
+      <w:lvlJc w:val="left"/>
+      <w:pPr>
+        <w:ind w:left="3600" w:hanging="360"/>
+      </w:pPr>
+      <w:rPr>
+        <w:rFonts w:ascii="Courier New" w:hAnsi="Courier New" w:cs="Courier New" w:hint="default"/>
+      </w:rPr>
+    </w:lvl>
+    <w:lvl w:ilvl="5" w:tplc="0C0A0005" w:tentative="1">
+      <w:start w:val="1"/>
+      <w:numFmt w:val="bullet"/>
+      <w:lvlText w:val=""/>
+      <w:lvlJc w:val="left"/>
+      <w:pPr>
+        <w:ind w:left="4320" w:hanging="360"/>
+      </w:pPr>
+      <w:rPr>
+        <w:rFonts w:ascii="Wingdings" w:hAnsi="Wingdings" w:hint="default"/>
+      </w:rPr>
+    </w:lvl>
+    <w:lvl w:ilvl="6" w:tplc="0C0A0001" w:tentative="1">
+      <w:start w:val="1"/>
+      <w:numFmt w:val="bullet"/>
+      <w:lvlText w:val=""/>
+      <w:lvlJc w:val="left"/>
+      <w:pPr>
+        <w:ind w:left="5040" w:hanging="360"/>
+      </w:pPr>
+      <w:rPr>
+        <w:rFonts w:ascii="Symbol" w:hAnsi="Symbol" w:hint="default"/>
+      </w:rPr>
+    </w:lvl>
+    <w:lvl w:ilvl="7" w:tplc="0C0A0003" w:tentative="1">
+      <w:start w:val="1"/>
+      <w:numFmt w:val="bullet"/>
+      <w:lvlText w:val="o"/>
+      <w:lvlJc w:val="left"/>
+      <w:pPr>
+        <w:ind w:left="5760" w:hanging="360"/>
+      </w:pPr>
+      <w:rPr>
+        <w:rFonts w:ascii="Courier New" w:hAnsi="Courier New" w:cs="Courier New" w:hint="default"/>
+      </w:rPr>
+    </w:lvl>
+    <w:lvl w:ilvl="8" w:tplc="0C0A0005" w:tentative="1">
+      <w:start w:val="1"/>
+      <w:numFmt w:val="bullet"/>
+      <w:lvlText w:val=""/>
+      <w:lvlJc w:val="left"/>
+      <w:pPr>
+        <w:ind w:left="6480" w:hanging="360"/>
+      </w:pPr>
+      <w:rPr>
+        <w:rFonts w:ascii="Wingdings" w:hAnsi="Wingdings" w:hint="default"/>
+      </w:rPr>
+    </w:lvl>
+  </w:abstractNum>
+  <w:abstractNum w:abstractNumId="1" w15:restartNumberingAfterBreak="0">
     <w:nsid w:val="11E412A7"/>
     <w:multiLevelType w:val="hybridMultilevel"/>
     <w:tmpl w:val="2C3E9816"/>
@@ -17419,7 +19277,7 @@
       </w:pPr>
     </w:lvl>
   </w:abstractNum>
-  <w:abstractNum w:abstractNumId="1" w15:restartNumberingAfterBreak="0">
+  <w:abstractNum w:abstractNumId="2" w15:restartNumberingAfterBreak="0">
     <w:nsid w:val="15F457A0"/>
     <w:multiLevelType w:val="hybridMultilevel"/>
     <w:tmpl w:val="70C48DEE"/>
@@ -17508,7 +19366,7 @@
       </w:pPr>
     </w:lvl>
   </w:abstractNum>
-  <w:abstractNum w:abstractNumId="2" w15:restartNumberingAfterBreak="0">
+  <w:abstractNum w:abstractNumId="3" w15:restartNumberingAfterBreak="0">
     <w:nsid w:val="37F2710A"/>
     <w:multiLevelType w:val="hybridMultilevel"/>
     <w:tmpl w:val="BDF85966"/>
@@ -17621,7 +19479,7 @@
       </w:rPr>
     </w:lvl>
   </w:abstractNum>
-  <w:abstractNum w:abstractNumId="3" w15:restartNumberingAfterBreak="0">
+  <w:abstractNum w:abstractNumId="4" w15:restartNumberingAfterBreak="0">
     <w:nsid w:val="395830C8"/>
     <w:multiLevelType w:val="multilevel"/>
     <w:tmpl w:val="6CCA02E2"/>
@@ -17734,7 +19592,7 @@
       </w:pPr>
     </w:lvl>
   </w:abstractNum>
-  <w:abstractNum w:abstractNumId="4" w15:restartNumberingAfterBreak="0">
+  <w:abstractNum w:abstractNumId="5" w15:restartNumberingAfterBreak="0">
     <w:nsid w:val="40AD706F"/>
     <w:multiLevelType w:val="multilevel"/>
     <w:tmpl w:val="4D065976"/>
@@ -17883,7 +19741,7 @@
       </w:rPr>
     </w:lvl>
   </w:abstractNum>
-  <w:abstractNum w:abstractNumId="5" w15:restartNumberingAfterBreak="0">
+  <w:abstractNum w:abstractNumId="6" w15:restartNumberingAfterBreak="0">
     <w:nsid w:val="4CA80982"/>
     <w:multiLevelType w:val="multilevel"/>
     <w:tmpl w:val="D4B843B6"/>
@@ -17996,7 +19854,120 @@
       </w:rPr>
     </w:lvl>
   </w:abstractNum>
-  <w:abstractNum w:abstractNumId="6" w15:restartNumberingAfterBreak="0">
+  <w:abstractNum w:abstractNumId="7" w15:restartNumberingAfterBreak="0">
+    <w:nsid w:val="4DEB74C5"/>
+    <w:multiLevelType w:val="hybridMultilevel"/>
+    <w:tmpl w:val="5EE02588"/>
+    <w:lvl w:ilvl="0" w:tplc="A1469A42">
+      <w:start w:val="3"/>
+      <w:numFmt w:val="bullet"/>
+      <w:lvlText w:val="-"/>
+      <w:lvlJc w:val="left"/>
+      <w:pPr>
+        <w:ind w:left="720" w:hanging="360"/>
+      </w:pPr>
+      <w:rPr>
+        <w:rFonts w:ascii="Book Antiqua" w:eastAsia="Calibri" w:hAnsi="Book Antiqua" w:cs="Arial" w:hint="default"/>
+      </w:rPr>
+    </w:lvl>
+    <w:lvl w:ilvl="1" w:tplc="0C0A0003" w:tentative="1">
+      <w:start w:val="1"/>
+      <w:numFmt w:val="bullet"/>
+      <w:lvlText w:val="o"/>
+      <w:lvlJc w:val="left"/>
+      <w:pPr>
+        <w:ind w:left="1440" w:hanging="360"/>
+      </w:pPr>
+      <w:rPr>
+        <w:rFonts w:ascii="Courier New" w:hAnsi="Courier New" w:cs="Courier New" w:hint="default"/>
+      </w:rPr>
+    </w:lvl>
+    <w:lvl w:ilvl="2" w:tplc="0C0A0005" w:tentative="1">
+      <w:start w:val="1"/>
+      <w:numFmt w:val="bullet"/>
+      <w:lvlText w:val=""/>
+      <w:lvlJc w:val="left"/>
+      <w:pPr>
+        <w:ind w:left="2160" w:hanging="360"/>
+      </w:pPr>
+      <w:rPr>
+        <w:rFonts w:ascii="Wingdings" w:hAnsi="Wingdings" w:hint="default"/>
+      </w:rPr>
+    </w:lvl>
+    <w:lvl w:ilvl="3" w:tplc="0C0A0001" w:tentative="1">
+      <w:start w:val="1"/>
+      <w:numFmt w:val="bullet"/>
+      <w:lvlText w:val=""/>
+      <w:lvlJc w:val="left"/>
+      <w:pPr>
+        <w:ind w:left="2880" w:hanging="360"/>
+      </w:pPr>
+      <w:rPr>
+        <w:rFonts w:ascii="Symbol" w:hAnsi="Symbol" w:hint="default"/>
+      </w:rPr>
+    </w:lvl>
+    <w:lvl w:ilvl="4" w:tplc="0C0A0003" w:tentative="1">
+      <w:start w:val="1"/>
+      <w:numFmt w:val="bullet"/>
+      <w:lvlText w:val="o"/>
+      <w:lvlJc w:val="left"/>
+      <w:pPr>
+        <w:ind w:left="3600" w:hanging="360"/>
+      </w:pPr>
+      <w:rPr>
+        <w:rFonts w:ascii="Courier New" w:hAnsi="Courier New" w:cs="Courier New" w:hint="default"/>
+      </w:rPr>
+    </w:lvl>
+    <w:lvl w:ilvl="5" w:tplc="0C0A0005" w:tentative="1">
+      <w:start w:val="1"/>
+      <w:numFmt w:val="bullet"/>
+      <w:lvlText w:val=""/>
+      <w:lvlJc w:val="left"/>
+      <w:pPr>
+        <w:ind w:left="4320" w:hanging="360"/>
+      </w:pPr>
+      <w:rPr>
+        <w:rFonts w:ascii="Wingdings" w:hAnsi="Wingdings" w:hint="default"/>
+      </w:rPr>
+    </w:lvl>
+    <w:lvl w:ilvl="6" w:tplc="0C0A0001" w:tentative="1">
+      <w:start w:val="1"/>
+      <w:numFmt w:val="bullet"/>
+      <w:lvlText w:val=""/>
+      <w:lvlJc w:val="left"/>
+      <w:pPr>
+        <w:ind w:left="5040" w:hanging="360"/>
+      </w:pPr>
+      <w:rPr>
+        <w:rFonts w:ascii="Symbol" w:hAnsi="Symbol" w:hint="default"/>
+      </w:rPr>
+    </w:lvl>
+    <w:lvl w:ilvl="7" w:tplc="0C0A0003" w:tentative="1">
+      <w:start w:val="1"/>
+      <w:numFmt w:val="bullet"/>
+      <w:lvlText w:val="o"/>
+      <w:lvlJc w:val="left"/>
+      <w:pPr>
+        <w:ind w:left="5760" w:hanging="360"/>
+      </w:pPr>
+      <w:rPr>
+        <w:rFonts w:ascii="Courier New" w:hAnsi="Courier New" w:cs="Courier New" w:hint="default"/>
+      </w:rPr>
+    </w:lvl>
+    <w:lvl w:ilvl="8" w:tplc="0C0A0005" w:tentative="1">
+      <w:start w:val="1"/>
+      <w:numFmt w:val="bullet"/>
+      <w:lvlText w:val=""/>
+      <w:lvlJc w:val="left"/>
+      <w:pPr>
+        <w:ind w:left="6480" w:hanging="360"/>
+      </w:pPr>
+      <w:rPr>
+        <w:rFonts w:ascii="Wingdings" w:hAnsi="Wingdings" w:hint="default"/>
+      </w:rPr>
+    </w:lvl>
+  </w:abstractNum>
+  <w:abstractNum w:abstractNumId="8" w15:restartNumberingAfterBreak="0">
     <w:nsid w:val="51F56491"/>
     <w:multiLevelType w:val="multilevel"/>
     <w:tmpl w:val="93024F7C"/>
@@ -18109,7 +20080,7 @@
       </w:rPr>
     </w:lvl>
   </w:abstractNum>
-  <w:abstractNum w:abstractNumId="7" w15:restartNumberingAfterBreak="0">
+  <w:abstractNum w:abstractNumId="9" w15:restartNumberingAfterBreak="0">
     <w:nsid w:val="53937070"/>
     <w:multiLevelType w:val="multilevel"/>
     <w:tmpl w:val="7298A012"/>
@@ -18258,7 +20229,7 @@
       </w:rPr>
     </w:lvl>
   </w:abstractNum>
-  <w:abstractNum w:abstractNumId="8" w15:restartNumberingAfterBreak="0">
+  <w:abstractNum w:abstractNumId="10" w15:restartNumberingAfterBreak="0">
     <w:nsid w:val="6CE7369A"/>
     <w:multiLevelType w:val="multilevel"/>
     <w:tmpl w:val="064AAEA4"/>
@@ -18372,31 +20343,37 @@
     </w:lvl>
   </w:abstractNum>
   <w:num w:numId="1">
+    <w:abstractNumId w:val="8"/>
+  </w:num>
+  <w:num w:numId="2">
     <w:abstractNumId w:val="6"/>
   </w:num>
-  <w:num w:numId="2">
+  <w:num w:numId="3">
+    <w:abstractNumId w:val="9"/>
+  </w:num>
+  <w:num w:numId="4">
     <w:abstractNumId w:val="5"/>
   </w:num>
-  <w:num w:numId="3">
+  <w:num w:numId="5">
+    <w:abstractNumId w:val="10"/>
+  </w:num>
+  <w:num w:numId="6">
+    <w:abstractNumId w:val="4"/>
+  </w:num>
+  <w:num w:numId="7">
+    <w:abstractNumId w:val="3"/>
+  </w:num>
+  <w:num w:numId="8">
+    <w:abstractNumId w:val="1"/>
+  </w:num>
+  <w:num w:numId="9">
+    <w:abstractNumId w:val="2"/>
+  </w:num>
+  <w:num w:numId="10">
     <w:abstractNumId w:val="7"/>
   </w:num>
-  <w:num w:numId="4">
-    <w:abstractNumId w:val="4"/>
-  </w:num>
-  <w:num w:numId="5">
-    <w:abstractNumId w:val="8"/>
-  </w:num>
-  <w:num w:numId="6">
-    <w:abstractNumId w:val="3"/>
-  </w:num>
-  <w:num w:numId="7">
-    <w:abstractNumId w:val="2"/>
-  </w:num>
-  <w:num w:numId="8">
+  <w:num w:numId="11">
     <w:abstractNumId w:val="0"/>
-  </w:num>
-  <w:num w:numId="9">
-    <w:abstractNumId w:val="1"/>
   </w:num>
 </w:numbering>
 </file>

</xml_diff>

<commit_message>
¿Cómo se eligen las oraciones de un resumen?
</commit_message>
<xml_diff>
--- a/Proyecto-AyPIDT-Resumen.docx
+++ b/Proyecto-AyPIDT-Resumen.docx
@@ -154,7 +154,7 @@
               </wp:anchor>
             </w:drawing>
           </mc:Choice>
-          <mc:Fallback xmlns:w16cex="http://schemas.microsoft.com/office/word/2018/wordml/cex" xmlns:w16="http://schemas.microsoft.com/office/word/2018/wordml" xmlns:sl="http://schemas.openxmlformats.org/schemaLibrary/2006/main" xmlns:a="http://schemas.openxmlformats.org/drawingml/2006/main" xmlns:pic="http://schemas.openxmlformats.org/drawingml/2006/picture" xmlns:c="http://schemas.openxmlformats.org/drawingml/2006/chart" xmlns:lc="http://schemas.openxmlformats.org/drawingml/2006/lockedCanvas" xmlns:dgm="http://schemas.openxmlformats.org/drawingml/2006/diagram">
+          <mc:Fallback xmlns:dgm="http://schemas.openxmlformats.org/drawingml/2006/diagram" xmlns:lc="http://schemas.openxmlformats.org/drawingml/2006/lockedCanvas" xmlns:c="http://schemas.openxmlformats.org/drawingml/2006/chart" xmlns:pic="http://schemas.openxmlformats.org/drawingml/2006/picture" xmlns:a="http://schemas.openxmlformats.org/drawingml/2006/main" xmlns:sl="http://schemas.openxmlformats.org/schemaLibrary/2006/main" xmlns:w16="http://schemas.microsoft.com/office/word/2018/wordml" xmlns:w16cex="http://schemas.microsoft.com/office/word/2018/wordml/cex">
             <w:drawing>
               <wp:anchor allowOverlap="1" behindDoc="0" distB="0" distT="0" distL="114300" distR="114300" hidden="0" layoutInCell="1" locked="0" relativeHeight="0" simplePos="0">
                 <wp:simplePos x="0" y="0"/>
@@ -268,7 +268,7 @@
               </wp:anchor>
             </w:drawing>
           </mc:Choice>
-          <mc:Fallback xmlns:w16cex="http://schemas.microsoft.com/office/word/2018/wordml/cex" xmlns:w16="http://schemas.microsoft.com/office/word/2018/wordml" xmlns:sl="http://schemas.openxmlformats.org/schemaLibrary/2006/main" xmlns:a="http://schemas.openxmlformats.org/drawingml/2006/main" xmlns:pic="http://schemas.openxmlformats.org/drawingml/2006/picture" xmlns:c="http://schemas.openxmlformats.org/drawingml/2006/chart" xmlns:lc="http://schemas.openxmlformats.org/drawingml/2006/lockedCanvas" xmlns:dgm="http://schemas.openxmlformats.org/drawingml/2006/diagram">
+          <mc:Fallback xmlns:dgm="http://schemas.openxmlformats.org/drawingml/2006/diagram" xmlns:lc="http://schemas.openxmlformats.org/drawingml/2006/lockedCanvas" xmlns:c="http://schemas.openxmlformats.org/drawingml/2006/chart" xmlns:pic="http://schemas.openxmlformats.org/drawingml/2006/picture" xmlns:a="http://schemas.openxmlformats.org/drawingml/2006/main" xmlns:sl="http://schemas.openxmlformats.org/schemaLibrary/2006/main" xmlns:w16="http://schemas.microsoft.com/office/word/2018/wordml" xmlns:w16cex="http://schemas.microsoft.com/office/word/2018/wordml/cex">
             <w:drawing>
               <wp:anchor allowOverlap="1" behindDoc="0" distB="0" distT="0" distL="114300" distR="114300" hidden="0" layoutInCell="1" locked="0" relativeHeight="0" simplePos="0">
                 <wp:simplePos x="0" y="0"/>
@@ -406,7 +406,7 @@
               </wp:anchor>
             </w:drawing>
           </mc:Choice>
-          <mc:Fallback xmlns:w16cex="http://schemas.microsoft.com/office/word/2018/wordml/cex" xmlns:w16="http://schemas.microsoft.com/office/word/2018/wordml" xmlns:sl="http://schemas.openxmlformats.org/schemaLibrary/2006/main" xmlns:a="http://schemas.openxmlformats.org/drawingml/2006/main" xmlns:pic="http://schemas.openxmlformats.org/drawingml/2006/picture" xmlns:c="http://schemas.openxmlformats.org/drawingml/2006/chart" xmlns:lc="http://schemas.openxmlformats.org/drawingml/2006/lockedCanvas" xmlns:dgm="http://schemas.openxmlformats.org/drawingml/2006/diagram">
+          <mc:Fallback xmlns:dgm="http://schemas.openxmlformats.org/drawingml/2006/diagram" xmlns:lc="http://schemas.openxmlformats.org/drawingml/2006/lockedCanvas" xmlns:c="http://schemas.openxmlformats.org/drawingml/2006/chart" xmlns:pic="http://schemas.openxmlformats.org/drawingml/2006/picture" xmlns:a="http://schemas.openxmlformats.org/drawingml/2006/main" xmlns:sl="http://schemas.openxmlformats.org/schemaLibrary/2006/main" xmlns:w16="http://schemas.microsoft.com/office/word/2018/wordml" xmlns:w16cex="http://schemas.microsoft.com/office/word/2018/wordml/cex">
             <w:drawing>
               <wp:anchor allowOverlap="1" behindDoc="0" distB="0" distT="0" distL="114300" distR="114300" hidden="0" layoutInCell="1" locked="0" relativeHeight="0" simplePos="0">
                 <wp:simplePos x="0" y="0"/>
@@ -500,7 +500,7 @@
               </wp:anchor>
             </w:drawing>
           </mc:Choice>
-          <mc:Fallback xmlns:w16cex="http://schemas.microsoft.com/office/word/2018/wordml/cex" xmlns:w16="http://schemas.microsoft.com/office/word/2018/wordml" xmlns:sl="http://schemas.openxmlformats.org/schemaLibrary/2006/main" xmlns:a="http://schemas.openxmlformats.org/drawingml/2006/main" xmlns:pic="http://schemas.openxmlformats.org/drawingml/2006/picture" xmlns:c="http://schemas.openxmlformats.org/drawingml/2006/chart" xmlns:lc="http://schemas.openxmlformats.org/drawingml/2006/lockedCanvas" xmlns:dgm="http://schemas.openxmlformats.org/drawingml/2006/diagram">
+          <mc:Fallback xmlns:dgm="http://schemas.openxmlformats.org/drawingml/2006/diagram" xmlns:lc="http://schemas.openxmlformats.org/drawingml/2006/lockedCanvas" xmlns:c="http://schemas.openxmlformats.org/drawingml/2006/chart" xmlns:pic="http://schemas.openxmlformats.org/drawingml/2006/picture" xmlns:a="http://schemas.openxmlformats.org/drawingml/2006/main" xmlns:sl="http://schemas.openxmlformats.org/schemaLibrary/2006/main" xmlns:w16="http://schemas.microsoft.com/office/word/2018/wordml" xmlns:w16cex="http://schemas.microsoft.com/office/word/2018/wordml/cex">
             <w:drawing>
               <wp:anchor allowOverlap="1" behindDoc="0" distB="0" distT="0" distL="114300" distR="114300" hidden="0" layoutInCell="1" locked="0" relativeHeight="0" simplePos="0">
                 <wp:simplePos x="0" y="0"/>
@@ -594,7 +594,7 @@
               </wp:anchor>
             </w:drawing>
           </mc:Choice>
-          <mc:Fallback xmlns:w16cex="http://schemas.microsoft.com/office/word/2018/wordml/cex" xmlns:w16="http://schemas.microsoft.com/office/word/2018/wordml" xmlns:sl="http://schemas.openxmlformats.org/schemaLibrary/2006/main" xmlns:a="http://schemas.openxmlformats.org/drawingml/2006/main" xmlns:pic="http://schemas.openxmlformats.org/drawingml/2006/picture" xmlns:c="http://schemas.openxmlformats.org/drawingml/2006/chart" xmlns:lc="http://schemas.openxmlformats.org/drawingml/2006/lockedCanvas" xmlns:dgm="http://schemas.openxmlformats.org/drawingml/2006/diagram">
+          <mc:Fallback xmlns:dgm="http://schemas.openxmlformats.org/drawingml/2006/diagram" xmlns:lc="http://schemas.openxmlformats.org/drawingml/2006/lockedCanvas" xmlns:c="http://schemas.openxmlformats.org/drawingml/2006/chart" xmlns:pic="http://schemas.openxmlformats.org/drawingml/2006/picture" xmlns:a="http://schemas.openxmlformats.org/drawingml/2006/main" xmlns:sl="http://schemas.openxmlformats.org/schemaLibrary/2006/main" xmlns:w16="http://schemas.microsoft.com/office/word/2018/wordml" xmlns:w16cex="http://schemas.microsoft.com/office/word/2018/wordml/cex">
             <w:drawing>
               <wp:anchor allowOverlap="1" behindDoc="0" distB="0" distT="0" distL="114300" distR="114300" hidden="0" layoutInCell="1" locked="0" relativeHeight="0" simplePos="0">
                 <wp:simplePos x="0" y="0"/>
@@ -11147,7 +11147,23 @@
           <w:sz w:val="24"/>
           <w:szCs w:val="24"/>
         </w:rPr>
-        <w:t xml:space="preserve"> la consistencia toda nos resulto fácil de utilizar y </w:t>
+        <w:t xml:space="preserve"> la consistencia toda nos </w:t>
+      </w:r>
+      <w:r>
+        <w:rPr>
+          <w:rFonts w:ascii="Book Antiqua" w:hAnsi="Book Antiqua" w:cs="Arial"/>
+          <w:sz w:val="24"/>
+          <w:szCs w:val="24"/>
+        </w:rPr>
+        <w:t>resultó</w:t>
+      </w:r>
+      <w:r>
+        <w:rPr>
+          <w:rFonts w:ascii="Book Antiqua" w:hAnsi="Book Antiqua" w:cs="Arial"/>
+          <w:sz w:val="24"/>
+          <w:szCs w:val="24"/>
+        </w:rPr>
+        <w:t xml:space="preserve"> fácil de utilizar y </w:t>
       </w:r>
       <w:r>
         <w:rPr>
@@ -11300,15 +11316,47 @@
           <w:szCs w:val="24"/>
         </w:rPr>
         <w:lastRenderedPageBreak/>
-        <w:t xml:space="preserve">En el programa realizado se tokenizará todo el texto en un inicio, para lo cual haremos uso de word_tokenizer, el cual nos dará subcadenas de una cadena, estos tokens son cada una de las formas que conforman al texto en general como lo pueden ser palabras, puntuación incluso números o caracteres numéricos. </w:t>
-      </w:r>
-      <w:r>
-        <w:rPr>
-          <w:rFonts w:ascii="Book Antiqua" w:hAnsi="Book Antiqua" w:cs="Arial"/>
-          <w:sz w:val="24"/>
-          <w:szCs w:val="24"/>
-        </w:rPr>
-        <w:t xml:space="preserve">Tanto el uso de word_tokenize y sent_tokenize corresponden a la librería de punkt que permiten tokenizar. </w:t>
+        <w:t>En el programa realizado se tokenizará todo el texto en un inicio, para lo cual haremos uso de</w:t>
+      </w:r>
+      <w:r>
+        <w:rPr>
+          <w:rFonts w:ascii="Book Antiqua" w:hAnsi="Book Antiqua" w:cs="Arial"/>
+          <w:sz w:val="24"/>
+          <w:szCs w:val="24"/>
+        </w:rPr>
+        <w:t>l módulo punkt y en específico de</w:t>
+      </w:r>
+      <w:r>
+        <w:rPr>
+          <w:rFonts w:ascii="Book Antiqua" w:hAnsi="Book Antiqua" w:cs="Arial"/>
+          <w:sz w:val="24"/>
+          <w:szCs w:val="24"/>
+        </w:rPr>
+        <w:t xml:space="preserve"> word_tokenizer, el cual nos dará subcadenas de una cadena, estos tokens son cada una de las formas que conforman al texto en general como lo pueden ser palabras, puntuación incluso números o caracteres numéricos</w:t>
+      </w:r>
+      <w:r>
+        <w:rPr>
+          <w:rFonts w:ascii="Book Antiqua" w:hAnsi="Book Antiqua" w:cs="Arial"/>
+          <w:sz w:val="24"/>
+          <w:szCs w:val="24"/>
+        </w:rPr>
+        <w:t>, word_</w:t>
+      </w:r>
+      <w:r>
+        <w:rPr>
+          <w:rFonts w:ascii="Book Antiqua" w:hAnsi="Book Antiqua" w:cs="Arial"/>
+          <w:sz w:val="24"/>
+          <w:szCs w:val="24"/>
+        </w:rPr>
+        <w:t>tokenize recibe</w:t>
+      </w:r>
+      <w:r>
+        <w:rPr>
+          <w:rFonts w:ascii="Book Antiqua" w:hAnsi="Book Antiqua" w:cs="Arial"/>
+          <w:sz w:val="24"/>
+          <w:szCs w:val="24"/>
+        </w:rPr>
+        <w:t xml:space="preserve"> lo que queremos tokenizar y el idioma. </w:t>
       </w:r>
     </w:p>
     <w:p>
@@ -11326,7 +11374,23 @@
           <w:sz w:val="24"/>
           <w:szCs w:val="24"/>
         </w:rPr>
-        <w:t>Para el proyecto se utilizo word_tokenize el cual nos arroja cada una de las formas que se encuentren en un texto como se muestra en la imagen siguiente</w:t>
+        <w:t xml:space="preserve">Para el proyecto se </w:t>
+      </w:r>
+      <w:r>
+        <w:rPr>
+          <w:rFonts w:ascii="Book Antiqua" w:hAnsi="Book Antiqua" w:cs="Arial"/>
+          <w:sz w:val="24"/>
+          <w:szCs w:val="24"/>
+        </w:rPr>
+        <w:t>utilizó</w:t>
+      </w:r>
+      <w:r>
+        <w:rPr>
+          <w:rFonts w:ascii="Book Antiqua" w:hAnsi="Book Antiqua" w:cs="Arial"/>
+          <w:sz w:val="24"/>
+          <w:szCs w:val="24"/>
+        </w:rPr>
+        <w:t xml:space="preserve"> word_tokenize el cual nos arroja cada una de las formas que se encuentren en un texto como se muestra en la imagen siguiente</w:t>
       </w:r>
       <w:r>
         <w:rPr>
@@ -11455,8 +11519,18 @@
           <w:sz w:val="24"/>
           <w:szCs w:val="24"/>
         </w:rPr>
-        <w:t xml:space="preserve">Es necesario indicar que para el proyecto en curso se hará uso de la frecuencia ponderada que es la que da peso a cada forma y de la absoluta que indica la cantidad total que aparece una forma en el texto. </w:t>
-      </w:r>
+        <w:t>Es necesario indicar que para el proyecto en curso se hará uso de la frecuencia ponderada que es</w:t>
+      </w:r>
+      <w:r>
+        <w:rPr>
+          <w:rFonts w:ascii="Book Antiqua" w:hAnsi="Book Antiqua" w:cs="Arial"/>
+          <w:sz w:val="24"/>
+          <w:szCs w:val="24"/>
+        </w:rPr>
+        <w:t xml:space="preserve"> el valor obtenido entre la frecuencia de una  palabra dividida entre el numero mayor de frecuencia de una palabra dentro del texto. </w:t>
+      </w:r>
+      <w:bookmarkStart w:id="14" w:name="_GoBack"/>
+      <w:bookmarkEnd w:id="14"/>
     </w:p>
     <w:p>
       <w:pPr>
@@ -11583,7 +11657,23 @@
           <w:sz w:val="24"/>
           <w:szCs w:val="24"/>
         </w:rPr>
-        <w:t xml:space="preserve">Como podemos observar se esta ocupando un diccionario esto debido a que tenemos lo que se llama </w:t>
+        <w:t xml:space="preserve">Como podemos observar se </w:t>
+      </w:r>
+      <w:r>
+        <w:rPr>
+          <w:rFonts w:ascii="Book Antiqua" w:hAnsi="Book Antiqua" w:cs="Arial"/>
+          <w:sz w:val="24"/>
+          <w:szCs w:val="24"/>
+        </w:rPr>
+        <w:t>está</w:t>
+      </w:r>
+      <w:r>
+        <w:rPr>
+          <w:rFonts w:ascii="Book Antiqua" w:hAnsi="Book Antiqua" w:cs="Arial"/>
+          <w:sz w:val="24"/>
+          <w:szCs w:val="24"/>
+        </w:rPr>
+        <w:t xml:space="preserve"> ocupando un diccionario esto debido a que tenemos lo que se llama </w:t>
       </w:r>
       <w:r>
         <w:rPr>
@@ -12813,15 +12903,7 @@
                                 <w:sz w:val="24"/>
                                 <w:szCs w:val="24"/>
                               </w:rPr>
-                              <w:t>i</w:t>
-                            </w:r>
-                            <w:r>
-                              <w:rPr>
-                                <w:rFonts w:ascii="Book Antiqua" w:hAnsi="Book Antiqua" w:cs="Arial"/>
-                                <w:sz w:val="24"/>
-                                <w:szCs w:val="24"/>
-                              </w:rPr>
-                              <w:t>nformática</w:t>
+                              <w:t>informática</w:t>
                             </w:r>
                           </w:p>
                           <w:p>
@@ -12977,15 +13059,7 @@
                           <w:sz w:val="24"/>
                           <w:szCs w:val="24"/>
                         </w:rPr>
-                        <w:t>i</w:t>
-                      </w:r>
-                      <w:r>
-                        <w:rPr>
-                          <w:rFonts w:ascii="Book Antiqua" w:hAnsi="Book Antiqua" w:cs="Arial"/>
-                          <w:sz w:val="24"/>
-                          <w:szCs w:val="24"/>
-                        </w:rPr>
-                        <w:t>nformática</w:t>
+                        <w:t>informática</w:t>
                       </w:r>
                     </w:p>
                     <w:p>
@@ -13950,7 +14024,23 @@
           <w:sz w:val="24"/>
           <w:szCs w:val="24"/>
         </w:rPr>
-        <w:t xml:space="preserve">Para esto se recorren las oraciones que se encuentran en el texto, posteriormente se recorren las partes que componen a la tabla de frecuencias, entonces si la palabra esta en las oraciones en minúscula y además en diccionario de oraciones a valorizar se suma uno a su frecuencia en la posición, en caso contrario el valor asignado para </w:t>
+        <w:t xml:space="preserve">Para esto se recorren las oraciones que se encuentran en el texto, posteriormente se recorren las partes que componen a la tabla de frecuencias, entonces si la palabra </w:t>
+      </w:r>
+      <w:r>
+        <w:rPr>
+          <w:rFonts w:ascii="Book Antiqua" w:hAnsi="Book Antiqua" w:cs="Arial"/>
+          <w:sz w:val="24"/>
+          <w:szCs w:val="24"/>
+        </w:rPr>
+        <w:t>está</w:t>
+      </w:r>
+      <w:r>
+        <w:rPr>
+          <w:rFonts w:ascii="Book Antiqua" w:hAnsi="Book Antiqua" w:cs="Arial"/>
+          <w:sz w:val="24"/>
+          <w:szCs w:val="24"/>
+        </w:rPr>
+        <w:t xml:space="preserve"> en las oraciones en minúscula y además en diccionario de oraciones a valorizar se suma uno a su frecuencia en la posición, en caso contrario el valor asignado para </w:t>
       </w:r>
       <w:r>
         <w:rPr>
@@ -13976,9 +14066,9 @@
           <w:noProof/>
         </w:rPr>
         <w:drawing>
-          <wp:inline distT="0" distB="0" distL="0" distR="0" wp14:anchorId="0F2EF42B" wp14:editId="22167A9B">
+          <wp:inline distT="0" distB="0" distL="0" distR="0" wp14:anchorId="0F2EF42B" wp14:editId="7DD1FC94">
             <wp:extent cx="5612130" cy="3882390"/>
-            <wp:effectExtent l="0" t="0" r="7620" b="3810"/>
+            <wp:effectExtent l="76200" t="76200" r="83820" b="80010"/>
             <wp:docPr id="38" name="Imagen 38"/>
             <wp:cNvGraphicFramePr>
               <a:graphicFrameLocks xmlns:a="http://schemas.openxmlformats.org/drawingml/2006/main" noChangeAspect="1"/>
@@ -14004,6 +14094,14 @@
                     <a:prstGeom prst="rect">
                       <a:avLst/>
                     </a:prstGeom>
+                    <a:effectLst>
+                      <a:glow rad="63500">
+                        <a:schemeClr val="accent4">
+                          <a:satMod val="175000"/>
+                          <a:alpha val="40000"/>
+                        </a:schemeClr>
+                      </a:glow>
+                    </a:effectLst>
                   </pic:spPr>
                 </pic:pic>
               </a:graphicData>
@@ -14011,8 +14109,6 @@
           </wp:inline>
         </w:drawing>
       </w:r>
-      <w:bookmarkStart w:id="14" w:name="_GoBack"/>
-      <w:bookmarkEnd w:id="14"/>
     </w:p>
     <w:p>
       <w:pPr>
@@ -14033,7 +14129,7 @@
           <w:sz w:val="24"/>
           <w:szCs w:val="24"/>
         </w:rPr>
-        <w:t>III.  ¿Qué hay de la interfaz gráfica?</w:t>
+        <w:t>III.VII. ¿Cómo determinar que oraciones se añaden al resumen final?</w:t>
       </w:r>
     </w:p>
     <w:p>
@@ -14046,6 +14142,63 @@
         </w:rPr>
       </w:pPr>
       <w:r>
+        <w:rPr>
+          <w:rFonts w:ascii="Book Antiqua" w:hAnsi="Book Antiqua" w:cs="Arial"/>
+          <w:sz w:val="24"/>
+          <w:szCs w:val="24"/>
+        </w:rPr>
+        <w:t xml:space="preserve">Para llegar a crear el resumen una vez que hemos dado valor a cada oración será necesario </w:t>
+      </w:r>
+      <w:r>
+        <w:rPr>
+          <w:rFonts w:ascii="Book Antiqua" w:hAnsi="Book Antiqua" w:cs="Arial"/>
+          <w:sz w:val="24"/>
+          <w:szCs w:val="24"/>
+        </w:rPr>
+        <w:t>hacer la suma total de los valores que se le han dado a estas, para lo cual se recorrerán una por una y en caso de que la oración pertenezca a las oraciones valorizadas sumaremos el valor a una variable que contenga el valor total. }</w:t>
+      </w:r>
+    </w:p>
+    <w:p>
+      <w:pPr>
+        <w:jc w:val="both"/>
+        <w:rPr>
+          <w:rFonts w:ascii="Book Antiqua" w:hAnsi="Book Antiqua" w:cs="Arial"/>
+          <w:sz w:val="24"/>
+          <w:szCs w:val="24"/>
+        </w:rPr>
+      </w:pPr>
+      <w:r>
+        <w:rPr>
+          <w:rFonts w:ascii="Book Antiqua" w:hAnsi="Book Antiqua" w:cs="Arial"/>
+          <w:sz w:val="24"/>
+          <w:szCs w:val="24"/>
+        </w:rPr>
+        <w:t>Una vez que hemos obtenido la suma total lo que queda es obtener el promedio dividiendo el valor total entre el número de oraciones valorizadas. Una vez hecho esto podemos proseguir a añadir las oraciones al resumen.</w:t>
+      </w:r>
+    </w:p>
+    <w:p>
+      <w:pPr>
+        <w:jc w:val="both"/>
+        <w:rPr>
+          <w:rFonts w:ascii="Book Antiqua" w:hAnsi="Book Antiqua" w:cs="Arial"/>
+          <w:sz w:val="24"/>
+          <w:szCs w:val="24"/>
+        </w:rPr>
+      </w:pPr>
+    </w:p>
+    <w:p>
+      <w:pPr>
+        <w:jc w:val="both"/>
+        <w:rPr>
+          <w:rFonts w:ascii="Book Antiqua" w:hAnsi="Book Antiqua" w:cs="Arial"/>
+          <w:sz w:val="24"/>
+          <w:szCs w:val="24"/>
+        </w:rPr>
+      </w:pPr>
+    </w:p>
+    <w:p>
+      <w:pPr>
+        <w:jc w:val="both"/>
         <w:rPr>
           <w:rFonts w:ascii="Book Antiqua" w:hAnsi="Book Antiqua" w:cs="Arial"/>
           <w:b/>
@@ -14053,8 +14206,7 @@
           <w:sz w:val="24"/>
           <w:szCs w:val="24"/>
         </w:rPr>
-        <w:t>Librería PYQT5</w:t>
-      </w:r>
+      </w:pPr>
       <w:r>
         <w:rPr>
           <w:rFonts w:ascii="Book Antiqua" w:hAnsi="Book Antiqua" w:cs="Arial"/>
@@ -14063,6 +14215,36 @@
           <w:sz w:val="24"/>
           <w:szCs w:val="24"/>
         </w:rPr>
+        <w:t>III.  ¿Qué hay de la interfaz gráfica?</w:t>
+      </w:r>
+    </w:p>
+    <w:p>
+      <w:pPr>
+        <w:jc w:val="both"/>
+        <w:rPr>
+          <w:rFonts w:ascii="Book Antiqua" w:hAnsi="Book Antiqua" w:cs="Arial"/>
+          <w:sz w:val="24"/>
+          <w:szCs w:val="24"/>
+        </w:rPr>
+      </w:pPr>
+      <w:r>
+        <w:rPr>
+          <w:rFonts w:ascii="Book Antiqua" w:hAnsi="Book Antiqua" w:cs="Arial"/>
+          <w:b/>
+          <w:bCs/>
+          <w:sz w:val="24"/>
+          <w:szCs w:val="24"/>
+        </w:rPr>
+        <w:t>Librería PYQT5</w:t>
+      </w:r>
+      <w:r>
+        <w:rPr>
+          <w:rFonts w:ascii="Book Antiqua" w:hAnsi="Book Antiqua" w:cs="Arial"/>
+          <w:b/>
+          <w:bCs/>
+          <w:sz w:val="24"/>
+          <w:szCs w:val="24"/>
+        </w:rPr>
         <w:t xml:space="preserve">: </w:t>
       </w:r>
       <w:r>
@@ -14095,7 +14277,16 @@
           <w:sz w:val="24"/>
           <w:szCs w:val="24"/>
         </w:rPr>
-        <w:t>. Esta es muy utilizada para la creación de interfaces gráficas en Python, ya que es muy fácil de utilizar</w:t>
+        <w:t xml:space="preserve">. Esta es </w:t>
+      </w:r>
+      <w:r>
+        <w:rPr>
+          <w:rFonts w:ascii="Book Antiqua" w:hAnsi="Book Antiqua" w:cs="Arial"/>
+          <w:sz w:val="24"/>
+          <w:szCs w:val="24"/>
+        </w:rPr>
+        <w:lastRenderedPageBreak/>
+        <w:t>muy utilizada para la creación de interfaces gráficas en Python, ya que es muy fácil de utilizar</w:t>
       </w:r>
       <w:r>
         <w:rPr>
@@ -14450,7 +14641,6 @@
           <w:sz w:val="24"/>
           <w:szCs w:val="24"/>
         </w:rPr>
-        <w:lastRenderedPageBreak/>
         <w:t>$make install</w:t>
       </w:r>
     </w:p>
@@ -14895,6 +15085,7 @@
           <w:sz w:val="24"/>
           <w:szCs w:val="24"/>
         </w:rPr>
+        <w:lastRenderedPageBreak/>
         <w:t>Descripción del experimento</w:t>
       </w:r>
       <w:r>
@@ -14998,7 +15189,6 @@
           <w:sz w:val="24"/>
           <w:szCs w:val="24"/>
         </w:rPr>
-        <w:lastRenderedPageBreak/>
         <w:t>•</w:t>
       </w:r>
       <w:r>
@@ -15188,6 +15378,7 @@
           <w:sz w:val="24"/>
           <w:szCs w:val="24"/>
         </w:rPr>
+        <w:lastRenderedPageBreak/>
         <w:drawing>
           <wp:anchor distT="0" distB="0" distL="114300" distR="114300" simplePos="0" relativeHeight="251667456" behindDoc="1" locked="0" layoutInCell="1" allowOverlap="1" wp14:anchorId="24D053B6" wp14:editId="62D2D285">
             <wp:simplePos x="0" y="0"/>
@@ -15391,7 +15582,6 @@
           <w:sz w:val="24"/>
           <w:szCs w:val="24"/>
         </w:rPr>
-        <w:lastRenderedPageBreak/>
         <w:t>-</w:t>
       </w:r>
       <w:r>
@@ -15630,6 +15820,7 @@
           <w:sz w:val="24"/>
           <w:szCs w:val="24"/>
         </w:rPr>
+        <w:lastRenderedPageBreak/>
         <w:drawing>
           <wp:anchor distT="0" distB="0" distL="114300" distR="114300" simplePos="0" relativeHeight="251669504" behindDoc="1" locked="0" layoutInCell="1" allowOverlap="1" wp14:anchorId="102E7BCA" wp14:editId="4523B85E">
             <wp:simplePos x="0" y="0"/>
@@ -15799,7 +15990,6 @@
           <w:sz w:val="24"/>
           <w:szCs w:val="24"/>
         </w:rPr>
-        <w:lastRenderedPageBreak/>
         <w:drawing>
           <wp:inline distT="0" distB="0" distL="0" distR="0" wp14:anchorId="25D609DD" wp14:editId="1F451989">
             <wp:extent cx="5400040" cy="2544445"/>
@@ -16049,7 +16239,6 @@
           <w:sz w:val="24"/>
           <w:szCs w:val="24"/>
         </w:rPr>
-        <w:lastRenderedPageBreak/>
         <w:t>•Ingles.</w:t>
       </w:r>
     </w:p>
@@ -16219,6 +16408,7 @@
           <w:sz w:val="24"/>
           <w:szCs w:val="24"/>
         </w:rPr>
+        <w:lastRenderedPageBreak/>
         <w:drawing>
           <wp:anchor distT="0" distB="0" distL="114300" distR="114300" simplePos="0" relativeHeight="251674624" behindDoc="1" locked="0" layoutInCell="1" allowOverlap="1" wp14:anchorId="7F5AE711" wp14:editId="0EE3FC72">
             <wp:simplePos x="0" y="0"/>
@@ -16385,7 +16575,6 @@
           <w:sz w:val="24"/>
           <w:szCs w:val="24"/>
         </w:rPr>
-        <w:lastRenderedPageBreak/>
         <w:t xml:space="preserve">-Resumen. </w:t>
       </w:r>
     </w:p>
@@ -16513,6 +16702,7 @@
           <w:sz w:val="24"/>
           <w:szCs w:val="24"/>
         </w:rPr>
+        <w:lastRenderedPageBreak/>
         <w:drawing>
           <wp:anchor distT="0" distB="0" distL="114300" distR="114300" simplePos="0" relativeHeight="251670528" behindDoc="1" locked="0" layoutInCell="1" allowOverlap="1" wp14:anchorId="145E818D" wp14:editId="16B8FA7C">
             <wp:simplePos x="0" y="0"/>
@@ -16684,7 +16874,6 @@
           <w:sz w:val="24"/>
           <w:szCs w:val="24"/>
         </w:rPr>
-        <w:lastRenderedPageBreak/>
         <w:t xml:space="preserve">Para probar el proyecto, lo que se realiza es direccionarse </w:t>
       </w:r>
       <w:r>
@@ -16889,6 +17078,7 @@
           <w:sz w:val="24"/>
           <w:szCs w:val="24"/>
         </w:rPr>
+        <w:lastRenderedPageBreak/>
         <w:drawing>
           <wp:anchor distT="0" distB="0" distL="114300" distR="114300" simplePos="0" relativeHeight="251671552" behindDoc="1" locked="0" layoutInCell="1" allowOverlap="1" wp14:anchorId="4075EAF0" wp14:editId="7E7FAFE0">
             <wp:simplePos x="0" y="0"/>
@@ -17191,84 +17381,76 @@
           <w:sz w:val="24"/>
           <w:szCs w:val="24"/>
         </w:rPr>
-        <w:t xml:space="preserve">Con lo que obtendremos un resultado como el que se muestra a continuación, en la ventana introduciremos el texto a resumir y al presionar el botón de resumir </w:t>
-      </w:r>
-      <w:r>
-        <w:rPr>
-          <w:rFonts w:ascii="Book Antiqua" w:hAnsi="Book Antiqua" w:cs="Arial"/>
+        <w:t>Con lo que obtendremos un resultado como el que se muestra a continuación, en la ventana introduciremos el texto a resumir y al presionar el botón de resumir obtendremos una tabla de frecuencias, oraciones valorizadas y el resumen. As</w:t>
+      </w:r>
+      <w:r>
+        <w:rPr>
+          <w:rFonts w:ascii="Book Antiqua" w:hAnsi="Book Antiqua" w:cs="Arial"/>
+          <w:sz w:val="24"/>
+          <w:szCs w:val="24"/>
+        </w:rPr>
+        <w:t xml:space="preserve">í </w:t>
+      </w:r>
+      <w:r>
+        <w:rPr>
+          <w:rFonts w:ascii="Book Antiqua" w:hAnsi="Book Antiqua" w:cs="Arial"/>
+          <w:sz w:val="24"/>
+          <w:szCs w:val="24"/>
+        </w:rPr>
+        <w:t xml:space="preserve">mismo </w:t>
+      </w:r>
+      <w:r>
+        <w:rPr>
+          <w:rFonts w:ascii="Book Antiqua" w:hAnsi="Book Antiqua" w:cs="Arial"/>
+          <w:sz w:val="24"/>
+          <w:szCs w:val="24"/>
+        </w:rPr>
+        <w:t xml:space="preserve">veremos una ventana emergente que nos indicará que nuestro resumen </w:t>
+      </w:r>
+      <w:r>
+        <w:rPr>
+          <w:rFonts w:ascii="Book Antiqua" w:hAnsi="Book Antiqua" w:cs="Arial"/>
+          <w:sz w:val="24"/>
+          <w:szCs w:val="24"/>
+        </w:rPr>
+        <w:t>está</w:t>
+      </w:r>
+      <w:r>
+        <w:rPr>
+          <w:rFonts w:ascii="Book Antiqua" w:hAnsi="Book Antiqua" w:cs="Arial"/>
+          <w:sz w:val="24"/>
+          <w:szCs w:val="24"/>
+        </w:rPr>
+        <w:t xml:space="preserve"> listo. </w:t>
+      </w:r>
+    </w:p>
+    <w:p>
+      <w:pPr>
+        <w:jc w:val="both"/>
+        <w:rPr>
+          <w:rFonts w:ascii="Book Antiqua" w:hAnsi="Book Antiqua" w:cs="Arial"/>
+          <w:sz w:val="24"/>
+          <w:szCs w:val="24"/>
+        </w:rPr>
+      </w:pPr>
+    </w:p>
+    <w:p>
+      <w:pPr>
+        <w:jc w:val="both"/>
+        <w:rPr>
+          <w:rFonts w:ascii="Book Antiqua" w:hAnsi="Book Antiqua" w:cs="Arial"/>
+          <w:sz w:val="24"/>
+          <w:szCs w:val="24"/>
+        </w:rPr>
+      </w:pPr>
+      <w:r>
+        <w:rPr>
+          <w:rFonts w:ascii="Book Antiqua" w:hAnsi="Book Antiqua"/>
+          <w:noProof/>
           <w:sz w:val="24"/>
           <w:szCs w:val="24"/>
         </w:rPr>
         <w:lastRenderedPageBreak/>
-        <w:t>obtendremos una tabla de frecuencias, oraciones valorizadas y el resumen. As</w:t>
-      </w:r>
-      <w:r>
-        <w:rPr>
-          <w:rFonts w:ascii="Book Antiqua" w:hAnsi="Book Antiqua" w:cs="Arial"/>
-          <w:sz w:val="24"/>
-          <w:szCs w:val="24"/>
-        </w:rPr>
-        <w:t xml:space="preserve">í </w:t>
-      </w:r>
-      <w:r>
-        <w:rPr>
-          <w:rFonts w:ascii="Book Antiqua" w:hAnsi="Book Antiqua" w:cs="Arial"/>
-          <w:sz w:val="24"/>
-          <w:szCs w:val="24"/>
-        </w:rPr>
-        <w:t xml:space="preserve">mismo </w:t>
-      </w:r>
-      <w:r>
-        <w:rPr>
-          <w:rFonts w:ascii="Book Antiqua" w:hAnsi="Book Antiqua" w:cs="Arial"/>
-          <w:sz w:val="24"/>
-          <w:szCs w:val="24"/>
-        </w:rPr>
-        <w:t xml:space="preserve">veremos una ventana emergente que nos indicará que nuestro resumen </w:t>
-      </w:r>
-      <w:r>
-        <w:rPr>
-          <w:rFonts w:ascii="Book Antiqua" w:hAnsi="Book Antiqua" w:cs="Arial"/>
-          <w:sz w:val="24"/>
-          <w:szCs w:val="24"/>
-        </w:rPr>
-        <w:t>está</w:t>
-      </w:r>
-      <w:r>
-        <w:rPr>
-          <w:rFonts w:ascii="Book Antiqua" w:hAnsi="Book Antiqua" w:cs="Arial"/>
-          <w:sz w:val="24"/>
-          <w:szCs w:val="24"/>
-        </w:rPr>
-        <w:t xml:space="preserve"> listo. </w:t>
-      </w:r>
-    </w:p>
-    <w:p>
-      <w:pPr>
-        <w:jc w:val="both"/>
-        <w:rPr>
-          <w:rFonts w:ascii="Book Antiqua" w:hAnsi="Book Antiqua" w:cs="Arial"/>
-          <w:sz w:val="24"/>
-          <w:szCs w:val="24"/>
-        </w:rPr>
-      </w:pPr>
-    </w:p>
-    <w:p>
-      <w:pPr>
-        <w:jc w:val="both"/>
-        <w:rPr>
-          <w:rFonts w:ascii="Book Antiqua" w:hAnsi="Book Antiqua" w:cs="Arial"/>
-          <w:sz w:val="24"/>
-          <w:szCs w:val="24"/>
-        </w:rPr>
-      </w:pPr>
-      <w:r>
-        <w:rPr>
-          <w:rFonts w:ascii="Book Antiqua" w:hAnsi="Book Antiqua"/>
-          <w:noProof/>
-          <w:sz w:val="24"/>
-          <w:szCs w:val="24"/>
-        </w:rPr>
         <w:drawing>
           <wp:anchor distT="0" distB="0" distL="114300" distR="114300" simplePos="0" relativeHeight="251675648" behindDoc="1" locked="0" layoutInCell="1" allowOverlap="1" wp14:anchorId="21E1F66D" wp14:editId="18210ACD">
             <wp:simplePos x="0" y="0"/>
@@ -17667,7 +17849,6 @@
           <w:sz w:val="24"/>
           <w:szCs w:val="24"/>
         </w:rPr>
-        <w:lastRenderedPageBreak/>
         <w:drawing>
           <wp:anchor distT="0" distB="0" distL="114300" distR="114300" simplePos="0" relativeHeight="251677696" behindDoc="1" locked="0" layoutInCell="1" allowOverlap="1" wp14:anchorId="239BCBFD" wp14:editId="302571A2">
             <wp:simplePos x="0" y="0"/>
@@ -17819,6 +18000,7 @@
           <w:sz w:val="24"/>
           <w:szCs w:val="24"/>
         </w:rPr>
+        <w:lastRenderedPageBreak/>
         <w:t xml:space="preserve">Al presionar ok podremos apreciar los campos ya mencionados. </w:t>
       </w:r>
     </w:p>
@@ -18331,6 +18513,7 @@
           <w:sz w:val="24"/>
           <w:szCs w:val="24"/>
         </w:rPr>
+        <w:lastRenderedPageBreak/>
         <w:drawing>
           <wp:inline distT="0" distB="0" distL="0" distR="0" wp14:anchorId="5358E73D" wp14:editId="2027BCFA">
             <wp:extent cx="4364355" cy="3364375"/>
@@ -18592,6 +18775,7 @@
           <w:sz w:val="24"/>
           <w:szCs w:val="24"/>
         </w:rPr>
+        <w:lastRenderedPageBreak/>
         <w:t>V.</w:t>
       </w:r>
       <w:r>

</xml_diff>